<commit_message>
Update thesis: added software section
</commit_message>
<xml_diff>
--- a/projekt_inzynierski_JanPomykacz_software.docx
+++ b/projekt_inzynierski_JanPomykacz_software.docx
@@ -497,7 +497,7 @@
         </w:rPr>
         <w:fldChar w:fldCharType="separate"/>
       </w:r>
-      <w:hyperlink w:anchor="_Toc121850358" w:history="1">
+      <w:hyperlink w:anchor="_Toc122268172" w:history="1">
         <w:r>
           <w:rPr>
             <w:rStyle w:val="Hipercze"/>
@@ -535,7 +535,7 @@
           <w:rPr>
             <w:webHidden/>
           </w:rPr>
-          <w:instrText xml:space="preserve"> PAGEREF _Toc121850358 \h </w:instrText>
+          <w:instrText xml:space="preserve"> PAGEREF _Toc122268172 \h </w:instrText>
         </w:r>
         <w:r>
           <w:rPr>
@@ -572,7 +572,7 @@
           <w:szCs w:val="22"/>
         </w:rPr>
       </w:pPr>
-      <w:hyperlink w:anchor="_Toc121850359" w:history="1">
+      <w:hyperlink w:anchor="_Toc122268173" w:history="1">
         <w:r>
           <w:rPr>
             <w:rStyle w:val="Hipercze"/>
@@ -610,7 +610,7 @@
           <w:rPr>
             <w:webHidden/>
           </w:rPr>
-          <w:instrText xml:space="preserve"> PAGEREF _Toc121850359 \h </w:instrText>
+          <w:instrText xml:space="preserve"> PAGEREF _Toc122268173 \h </w:instrText>
         </w:r>
         <w:r>
           <w:rPr>
@@ -654,7 +654,7 @@
           <w:szCs w:val="22"/>
         </w:rPr>
       </w:pPr>
-      <w:hyperlink w:anchor="_Toc121850360" w:history="1">
+      <w:hyperlink w:anchor="_Toc122268174" w:history="1">
         <w:r>
           <w:rPr>
             <w:rStyle w:val="Hipercze"/>
@@ -710,7 +710,7 @@
             <w:noProof/>
             <w:webHidden/>
           </w:rPr>
-          <w:instrText xml:space="preserve"> PAGEREF _Toc121850360 \h </w:instrText>
+          <w:instrText xml:space="preserve"> PAGEREF _Toc122268174 \h </w:instrText>
         </w:r>
         <w:r>
           <w:rPr>
@@ -766,7 +766,7 @@
           <w:szCs w:val="22"/>
         </w:rPr>
       </w:pPr>
-      <w:hyperlink w:anchor="_Toc121850361" w:history="1">
+      <w:hyperlink w:anchor="_Toc122268175" w:history="1">
         <w:r>
           <w:rPr>
             <w:rStyle w:val="Hipercze"/>
@@ -822,7 +822,7 @@
             <w:noProof/>
             <w:webHidden/>
           </w:rPr>
-          <w:instrText xml:space="preserve"> PAGEREF _Toc121850361 \h </w:instrText>
+          <w:instrText xml:space="preserve"> PAGEREF _Toc122268175 \h </w:instrText>
         </w:r>
         <w:r>
           <w:rPr>
@@ -878,7 +878,7 @@
           <w:szCs w:val="22"/>
         </w:rPr>
       </w:pPr>
-      <w:hyperlink w:anchor="_Toc121850362" w:history="1">
+      <w:hyperlink w:anchor="_Toc122268176" w:history="1">
         <w:r>
           <w:rPr>
             <w:rStyle w:val="Hipercze"/>
@@ -934,7 +934,7 @@
             <w:noProof/>
             <w:webHidden/>
           </w:rPr>
-          <w:instrText xml:space="preserve"> PAGEREF _Toc121850362 \h </w:instrText>
+          <w:instrText xml:space="preserve"> PAGEREF _Toc122268176 \h </w:instrText>
         </w:r>
         <w:r>
           <w:rPr>
@@ -990,7 +990,7 @@
           <w:szCs w:val="22"/>
         </w:rPr>
       </w:pPr>
-      <w:hyperlink w:anchor="_Toc121850363" w:history="1">
+      <w:hyperlink w:anchor="_Toc122268177" w:history="1">
         <w:r>
           <w:rPr>
             <w:rStyle w:val="Hipercze"/>
@@ -1046,7 +1046,7 @@
             <w:noProof/>
             <w:webHidden/>
           </w:rPr>
-          <w:instrText xml:space="preserve"> PAGEREF _Toc121850363 \h </w:instrText>
+          <w:instrText xml:space="preserve"> PAGEREF _Toc122268177 \h </w:instrText>
         </w:r>
         <w:r>
           <w:rPr>
@@ -1102,7 +1102,7 @@
           <w:szCs w:val="22"/>
         </w:rPr>
       </w:pPr>
-      <w:hyperlink w:anchor="_Toc121850364" w:history="1">
+      <w:hyperlink w:anchor="_Toc122268178" w:history="1">
         <w:r>
           <w:rPr>
             <w:rStyle w:val="Hipercze"/>
@@ -1158,7 +1158,7 @@
             <w:noProof/>
             <w:webHidden/>
           </w:rPr>
-          <w:instrText xml:space="preserve"> PAGEREF _Toc121850364 \h </w:instrText>
+          <w:instrText xml:space="preserve"> PAGEREF _Toc122268178 \h </w:instrText>
         </w:r>
         <w:r>
           <w:rPr>
@@ -1214,7 +1214,7 @@
           <w:szCs w:val="22"/>
         </w:rPr>
       </w:pPr>
-      <w:hyperlink w:anchor="_Toc121850365" w:history="1">
+      <w:hyperlink w:anchor="_Toc122268179" w:history="1">
         <w:r>
           <w:rPr>
             <w:rStyle w:val="Hipercze"/>
@@ -1270,7 +1270,7 @@
             <w:noProof/>
             <w:webHidden/>
           </w:rPr>
-          <w:instrText xml:space="preserve"> PAGEREF _Toc121850365 \h </w:instrText>
+          <w:instrText xml:space="preserve"> PAGEREF _Toc122268179 \h </w:instrText>
         </w:r>
         <w:r>
           <w:rPr>
@@ -1326,7 +1326,7 @@
           <w:szCs w:val="22"/>
         </w:rPr>
       </w:pPr>
-      <w:hyperlink w:anchor="_Toc121850366" w:history="1">
+      <w:hyperlink w:anchor="_Toc122268180" w:history="1">
         <w:r>
           <w:rPr>
             <w:rStyle w:val="Hipercze"/>
@@ -1382,7 +1382,7 @@
             <w:noProof/>
             <w:webHidden/>
           </w:rPr>
-          <w:instrText xml:space="preserve"> PAGEREF _Toc121850366 \h </w:instrText>
+          <w:instrText xml:space="preserve"> PAGEREF _Toc122268180 \h </w:instrText>
         </w:r>
         <w:r>
           <w:rPr>
@@ -1438,7 +1438,7 @@
           <w:szCs w:val="22"/>
         </w:rPr>
       </w:pPr>
-      <w:hyperlink w:anchor="_Toc121850367" w:history="1">
+      <w:hyperlink w:anchor="_Toc122268181" w:history="1">
         <w:r>
           <w:rPr>
             <w:rStyle w:val="Hipercze"/>
@@ -1494,7 +1494,7 @@
             <w:noProof/>
             <w:webHidden/>
           </w:rPr>
-          <w:instrText xml:space="preserve"> PAGEREF _Toc121850367 \h </w:instrText>
+          <w:instrText xml:space="preserve"> PAGEREF _Toc122268181 \h </w:instrText>
         </w:r>
         <w:r>
           <w:rPr>
@@ -1550,7 +1550,7 @@
           <w:szCs w:val="22"/>
         </w:rPr>
       </w:pPr>
-      <w:hyperlink w:anchor="_Toc121850368" w:history="1">
+      <w:hyperlink w:anchor="_Toc122268182" w:history="1">
         <w:r>
           <w:rPr>
             <w:rStyle w:val="Hipercze"/>
@@ -1606,7 +1606,7 @@
             <w:noProof/>
             <w:webHidden/>
           </w:rPr>
-          <w:instrText xml:space="preserve"> PAGEREF _Toc121850368 \h </w:instrText>
+          <w:instrText xml:space="preserve"> PAGEREF _Toc122268182 \h </w:instrText>
         </w:r>
         <w:r>
           <w:rPr>
@@ -1662,7 +1662,7 @@
           <w:szCs w:val="22"/>
         </w:rPr>
       </w:pPr>
-      <w:hyperlink w:anchor="_Toc121850369" w:history="1">
+      <w:hyperlink w:anchor="_Toc122268183" w:history="1">
         <w:r>
           <w:rPr>
             <w:rStyle w:val="Hipercze"/>
@@ -1718,7 +1718,7 @@
             <w:noProof/>
             <w:webHidden/>
           </w:rPr>
-          <w:instrText xml:space="preserve"> PAGEREF _Toc121850369 \h </w:instrText>
+          <w:instrText xml:space="preserve"> PAGEREF _Toc122268183 \h </w:instrText>
         </w:r>
         <w:r>
           <w:rPr>
@@ -1774,7 +1774,7 @@
           <w:szCs w:val="22"/>
         </w:rPr>
       </w:pPr>
-      <w:hyperlink w:anchor="_Toc121850370" w:history="1">
+      <w:hyperlink w:anchor="_Toc122268184" w:history="1">
         <w:r>
           <w:rPr>
             <w:rStyle w:val="Hipercze"/>
@@ -1830,7 +1830,7 @@
             <w:noProof/>
             <w:webHidden/>
           </w:rPr>
-          <w:instrText xml:space="preserve"> PAGEREF _Toc121850370 \h </w:instrText>
+          <w:instrText xml:space="preserve"> PAGEREF _Toc122268184 \h </w:instrText>
         </w:r>
         <w:r>
           <w:rPr>
@@ -1886,7 +1886,7 @@
           <w:szCs w:val="22"/>
         </w:rPr>
       </w:pPr>
-      <w:hyperlink w:anchor="_Toc121850371" w:history="1">
+      <w:hyperlink w:anchor="_Toc122268185" w:history="1">
         <w:r>
           <w:rPr>
             <w:rStyle w:val="Hipercze"/>
@@ -1942,7 +1942,7 @@
             <w:noProof/>
             <w:webHidden/>
           </w:rPr>
-          <w:instrText xml:space="preserve"> PAGEREF _Toc121850371 \h </w:instrText>
+          <w:instrText xml:space="preserve"> PAGEREF _Toc122268185 \h </w:instrText>
         </w:r>
         <w:r>
           <w:rPr>
@@ -1991,7 +1991,7 @@
           <w:szCs w:val="22"/>
         </w:rPr>
       </w:pPr>
-      <w:hyperlink w:anchor="_Toc121850372" w:history="1">
+      <w:hyperlink w:anchor="_Toc122268186" w:history="1">
         <w:r>
           <w:rPr>
             <w:rStyle w:val="Hipercze"/>
@@ -2029,7 +2029,7 @@
           <w:rPr>
             <w:webHidden/>
           </w:rPr>
-          <w:instrText xml:space="preserve"> PAGEREF _Toc121850372 \h </w:instrText>
+          <w:instrText xml:space="preserve"> PAGEREF _Toc122268186 \h </w:instrText>
         </w:r>
         <w:r>
           <w:rPr>
@@ -2073,7 +2073,7 @@
           <w:szCs w:val="22"/>
         </w:rPr>
       </w:pPr>
-      <w:hyperlink w:anchor="_Toc121850373" w:history="1">
+      <w:hyperlink w:anchor="_Toc122268187" w:history="1">
         <w:r>
           <w:rPr>
             <w:rStyle w:val="Hipercze"/>
@@ -2129,7 +2129,7 @@
             <w:noProof/>
             <w:webHidden/>
           </w:rPr>
-          <w:instrText xml:space="preserve"> PAGEREF _Toc121850373 \h </w:instrText>
+          <w:instrText xml:space="preserve"> PAGEREF _Toc122268187 \h </w:instrText>
         </w:r>
         <w:r>
           <w:rPr>
@@ -2185,7 +2185,7 @@
           <w:szCs w:val="22"/>
         </w:rPr>
       </w:pPr>
-      <w:hyperlink w:anchor="_Toc121850374" w:history="1">
+      <w:hyperlink w:anchor="_Toc122268188" w:history="1">
         <w:r>
           <w:rPr>
             <w:rStyle w:val="Hipercze"/>
@@ -2241,7 +2241,7 @@
             <w:noProof/>
             <w:webHidden/>
           </w:rPr>
-          <w:instrText xml:space="preserve"> PAGEREF _Toc121850374 \h </w:instrText>
+          <w:instrText xml:space="preserve"> PAGEREF _Toc122268188 \h </w:instrText>
         </w:r>
         <w:r>
           <w:rPr>
@@ -2297,7 +2297,7 @@
           <w:szCs w:val="22"/>
         </w:rPr>
       </w:pPr>
-      <w:hyperlink w:anchor="_Toc121850375" w:history="1">
+      <w:hyperlink w:anchor="_Toc122268189" w:history="1">
         <w:r>
           <w:rPr>
             <w:rStyle w:val="Hipercze"/>
@@ -2353,7 +2353,7 @@
             <w:noProof/>
             <w:webHidden/>
           </w:rPr>
-          <w:instrText xml:space="preserve"> PAGEREF _Toc121850375 \h </w:instrText>
+          <w:instrText xml:space="preserve"> PAGEREF _Toc122268189 \h </w:instrText>
         </w:r>
         <w:r>
           <w:rPr>
@@ -2409,7 +2409,7 @@
           <w:szCs w:val="22"/>
         </w:rPr>
       </w:pPr>
-      <w:hyperlink w:anchor="_Toc121850376" w:history="1">
+      <w:hyperlink w:anchor="_Toc122268190" w:history="1">
         <w:r>
           <w:rPr>
             <w:rStyle w:val="Hipercze"/>
@@ -2465,7 +2465,7 @@
             <w:noProof/>
             <w:webHidden/>
           </w:rPr>
-          <w:instrText xml:space="preserve"> PAGEREF _Toc121850376 \h </w:instrText>
+          <w:instrText xml:space="preserve"> PAGEREF _Toc122268190 \h </w:instrText>
         </w:r>
         <w:r>
           <w:rPr>
@@ -2521,7 +2521,7 @@
           <w:szCs w:val="22"/>
         </w:rPr>
       </w:pPr>
-      <w:hyperlink w:anchor="_Toc121850377" w:history="1">
+      <w:hyperlink w:anchor="_Toc122268191" w:history="1">
         <w:r>
           <w:rPr>
             <w:rStyle w:val="Hipercze"/>
@@ -2577,7 +2577,7 @@
             <w:noProof/>
             <w:webHidden/>
           </w:rPr>
-          <w:instrText xml:space="preserve"> PAGEREF _Toc121850377 \h </w:instrText>
+          <w:instrText xml:space="preserve"> PAGEREF _Toc122268191 \h </w:instrText>
         </w:r>
         <w:r>
           <w:rPr>
@@ -2633,7 +2633,7 @@
           <w:szCs w:val="22"/>
         </w:rPr>
       </w:pPr>
-      <w:hyperlink w:anchor="_Toc121850378" w:history="1">
+      <w:hyperlink w:anchor="_Toc122268192" w:history="1">
         <w:r>
           <w:rPr>
             <w:rStyle w:val="Hipercze"/>
@@ -2689,7 +2689,7 @@
             <w:noProof/>
             <w:webHidden/>
           </w:rPr>
-          <w:instrText xml:space="preserve"> PAGEREF _Toc121850378 \h </w:instrText>
+          <w:instrText xml:space="preserve"> PAGEREF _Toc122268192 \h </w:instrText>
         </w:r>
         <w:r>
           <w:rPr>
@@ -2745,7 +2745,7 @@
           <w:szCs w:val="22"/>
         </w:rPr>
       </w:pPr>
-      <w:hyperlink w:anchor="_Toc121850379" w:history="1">
+      <w:hyperlink w:anchor="_Toc122268193" w:history="1">
         <w:r>
           <w:rPr>
             <w:rStyle w:val="Hipercze"/>
@@ -2801,7 +2801,7 @@
             <w:noProof/>
             <w:webHidden/>
           </w:rPr>
-          <w:instrText xml:space="preserve"> PAGEREF _Toc121850379 \h </w:instrText>
+          <w:instrText xml:space="preserve"> PAGEREF _Toc122268193 \h </w:instrText>
         </w:r>
         <w:r>
           <w:rPr>
@@ -2857,7 +2857,7 @@
           <w:szCs w:val="22"/>
         </w:rPr>
       </w:pPr>
-      <w:hyperlink w:anchor="_Toc121850380" w:history="1">
+      <w:hyperlink w:anchor="_Toc122268194" w:history="1">
         <w:r>
           <w:rPr>
             <w:rStyle w:val="Hipercze"/>
@@ -2913,7 +2913,7 @@
             <w:noProof/>
             <w:webHidden/>
           </w:rPr>
-          <w:instrText xml:space="preserve"> PAGEREF _Toc121850380 \h </w:instrText>
+          <w:instrText xml:space="preserve"> PAGEREF _Toc122268194 \h </w:instrText>
         </w:r>
         <w:r>
           <w:rPr>
@@ -2969,7 +2969,7 @@
           <w:szCs w:val="22"/>
         </w:rPr>
       </w:pPr>
-      <w:hyperlink w:anchor="_Toc121850381" w:history="1">
+      <w:hyperlink w:anchor="_Toc122268195" w:history="1">
         <w:r>
           <w:rPr>
             <w:rStyle w:val="Hipercze"/>
@@ -3025,7 +3025,7 @@
             <w:noProof/>
             <w:webHidden/>
           </w:rPr>
-          <w:instrText xml:space="preserve"> PAGEREF _Toc121850381 \h </w:instrText>
+          <w:instrText xml:space="preserve"> PAGEREF _Toc122268195 \h </w:instrText>
         </w:r>
         <w:r>
           <w:rPr>
@@ -3074,11 +3074,833 @@
           <w:szCs w:val="22"/>
         </w:rPr>
       </w:pPr>
-      <w:hyperlink w:anchor="_Toc121850382" w:history="1">
+      <w:hyperlink w:anchor="_Toc122268196" w:history="1">
         <w:r>
           <w:rPr>
             <w:rStyle w:val="Hipercze"/>
           </w:rPr>
+          <w:t>4</w:t>
+        </w:r>
+        <w:r>
+          <w:rPr>
+            <w:rFonts w:asciiTheme="minorHAnsi" w:eastAsiaTheme="minorEastAsia" w:hAnsiTheme="minorHAnsi" w:cstheme="minorBidi"/>
+            <w:kern w:val="0"/>
+            <w:sz w:val="22"/>
+            <w:szCs w:val="22"/>
+          </w:rPr>
+          <w:tab/>
+        </w:r>
+        <w:r>
+          <w:rPr>
+            <w:rStyle w:val="Hipercze"/>
+          </w:rPr>
+          <w:t>Oprogramowanie</w:t>
+        </w:r>
+        <w:r>
+          <w:rPr>
+            <w:webHidden/>
+          </w:rPr>
+          <w:tab/>
+        </w:r>
+        <w:r>
+          <w:rPr>
+            <w:webHidden/>
+          </w:rPr>
+          <w:fldChar w:fldCharType="begin"/>
+        </w:r>
+        <w:r>
+          <w:rPr>
+            <w:webHidden/>
+          </w:rPr>
+          <w:instrText xml:space="preserve"> PAGEREF _Toc122268196 \h </w:instrText>
+        </w:r>
+        <w:r>
+          <w:rPr>
+            <w:webHidden/>
+          </w:rPr>
+        </w:r>
+        <w:r>
+          <w:rPr>
+            <w:webHidden/>
+          </w:rPr>
+          <w:fldChar w:fldCharType="separate"/>
+        </w:r>
+        <w:r>
+          <w:rPr>
+            <w:webHidden/>
+          </w:rPr>
+          <w:t>25</w:t>
+        </w:r>
+        <w:r>
+          <w:rPr>
+            <w:webHidden/>
+          </w:rPr>
+          <w:fldChar w:fldCharType="end"/>
+        </w:r>
+      </w:hyperlink>
+    </w:p>
+    <w:p>
+      <w:pPr>
+        <w:pStyle w:val="Spistreci2"/>
+        <w:tabs>
+          <w:tab w:val="left" w:pos="1540"/>
+          <w:tab w:val="right" w:leader="dot" w:pos="9062"/>
+        </w:tabs>
+        <w:rPr>
+          <w:rFonts w:asciiTheme="minorHAnsi" w:eastAsiaTheme="minorEastAsia" w:hAnsiTheme="minorHAnsi" w:cstheme="minorBidi"/>
+          <w:b w:val="0"/>
+          <w:bCs w:val="0"/>
+          <w:noProof/>
+          <w:kern w:val="0"/>
+          <w:sz w:val="22"/>
+          <w:szCs w:val="22"/>
+        </w:rPr>
+      </w:pPr>
+      <w:hyperlink w:anchor="_Toc122268197" w:history="1">
+        <w:r>
+          <w:rPr>
+            <w:rStyle w:val="Hipercze"/>
+            <w:b w:val="0"/>
+            <w:bCs w:val="0"/>
+            <w:noProof/>
+          </w:rPr>
+          <w:t>4.1</w:t>
+        </w:r>
+        <w:r>
+          <w:rPr>
+            <w:rFonts w:asciiTheme="minorHAnsi" w:eastAsiaTheme="minorEastAsia" w:hAnsiTheme="minorHAnsi" w:cstheme="minorBidi"/>
+            <w:b w:val="0"/>
+            <w:bCs w:val="0"/>
+            <w:noProof/>
+            <w:kern w:val="0"/>
+            <w:sz w:val="22"/>
+            <w:szCs w:val="22"/>
+          </w:rPr>
+          <w:tab/>
+        </w:r>
+        <w:r>
+          <w:rPr>
+            <w:rStyle w:val="Hipercze"/>
+            <w:b w:val="0"/>
+            <w:bCs w:val="0"/>
+            <w:noProof/>
+          </w:rPr>
+          <w:t>Środowisko programistyczne</w:t>
+        </w:r>
+        <w:r>
+          <w:rPr>
+            <w:b w:val="0"/>
+            <w:bCs w:val="0"/>
+            <w:noProof/>
+            <w:webHidden/>
+          </w:rPr>
+          <w:tab/>
+        </w:r>
+        <w:r>
+          <w:rPr>
+            <w:b w:val="0"/>
+            <w:bCs w:val="0"/>
+            <w:noProof/>
+            <w:webHidden/>
+          </w:rPr>
+          <w:fldChar w:fldCharType="begin"/>
+        </w:r>
+        <w:r>
+          <w:rPr>
+            <w:b w:val="0"/>
+            <w:bCs w:val="0"/>
+            <w:noProof/>
+            <w:webHidden/>
+          </w:rPr>
+          <w:instrText xml:space="preserve"> PAGEREF _Toc122268197 \h </w:instrText>
+        </w:r>
+        <w:r>
+          <w:rPr>
+            <w:b w:val="0"/>
+            <w:bCs w:val="0"/>
+            <w:noProof/>
+            <w:webHidden/>
+          </w:rPr>
+        </w:r>
+        <w:r>
+          <w:rPr>
+            <w:b w:val="0"/>
+            <w:bCs w:val="0"/>
+            <w:noProof/>
+            <w:webHidden/>
+          </w:rPr>
+          <w:fldChar w:fldCharType="separate"/>
+        </w:r>
+        <w:r>
+          <w:rPr>
+            <w:b w:val="0"/>
+            <w:bCs w:val="0"/>
+            <w:noProof/>
+            <w:webHidden/>
+          </w:rPr>
+          <w:t>25</w:t>
+        </w:r>
+        <w:r>
+          <w:rPr>
+            <w:b w:val="0"/>
+            <w:bCs w:val="0"/>
+            <w:noProof/>
+            <w:webHidden/>
+          </w:rPr>
+          <w:fldChar w:fldCharType="end"/>
+        </w:r>
+      </w:hyperlink>
+    </w:p>
+    <w:p>
+      <w:pPr>
+        <w:pStyle w:val="Spistreci2"/>
+        <w:tabs>
+          <w:tab w:val="left" w:pos="1540"/>
+          <w:tab w:val="right" w:leader="dot" w:pos="9062"/>
+        </w:tabs>
+        <w:rPr>
+          <w:rFonts w:asciiTheme="minorHAnsi" w:eastAsiaTheme="minorEastAsia" w:hAnsiTheme="minorHAnsi" w:cstheme="minorBidi"/>
+          <w:b w:val="0"/>
+          <w:bCs w:val="0"/>
+          <w:noProof/>
+          <w:kern w:val="0"/>
+          <w:sz w:val="22"/>
+          <w:szCs w:val="22"/>
+        </w:rPr>
+      </w:pPr>
+      <w:hyperlink w:anchor="_Toc122268198" w:history="1">
+        <w:r>
+          <w:rPr>
+            <w:rStyle w:val="Hipercze"/>
+            <w:b w:val="0"/>
+            <w:bCs w:val="0"/>
+            <w:noProof/>
+          </w:rPr>
+          <w:t>4.2</w:t>
+        </w:r>
+        <w:r>
+          <w:rPr>
+            <w:rFonts w:asciiTheme="minorHAnsi" w:eastAsiaTheme="minorEastAsia" w:hAnsiTheme="minorHAnsi" w:cstheme="minorBidi"/>
+            <w:b w:val="0"/>
+            <w:bCs w:val="0"/>
+            <w:noProof/>
+            <w:kern w:val="0"/>
+            <w:sz w:val="22"/>
+            <w:szCs w:val="22"/>
+          </w:rPr>
+          <w:tab/>
+        </w:r>
+        <w:r>
+          <w:rPr>
+            <w:rStyle w:val="Hipercze"/>
+            <w:b w:val="0"/>
+            <w:bCs w:val="0"/>
+            <w:noProof/>
+          </w:rPr>
+          <w:t>Biblioteka czujnika wilgotności i temperatury</w:t>
+        </w:r>
+        <w:r>
+          <w:rPr>
+            <w:b w:val="0"/>
+            <w:bCs w:val="0"/>
+            <w:noProof/>
+            <w:webHidden/>
+          </w:rPr>
+          <w:tab/>
+        </w:r>
+        <w:r>
+          <w:rPr>
+            <w:b w:val="0"/>
+            <w:bCs w:val="0"/>
+            <w:noProof/>
+            <w:webHidden/>
+          </w:rPr>
+          <w:fldChar w:fldCharType="begin"/>
+        </w:r>
+        <w:r>
+          <w:rPr>
+            <w:b w:val="0"/>
+            <w:bCs w:val="0"/>
+            <w:noProof/>
+            <w:webHidden/>
+          </w:rPr>
+          <w:instrText xml:space="preserve"> PAGEREF _Toc122268198 \h </w:instrText>
+        </w:r>
+        <w:r>
+          <w:rPr>
+            <w:b w:val="0"/>
+            <w:bCs w:val="0"/>
+            <w:noProof/>
+            <w:webHidden/>
+          </w:rPr>
+        </w:r>
+        <w:r>
+          <w:rPr>
+            <w:b w:val="0"/>
+            <w:bCs w:val="0"/>
+            <w:noProof/>
+            <w:webHidden/>
+          </w:rPr>
+          <w:fldChar w:fldCharType="separate"/>
+        </w:r>
+        <w:r>
+          <w:rPr>
+            <w:b w:val="0"/>
+            <w:bCs w:val="0"/>
+            <w:noProof/>
+            <w:webHidden/>
+          </w:rPr>
+          <w:t>25</w:t>
+        </w:r>
+        <w:r>
+          <w:rPr>
+            <w:b w:val="0"/>
+            <w:bCs w:val="0"/>
+            <w:noProof/>
+            <w:webHidden/>
+          </w:rPr>
+          <w:fldChar w:fldCharType="end"/>
+        </w:r>
+      </w:hyperlink>
+    </w:p>
+    <w:p>
+      <w:pPr>
+        <w:pStyle w:val="Spistreci2"/>
+        <w:tabs>
+          <w:tab w:val="left" w:pos="1540"/>
+          <w:tab w:val="right" w:leader="dot" w:pos="9062"/>
+        </w:tabs>
+        <w:rPr>
+          <w:rFonts w:asciiTheme="minorHAnsi" w:eastAsiaTheme="minorEastAsia" w:hAnsiTheme="minorHAnsi" w:cstheme="minorBidi"/>
+          <w:b w:val="0"/>
+          <w:bCs w:val="0"/>
+          <w:noProof/>
+          <w:kern w:val="0"/>
+          <w:sz w:val="22"/>
+          <w:szCs w:val="22"/>
+        </w:rPr>
+      </w:pPr>
+      <w:hyperlink w:anchor="_Toc122268199" w:history="1">
+        <w:r>
+          <w:rPr>
+            <w:rStyle w:val="Hipercze"/>
+            <w:b w:val="0"/>
+            <w:bCs w:val="0"/>
+            <w:noProof/>
+          </w:rPr>
+          <w:t>4.3</w:t>
+        </w:r>
+        <w:r>
+          <w:rPr>
+            <w:rFonts w:asciiTheme="minorHAnsi" w:eastAsiaTheme="minorEastAsia" w:hAnsiTheme="minorHAnsi" w:cstheme="minorBidi"/>
+            <w:b w:val="0"/>
+            <w:bCs w:val="0"/>
+            <w:noProof/>
+            <w:kern w:val="0"/>
+            <w:sz w:val="22"/>
+            <w:szCs w:val="22"/>
+          </w:rPr>
+          <w:tab/>
+        </w:r>
+        <w:r>
+          <w:rPr>
+            <w:rStyle w:val="Hipercze"/>
+            <w:b w:val="0"/>
+            <w:bCs w:val="0"/>
+            <w:noProof/>
+          </w:rPr>
+          <w:t>Biblioteka czujnika ciśnienia i temperatury</w:t>
+        </w:r>
+        <w:r>
+          <w:rPr>
+            <w:b w:val="0"/>
+            <w:bCs w:val="0"/>
+            <w:noProof/>
+            <w:webHidden/>
+          </w:rPr>
+          <w:tab/>
+        </w:r>
+        <w:r>
+          <w:rPr>
+            <w:b w:val="0"/>
+            <w:bCs w:val="0"/>
+            <w:noProof/>
+            <w:webHidden/>
+          </w:rPr>
+          <w:fldChar w:fldCharType="begin"/>
+        </w:r>
+        <w:r>
+          <w:rPr>
+            <w:b w:val="0"/>
+            <w:bCs w:val="0"/>
+            <w:noProof/>
+            <w:webHidden/>
+          </w:rPr>
+          <w:instrText xml:space="preserve"> PAGEREF _Toc122268199 \h </w:instrText>
+        </w:r>
+        <w:r>
+          <w:rPr>
+            <w:b w:val="0"/>
+            <w:bCs w:val="0"/>
+            <w:noProof/>
+            <w:webHidden/>
+          </w:rPr>
+        </w:r>
+        <w:r>
+          <w:rPr>
+            <w:b w:val="0"/>
+            <w:bCs w:val="0"/>
+            <w:noProof/>
+            <w:webHidden/>
+          </w:rPr>
+          <w:fldChar w:fldCharType="separate"/>
+        </w:r>
+        <w:r>
+          <w:rPr>
+            <w:b w:val="0"/>
+            <w:bCs w:val="0"/>
+            <w:noProof/>
+            <w:webHidden/>
+          </w:rPr>
+          <w:t>27</w:t>
+        </w:r>
+        <w:r>
+          <w:rPr>
+            <w:b w:val="0"/>
+            <w:bCs w:val="0"/>
+            <w:noProof/>
+            <w:webHidden/>
+          </w:rPr>
+          <w:fldChar w:fldCharType="end"/>
+        </w:r>
+      </w:hyperlink>
+    </w:p>
+    <w:p>
+      <w:pPr>
+        <w:pStyle w:val="Spistreci2"/>
+        <w:tabs>
+          <w:tab w:val="left" w:pos="1540"/>
+          <w:tab w:val="right" w:leader="dot" w:pos="9062"/>
+        </w:tabs>
+        <w:rPr>
+          <w:rFonts w:asciiTheme="minorHAnsi" w:eastAsiaTheme="minorEastAsia" w:hAnsiTheme="minorHAnsi" w:cstheme="minorBidi"/>
+          <w:b w:val="0"/>
+          <w:bCs w:val="0"/>
+          <w:noProof/>
+          <w:kern w:val="0"/>
+          <w:sz w:val="22"/>
+          <w:szCs w:val="22"/>
+        </w:rPr>
+      </w:pPr>
+      <w:hyperlink w:anchor="_Toc122268200" w:history="1">
+        <w:r>
+          <w:rPr>
+            <w:rStyle w:val="Hipercze"/>
+            <w:b w:val="0"/>
+            <w:bCs w:val="0"/>
+            <w:noProof/>
+          </w:rPr>
+          <w:t>4.4</w:t>
+        </w:r>
+        <w:r>
+          <w:rPr>
+            <w:rFonts w:asciiTheme="minorHAnsi" w:eastAsiaTheme="minorEastAsia" w:hAnsiTheme="minorHAnsi" w:cstheme="minorBidi"/>
+            <w:b w:val="0"/>
+            <w:bCs w:val="0"/>
+            <w:noProof/>
+            <w:kern w:val="0"/>
+            <w:sz w:val="22"/>
+            <w:szCs w:val="22"/>
+          </w:rPr>
+          <w:tab/>
+        </w:r>
+        <w:r>
+          <w:rPr>
+            <w:rStyle w:val="Hipercze"/>
+            <w:b w:val="0"/>
+            <w:bCs w:val="0"/>
+            <w:noProof/>
+          </w:rPr>
+          <w:t>Biblioteka nadajnika i odbiornika radiowego</w:t>
+        </w:r>
+        <w:r>
+          <w:rPr>
+            <w:b w:val="0"/>
+            <w:bCs w:val="0"/>
+            <w:noProof/>
+            <w:webHidden/>
+          </w:rPr>
+          <w:tab/>
+        </w:r>
+        <w:r>
+          <w:rPr>
+            <w:b w:val="0"/>
+            <w:bCs w:val="0"/>
+            <w:noProof/>
+            <w:webHidden/>
+          </w:rPr>
+          <w:fldChar w:fldCharType="begin"/>
+        </w:r>
+        <w:r>
+          <w:rPr>
+            <w:b w:val="0"/>
+            <w:bCs w:val="0"/>
+            <w:noProof/>
+            <w:webHidden/>
+          </w:rPr>
+          <w:instrText xml:space="preserve"> PAGEREF _Toc122268200 \h </w:instrText>
+        </w:r>
+        <w:r>
+          <w:rPr>
+            <w:b w:val="0"/>
+            <w:bCs w:val="0"/>
+            <w:noProof/>
+            <w:webHidden/>
+          </w:rPr>
+        </w:r>
+        <w:r>
+          <w:rPr>
+            <w:b w:val="0"/>
+            <w:bCs w:val="0"/>
+            <w:noProof/>
+            <w:webHidden/>
+          </w:rPr>
+          <w:fldChar w:fldCharType="separate"/>
+        </w:r>
+        <w:r>
+          <w:rPr>
+            <w:b w:val="0"/>
+            <w:bCs w:val="0"/>
+            <w:noProof/>
+            <w:webHidden/>
+          </w:rPr>
+          <w:t>28</w:t>
+        </w:r>
+        <w:r>
+          <w:rPr>
+            <w:b w:val="0"/>
+            <w:bCs w:val="0"/>
+            <w:noProof/>
+            <w:webHidden/>
+          </w:rPr>
+          <w:fldChar w:fldCharType="end"/>
+        </w:r>
+      </w:hyperlink>
+    </w:p>
+    <w:p>
+      <w:pPr>
+        <w:pStyle w:val="Spistreci2"/>
+        <w:tabs>
+          <w:tab w:val="left" w:pos="1540"/>
+          <w:tab w:val="right" w:leader="dot" w:pos="9062"/>
+        </w:tabs>
+        <w:rPr>
+          <w:rFonts w:asciiTheme="minorHAnsi" w:eastAsiaTheme="minorEastAsia" w:hAnsiTheme="minorHAnsi" w:cstheme="minorBidi"/>
+          <w:b w:val="0"/>
+          <w:bCs w:val="0"/>
+          <w:noProof/>
+          <w:kern w:val="0"/>
+          <w:sz w:val="22"/>
+          <w:szCs w:val="22"/>
+        </w:rPr>
+      </w:pPr>
+      <w:hyperlink w:anchor="_Toc122268201" w:history="1">
+        <w:r>
+          <w:rPr>
+            <w:rStyle w:val="Hipercze"/>
+            <w:b w:val="0"/>
+            <w:bCs w:val="0"/>
+            <w:noProof/>
+          </w:rPr>
+          <w:t>4.5</w:t>
+        </w:r>
+        <w:r>
+          <w:rPr>
+            <w:rFonts w:asciiTheme="minorHAnsi" w:eastAsiaTheme="minorEastAsia" w:hAnsiTheme="minorHAnsi" w:cstheme="minorBidi"/>
+            <w:b w:val="0"/>
+            <w:bCs w:val="0"/>
+            <w:noProof/>
+            <w:kern w:val="0"/>
+            <w:sz w:val="22"/>
+            <w:szCs w:val="22"/>
+          </w:rPr>
+          <w:tab/>
+        </w:r>
+        <w:r>
+          <w:rPr>
+            <w:rStyle w:val="Hipercze"/>
+            <w:b w:val="0"/>
+            <w:bCs w:val="0"/>
+            <w:noProof/>
+          </w:rPr>
+          <w:t>Biblioteka modułu Wifi</w:t>
+        </w:r>
+        <w:r>
+          <w:rPr>
+            <w:b w:val="0"/>
+            <w:bCs w:val="0"/>
+            <w:noProof/>
+            <w:webHidden/>
+          </w:rPr>
+          <w:tab/>
+        </w:r>
+        <w:r>
+          <w:rPr>
+            <w:b w:val="0"/>
+            <w:bCs w:val="0"/>
+            <w:noProof/>
+            <w:webHidden/>
+          </w:rPr>
+          <w:fldChar w:fldCharType="begin"/>
+        </w:r>
+        <w:r>
+          <w:rPr>
+            <w:b w:val="0"/>
+            <w:bCs w:val="0"/>
+            <w:noProof/>
+            <w:webHidden/>
+          </w:rPr>
+          <w:instrText xml:space="preserve"> PAGEREF _Toc122268201 \h </w:instrText>
+        </w:r>
+        <w:r>
+          <w:rPr>
+            <w:b w:val="0"/>
+            <w:bCs w:val="0"/>
+            <w:noProof/>
+            <w:webHidden/>
+          </w:rPr>
+        </w:r>
+        <w:r>
+          <w:rPr>
+            <w:b w:val="0"/>
+            <w:bCs w:val="0"/>
+            <w:noProof/>
+            <w:webHidden/>
+          </w:rPr>
+          <w:fldChar w:fldCharType="separate"/>
+        </w:r>
+        <w:r>
+          <w:rPr>
+            <w:b w:val="0"/>
+            <w:bCs w:val="0"/>
+            <w:noProof/>
+            <w:webHidden/>
+          </w:rPr>
+          <w:t>32</w:t>
+        </w:r>
+        <w:r>
+          <w:rPr>
+            <w:b w:val="0"/>
+            <w:bCs w:val="0"/>
+            <w:noProof/>
+            <w:webHidden/>
+          </w:rPr>
+          <w:fldChar w:fldCharType="end"/>
+        </w:r>
+      </w:hyperlink>
+    </w:p>
+    <w:p>
+      <w:pPr>
+        <w:pStyle w:val="Spistreci2"/>
+        <w:tabs>
+          <w:tab w:val="left" w:pos="1540"/>
+          <w:tab w:val="right" w:leader="dot" w:pos="9062"/>
+        </w:tabs>
+        <w:rPr>
+          <w:rFonts w:asciiTheme="minorHAnsi" w:eastAsiaTheme="minorEastAsia" w:hAnsiTheme="minorHAnsi" w:cstheme="minorBidi"/>
+          <w:b w:val="0"/>
+          <w:bCs w:val="0"/>
+          <w:noProof/>
+          <w:kern w:val="0"/>
+          <w:sz w:val="22"/>
+          <w:szCs w:val="22"/>
+        </w:rPr>
+      </w:pPr>
+      <w:hyperlink w:anchor="_Toc122268202" w:history="1">
+        <w:r>
+          <w:rPr>
+            <w:rStyle w:val="Hipercze"/>
+            <w:b w:val="0"/>
+            <w:bCs w:val="0"/>
+            <w:noProof/>
+          </w:rPr>
+          <w:t>4.6</w:t>
+        </w:r>
+        <w:r>
+          <w:rPr>
+            <w:rFonts w:asciiTheme="minorHAnsi" w:eastAsiaTheme="minorEastAsia" w:hAnsiTheme="minorHAnsi" w:cstheme="minorBidi"/>
+            <w:b w:val="0"/>
+            <w:bCs w:val="0"/>
+            <w:noProof/>
+            <w:kern w:val="0"/>
+            <w:sz w:val="22"/>
+            <w:szCs w:val="22"/>
+          </w:rPr>
+          <w:tab/>
+        </w:r>
+        <w:r>
+          <w:rPr>
+            <w:rStyle w:val="Hipercze"/>
+            <w:b w:val="0"/>
+            <w:bCs w:val="0"/>
+            <w:noProof/>
+          </w:rPr>
+          <w:t>Główna program</w:t>
+        </w:r>
+        <w:r>
+          <w:rPr>
+            <w:b w:val="0"/>
+            <w:bCs w:val="0"/>
+            <w:noProof/>
+            <w:webHidden/>
+          </w:rPr>
+          <w:tab/>
+        </w:r>
+        <w:r>
+          <w:rPr>
+            <w:b w:val="0"/>
+            <w:bCs w:val="0"/>
+            <w:noProof/>
+            <w:webHidden/>
+          </w:rPr>
+          <w:fldChar w:fldCharType="begin"/>
+        </w:r>
+        <w:r>
+          <w:rPr>
+            <w:b w:val="0"/>
+            <w:bCs w:val="0"/>
+            <w:noProof/>
+            <w:webHidden/>
+          </w:rPr>
+          <w:instrText xml:space="preserve"> PAGEREF _Toc122268202 \h </w:instrText>
+        </w:r>
+        <w:r>
+          <w:rPr>
+            <w:b w:val="0"/>
+            <w:bCs w:val="0"/>
+            <w:noProof/>
+            <w:webHidden/>
+          </w:rPr>
+        </w:r>
+        <w:r>
+          <w:rPr>
+            <w:b w:val="0"/>
+            <w:bCs w:val="0"/>
+            <w:noProof/>
+            <w:webHidden/>
+          </w:rPr>
+          <w:fldChar w:fldCharType="separate"/>
+        </w:r>
+        <w:r>
+          <w:rPr>
+            <w:b w:val="0"/>
+            <w:bCs w:val="0"/>
+            <w:noProof/>
+            <w:webHidden/>
+          </w:rPr>
+          <w:t>33</w:t>
+        </w:r>
+        <w:r>
+          <w:rPr>
+            <w:b w:val="0"/>
+            <w:bCs w:val="0"/>
+            <w:noProof/>
+            <w:webHidden/>
+          </w:rPr>
+          <w:fldChar w:fldCharType="end"/>
+        </w:r>
+      </w:hyperlink>
+    </w:p>
+    <w:p>
+      <w:pPr>
+        <w:pStyle w:val="Spistreci1"/>
+        <w:rPr>
+          <w:rFonts w:asciiTheme="minorHAnsi" w:eastAsiaTheme="minorEastAsia" w:hAnsiTheme="minorHAnsi" w:cstheme="minorBidi"/>
+          <w:kern w:val="0"/>
+          <w:sz w:val="22"/>
+          <w:szCs w:val="22"/>
+        </w:rPr>
+      </w:pPr>
+      <w:hyperlink w:anchor="_Toc122268203" w:history="1">
+        <w:r>
+          <w:rPr>
+            <w:rStyle w:val="Hipercze"/>
+          </w:rPr>
+          <w:t>5</w:t>
+        </w:r>
+        <w:r>
+          <w:rPr>
+            <w:rFonts w:asciiTheme="minorHAnsi" w:eastAsiaTheme="minorEastAsia" w:hAnsiTheme="minorHAnsi" w:cstheme="minorBidi"/>
+            <w:kern w:val="0"/>
+            <w:sz w:val="22"/>
+            <w:szCs w:val="22"/>
+          </w:rPr>
+          <w:tab/>
+        </w:r>
+        <w:r>
+          <w:rPr>
+            <w:rStyle w:val="Hipercze"/>
+          </w:rPr>
+          <w:t>Analiza uzyskanych wyników</w:t>
+        </w:r>
+        <w:r>
+          <w:rPr>
+            <w:webHidden/>
+          </w:rPr>
+          <w:tab/>
+        </w:r>
+        <w:r>
+          <w:rPr>
+            <w:webHidden/>
+          </w:rPr>
+          <w:fldChar w:fldCharType="begin"/>
+        </w:r>
+        <w:r>
+          <w:rPr>
+            <w:webHidden/>
+          </w:rPr>
+          <w:instrText xml:space="preserve"> PAGEREF _Toc122268203 \h </w:instrText>
+        </w:r>
+        <w:r>
+          <w:rPr>
+            <w:webHidden/>
+          </w:rPr>
+        </w:r>
+        <w:r>
+          <w:rPr>
+            <w:webHidden/>
+          </w:rPr>
+          <w:fldChar w:fldCharType="separate"/>
+        </w:r>
+        <w:r>
+          <w:rPr>
+            <w:webHidden/>
+          </w:rPr>
+          <w:t>35</w:t>
+        </w:r>
+        <w:r>
+          <w:rPr>
+            <w:webHidden/>
+          </w:rPr>
+          <w:fldChar w:fldCharType="end"/>
+        </w:r>
+      </w:hyperlink>
+    </w:p>
+    <w:p>
+      <w:pPr>
+        <w:pStyle w:val="Spistreci1"/>
+        <w:rPr>
+          <w:rFonts w:asciiTheme="minorHAnsi" w:eastAsiaTheme="minorEastAsia" w:hAnsiTheme="minorHAnsi" w:cstheme="minorBidi"/>
+          <w:kern w:val="0"/>
+          <w:sz w:val="22"/>
+          <w:szCs w:val="22"/>
+        </w:rPr>
+      </w:pPr>
+      <w:hyperlink w:anchor="_Toc122268204" w:history="1">
+        <w:r>
+          <w:rPr>
+            <w:rStyle w:val="Hipercze"/>
+          </w:rPr>
           <w:t>Literatura</w:t>
         </w:r>
         <w:r>
@@ -3097,7 +3919,7 @@
           <w:rPr>
             <w:webHidden/>
           </w:rPr>
-          <w:instrText xml:space="preserve"> PAGEREF _Toc121850382 \h </w:instrText>
+          <w:instrText xml:space="preserve"> PAGEREF _Toc122268204 \h </w:instrText>
         </w:r>
         <w:r>
           <w:rPr>
@@ -3114,7 +3936,7 @@
           <w:rPr>
             <w:webHidden/>
           </w:rPr>
-          <w:t>24</w:t>
+          <w:t>36</w:t>
         </w:r>
         <w:r>
           <w:rPr>
@@ -3170,7 +3992,7 @@
           <w:rFonts w:eastAsia="Calibri"/>
         </w:rPr>
       </w:pPr>
-      <w:bookmarkStart w:id="0" w:name="_Toc121850358"/>
+      <w:bookmarkStart w:id="0" w:name="_Toc122268172"/>
       <w:r>
         <w:rPr>
           <w:rFonts w:eastAsia="Calibri"/>
@@ -3188,7 +4010,7 @@
           <w:rFonts w:eastAsia="Calibri"/>
         </w:rPr>
       </w:pPr>
-      <w:bookmarkStart w:id="1" w:name="_Toc121850359"/>
+      <w:bookmarkStart w:id="1" w:name="_Toc122268173"/>
       <w:r>
         <w:rPr>
           <w:rFonts w:eastAsia="Calibri"/>
@@ -3322,7 +4144,7 @@
       <w:pPr>
         <w:pStyle w:val="Nagwek2"/>
       </w:pPr>
-      <w:bookmarkStart w:id="2" w:name="_Toc121850360"/>
+      <w:bookmarkStart w:id="2" w:name="_Toc122268174"/>
       <w:r>
         <w:t>Charakterystyka w</w:t>
       </w:r>
@@ -3395,7 +4217,7 @@
           <w:bCs w:val="0"/>
         </w:rPr>
       </w:pPr>
-      <w:bookmarkStart w:id="3" w:name="_Toc121850361"/>
+      <w:bookmarkStart w:id="3" w:name="_Toc122268175"/>
       <w:r>
         <w:rPr>
           <w:bCs w:val="0"/>
@@ -3474,7 +4296,7 @@
           <w:b w:val="0"/>
           <w:bCs w:val="0"/>
         </w:rPr>
-        <w:t xml:space="preserve">) </w:t>
+        <w:t>)</w:t>
       </w:r>
       <w:r>
         <w:rPr>
@@ -3748,7 +4570,7 @@
       <w:pPr>
         <w:pStyle w:val="Nagwek3"/>
       </w:pPr>
-      <w:bookmarkStart w:id="4" w:name="_Toc121850362"/>
+      <w:bookmarkStart w:id="4" w:name="_Toc122268176"/>
       <w:r>
         <w:t>Barometr</w:t>
       </w:r>
@@ -4095,7 +4917,7 @@
       <w:pPr>
         <w:pStyle w:val="Nagwek3"/>
       </w:pPr>
-      <w:bookmarkStart w:id="5" w:name="_Toc121850363"/>
+      <w:bookmarkStart w:id="5" w:name="_Toc122268177"/>
       <w:r>
         <w:t>H</w:t>
       </w:r>
@@ -4308,7 +5130,7 @@
       <w:pPr>
         <w:pStyle w:val="Nagwek3"/>
       </w:pPr>
-      <w:bookmarkStart w:id="6" w:name="_Toc121850364"/>
+      <w:bookmarkStart w:id="6" w:name="_Toc122268178"/>
       <w:r>
         <w:t>Anemometr</w:t>
       </w:r>
@@ -4521,6 +5343,7 @@
         <w:t xml:space="preserve"> oraz dokładność z jaką wskazuje on biegun geograficzny północny. Zamianę pomiaru kąta na wielkość elektryczną można uzyskać za pomocą m.in. potencjometru, </w:t>
       </w:r>
       <w:proofErr w:type="spellStart"/>
+      <w:proofErr w:type="gramStart"/>
       <w:r>
         <w:rPr>
           <w:b w:val="0"/>
@@ -4536,6 +5359,7 @@
         </w:rPr>
         <w:t>,</w:t>
       </w:r>
+      <w:proofErr w:type="gramEnd"/>
       <w:r>
         <w:rPr>
           <w:b w:val="0"/>
@@ -4579,7 +5403,7 @@
       <w:pPr>
         <w:pStyle w:val="Nagwek3"/>
       </w:pPr>
-      <w:bookmarkStart w:id="7" w:name="_Toc121850365"/>
+      <w:bookmarkStart w:id="7" w:name="_Toc122268179"/>
       <w:r>
         <w:t>Pluwiograf</w:t>
       </w:r>
@@ -4856,7 +5680,7 @@
       <w:pPr>
         <w:pStyle w:val="Nagwek2"/>
       </w:pPr>
-      <w:bookmarkStart w:id="8" w:name="_Toc121850366"/>
+      <w:bookmarkStart w:id="8" w:name="_Toc122268180"/>
       <w:r>
         <w:t>Internet rzeczy w pomiarach pogody</w:t>
       </w:r>
@@ -4990,7 +5814,7 @@
       <w:pPr>
         <w:pStyle w:val="Nagwek3"/>
       </w:pPr>
-      <w:bookmarkStart w:id="9" w:name="_Toc121850367"/>
+      <w:bookmarkStart w:id="9" w:name="_Toc122268181"/>
       <w:r>
         <w:t xml:space="preserve">Architektura </w:t>
       </w:r>
@@ -5639,7 +6463,7 @@
       <w:pPr>
         <w:pStyle w:val="Nagwek3"/>
       </w:pPr>
-      <w:bookmarkStart w:id="10" w:name="_Toc121850368"/>
+      <w:bookmarkStart w:id="10" w:name="_Toc122268182"/>
       <w:r>
         <w:t xml:space="preserve">Zastosowania </w:t>
       </w:r>
@@ -6001,7 +6825,7 @@
       <w:pPr>
         <w:pStyle w:val="Nagwek2"/>
       </w:pPr>
-      <w:bookmarkStart w:id="11" w:name="_Toc121850369"/>
+      <w:bookmarkStart w:id="11" w:name="_Toc122268183"/>
       <w:r>
         <w:t>Stacje pogodowe</w:t>
       </w:r>
@@ -6057,7 +6881,7 @@
       <w:pPr>
         <w:pStyle w:val="Nagwek3"/>
       </w:pPr>
-      <w:bookmarkStart w:id="12" w:name="_Toc121850370"/>
+      <w:bookmarkStart w:id="12" w:name="_Toc122268184"/>
       <w:r>
         <w:t>Stacje niekomercyjne i amatorskie</w:t>
       </w:r>
@@ -7292,7 +8116,7 @@
       <w:pPr>
         <w:pStyle w:val="Nagwek3"/>
       </w:pPr>
-      <w:bookmarkStart w:id="13" w:name="_Toc121850371"/>
+      <w:bookmarkStart w:id="13" w:name="_Toc122268185"/>
       <w:r>
         <w:lastRenderedPageBreak/>
         <w:t>Stacje komercyjne</w:t>
@@ -8052,7 +8876,7 @@
           <w:rFonts w:eastAsia="Calibri"/>
         </w:rPr>
       </w:pPr>
-      <w:bookmarkStart w:id="14" w:name="_Toc121850372"/>
+      <w:bookmarkStart w:id="14" w:name="_Toc122268186"/>
       <w:r>
         <w:rPr>
           <w:rFonts w:eastAsia="Calibri"/>
@@ -8103,7 +8927,7 @@
       <w:pPr>
         <w:pStyle w:val="Nagwek2"/>
       </w:pPr>
-      <w:bookmarkStart w:id="15" w:name="_Toc121850373"/>
+      <w:bookmarkStart w:id="15" w:name="_Toc122268187"/>
       <w:r>
         <w:t>Czujnik temperatury i wilgotności</w:t>
       </w:r>
@@ -9392,7 +10216,7 @@
       <w:pPr>
         <w:pStyle w:val="Nagwek2"/>
       </w:pPr>
-      <w:bookmarkStart w:id="16" w:name="_Toc121850374"/>
+      <w:bookmarkStart w:id="16" w:name="_Toc122268188"/>
       <w:r>
         <w:t xml:space="preserve">Czujnik </w:t>
       </w:r>
@@ -10899,7 +11723,7 @@
       <w:pPr>
         <w:pStyle w:val="Nagwek2"/>
       </w:pPr>
-      <w:bookmarkStart w:id="17" w:name="_Toc121850375"/>
+      <w:bookmarkStart w:id="17" w:name="_Toc122268189"/>
       <w:r>
         <w:t>Nadajnik - odbiornik radiowy</w:t>
       </w:r>
@@ -11571,7 +12395,7 @@
       <w:pPr>
         <w:pStyle w:val="Nagwek2"/>
       </w:pPr>
-      <w:bookmarkStart w:id="18" w:name="_Toc121850376"/>
+      <w:bookmarkStart w:id="18" w:name="_Toc122268190"/>
       <w:r>
         <w:t>Moduł Wifi</w:t>
       </w:r>
@@ -12137,7 +12961,7 @@
       <w:pPr>
         <w:pStyle w:val="Nagwek2"/>
       </w:pPr>
-      <w:bookmarkStart w:id="19" w:name="_Toc121850377"/>
+      <w:bookmarkStart w:id="19" w:name="_Toc122268191"/>
       <w:r>
         <w:t>Mikrokontrolery</w:t>
       </w:r>
@@ -12201,7 +13025,7 @@
       <w:pPr>
         <w:pStyle w:val="Nagwek3"/>
       </w:pPr>
-      <w:bookmarkStart w:id="20" w:name="_Toc121850378"/>
+      <w:bookmarkStart w:id="20" w:name="_Toc122268192"/>
       <w:r>
         <w:t>NUCLEO-F401RE</w:t>
       </w:r>
@@ -13146,7 +13970,7 @@
       <w:pPr>
         <w:pStyle w:val="Nagwek3"/>
       </w:pPr>
-      <w:bookmarkStart w:id="21" w:name="_Toc121850379"/>
+      <w:bookmarkStart w:id="21" w:name="_Toc122268193"/>
       <w:proofErr w:type="spellStart"/>
       <w:r>
         <w:lastRenderedPageBreak/>
@@ -13634,7 +14458,7 @@
       <w:r>
         <w:t xml:space="preserve"> </w:t>
       </w:r>
-      <w:bookmarkStart w:id="22" w:name="_Toc121850380"/>
+      <w:bookmarkStart w:id="22" w:name="_Toc122268194"/>
       <w:r>
         <w:t>Zasilanie</w:t>
       </w:r>
@@ -13922,7 +14746,7 @@
       <w:pPr>
         <w:pStyle w:val="Nagwek2"/>
       </w:pPr>
-      <w:bookmarkStart w:id="23" w:name="_Toc121850381"/>
+      <w:bookmarkStart w:id="23" w:name="_Toc122268195"/>
       <w:r>
         <w:t>Schematy połączeń i wykonanie fizyczne</w:t>
       </w:r>
@@ -14829,10 +15653,12 @@
       <w:pPr>
         <w:pStyle w:val="Nagwek1"/>
       </w:pPr>
+      <w:bookmarkStart w:id="24" w:name="_Toc122268196"/>
       <w:r>
         <w:lastRenderedPageBreak/>
         <w:t>Oprogramowanie</w:t>
       </w:r>
+      <w:bookmarkEnd w:id="24"/>
     </w:p>
     <w:p>
       <w:pPr>
@@ -14861,14 +15687,7 @@
           <w:b w:val="0"/>
           <w:bCs w:val="0"/>
         </w:rPr>
-        <w:t xml:space="preserve">modułu radiowego </w:t>
-      </w:r>
-      <w:r>
-        <w:rPr>
-          <w:b w:val="0"/>
-          <w:bCs w:val="0"/>
-        </w:rPr>
-        <w:t>nRF24L01+</w:t>
+        <w:t>modułu radiowego nRF24L01+</w:t>
       </w:r>
       <w:r>
         <w:rPr>
@@ -14934,7 +15753,25 @@
               <w:bCs w:val="0"/>
               <w:color w:val="000000"/>
             </w:rPr>
-            <w:t>[30]–[33]</w:t>
+            <w:t>[</w:t>
+          </w:r>
+          <w:proofErr w:type="gramStart"/>
+          <w:r>
+            <w:rPr>
+              <w:b w:val="0"/>
+              <w:bCs w:val="0"/>
+              <w:color w:val="000000"/>
+            </w:rPr>
+            <w:t>30]–</w:t>
+          </w:r>
+          <w:proofErr w:type="gramEnd"/>
+          <w:r>
+            <w:rPr>
+              <w:b w:val="0"/>
+              <w:bCs w:val="0"/>
+              <w:color w:val="000000"/>
+            </w:rPr>
+            <w:t>[33]</w:t>
           </w:r>
         </w:sdtContent>
       </w:sdt>
@@ -14946,17 +15783,45 @@
         </w:rPr>
         <w:t>. Inspirowano się głównie strukturą kodu. Algorytmy i funkcje zostały zbadane pod kątem zgodności z dokumentacją danego układu.</w:t>
       </w:r>
+      <w:r>
+        <w:rPr>
+          <w:b w:val="0"/>
+          <w:bCs w:val="0"/>
+          <w:color w:val="000000"/>
+        </w:rPr>
+        <w:t xml:space="preserve"> Aplikacja napisana została w trybie </w:t>
+      </w:r>
+      <w:proofErr w:type="spellStart"/>
+      <w:r>
+        <w:rPr>
+          <w:b w:val="0"/>
+          <w:bCs w:val="0"/>
+          <w:color w:val="000000"/>
+        </w:rPr>
+        <w:t>bare</w:t>
+      </w:r>
+      <w:proofErr w:type="spellEnd"/>
+      <w:r>
+        <w:rPr>
+          <w:b w:val="0"/>
+          <w:bCs w:val="0"/>
+          <w:color w:val="000000"/>
+        </w:rPr>
+        <w:t>-metal, czyli nie posiada systemu operacyjnego.</w:t>
+      </w:r>
     </w:p>
     <w:p>
       <w:pPr>
         <w:pStyle w:val="Nagwek2"/>
       </w:pPr>
+      <w:bookmarkStart w:id="25" w:name="_Toc122268197"/>
       <w:r>
         <w:rPr>
           <w:color w:val="000000"/>
         </w:rPr>
-        <w:t xml:space="preserve"> Środowisko programistyczne</w:t>
-      </w:r>
+        <w:t>Środowisko programistyczne</w:t>
+      </w:r>
+      <w:bookmarkEnd w:id="25"/>
     </w:p>
     <w:p>
       <w:pPr>
@@ -15048,7 +15913,21 @@
           <w:b w:val="0"/>
           <w:bCs w:val="0"/>
         </w:rPr>
-        <w:t xml:space="preserve">, zestaw kompilatorów GCC (ang. GNU Compiler Collection) i </w:t>
+        <w:t>, zestaw</w:t>
+      </w:r>
+      <w:r>
+        <w:rPr>
+          <w:b w:val="0"/>
+          <w:bCs w:val="0"/>
+        </w:rPr>
+        <w:t>ie</w:t>
+      </w:r>
+      <w:r>
+        <w:rPr>
+          <w:b w:val="0"/>
+          <w:bCs w:val="0"/>
+        </w:rPr>
+        <w:t xml:space="preserve"> kompilatorów GCC (ang. GNU Compiler Collection) i </w:t>
       </w:r>
       <w:proofErr w:type="spellStart"/>
       <w:r>
@@ -15057,6 +15936,13 @@
           <w:bCs w:val="0"/>
         </w:rPr>
         <w:t>debugger</w:t>
+      </w:r>
+      <w:r>
+        <w:rPr>
+          <w:b w:val="0"/>
+          <w:bCs w:val="0"/>
+        </w:rPr>
+        <w:t>ze</w:t>
       </w:r>
       <w:proofErr w:type="spellEnd"/>
       <w:r>
@@ -15110,6 +15996,44 @@
           <w:b w:val="0"/>
           <w:bCs w:val="0"/>
         </w:rPr>
+        <w:t xml:space="preserve">Użyto narzędzia do generacji kodu STM32CubeMX, które jest w pakiecie z </w:t>
+      </w:r>
+      <w:proofErr w:type="spellStart"/>
+      <w:r>
+        <w:rPr>
+          <w:b w:val="0"/>
+          <w:bCs w:val="0"/>
+        </w:rPr>
+        <w:t>CubeIDE</w:t>
+      </w:r>
+      <w:proofErr w:type="spellEnd"/>
+      <w:r>
+        <w:rPr>
+          <w:b w:val="0"/>
+          <w:bCs w:val="0"/>
+        </w:rPr>
+        <w:t xml:space="preserve">. Z jego pomocą użytkownik jest w stanie wygenerować większość niezbędnego kodu do obsługi MCU i jego peryferii. Wykorzystano również bibliotekę HAL wchodzącą w skład </w:t>
+      </w:r>
+      <w:r>
+        <w:rPr>
+          <w:b w:val="0"/>
+          <w:bCs w:val="0"/>
+        </w:rPr>
+        <w:t>wyżej wspomnianego oprogramowania. Stanowi ona wysokopoziomowy interfejs do obsługi układów peryferyjnych.</w:t>
+      </w:r>
+    </w:p>
+    <w:p>
+      <w:pPr>
+        <w:rPr>
+          <w:b w:val="0"/>
+          <w:bCs w:val="0"/>
+        </w:rPr>
+      </w:pPr>
+      <w:r>
+        <w:rPr>
+          <w:b w:val="0"/>
+          <w:bCs w:val="0"/>
+        </w:rPr>
         <w:t>Powodem użycia powyższego oprogramowania była znajomość tego środowiska przez autora oraz posiadanie procesorów</w:t>
       </w:r>
       <w:r>
@@ -15138,16 +16062,2384 @@
     </w:p>
     <w:p>
       <w:pPr>
-        <w:rPr>
-          <w:b w:val="0"/>
-          <w:bCs w:val="0"/>
-        </w:rPr>
-      </w:pPr>
-      <w:r>
-        <w:rPr>
-          <w:b w:val="0"/>
-          <w:bCs w:val="0"/>
-        </w:rPr>
+        <w:pStyle w:val="Nagwek2"/>
+      </w:pPr>
+      <w:bookmarkStart w:id="26" w:name="_Toc122268198"/>
+      <w:r>
+        <w:t>Biblioteka czujnika wilgotności i temperatury</w:t>
+      </w:r>
+      <w:bookmarkEnd w:id="26"/>
+    </w:p>
+    <w:p>
+      <w:pPr>
+        <w:rPr>
+          <w:b w:val="0"/>
+          <w:bCs w:val="0"/>
+          <w:color w:val="000000"/>
+        </w:rPr>
+      </w:pPr>
+      <w:r>
+        <w:rPr>
+          <w:b w:val="0"/>
+          <w:bCs w:val="0"/>
+        </w:rPr>
+        <w:t>Napisana została w oparciu o dokumentację</w:t>
+      </w:r>
+      <w:r>
+        <w:rPr>
+          <w:b w:val="0"/>
+          <w:bCs w:val="0"/>
+        </w:rPr>
+        <w:t xml:space="preserve"> </w:t>
+      </w:r>
+      <w:sdt>
+        <w:sdtPr>
+          <w:rPr>
+            <w:b w:val="0"/>
+            <w:bCs w:val="0"/>
+            <w:color w:val="000000"/>
+          </w:rPr>
+          <w:tag w:val="MENDELEY_CITATION_v3_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"/>
+          <w:id w:val="-301919652"/>
+          <w:placeholder>
+            <w:docPart w:val="DefaultPlaceholder_-1854013440"/>
+          </w:placeholder>
+        </w:sdtPr>
+        <w:sdtContent>
+          <w:r>
+            <w:rPr>
+              <w:b w:val="0"/>
+              <w:bCs w:val="0"/>
+              <w:color w:val="000000"/>
+            </w:rPr>
+            <w:t>[15]</w:t>
+          </w:r>
+        </w:sdtContent>
+      </w:sdt>
+      <w:r>
+        <w:rPr>
+          <w:b w:val="0"/>
+          <w:bCs w:val="0"/>
+          <w:color w:val="000000"/>
+        </w:rPr>
+        <w:t xml:space="preserve"> oraz gotową bibliotekę użytą jako referencja </w:t>
+      </w:r>
+      <w:sdt>
+        <w:sdtPr>
+          <w:rPr>
+            <w:b w:val="0"/>
+            <w:bCs w:val="0"/>
+            <w:color w:val="000000"/>
+          </w:rPr>
+          <w:tag w:val="MENDELEY_CITATION_v3_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"/>
+          <w:id w:val="-1498337080"/>
+          <w:placeholder>
+            <w:docPart w:val="DefaultPlaceholder_-1854013440"/>
+          </w:placeholder>
+        </w:sdtPr>
+        <w:sdtContent>
+          <w:r>
+            <w:rPr>
+              <w:b w:val="0"/>
+              <w:bCs w:val="0"/>
+              <w:color w:val="000000"/>
+            </w:rPr>
+            <w:t>[30]</w:t>
+          </w:r>
+        </w:sdtContent>
+      </w:sdt>
+      <w:r>
+        <w:rPr>
+          <w:b w:val="0"/>
+          <w:bCs w:val="0"/>
+          <w:color w:val="000000"/>
+        </w:rPr>
+        <w:t>.</w:t>
+      </w:r>
+      <w:r>
+        <w:rPr>
+          <w:b w:val="0"/>
+          <w:bCs w:val="0"/>
+          <w:color w:val="000000"/>
+        </w:rPr>
+        <w:t xml:space="preserve"> Składa się z jednego pliku nagłówka i jednego pliku</w:t>
+      </w:r>
+      <w:r>
+        <w:rPr>
+          <w:b w:val="0"/>
+          <w:bCs w:val="0"/>
+          <w:color w:val="000000"/>
+        </w:rPr>
+        <w:t xml:space="preserve"> źródłowego.</w:t>
+      </w:r>
+      <w:r>
+        <w:rPr>
+          <w:b w:val="0"/>
+          <w:bCs w:val="0"/>
+          <w:color w:val="000000"/>
+        </w:rPr>
+        <w:t xml:space="preserve"> </w:t>
+      </w:r>
+      <w:r>
+        <w:rPr>
+          <w:b w:val="0"/>
+          <w:bCs w:val="0"/>
+          <w:color w:val="000000"/>
+        </w:rPr>
+        <w:t xml:space="preserve"> Jak zostało opisane w sekcji sprzętowej czujnik komunikuje się za pomocą magistrali I</w:t>
+      </w:r>
+      <w:r>
+        <w:rPr>
+          <w:b w:val="0"/>
+          <w:bCs w:val="0"/>
+          <w:color w:val="000000"/>
+          <w:vertAlign w:val="superscript"/>
+        </w:rPr>
+        <w:t>2</w:t>
+      </w:r>
+      <w:r>
+        <w:rPr>
+          <w:b w:val="0"/>
+          <w:bCs w:val="0"/>
+          <w:color w:val="000000"/>
+        </w:rPr>
+        <w:t>C. Na obydwu MCU jest ona wspierana sprzętowo.</w:t>
+      </w:r>
+      <w:r>
+        <w:rPr>
+          <w:b w:val="0"/>
+          <w:bCs w:val="0"/>
+          <w:color w:val="000000"/>
+        </w:rPr>
+        <w:t xml:space="preserve"> Jej konfiguracja została przeprowadzona z poziomu aplikacji </w:t>
+      </w:r>
+      <w:proofErr w:type="spellStart"/>
+      <w:r>
+        <w:rPr>
+          <w:b w:val="0"/>
+          <w:bCs w:val="0"/>
+          <w:color w:val="000000"/>
+        </w:rPr>
+        <w:t>CubeMX</w:t>
+      </w:r>
+      <w:proofErr w:type="spellEnd"/>
+      <w:r>
+        <w:rPr>
+          <w:b w:val="0"/>
+          <w:bCs w:val="0"/>
+          <w:color w:val="000000"/>
+        </w:rPr>
+        <w:t>.</w:t>
+      </w:r>
+    </w:p>
+    <w:p>
+      <w:pPr>
+        <w:rPr>
+          <w:b w:val="0"/>
+          <w:bCs w:val="0"/>
+          <w:color w:val="000000"/>
+        </w:rPr>
+      </w:pPr>
+      <w:r>
+        <w:rPr>
+          <w:b w:val="0"/>
+          <w:bCs w:val="0"/>
+          <w:color w:val="000000"/>
+        </w:rPr>
+        <w:t>Utworzona została globalna struktura, w której przechowywane są: uchwyt do magistrali I</w:t>
+      </w:r>
+      <w:r>
+        <w:rPr>
+          <w:b w:val="0"/>
+          <w:bCs w:val="0"/>
+          <w:color w:val="000000"/>
+          <w:vertAlign w:val="superscript"/>
+        </w:rPr>
+        <w:t>2</w:t>
+      </w:r>
+      <w:r>
+        <w:rPr>
+          <w:b w:val="0"/>
+          <w:bCs w:val="0"/>
+          <w:color w:val="000000"/>
+        </w:rPr>
+        <w:t xml:space="preserve">C, adres czujnika przesunięty bitowo w lewo o jeden oraz dwie zmienne zawierające ostatni poprawny pomiar temperatury i wilgotności. Przesunięcie bitowe wynika z przechowywania adresu czujnika w </w:t>
+      </w:r>
+      <w:r>
+        <w:rPr>
+          <w:b w:val="0"/>
+          <w:bCs w:val="0"/>
+          <w:color w:val="000000"/>
+        </w:rPr>
+        <w:t>bitach 7 do 1 rejestru CR2 powyższej magistrali. Dostępne funkcje wpisują adres bezpośrednio, zatem trzeba wykonać przesunięcie, aby adres trafił w odpowiednie miejsce.</w:t>
+      </w:r>
+    </w:p>
+    <w:p>
+      <w:pPr>
+        <w:rPr>
+          <w:b w:val="0"/>
+          <w:bCs w:val="0"/>
+          <w:color w:val="000000"/>
+        </w:rPr>
+      </w:pPr>
+      <w:r>
+        <w:rPr>
+          <w:b w:val="0"/>
+          <w:bCs w:val="0"/>
+          <w:color w:val="000000"/>
+        </w:rPr>
+        <w:lastRenderedPageBreak/>
+        <w:t xml:space="preserve">Skorzystano z konceptu kodów błędów. Funkcja odpowiedzialna za pomiar i odczyt danych zwraca 1 w przypadku poprawnego wykonania lub 0 w przypadku błędu. Zastosowanie takiego podejścia ułatwiło </w:t>
+      </w:r>
+      <w:proofErr w:type="spellStart"/>
+      <w:r>
+        <w:rPr>
+          <w:b w:val="0"/>
+          <w:bCs w:val="0"/>
+          <w:color w:val="000000"/>
+        </w:rPr>
+        <w:t>debuggowanie</w:t>
+      </w:r>
+      <w:proofErr w:type="spellEnd"/>
+      <w:r>
+        <w:rPr>
+          <w:b w:val="0"/>
+          <w:bCs w:val="0"/>
+          <w:color w:val="000000"/>
+        </w:rPr>
+        <w:t xml:space="preserve"> kodu oraz umożliwiło obsługę </w:t>
+      </w:r>
+      <w:r>
+        <w:rPr>
+          <w:b w:val="0"/>
+          <w:bCs w:val="0"/>
+          <w:color w:val="000000"/>
+        </w:rPr>
+        <w:t>sytuacji, w której nie mamy poprawnego pomiaru.</w:t>
+      </w:r>
+    </w:p>
+    <w:p>
+      <w:pPr>
+        <w:rPr>
+          <w:b w:val="0"/>
+          <w:bCs w:val="0"/>
+          <w:color w:val="000000"/>
+        </w:rPr>
+      </w:pPr>
+      <w:r>
+        <w:rPr>
+          <w:b w:val="0"/>
+          <w:bCs w:val="0"/>
+          <w:color w:val="000000"/>
+        </w:rPr>
+        <w:t>Funkcja obliczająca kod CRC została bezpośrednio zaczerpnięta z dokumentacji czujnika.</w:t>
+      </w:r>
+    </w:p>
+    <w:p>
+      <w:pPr>
+        <w:keepNext/>
+        <w:jc w:val="center"/>
+      </w:pPr>
+      <w:r>
+        <w:rPr>
+          <w:b w:val="0"/>
+          <w:bCs w:val="0"/>
+          <w:noProof/>
+        </w:rPr>
+        <w:drawing>
+          <wp:inline distT="0" distB="0" distL="0" distR="0" wp14:anchorId="6B62AE48" wp14:editId="06DA5A30">
+            <wp:extent cx="5040000" cy="6685200"/>
+            <wp:effectExtent l="0" t="0" r="8255" b="1905"/>
+            <wp:docPr id="13" name="Obraz 13"/>
+            <wp:cNvGraphicFramePr>
+              <a:graphicFrameLocks xmlns:a="http://schemas.openxmlformats.org/drawingml/2006/main" noChangeAspect="1"/>
+            </wp:cNvGraphicFramePr>
+            <a:graphic xmlns:a="http://schemas.openxmlformats.org/drawingml/2006/main">
+              <a:graphicData uri="http://schemas.openxmlformats.org/drawingml/2006/picture">
+                <pic:pic xmlns:pic="http://schemas.openxmlformats.org/drawingml/2006/picture">
+                  <pic:nvPicPr>
+                    <pic:cNvPr id="13" name="Obraz 13"/>
+                    <pic:cNvPicPr/>
+                  </pic:nvPicPr>
+                  <pic:blipFill>
+                    <a:blip r:embed="rId26">
+                      <a:extLst>
+                        <a:ext uri="{28A0092B-C50C-407E-A947-70E740481C1C}">
+                          <a14:useLocalDpi xmlns:a14="http://schemas.microsoft.com/office/drawing/2010/main" val="0"/>
+                        </a:ext>
+                      </a:extLst>
+                    </a:blip>
+                    <a:stretch>
+                      <a:fillRect/>
+                    </a:stretch>
+                  </pic:blipFill>
+                  <pic:spPr>
+                    <a:xfrm>
+                      <a:off x="0" y="0"/>
+                      <a:ext cx="5040000" cy="6685200"/>
+                    </a:xfrm>
+                    <a:prstGeom prst="rect">
+                      <a:avLst/>
+                    </a:prstGeom>
+                  </pic:spPr>
+                </pic:pic>
+              </a:graphicData>
+            </a:graphic>
+          </wp:inline>
+        </w:drawing>
+      </w:r>
+    </w:p>
+    <w:p>
+      <w:pPr>
+        <w:pStyle w:val="Legenda"/>
+        <w:jc w:val="center"/>
+        <w:rPr>
+          <w:b w:val="0"/>
+          <w:bCs w:val="0"/>
+        </w:rPr>
+      </w:pPr>
+      <w:r>
+        <w:rPr>
+          <w:b w:val="0"/>
+          <w:bCs w:val="0"/>
+        </w:rPr>
+        <w:t xml:space="preserve">Rysunek </w:t>
+      </w:r>
+      <w:r>
+        <w:rPr>
+          <w:b w:val="0"/>
+          <w:bCs w:val="0"/>
+        </w:rPr>
+        <w:fldChar w:fldCharType="begin"/>
+      </w:r>
+      <w:r>
+        <w:rPr>
+          <w:b w:val="0"/>
+          <w:bCs w:val="0"/>
+        </w:rPr>
+        <w:instrText xml:space="preserve"> STYLEREF 1 \s </w:instrText>
+      </w:r>
+      <w:r>
+        <w:rPr>
+          <w:b w:val="0"/>
+          <w:bCs w:val="0"/>
+        </w:rPr>
+        <w:fldChar w:fldCharType="separate"/>
+      </w:r>
+      <w:r>
+        <w:rPr>
+          <w:b w:val="0"/>
+          <w:bCs w:val="0"/>
+          <w:noProof/>
+        </w:rPr>
+        <w:t>4</w:t>
+      </w:r>
+      <w:r>
+        <w:rPr>
+          <w:b w:val="0"/>
+          <w:bCs w:val="0"/>
+        </w:rPr>
+        <w:fldChar w:fldCharType="end"/>
+      </w:r>
+      <w:r>
+        <w:rPr>
+          <w:b w:val="0"/>
+          <w:bCs w:val="0"/>
+        </w:rPr>
+        <w:t>.</w:t>
+      </w:r>
+      <w:r>
+        <w:rPr>
+          <w:b w:val="0"/>
+          <w:bCs w:val="0"/>
+        </w:rPr>
+        <w:fldChar w:fldCharType="begin"/>
+      </w:r>
+      <w:r>
+        <w:rPr>
+          <w:b w:val="0"/>
+          <w:bCs w:val="0"/>
+        </w:rPr>
+        <w:instrText xml:space="preserve"> SEQ Rysunek \* ARABIC \s 1 </w:instrText>
+      </w:r>
+      <w:r>
+        <w:rPr>
+          <w:b w:val="0"/>
+          <w:bCs w:val="0"/>
+        </w:rPr>
+        <w:fldChar w:fldCharType="separate"/>
+      </w:r>
+      <w:r>
+        <w:rPr>
+          <w:b w:val="0"/>
+          <w:bCs w:val="0"/>
+          <w:noProof/>
+        </w:rPr>
+        <w:t>1</w:t>
+      </w:r>
+      <w:r>
+        <w:rPr>
+          <w:b w:val="0"/>
+          <w:bCs w:val="0"/>
+        </w:rPr>
+        <w:fldChar w:fldCharType="end"/>
+      </w:r>
+      <w:r>
+        <w:rPr>
+          <w:b w:val="0"/>
+          <w:bCs w:val="0"/>
+        </w:rPr>
+        <w:t>. Schemat blokowy przedstawiający działanie czujnika AM2320.</w:t>
+      </w:r>
+    </w:p>
+    <w:p>
+      <w:pPr>
+        <w:pStyle w:val="Nagwek2"/>
+      </w:pPr>
+      <w:bookmarkStart w:id="27" w:name="_Toc122268199"/>
+      <w:r>
+        <w:lastRenderedPageBreak/>
+        <w:t>Biblioteka czujnika ciśnienia i temperatury</w:t>
+      </w:r>
+      <w:bookmarkEnd w:id="27"/>
+    </w:p>
+    <w:p>
+      <w:pPr>
+        <w:rPr>
+          <w:b w:val="0"/>
+          <w:bCs w:val="0"/>
+          <w:color w:val="000000"/>
+        </w:rPr>
+      </w:pPr>
+      <w:r>
+        <w:rPr>
+          <w:b w:val="0"/>
+          <w:bCs w:val="0"/>
+        </w:rPr>
+        <w:t>Bibliot</w:t>
+      </w:r>
+      <w:r>
+        <w:rPr>
+          <w:b w:val="0"/>
+          <w:bCs w:val="0"/>
+        </w:rPr>
+        <w:t xml:space="preserve">eka została napisana w oparciu o dokumentację </w:t>
+      </w:r>
+      <w:sdt>
+        <w:sdtPr>
+          <w:rPr>
+            <w:b w:val="0"/>
+            <w:bCs w:val="0"/>
+            <w:color w:val="000000"/>
+          </w:rPr>
+          <w:tag w:val="MENDELEY_CITATION_v3_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"/>
+          <w:id w:val="-179817643"/>
+          <w:placeholder>
+            <w:docPart w:val="DefaultPlaceholder_-1854013440"/>
+          </w:placeholder>
+        </w:sdtPr>
+        <w:sdtContent>
+          <w:r>
+            <w:rPr>
+              <w:b w:val="0"/>
+              <w:bCs w:val="0"/>
+              <w:color w:val="000000"/>
+            </w:rPr>
+            <w:t>[17]</w:t>
+          </w:r>
+        </w:sdtContent>
+      </w:sdt>
+      <w:r>
+        <w:rPr>
+          <w:b w:val="0"/>
+          <w:bCs w:val="0"/>
+          <w:color w:val="000000"/>
+        </w:rPr>
+        <w:t xml:space="preserve"> oraz publicznie dostępną bibliotekę wykorzystaną jako referencja </w:t>
+      </w:r>
+      <w:sdt>
+        <w:sdtPr>
+          <w:rPr>
+            <w:b w:val="0"/>
+            <w:bCs w:val="0"/>
+            <w:color w:val="000000"/>
+          </w:rPr>
+          <w:tag w:val="MENDELEY_CITATION_v3_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"/>
+          <w:id w:val="-528881919"/>
+          <w:placeholder>
+            <w:docPart w:val="DefaultPlaceholder_-1854013440"/>
+          </w:placeholder>
+        </w:sdtPr>
+        <w:sdtContent>
+          <w:r>
+            <w:rPr>
+              <w:b w:val="0"/>
+              <w:bCs w:val="0"/>
+              <w:color w:val="000000"/>
+            </w:rPr>
+            <w:t>[31]</w:t>
+          </w:r>
+        </w:sdtContent>
+      </w:sdt>
+      <w:r>
+        <w:rPr>
+          <w:b w:val="0"/>
+          <w:bCs w:val="0"/>
+          <w:color w:val="000000"/>
+        </w:rPr>
+        <w:t>. Czujnik BMP280, podobnie jak AM2320, komunikuje się za pomocą magistrali I</w:t>
+      </w:r>
+      <w:r>
+        <w:rPr>
+          <w:b w:val="0"/>
+          <w:bCs w:val="0"/>
+          <w:color w:val="000000"/>
+          <w:vertAlign w:val="superscript"/>
+        </w:rPr>
+        <w:t>2</w:t>
+      </w:r>
+      <w:r>
+        <w:rPr>
+          <w:b w:val="0"/>
+          <w:bCs w:val="0"/>
+          <w:color w:val="000000"/>
+        </w:rPr>
+        <w:t>C. Choć protokół ten wspiera wiele urządzeń na jednej magistrali to zdecydowano się skorzystać z osobnych magistral dla obu czujników. Było to możliwe ze względu na odpowiednie zasoby sprzętowe MCU. Takie rozwiązanie umożliwia potencjalny równoległy pomiar i odczyt danych z sensorów. Nie trzeba również współdzielić jednego zasobu sprzętowego co zmniejsza ilość potencjalnych błędów oprogramowania.</w:t>
+      </w:r>
+      <w:r>
+        <w:rPr>
+          <w:b w:val="0"/>
+          <w:bCs w:val="0"/>
+          <w:color w:val="000000"/>
+        </w:rPr>
+        <w:t xml:space="preserve"> Biblioteka składa się z jednego pliku nagłówkowego i jednego pliku źródłowego.</w:t>
+      </w:r>
+    </w:p>
+    <w:p>
+      <w:pPr>
+        <w:rPr>
+          <w:b w:val="0"/>
+          <w:bCs w:val="0"/>
+          <w:color w:val="000000"/>
+        </w:rPr>
+      </w:pPr>
+      <w:r>
+        <w:rPr>
+          <w:b w:val="0"/>
+          <w:bCs w:val="0"/>
+          <w:color w:val="000000"/>
+        </w:rPr>
+        <w:t xml:space="preserve">Komunikacja z BMP280 oparta jest na zapisie i odczycie rejestrów. </w:t>
+      </w:r>
+      <w:r>
+        <w:rPr>
+          <w:b w:val="0"/>
+          <w:bCs w:val="0"/>
+          <w:color w:val="000000"/>
+        </w:rPr>
+        <w:t>W tym celu utworzono najbardziej podstawową funkcj</w:t>
+      </w:r>
+      <w:r>
+        <w:rPr>
+          <w:b w:val="0"/>
+          <w:bCs w:val="0"/>
+          <w:color w:val="000000"/>
+        </w:rPr>
+        <w:t>ę, którą</w:t>
+      </w:r>
+      <w:r>
+        <w:rPr>
+          <w:b w:val="0"/>
+          <w:bCs w:val="0"/>
+          <w:color w:val="000000"/>
+        </w:rPr>
+        <w:t xml:space="preserve"> jest zapis i odczyt 8 bitowego rejestru. Opiera się na niej większość funkcji wyższego poziomu (takich jak wykonanie pomiaru lub inicjalizacja czujnika).</w:t>
+      </w:r>
+    </w:p>
+    <w:p>
+      <w:pPr>
+        <w:rPr>
+          <w:b w:val="0"/>
+          <w:bCs w:val="0"/>
+        </w:rPr>
+      </w:pPr>
+      <w:r>
+        <w:rPr>
+          <w:b w:val="0"/>
+          <w:bCs w:val="0"/>
+        </w:rPr>
+        <w:t>Utworzona została globalna struktura przechowująca ustawienia czujnika podane przez użytkownika oraz uchwyt magistrali I</w:t>
+      </w:r>
+      <w:r>
+        <w:rPr>
+          <w:b w:val="0"/>
+          <w:bCs w:val="0"/>
+          <w:vertAlign w:val="superscript"/>
+        </w:rPr>
+        <w:t>2</w:t>
+      </w:r>
+      <w:r>
+        <w:rPr>
+          <w:b w:val="0"/>
+          <w:bCs w:val="0"/>
+        </w:rPr>
+        <w:t>C. Podejście takie pozwala przekazywać jedną strukturę jako argument większości funkcji</w:t>
+      </w:r>
+      <w:r>
+        <w:rPr>
+          <w:b w:val="0"/>
+          <w:bCs w:val="0"/>
+        </w:rPr>
+        <w:t xml:space="preserve">, co upraszcza korzystanie ze stworzonego interfejsu. Ponadto przechowywanie parametrów podanych przez użytkownika w jednym miejscu i odwoływanie się w programie do nich </w:t>
+      </w:r>
+      <w:proofErr w:type="gramStart"/>
+      <w:r>
+        <w:rPr>
+          <w:b w:val="0"/>
+          <w:bCs w:val="0"/>
+        </w:rPr>
+        <w:t>tylko i wyłącznie</w:t>
+      </w:r>
+      <w:proofErr w:type="gramEnd"/>
+      <w:r>
+        <w:rPr>
+          <w:b w:val="0"/>
+          <w:bCs w:val="0"/>
+        </w:rPr>
+        <w:t xml:space="preserve"> za pomocą pól struktury zmniejsza ryzyko błędu przy wielokrotnym przekazywaniu tego samego parametru.</w:t>
+      </w:r>
+    </w:p>
+    <w:p>
+      <w:pPr>
+        <w:rPr>
+          <w:b w:val="0"/>
+          <w:bCs w:val="0"/>
+        </w:rPr>
+      </w:pPr>
+      <w:r>
+        <w:rPr>
+          <w:b w:val="0"/>
+          <w:bCs w:val="0"/>
+        </w:rPr>
+        <w:t xml:space="preserve">Podobnie jak w przypadku czujnika AM2320 również tutaj adres urządzenia musiał być przesunięty bitowo w lewo o jeden, co jak już wspomniano wynika bezpośrednio z </w:t>
+      </w:r>
+      <w:r>
+        <w:rPr>
+          <w:b w:val="0"/>
+          <w:bCs w:val="0"/>
+        </w:rPr>
+        <w:t>implementacji biblioteki</w:t>
+      </w:r>
+      <w:r>
+        <w:rPr>
+          <w:b w:val="0"/>
+          <w:bCs w:val="0"/>
+        </w:rPr>
+        <w:t xml:space="preserve"> HAL.</w:t>
+      </w:r>
+    </w:p>
+    <w:p>
+      <w:pPr>
+        <w:rPr>
+          <w:b w:val="0"/>
+          <w:bCs w:val="0"/>
+        </w:rPr>
+      </w:pPr>
+      <w:r>
+        <w:rPr>
+          <w:b w:val="0"/>
+          <w:bCs w:val="0"/>
+        </w:rPr>
+        <w:t xml:space="preserve">Poniżej zaprezentowano schemat blokowy opisujący </w:t>
+      </w:r>
+      <w:proofErr w:type="spellStart"/>
+      <w:r>
+        <w:rPr>
+          <w:b w:val="0"/>
+          <w:bCs w:val="0"/>
+        </w:rPr>
+        <w:t>wysokopoziomowo</w:t>
+      </w:r>
+      <w:proofErr w:type="spellEnd"/>
+      <w:r>
+        <w:rPr>
+          <w:b w:val="0"/>
+          <w:bCs w:val="0"/>
+        </w:rPr>
+        <w:t xml:space="preserve"> pracę czujnika. Przerywane linie wychodzące z niektórych bloków przedstawiają działanie</w:t>
+      </w:r>
+      <w:r>
+        <w:rPr>
+          <w:b w:val="0"/>
+          <w:bCs w:val="0"/>
+        </w:rPr>
+        <w:t xml:space="preserve"> tego bloku</w:t>
+      </w:r>
+      <w:r>
+        <w:rPr>
+          <w:b w:val="0"/>
+          <w:bCs w:val="0"/>
+        </w:rPr>
+        <w:t>.</w:t>
+      </w:r>
+    </w:p>
+    <w:p>
+      <w:pPr>
+        <w:keepNext/>
+        <w:jc w:val="center"/>
+      </w:pPr>
+      <w:r>
+        <w:rPr>
+          <w:b w:val="0"/>
+          <w:bCs w:val="0"/>
+          <w:noProof/>
+        </w:rPr>
+        <w:lastRenderedPageBreak/>
+        <w:drawing>
+          <wp:inline distT="0" distB="0" distL="0" distR="0" wp14:anchorId="5EB15A81" wp14:editId="07464A7A">
+            <wp:extent cx="5040000" cy="4910400"/>
+            <wp:effectExtent l="0" t="0" r="8255" b="5080"/>
+            <wp:docPr id="14" name="Obraz 14"/>
+            <wp:cNvGraphicFramePr>
+              <a:graphicFrameLocks xmlns:a="http://schemas.openxmlformats.org/drawingml/2006/main" noChangeAspect="1"/>
+            </wp:cNvGraphicFramePr>
+            <a:graphic xmlns:a="http://schemas.openxmlformats.org/drawingml/2006/main">
+              <a:graphicData uri="http://schemas.openxmlformats.org/drawingml/2006/picture">
+                <pic:pic xmlns:pic="http://schemas.openxmlformats.org/drawingml/2006/picture">
+                  <pic:nvPicPr>
+                    <pic:cNvPr id="14" name="Obraz 14"/>
+                    <pic:cNvPicPr/>
+                  </pic:nvPicPr>
+                  <pic:blipFill>
+                    <a:blip r:embed="rId27">
+                      <a:extLst>
+                        <a:ext uri="{28A0092B-C50C-407E-A947-70E740481C1C}">
+                          <a14:useLocalDpi xmlns:a14="http://schemas.microsoft.com/office/drawing/2010/main" val="0"/>
+                        </a:ext>
+                      </a:extLst>
+                    </a:blip>
+                    <a:stretch>
+                      <a:fillRect/>
+                    </a:stretch>
+                  </pic:blipFill>
+                  <pic:spPr>
+                    <a:xfrm>
+                      <a:off x="0" y="0"/>
+                      <a:ext cx="5040000" cy="4910400"/>
+                    </a:xfrm>
+                    <a:prstGeom prst="rect">
+                      <a:avLst/>
+                    </a:prstGeom>
+                  </pic:spPr>
+                </pic:pic>
+              </a:graphicData>
+            </a:graphic>
+          </wp:inline>
+        </w:drawing>
+      </w:r>
+    </w:p>
+    <w:p>
+      <w:pPr>
+        <w:pStyle w:val="Legenda"/>
+        <w:jc w:val="center"/>
+        <w:rPr>
+          <w:b w:val="0"/>
+          <w:bCs w:val="0"/>
+        </w:rPr>
+      </w:pPr>
+      <w:r>
+        <w:rPr>
+          <w:b w:val="0"/>
+          <w:bCs w:val="0"/>
+        </w:rPr>
+        <w:t xml:space="preserve">Rysunek </w:t>
+      </w:r>
+      <w:r>
+        <w:rPr>
+          <w:b w:val="0"/>
+          <w:bCs w:val="0"/>
+        </w:rPr>
+        <w:fldChar w:fldCharType="begin"/>
+      </w:r>
+      <w:r>
+        <w:rPr>
+          <w:b w:val="0"/>
+          <w:bCs w:val="0"/>
+        </w:rPr>
+        <w:instrText xml:space="preserve"> STYLEREF 1 \s </w:instrText>
+      </w:r>
+      <w:r>
+        <w:rPr>
+          <w:b w:val="0"/>
+          <w:bCs w:val="0"/>
+        </w:rPr>
+        <w:fldChar w:fldCharType="separate"/>
+      </w:r>
+      <w:r>
+        <w:rPr>
+          <w:b w:val="0"/>
+          <w:bCs w:val="0"/>
+          <w:noProof/>
+        </w:rPr>
+        <w:t>4</w:t>
+      </w:r>
+      <w:r>
+        <w:rPr>
+          <w:b w:val="0"/>
+          <w:bCs w:val="0"/>
+        </w:rPr>
+        <w:fldChar w:fldCharType="end"/>
+      </w:r>
+      <w:r>
+        <w:rPr>
+          <w:b w:val="0"/>
+          <w:bCs w:val="0"/>
+        </w:rPr>
+        <w:t>.</w:t>
+      </w:r>
+      <w:r>
+        <w:rPr>
+          <w:b w:val="0"/>
+          <w:bCs w:val="0"/>
+        </w:rPr>
+        <w:fldChar w:fldCharType="begin"/>
+      </w:r>
+      <w:r>
+        <w:rPr>
+          <w:b w:val="0"/>
+          <w:bCs w:val="0"/>
+        </w:rPr>
+        <w:instrText xml:space="preserve"> SEQ Rysunek \* ARABIC \s 1 </w:instrText>
+      </w:r>
+      <w:r>
+        <w:rPr>
+          <w:b w:val="0"/>
+          <w:bCs w:val="0"/>
+        </w:rPr>
+        <w:fldChar w:fldCharType="separate"/>
+      </w:r>
+      <w:r>
+        <w:rPr>
+          <w:b w:val="0"/>
+          <w:bCs w:val="0"/>
+          <w:noProof/>
+        </w:rPr>
+        <w:t>2</w:t>
+      </w:r>
+      <w:r>
+        <w:rPr>
+          <w:b w:val="0"/>
+          <w:bCs w:val="0"/>
+        </w:rPr>
+        <w:fldChar w:fldCharType="end"/>
+      </w:r>
+      <w:r>
+        <w:rPr>
+          <w:b w:val="0"/>
+          <w:bCs w:val="0"/>
+        </w:rPr>
+        <w:t>. Schemat blokowy przedstawiający działanie czujnika BMP280.</w:t>
+      </w:r>
+    </w:p>
+    <w:p>
+      <w:pPr>
+        <w:pStyle w:val="Nagwek2"/>
+      </w:pPr>
+      <w:bookmarkStart w:id="28" w:name="_Toc122268200"/>
+      <w:r>
+        <w:t>Biblioteka nadajnika i odbiornika radiowego</w:t>
+      </w:r>
+      <w:bookmarkEnd w:id="28"/>
+    </w:p>
+    <w:p>
+      <w:pPr>
+        <w:rPr>
+          <w:b w:val="0"/>
+          <w:bCs w:val="0"/>
+          <w:color w:val="000000"/>
+        </w:rPr>
+      </w:pPr>
+      <w:r>
+        <w:rPr>
+          <w:b w:val="0"/>
+          <w:bCs w:val="0"/>
+        </w:rPr>
+        <w:t>Bibliot</w:t>
+      </w:r>
+      <w:r>
+        <w:rPr>
+          <w:b w:val="0"/>
+          <w:bCs w:val="0"/>
+        </w:rPr>
+        <w:t xml:space="preserve">eka została napisana w oparciu o dokumentację </w:t>
+      </w:r>
+      <w:sdt>
+        <w:sdtPr>
+          <w:rPr>
+            <w:b w:val="0"/>
+            <w:bCs w:val="0"/>
+            <w:color w:val="000000"/>
+          </w:rPr>
+          <w:tag w:val="MENDELEY_CITATION_v3_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"/>
+          <w:id w:val="643398972"/>
+          <w:placeholder>
+            <w:docPart w:val="DefaultPlaceholder_-1854013440"/>
+          </w:placeholder>
+        </w:sdtPr>
+        <w:sdtContent>
+          <w:r>
+            <w:rPr>
+              <w:b w:val="0"/>
+              <w:bCs w:val="0"/>
+              <w:color w:val="000000"/>
+            </w:rPr>
+            <w:t>[19]</w:t>
+          </w:r>
+        </w:sdtContent>
+      </w:sdt>
+      <w:r>
+        <w:rPr>
+          <w:b w:val="0"/>
+          <w:bCs w:val="0"/>
+          <w:color w:val="000000"/>
+        </w:rPr>
+        <w:t xml:space="preserve"> oraz publicznie dostępną bibliotekę wykorzystaną jako referencja </w:t>
+      </w:r>
+      <w:sdt>
+        <w:sdtPr>
+          <w:rPr>
+            <w:b w:val="0"/>
+            <w:bCs w:val="0"/>
+            <w:color w:val="000000"/>
+          </w:rPr>
+          <w:tag w:val="MENDELEY_CITATION_v3_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"/>
+          <w:id w:val="-181659285"/>
+          <w:placeholder>
+            <w:docPart w:val="DefaultPlaceholder_-1854013440"/>
+          </w:placeholder>
+        </w:sdtPr>
+        <w:sdtContent>
+          <w:r>
+            <w:rPr>
+              <w:b w:val="0"/>
+              <w:bCs w:val="0"/>
+              <w:color w:val="000000"/>
+            </w:rPr>
+            <w:t>[32]</w:t>
+          </w:r>
+        </w:sdtContent>
+      </w:sdt>
+      <w:r>
+        <w:rPr>
+          <w:b w:val="0"/>
+          <w:bCs w:val="0"/>
+          <w:color w:val="000000"/>
+        </w:rPr>
+        <w:t xml:space="preserve">. Komunikację z modułem przeprowadzono po magistrali SPI. Podobnie jak w przypadku czujnika BMP280 odbywa się ona poprzez zapis i odczyt rejestrów. </w:t>
+      </w:r>
+      <w:r>
+        <w:rPr>
+          <w:b w:val="0"/>
+          <w:bCs w:val="0"/>
+          <w:color w:val="000000"/>
+        </w:rPr>
+        <w:t xml:space="preserve">Działanie magistrali SPI powoduje, że </w:t>
+      </w:r>
+      <w:proofErr w:type="spellStart"/>
+      <w:r>
+        <w:rPr>
+          <w:b w:val="0"/>
+          <w:bCs w:val="0"/>
+          <w:color w:val="000000"/>
+        </w:rPr>
+        <w:t>przesył</w:t>
+      </w:r>
+      <w:proofErr w:type="spellEnd"/>
+      <w:r>
+        <w:rPr>
+          <w:b w:val="0"/>
+          <w:bCs w:val="0"/>
+          <w:color w:val="000000"/>
+        </w:rPr>
+        <w:t xml:space="preserve"> informacji z urządzenia nadrzędnego do podrzędnego powoduje także komunikację w drugą stronę. Zdecydowano się rozdzielić funkcjonalności zapisu i odczytu tak, aby zapis nie zwracał żadnych danych (dane przychodzące po magistrali są odrzucane).</w:t>
+      </w:r>
+    </w:p>
+    <w:p>
+      <w:pPr>
+        <w:rPr>
+          <w:b w:val="0"/>
+          <w:bCs w:val="0"/>
+          <w:color w:val="000000"/>
+        </w:rPr>
+      </w:pPr>
+      <w:r>
+        <w:rPr>
+          <w:b w:val="0"/>
+          <w:bCs w:val="0"/>
+          <w:color w:val="000000"/>
+        </w:rPr>
+        <w:t xml:space="preserve">Biblioteka składa się z dwóch plików nagłówkowych oraz jednego pliku źródłowego. </w:t>
+      </w:r>
+      <w:r>
+        <w:rPr>
+          <w:b w:val="0"/>
+          <w:bCs w:val="0"/>
+          <w:color w:val="000000"/>
+        </w:rPr>
+        <w:t xml:space="preserve">Zdecydowano się utworzyć dwa pliki nagłówka ze względu na dużą ilość definicji adresów pamięci, masek bitowych, enumeracji i komend SPI. Wszystkie opisane znajdują się w pliku </w:t>
+      </w:r>
+      <w:proofErr w:type="spellStart"/>
+      <w:r>
+        <w:rPr>
+          <w:b w:val="0"/>
+          <w:bCs w:val="0"/>
+          <w:color w:val="000000"/>
+        </w:rPr>
+        <w:t>nrf_defines.h</w:t>
+      </w:r>
+      <w:proofErr w:type="spellEnd"/>
+      <w:r>
+        <w:rPr>
+          <w:b w:val="0"/>
+          <w:bCs w:val="0"/>
+          <w:color w:val="000000"/>
+        </w:rPr>
+        <w:t xml:space="preserve">. Plik </w:t>
+      </w:r>
+      <w:proofErr w:type="spellStart"/>
+      <w:r>
+        <w:rPr>
+          <w:b w:val="0"/>
+          <w:bCs w:val="0"/>
+          <w:color w:val="000000"/>
+        </w:rPr>
+        <w:t>nrf.h</w:t>
+      </w:r>
+      <w:proofErr w:type="spellEnd"/>
+      <w:r>
+        <w:rPr>
+          <w:b w:val="0"/>
+          <w:bCs w:val="0"/>
+          <w:color w:val="000000"/>
+        </w:rPr>
+        <w:t xml:space="preserve"> zawiera deklarację funkcji.</w:t>
+      </w:r>
+    </w:p>
+    <w:p>
+      <w:pPr>
+        <w:rPr>
+          <w:b w:val="0"/>
+          <w:bCs w:val="0"/>
+        </w:rPr>
+      </w:pPr>
+      <w:r>
+        <w:rPr>
+          <w:b w:val="0"/>
+          <w:bCs w:val="0"/>
+        </w:rPr>
+        <w:lastRenderedPageBreak/>
+        <w:t xml:space="preserve">Kod umożliwia konfigurację modułu zarówno jako nadajnik i odbiornik. </w:t>
+      </w:r>
+      <w:r>
+        <w:rPr>
+          <w:b w:val="0"/>
+          <w:bCs w:val="0"/>
+        </w:rPr>
+        <w:t xml:space="preserve">Było to możliwe dzięki odpowiednio zrealizowanej architekturze urządzenia. Różnica w inicjalizacji jest niewielka. Dla nadawania należy ustawić najmłodszy bit rejestru CONFIG na 0, dla odbierania na 1. </w:t>
+      </w:r>
+      <w:r>
+        <w:rPr>
+          <w:b w:val="0"/>
+          <w:bCs w:val="0"/>
+        </w:rPr>
+        <w:t>Ponadto,</w:t>
+      </w:r>
+      <w:r>
+        <w:rPr>
+          <w:b w:val="0"/>
+          <w:bCs w:val="0"/>
+        </w:rPr>
+        <w:t xml:space="preserve"> aby uruchomić nasłuchiwanie odbiornika pin CE musi się znaleźć w stanie wysokim. Różnice</w:t>
+      </w:r>
+      <w:r>
+        <w:rPr>
+          <w:b w:val="0"/>
+          <w:bCs w:val="0"/>
+        </w:rPr>
+        <w:t xml:space="preserve"> konfiguracyjne</w:t>
+      </w:r>
+      <w:r>
+        <w:rPr>
+          <w:b w:val="0"/>
+          <w:bCs w:val="0"/>
+        </w:rPr>
+        <w:t xml:space="preserve"> pojawiają się również w przypadku korzystania z </w:t>
+      </w:r>
+      <w:r>
+        <w:rPr>
+          <w:b w:val="0"/>
+          <w:bCs w:val="0"/>
+        </w:rPr>
+        <w:t xml:space="preserve">niektórych funkcjonalności warstwy łącza danych </w:t>
+      </w:r>
+      <w:proofErr w:type="spellStart"/>
+      <w:r>
+        <w:rPr>
+          <w:b w:val="0"/>
+          <w:bCs w:val="0"/>
+        </w:rPr>
+        <w:t>Enhanced</w:t>
+      </w:r>
+      <w:proofErr w:type="spellEnd"/>
+      <w:r>
+        <w:rPr>
+          <w:b w:val="0"/>
+          <w:bCs w:val="0"/>
+        </w:rPr>
+        <w:t xml:space="preserve"> </w:t>
+      </w:r>
+      <w:proofErr w:type="spellStart"/>
+      <w:r>
+        <w:rPr>
+          <w:b w:val="0"/>
+          <w:bCs w:val="0"/>
+        </w:rPr>
+        <w:t>Shockburst</w:t>
+      </w:r>
+      <w:proofErr w:type="spellEnd"/>
+      <w:r>
+        <w:rPr>
+          <w:b w:val="0"/>
+          <w:bCs w:val="0"/>
+        </w:rPr>
+        <w:t>.</w:t>
+      </w:r>
+    </w:p>
+    <w:p>
+      <w:pPr>
+        <w:rPr>
+          <w:b w:val="0"/>
+          <w:bCs w:val="0"/>
+        </w:rPr>
+      </w:pPr>
+      <w:r>
+        <w:rPr>
+          <w:b w:val="0"/>
+          <w:bCs w:val="0"/>
+        </w:rPr>
+        <w:t xml:space="preserve">Podobnie jak w przypadku czujnika BMP280 przerywane linie z poniższego schematu blokowego przedstawiają </w:t>
+      </w:r>
+      <w:r>
+        <w:rPr>
+          <w:b w:val="0"/>
+          <w:bCs w:val="0"/>
+        </w:rPr>
+        <w:t>wewnętrzny schemat danego bloku (przedstawiono na osobnych schematach).</w:t>
+      </w:r>
+    </w:p>
+    <w:p>
+      <w:pPr>
+        <w:keepNext/>
+        <w:jc w:val="center"/>
+      </w:pPr>
+      <w:r>
+        <w:rPr>
+          <w:b w:val="0"/>
+          <w:bCs w:val="0"/>
+          <w:noProof/>
+        </w:rPr>
+        <w:drawing>
+          <wp:inline distT="0" distB="0" distL="0" distR="0" wp14:anchorId="456929C5" wp14:editId="76DB0E6C">
+            <wp:extent cx="4680000" cy="6033600"/>
+            <wp:effectExtent l="0" t="0" r="6350" b="5715"/>
+            <wp:docPr id="15" name="Obraz 15"/>
+            <wp:cNvGraphicFramePr>
+              <a:graphicFrameLocks xmlns:a="http://schemas.openxmlformats.org/drawingml/2006/main" noChangeAspect="1"/>
+            </wp:cNvGraphicFramePr>
+            <a:graphic xmlns:a="http://schemas.openxmlformats.org/drawingml/2006/main">
+              <a:graphicData uri="http://schemas.openxmlformats.org/drawingml/2006/picture">
+                <pic:pic xmlns:pic="http://schemas.openxmlformats.org/drawingml/2006/picture">
+                  <pic:nvPicPr>
+                    <pic:cNvPr id="15" name="Obraz 15"/>
+                    <pic:cNvPicPr/>
+                  </pic:nvPicPr>
+                  <pic:blipFill>
+                    <a:blip r:embed="rId28">
+                      <a:extLst>
+                        <a:ext uri="{28A0092B-C50C-407E-A947-70E740481C1C}">
+                          <a14:useLocalDpi xmlns:a14="http://schemas.microsoft.com/office/drawing/2010/main" val="0"/>
+                        </a:ext>
+                      </a:extLst>
+                    </a:blip>
+                    <a:stretch>
+                      <a:fillRect/>
+                    </a:stretch>
+                  </pic:blipFill>
+                  <pic:spPr>
+                    <a:xfrm>
+                      <a:off x="0" y="0"/>
+                      <a:ext cx="4680000" cy="6033600"/>
+                    </a:xfrm>
+                    <a:prstGeom prst="rect">
+                      <a:avLst/>
+                    </a:prstGeom>
+                  </pic:spPr>
+                </pic:pic>
+              </a:graphicData>
+            </a:graphic>
+          </wp:inline>
+        </w:drawing>
+      </w:r>
+    </w:p>
+    <w:p>
+      <w:pPr>
+        <w:pStyle w:val="Legenda"/>
+        <w:jc w:val="center"/>
+        <w:rPr>
+          <w:b w:val="0"/>
+          <w:bCs w:val="0"/>
+        </w:rPr>
+      </w:pPr>
+      <w:r>
+        <w:rPr>
+          <w:b w:val="0"/>
+          <w:bCs w:val="0"/>
+        </w:rPr>
+        <w:t xml:space="preserve">Rysunek </w:t>
+      </w:r>
+      <w:r>
+        <w:rPr>
+          <w:b w:val="0"/>
+          <w:bCs w:val="0"/>
+        </w:rPr>
+        <w:fldChar w:fldCharType="begin"/>
+      </w:r>
+      <w:r>
+        <w:rPr>
+          <w:b w:val="0"/>
+          <w:bCs w:val="0"/>
+        </w:rPr>
+        <w:instrText xml:space="preserve"> STYLEREF 1 \s </w:instrText>
+      </w:r>
+      <w:r>
+        <w:rPr>
+          <w:b w:val="0"/>
+          <w:bCs w:val="0"/>
+        </w:rPr>
+        <w:fldChar w:fldCharType="separate"/>
+      </w:r>
+      <w:r>
+        <w:rPr>
+          <w:b w:val="0"/>
+          <w:bCs w:val="0"/>
+          <w:noProof/>
+        </w:rPr>
+        <w:t>4</w:t>
+      </w:r>
+      <w:r>
+        <w:rPr>
+          <w:b w:val="0"/>
+          <w:bCs w:val="0"/>
+        </w:rPr>
+        <w:fldChar w:fldCharType="end"/>
+      </w:r>
+      <w:r>
+        <w:rPr>
+          <w:b w:val="0"/>
+          <w:bCs w:val="0"/>
+        </w:rPr>
+        <w:t>.</w:t>
+      </w:r>
+      <w:r>
+        <w:rPr>
+          <w:b w:val="0"/>
+          <w:bCs w:val="0"/>
+        </w:rPr>
+        <w:fldChar w:fldCharType="begin"/>
+      </w:r>
+      <w:r>
+        <w:rPr>
+          <w:b w:val="0"/>
+          <w:bCs w:val="0"/>
+        </w:rPr>
+        <w:instrText xml:space="preserve"> SEQ Rysunek \* ARABIC \s 1 </w:instrText>
+      </w:r>
+      <w:r>
+        <w:rPr>
+          <w:b w:val="0"/>
+          <w:bCs w:val="0"/>
+        </w:rPr>
+        <w:fldChar w:fldCharType="separate"/>
+      </w:r>
+      <w:r>
+        <w:rPr>
+          <w:b w:val="0"/>
+          <w:bCs w:val="0"/>
+          <w:noProof/>
+        </w:rPr>
+        <w:t>3</w:t>
+      </w:r>
+      <w:r>
+        <w:rPr>
+          <w:b w:val="0"/>
+          <w:bCs w:val="0"/>
+        </w:rPr>
+        <w:fldChar w:fldCharType="end"/>
+      </w:r>
+      <w:r>
+        <w:rPr>
+          <w:b w:val="0"/>
+          <w:bCs w:val="0"/>
+        </w:rPr>
+        <w:t>. Schemat blokowy pracy modułu radiowego nRF24l01+.</w:t>
+      </w:r>
+    </w:p>
+    <w:p>
+      <w:pPr>
+        <w:keepNext/>
+        <w:jc w:val="center"/>
+      </w:pPr>
+      <w:r>
+        <w:rPr>
+          <w:noProof/>
+        </w:rPr>
+        <w:lastRenderedPageBreak/>
+        <w:drawing>
+          <wp:inline distT="0" distB="0" distL="0" distR="0" wp14:anchorId="6097A462" wp14:editId="4F371A33">
+            <wp:extent cx="4680000" cy="8265600"/>
+            <wp:effectExtent l="0" t="0" r="6350" b="2540"/>
+            <wp:docPr id="16" name="Obraz 16"/>
+            <wp:cNvGraphicFramePr>
+              <a:graphicFrameLocks xmlns:a="http://schemas.openxmlformats.org/drawingml/2006/main" noChangeAspect="1"/>
+            </wp:cNvGraphicFramePr>
+            <a:graphic xmlns:a="http://schemas.openxmlformats.org/drawingml/2006/main">
+              <a:graphicData uri="http://schemas.openxmlformats.org/drawingml/2006/picture">
+                <pic:pic xmlns:pic="http://schemas.openxmlformats.org/drawingml/2006/picture">
+                  <pic:nvPicPr>
+                    <pic:cNvPr id="16" name="Obraz 16"/>
+                    <pic:cNvPicPr/>
+                  </pic:nvPicPr>
+                  <pic:blipFill>
+                    <a:blip r:embed="rId29">
+                      <a:extLst>
+                        <a:ext uri="{28A0092B-C50C-407E-A947-70E740481C1C}">
+                          <a14:useLocalDpi xmlns:a14="http://schemas.microsoft.com/office/drawing/2010/main" val="0"/>
+                        </a:ext>
+                      </a:extLst>
+                    </a:blip>
+                    <a:stretch>
+                      <a:fillRect/>
+                    </a:stretch>
+                  </pic:blipFill>
+                  <pic:spPr>
+                    <a:xfrm>
+                      <a:off x="0" y="0"/>
+                      <a:ext cx="4680000" cy="8265600"/>
+                    </a:xfrm>
+                    <a:prstGeom prst="rect">
+                      <a:avLst/>
+                    </a:prstGeom>
+                  </pic:spPr>
+                </pic:pic>
+              </a:graphicData>
+            </a:graphic>
+          </wp:inline>
+        </w:drawing>
+      </w:r>
+    </w:p>
+    <w:p>
+      <w:pPr>
+        <w:pStyle w:val="Legenda"/>
+        <w:jc w:val="center"/>
+        <w:rPr>
+          <w:b w:val="0"/>
+          <w:bCs w:val="0"/>
+        </w:rPr>
+      </w:pPr>
+      <w:r>
+        <w:rPr>
+          <w:b w:val="0"/>
+          <w:bCs w:val="0"/>
+        </w:rPr>
+        <w:t xml:space="preserve">Rysunek </w:t>
+      </w:r>
+      <w:r>
+        <w:rPr>
+          <w:b w:val="0"/>
+          <w:bCs w:val="0"/>
+        </w:rPr>
+        <w:fldChar w:fldCharType="begin"/>
+      </w:r>
+      <w:r>
+        <w:rPr>
+          <w:b w:val="0"/>
+          <w:bCs w:val="0"/>
+        </w:rPr>
+        <w:instrText xml:space="preserve"> STYLEREF 1 \s </w:instrText>
+      </w:r>
+      <w:r>
+        <w:rPr>
+          <w:b w:val="0"/>
+          <w:bCs w:val="0"/>
+        </w:rPr>
+        <w:fldChar w:fldCharType="separate"/>
+      </w:r>
+      <w:r>
+        <w:rPr>
+          <w:b w:val="0"/>
+          <w:bCs w:val="0"/>
+          <w:noProof/>
+        </w:rPr>
+        <w:t>4</w:t>
+      </w:r>
+      <w:r>
+        <w:rPr>
+          <w:b w:val="0"/>
+          <w:bCs w:val="0"/>
+        </w:rPr>
+        <w:fldChar w:fldCharType="end"/>
+      </w:r>
+      <w:r>
+        <w:rPr>
+          <w:b w:val="0"/>
+          <w:bCs w:val="0"/>
+        </w:rPr>
+        <w:t>.</w:t>
+      </w:r>
+      <w:r>
+        <w:rPr>
+          <w:b w:val="0"/>
+          <w:bCs w:val="0"/>
+        </w:rPr>
+        <w:fldChar w:fldCharType="begin"/>
+      </w:r>
+      <w:r>
+        <w:rPr>
+          <w:b w:val="0"/>
+          <w:bCs w:val="0"/>
+        </w:rPr>
+        <w:instrText xml:space="preserve"> SEQ Rysunek \* ARABIC \s 1 </w:instrText>
+      </w:r>
+      <w:r>
+        <w:rPr>
+          <w:b w:val="0"/>
+          <w:bCs w:val="0"/>
+        </w:rPr>
+        <w:fldChar w:fldCharType="separate"/>
+      </w:r>
+      <w:r>
+        <w:rPr>
+          <w:b w:val="0"/>
+          <w:bCs w:val="0"/>
+          <w:noProof/>
+        </w:rPr>
+        <w:t>4</w:t>
+      </w:r>
+      <w:r>
+        <w:rPr>
+          <w:b w:val="0"/>
+          <w:bCs w:val="0"/>
+        </w:rPr>
+        <w:fldChar w:fldCharType="end"/>
+      </w:r>
+      <w:r>
+        <w:rPr>
+          <w:b w:val="0"/>
+          <w:bCs w:val="0"/>
+        </w:rPr>
+        <w:t>. Schemat blokowy inicjalizacji modułu radiowego.</w:t>
+      </w:r>
+    </w:p>
+    <w:p>
+      <w:pPr>
+        <w:keepNext/>
+        <w:jc w:val="center"/>
+      </w:pPr>
+      <w:r>
+        <w:rPr>
+          <w:noProof/>
+        </w:rPr>
+        <w:lastRenderedPageBreak/>
+        <w:drawing>
+          <wp:inline distT="0" distB="0" distL="0" distR="0" wp14:anchorId="19985714" wp14:editId="2E10745E">
+            <wp:extent cx="5040000" cy="7218000"/>
+            <wp:effectExtent l="0" t="0" r="8255" b="2540"/>
+            <wp:docPr id="17" name="Obraz 17"/>
+            <wp:cNvGraphicFramePr>
+              <a:graphicFrameLocks xmlns:a="http://schemas.openxmlformats.org/drawingml/2006/main" noChangeAspect="1"/>
+            </wp:cNvGraphicFramePr>
+            <a:graphic xmlns:a="http://schemas.openxmlformats.org/drawingml/2006/main">
+              <a:graphicData uri="http://schemas.openxmlformats.org/drawingml/2006/picture">
+                <pic:pic xmlns:pic="http://schemas.openxmlformats.org/drawingml/2006/picture">
+                  <pic:nvPicPr>
+                    <pic:cNvPr id="17" name="Obraz 17"/>
+                    <pic:cNvPicPr/>
+                  </pic:nvPicPr>
+                  <pic:blipFill>
+                    <a:blip r:embed="rId30">
+                      <a:extLst>
+                        <a:ext uri="{28A0092B-C50C-407E-A947-70E740481C1C}">
+                          <a14:useLocalDpi xmlns:a14="http://schemas.microsoft.com/office/drawing/2010/main" val="0"/>
+                        </a:ext>
+                      </a:extLst>
+                    </a:blip>
+                    <a:stretch>
+                      <a:fillRect/>
+                    </a:stretch>
+                  </pic:blipFill>
+                  <pic:spPr>
+                    <a:xfrm>
+                      <a:off x="0" y="0"/>
+                      <a:ext cx="5040000" cy="7218000"/>
+                    </a:xfrm>
+                    <a:prstGeom prst="rect">
+                      <a:avLst/>
+                    </a:prstGeom>
+                  </pic:spPr>
+                </pic:pic>
+              </a:graphicData>
+            </a:graphic>
+          </wp:inline>
+        </w:drawing>
+      </w:r>
+    </w:p>
+    <w:p>
+      <w:pPr>
+        <w:pStyle w:val="Legenda"/>
+        <w:jc w:val="center"/>
+        <w:rPr>
+          <w:b w:val="0"/>
+          <w:bCs w:val="0"/>
+        </w:rPr>
+      </w:pPr>
+      <w:r>
+        <w:rPr>
+          <w:b w:val="0"/>
+          <w:bCs w:val="0"/>
+        </w:rPr>
+        <w:t xml:space="preserve">Rysunek </w:t>
+      </w:r>
+      <w:r>
+        <w:rPr>
+          <w:b w:val="0"/>
+          <w:bCs w:val="0"/>
+        </w:rPr>
+        <w:fldChar w:fldCharType="begin"/>
+      </w:r>
+      <w:r>
+        <w:rPr>
+          <w:b w:val="0"/>
+          <w:bCs w:val="0"/>
+        </w:rPr>
+        <w:instrText xml:space="preserve"> STYLEREF 1 \s </w:instrText>
+      </w:r>
+      <w:r>
+        <w:rPr>
+          <w:b w:val="0"/>
+          <w:bCs w:val="0"/>
+        </w:rPr>
+        <w:fldChar w:fldCharType="separate"/>
+      </w:r>
+      <w:r>
+        <w:rPr>
+          <w:b w:val="0"/>
+          <w:bCs w:val="0"/>
+          <w:noProof/>
+        </w:rPr>
+        <w:t>4</w:t>
+      </w:r>
+      <w:r>
+        <w:rPr>
+          <w:b w:val="0"/>
+          <w:bCs w:val="0"/>
+        </w:rPr>
+        <w:fldChar w:fldCharType="end"/>
+      </w:r>
+      <w:r>
+        <w:rPr>
+          <w:b w:val="0"/>
+          <w:bCs w:val="0"/>
+        </w:rPr>
+        <w:t>.</w:t>
+      </w:r>
+      <w:r>
+        <w:rPr>
+          <w:b w:val="0"/>
+          <w:bCs w:val="0"/>
+        </w:rPr>
+        <w:fldChar w:fldCharType="begin"/>
+      </w:r>
+      <w:r>
+        <w:rPr>
+          <w:b w:val="0"/>
+          <w:bCs w:val="0"/>
+        </w:rPr>
+        <w:instrText xml:space="preserve"> SEQ Rysunek \* ARABIC \s 1 </w:instrText>
+      </w:r>
+      <w:r>
+        <w:rPr>
+          <w:b w:val="0"/>
+          <w:bCs w:val="0"/>
+        </w:rPr>
+        <w:fldChar w:fldCharType="separate"/>
+      </w:r>
+      <w:r>
+        <w:rPr>
+          <w:b w:val="0"/>
+          <w:bCs w:val="0"/>
+          <w:noProof/>
+        </w:rPr>
+        <w:t>5</w:t>
+      </w:r>
+      <w:r>
+        <w:rPr>
+          <w:b w:val="0"/>
+          <w:bCs w:val="0"/>
+        </w:rPr>
+        <w:fldChar w:fldCharType="end"/>
+      </w:r>
+      <w:r>
+        <w:rPr>
+          <w:b w:val="0"/>
+          <w:bCs w:val="0"/>
+        </w:rPr>
+        <w:t>. Schemat blokowy działania odbiornika i nadajnika.</w:t>
+      </w:r>
+    </w:p>
+    <w:p>
+      <w:pPr>
+        <w:rPr>
+          <w:b w:val="0"/>
+          <w:bCs w:val="0"/>
+        </w:rPr>
+      </w:pPr>
+      <w:r>
+        <w:rPr>
+          <w:b w:val="0"/>
+          <w:bCs w:val="0"/>
+        </w:rPr>
+        <w:t>Warto rozwinąć temat generacji przerwań sprzętowych przez wyżej opisany układ. Zarówno nadajnik i odbiornik mają możliwość generacji trzech różnych przerwań: dane w kolejce RX, dane wysłane z potwierdzeniem odbioru, przekroczono maksymalną ilość retransmisji. Wykorzystano tylko przerwanie</w:t>
+      </w:r>
+      <w:r>
+        <w:rPr>
+          <w:b w:val="0"/>
+          <w:bCs w:val="0"/>
+        </w:rPr>
+        <w:t xml:space="preserve"> dla odbiornika</w:t>
+      </w:r>
+      <w:r>
+        <w:rPr>
+          <w:b w:val="0"/>
+          <w:bCs w:val="0"/>
+        </w:rPr>
+        <w:t xml:space="preserve"> </w:t>
+      </w:r>
+      <w:r>
+        <w:rPr>
+          <w:b w:val="0"/>
+          <w:bCs w:val="0"/>
+        </w:rPr>
+        <w:t>„dane w kolejce RX”. W ten sposób nie trzeba okresowo odczytywać wartości rejestru i sprawdzać stanu kolejki.</w:t>
+      </w:r>
+    </w:p>
+    <w:p>
+      <w:pPr>
+        <w:pStyle w:val="Nagwek2"/>
+      </w:pPr>
+      <w:bookmarkStart w:id="29" w:name="_Toc122268201"/>
+      <w:r>
+        <w:lastRenderedPageBreak/>
+        <w:t>Biblioteka modułu Wifi</w:t>
+      </w:r>
+      <w:bookmarkEnd w:id="29"/>
+    </w:p>
+    <w:p>
+      <w:pPr>
+        <w:rPr>
+          <w:b w:val="0"/>
+          <w:bCs w:val="0"/>
+          <w:color w:val="000000"/>
+        </w:rPr>
+      </w:pPr>
+      <w:r>
+        <w:rPr>
+          <w:b w:val="0"/>
+          <w:bCs w:val="0"/>
+        </w:rPr>
+        <w:t>Biblioteka</w:t>
+      </w:r>
+      <w:r>
+        <w:rPr>
+          <w:b w:val="0"/>
+          <w:bCs w:val="0"/>
+        </w:rPr>
+        <w:t xml:space="preserve"> składa się z jednego pliku źródłowego i nagłówkowego. Jest autorska, natomiast korzysta z gotowej biblioteki do obsługi UART przy pomocy DMA </w:t>
+      </w:r>
+      <w:sdt>
+        <w:sdtPr>
+          <w:rPr>
+            <w:b w:val="0"/>
+            <w:bCs w:val="0"/>
+            <w:color w:val="000000"/>
+          </w:rPr>
+          <w:tag w:val="MENDELEY_CITATION_v3_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"/>
+          <w:id w:val="-1691057114"/>
+          <w:placeholder>
+            <w:docPart w:val="DefaultPlaceholder_-1854013440"/>
+          </w:placeholder>
+        </w:sdtPr>
+        <w:sdtContent>
+          <w:r>
+            <w:rPr>
+              <w:b w:val="0"/>
+              <w:bCs w:val="0"/>
+              <w:color w:val="000000"/>
+            </w:rPr>
+            <w:t>[33]</w:t>
+          </w:r>
+        </w:sdtContent>
+      </w:sdt>
+      <w:r>
+        <w:rPr>
+          <w:b w:val="0"/>
+          <w:bCs w:val="0"/>
+          <w:color w:val="000000"/>
+        </w:rPr>
+        <w:t>.</w:t>
+      </w:r>
+    </w:p>
+    <w:p>
+      <w:pPr>
+        <w:rPr>
+          <w:b w:val="0"/>
+          <w:bCs w:val="0"/>
+          <w:color w:val="000000"/>
+        </w:rPr>
+      </w:pPr>
+      <w:r>
+        <w:rPr>
+          <w:b w:val="0"/>
+          <w:bCs w:val="0"/>
+          <w:color w:val="000000"/>
+        </w:rPr>
+        <w:t xml:space="preserve">Komunikacja z modułem odbywa się przez komendy AT </w:t>
+      </w:r>
+      <w:sdt>
+        <w:sdtPr>
+          <w:rPr>
+            <w:b w:val="0"/>
+            <w:bCs w:val="0"/>
+            <w:color w:val="000000"/>
+          </w:rPr>
+          <w:tag w:val="MENDELEY_CITATION_v3_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"/>
+          <w:id w:val="101765088"/>
+          <w:placeholder>
+            <w:docPart w:val="DefaultPlaceholder_-1854013440"/>
+          </w:placeholder>
+        </w:sdtPr>
+        <w:sdtContent>
+          <w:r>
+            <w:rPr>
+              <w:b w:val="0"/>
+              <w:bCs w:val="0"/>
+              <w:color w:val="000000"/>
+            </w:rPr>
+            <w:t>[35]</w:t>
+          </w:r>
+        </w:sdtContent>
+      </w:sdt>
+      <w:r>
+        <w:rPr>
+          <w:b w:val="0"/>
+          <w:bCs w:val="0"/>
+          <w:color w:val="000000"/>
+        </w:rPr>
+        <w:t>. Wysyłane są za pomocą UART w postaci łańcuchów znaków. Zazwyczaj komunikacja przebiega w następujący sposób: wysyłane zostaje polecenie, moduł potwierdza wykonanie polecenia lub jego niepowodzenie. W zależności od ustawień układ może zwracać dodatkowe komunikaty. W opisywanej bibliotece zostały one wyłączone.</w:t>
+      </w:r>
+    </w:p>
+    <w:p>
+      <w:pPr>
+        <w:rPr>
+          <w:b w:val="0"/>
+          <w:bCs w:val="0"/>
+          <w:color w:val="000000"/>
+        </w:rPr>
+      </w:pPr>
+      <w:r>
+        <w:rPr>
+          <w:b w:val="0"/>
+          <w:bCs w:val="0"/>
+          <w:color w:val="000000"/>
+        </w:rPr>
+        <w:t xml:space="preserve">Wykorzystanie DMA do obsługi UART </w:t>
+      </w:r>
+      <w:r>
+        <w:rPr>
+          <w:b w:val="0"/>
+          <w:bCs w:val="0"/>
+          <w:color w:val="000000"/>
+        </w:rPr>
+        <w:t>powodowane było brakiem determinizmu długości odpowiedzi modułu oraz czasu, w którym zostanie ona dostarczona. Zastosowano przerwanie UART IDLE. Monitoruje ono linię RX oczekując na dane. Gdy w trakcie odbierania danych pojawia się przerwa w transmisji o długości jednego znaku to następuje przerwanie. Następnie w obsłudze przerwania IDLE zatrzymane zostaje DMA, co prowadzi do generacji kolejnego przerwania, tym razem od zakończenia transmisji DMA. W ten sposób można odbierać wiadomości różnej długości nie obciążając zbytnio procesora. Zapis odebranych danych odbywa się przy pomocy bufora kołowego.</w:t>
+      </w:r>
+    </w:p>
+    <w:p>
+      <w:pPr>
+        <w:rPr>
+          <w:b w:val="0"/>
+          <w:bCs w:val="0"/>
+        </w:rPr>
+      </w:pPr>
+      <w:r>
+        <w:rPr>
+          <w:b w:val="0"/>
+          <w:bCs w:val="0"/>
+        </w:rPr>
+        <w:t>Z powodu braku określonego czasu odpowiedzi układu</w:t>
+      </w:r>
+      <w:r>
+        <w:rPr>
+          <w:b w:val="0"/>
+          <w:bCs w:val="0"/>
+        </w:rPr>
+        <w:t xml:space="preserve"> oddelegowano osobny </w:t>
+      </w:r>
+      <w:proofErr w:type="spellStart"/>
+      <w:r>
+        <w:rPr>
+          <w:b w:val="0"/>
+          <w:bCs w:val="0"/>
+        </w:rPr>
+        <w:t>timer</w:t>
+      </w:r>
+      <w:proofErr w:type="spellEnd"/>
+      <w:r>
+        <w:rPr>
+          <w:b w:val="0"/>
+          <w:bCs w:val="0"/>
+        </w:rPr>
+        <w:t xml:space="preserve"> do wyznaczania limitu czasu komunikacji. Jest on uruchamiany po wysłaniu każdego polecenia, następnie oczekuje określony czas, zeruje licznik i zostaje wyłączony. Dopiero wtedy wyszukiwana jest odpowiedź w buforze kołowym.</w:t>
+      </w:r>
+    </w:p>
+    <w:p>
+      <w:pPr>
+        <w:rPr>
+          <w:b w:val="0"/>
+          <w:bCs w:val="0"/>
+        </w:rPr>
+      </w:pPr>
+      <w:r>
+        <w:rPr>
+          <w:b w:val="0"/>
+          <w:bCs w:val="0"/>
+        </w:rPr>
+        <w:t>Każda główna operacja</w:t>
+      </w:r>
+      <w:r>
+        <w:rPr>
+          <w:b w:val="0"/>
+          <w:bCs w:val="0"/>
+        </w:rPr>
+        <w:t xml:space="preserve"> (inicjalizacja modułu, połączenie się z siecią Wifi oraz wysłanie danych do serwera) </w:t>
+      </w:r>
+      <w:r>
+        <w:rPr>
+          <w:b w:val="0"/>
+          <w:bCs w:val="0"/>
+        </w:rPr>
+        <w:t>może zostać powtórzona do pięciu razy. Przyjęto takie założenie, aby zminimalizować potencjalne straty pakietów przez kiepską jakość sieci.</w:t>
+      </w:r>
+    </w:p>
+    <w:p>
+      <w:pPr>
+        <w:keepNext/>
+        <w:jc w:val="center"/>
+      </w:pPr>
+      <w:r>
+        <w:rPr>
+          <w:b w:val="0"/>
+          <w:bCs w:val="0"/>
+          <w:noProof/>
+        </w:rPr>
+        <w:lastRenderedPageBreak/>
+        <w:drawing>
+          <wp:inline distT="0" distB="0" distL="0" distR="0" wp14:anchorId="617577B4" wp14:editId="49788D68">
+            <wp:extent cx="5040000" cy="7120800"/>
+            <wp:effectExtent l="0" t="0" r="8255" b="4445"/>
+            <wp:docPr id="23" name="Obraz 23"/>
+            <wp:cNvGraphicFramePr>
+              <a:graphicFrameLocks xmlns:a="http://schemas.openxmlformats.org/drawingml/2006/main" noChangeAspect="1"/>
+            </wp:cNvGraphicFramePr>
+            <a:graphic xmlns:a="http://schemas.openxmlformats.org/drawingml/2006/main">
+              <a:graphicData uri="http://schemas.openxmlformats.org/drawingml/2006/picture">
+                <pic:pic xmlns:pic="http://schemas.openxmlformats.org/drawingml/2006/picture">
+                  <pic:nvPicPr>
+                    <pic:cNvPr id="23" name="Obraz 23"/>
+                    <pic:cNvPicPr/>
+                  </pic:nvPicPr>
+                  <pic:blipFill>
+                    <a:blip r:embed="rId31">
+                      <a:extLst>
+                        <a:ext uri="{28A0092B-C50C-407E-A947-70E740481C1C}">
+                          <a14:useLocalDpi xmlns:a14="http://schemas.microsoft.com/office/drawing/2010/main" val="0"/>
+                        </a:ext>
+                      </a:extLst>
+                    </a:blip>
+                    <a:stretch>
+                      <a:fillRect/>
+                    </a:stretch>
+                  </pic:blipFill>
+                  <pic:spPr>
+                    <a:xfrm>
+                      <a:off x="0" y="0"/>
+                      <a:ext cx="5040000" cy="7120800"/>
+                    </a:xfrm>
+                    <a:prstGeom prst="rect">
+                      <a:avLst/>
+                    </a:prstGeom>
+                  </pic:spPr>
+                </pic:pic>
+              </a:graphicData>
+            </a:graphic>
+          </wp:inline>
+        </w:drawing>
+      </w:r>
+    </w:p>
+    <w:p>
+      <w:pPr>
+        <w:pStyle w:val="Legenda"/>
+        <w:jc w:val="center"/>
+        <w:rPr>
+          <w:b w:val="0"/>
+          <w:bCs w:val="0"/>
+        </w:rPr>
+      </w:pPr>
+      <w:r>
+        <w:rPr>
+          <w:b w:val="0"/>
+          <w:bCs w:val="0"/>
+        </w:rPr>
+        <w:t xml:space="preserve">Rysunek </w:t>
+      </w:r>
+      <w:r>
+        <w:rPr>
+          <w:b w:val="0"/>
+          <w:bCs w:val="0"/>
+        </w:rPr>
+        <w:fldChar w:fldCharType="begin"/>
+      </w:r>
+      <w:r>
+        <w:rPr>
+          <w:b w:val="0"/>
+          <w:bCs w:val="0"/>
+        </w:rPr>
+        <w:instrText xml:space="preserve"> STYLEREF 1 \s </w:instrText>
+      </w:r>
+      <w:r>
+        <w:rPr>
+          <w:b w:val="0"/>
+          <w:bCs w:val="0"/>
+        </w:rPr>
+        <w:fldChar w:fldCharType="separate"/>
+      </w:r>
+      <w:r>
+        <w:rPr>
+          <w:b w:val="0"/>
+          <w:bCs w:val="0"/>
+          <w:noProof/>
+        </w:rPr>
+        <w:t>4</w:t>
+      </w:r>
+      <w:r>
+        <w:rPr>
+          <w:b w:val="0"/>
+          <w:bCs w:val="0"/>
+        </w:rPr>
+        <w:fldChar w:fldCharType="end"/>
+      </w:r>
+      <w:r>
+        <w:rPr>
+          <w:b w:val="0"/>
+          <w:bCs w:val="0"/>
+        </w:rPr>
+        <w:t>.</w:t>
+      </w:r>
+      <w:r>
+        <w:rPr>
+          <w:b w:val="0"/>
+          <w:bCs w:val="0"/>
+        </w:rPr>
+        <w:fldChar w:fldCharType="begin"/>
+      </w:r>
+      <w:r>
+        <w:rPr>
+          <w:b w:val="0"/>
+          <w:bCs w:val="0"/>
+        </w:rPr>
+        <w:instrText xml:space="preserve"> SEQ Rysunek \* ARABIC \s 1 </w:instrText>
+      </w:r>
+      <w:r>
+        <w:rPr>
+          <w:b w:val="0"/>
+          <w:bCs w:val="0"/>
+        </w:rPr>
+        <w:fldChar w:fldCharType="separate"/>
+      </w:r>
+      <w:r>
+        <w:rPr>
+          <w:b w:val="0"/>
+          <w:bCs w:val="0"/>
+          <w:noProof/>
+        </w:rPr>
+        <w:t>6</w:t>
+      </w:r>
+      <w:r>
+        <w:rPr>
+          <w:b w:val="0"/>
+          <w:bCs w:val="0"/>
+        </w:rPr>
+        <w:fldChar w:fldCharType="end"/>
+      </w:r>
+      <w:r>
+        <w:rPr>
+          <w:b w:val="0"/>
+          <w:bCs w:val="0"/>
+        </w:rPr>
+        <w:t>. Schemat blokowy działania modułu ESP</w:t>
+      </w:r>
+      <w:r>
+        <w:rPr>
+          <w:b w:val="0"/>
+          <w:bCs w:val="0"/>
+        </w:rPr>
+        <w:t>-</w:t>
+      </w:r>
+      <w:r>
+        <w:rPr>
+          <w:b w:val="0"/>
+          <w:bCs w:val="0"/>
+        </w:rPr>
+        <w:t>01S.</w:t>
+      </w:r>
+    </w:p>
+    <w:p>
+      <w:pPr>
+        <w:pStyle w:val="Nagwek2"/>
+      </w:pPr>
+      <w:bookmarkStart w:id="30" w:name="_Toc122268202"/>
+      <w:r>
+        <w:t>Główn</w:t>
+      </w:r>
+      <w:r>
+        <w:t>y</w:t>
+      </w:r>
+      <w:r>
+        <w:t xml:space="preserve"> </w:t>
+      </w:r>
+      <w:r>
+        <w:t>program</w:t>
+      </w:r>
+      <w:bookmarkEnd w:id="30"/>
+    </w:p>
+    <w:p>
+      <w:pPr>
+        <w:rPr>
+          <w:b w:val="0"/>
+          <w:bCs w:val="0"/>
+        </w:rPr>
+      </w:pPr>
+      <w:r>
+        <w:rPr>
+          <w:b w:val="0"/>
+          <w:bCs w:val="0"/>
+        </w:rPr>
+        <w:t xml:space="preserve">Aplikacje dla każdego z procesorów zostały oparte na projekcie szablonowym wygenerowanym przez </w:t>
+      </w:r>
+      <w:proofErr w:type="spellStart"/>
+      <w:r>
+        <w:rPr>
+          <w:b w:val="0"/>
+          <w:bCs w:val="0"/>
+        </w:rPr>
+        <w:t>STMCubeMX</w:t>
+      </w:r>
+      <w:proofErr w:type="spellEnd"/>
+      <w:r>
+        <w:rPr>
+          <w:b w:val="0"/>
+          <w:bCs w:val="0"/>
+        </w:rPr>
+        <w:t>.</w:t>
+      </w:r>
+      <w:r>
+        <w:rPr>
+          <w:b w:val="0"/>
+          <w:bCs w:val="0"/>
+        </w:rPr>
+        <w:t xml:space="preserve"> Opisane powyżej biblioteki dołączone do projektu poprzez pliki nagłówkowe.</w:t>
+      </w:r>
+    </w:p>
+    <w:p>
+      <w:pPr>
+        <w:rPr>
+          <w:b w:val="0"/>
+          <w:bCs w:val="0"/>
+        </w:rPr>
+      </w:pPr>
+      <w:r>
+        <w:rPr>
+          <w:b w:val="0"/>
+          <w:bCs w:val="0"/>
+        </w:rPr>
+        <w:lastRenderedPageBreak/>
+        <w:t>Dla mobilnego punktu pomiarowego (nadajnika) kod różni się w stosunku do punktu stacjonarnego (odbiornika).</w:t>
+      </w:r>
+      <w:r>
+        <w:rPr>
+          <w:b w:val="0"/>
+          <w:bCs w:val="0"/>
+        </w:rPr>
+        <w:t xml:space="preserve"> Różnice dotyczą głównie komunikacji bezprzewodowej.</w:t>
+      </w:r>
+      <w:r>
+        <w:rPr>
+          <w:b w:val="0"/>
+          <w:bCs w:val="0"/>
+        </w:rPr>
+        <w:t xml:space="preserve"> Początek działania obu aplikacji jest podobny. Sprowadza się do deklaracji i definicji wymaganych struktur, dołączenia niezbędnych bibliotek, inicjalizacji HAL oraz użytych peryferii.</w:t>
+      </w:r>
+    </w:p>
+    <w:p>
+      <w:pPr>
+        <w:rPr>
+          <w:b w:val="0"/>
+          <w:bCs w:val="0"/>
+        </w:rPr>
+      </w:pPr>
+      <w:r>
+        <w:rPr>
+          <w:b w:val="0"/>
+          <w:bCs w:val="0"/>
+        </w:rPr>
+        <w:t xml:space="preserve">W mobilnym punkcie pomiarowym </w:t>
+      </w:r>
+      <w:r>
+        <w:rPr>
+          <w:b w:val="0"/>
+          <w:bCs w:val="0"/>
+        </w:rPr>
+        <w:t>kolejnym krokiem</w:t>
+      </w:r>
+      <w:r>
+        <w:rPr>
+          <w:b w:val="0"/>
+          <w:bCs w:val="0"/>
+        </w:rPr>
+        <w:t xml:space="preserve"> po wykonaniu wyżej opisanych zadań jest</w:t>
+      </w:r>
+      <w:r>
+        <w:rPr>
+          <w:b w:val="0"/>
+          <w:bCs w:val="0"/>
+        </w:rPr>
+        <w:t xml:space="preserve"> uruchomienie zegara wraz z obsługą przerwania od zakończenia odliczania. Następnie inicjalizowane są czujniki oraz moduł radiowy. Po udanej inicjalizacji program przechodzi do nieskończonej pętli. Większość czasu w pętli nie są wykonywane żadne instrukcje. Odliczenie przez zegar ustalonego czasu powoduje rozpoczęcie pomiaru. Dzieje się to pośrednio przez globalną flagę ustawianą w przerwaniu na wartość 1, a sprawdzaną cały czas w pętli.</w:t>
+      </w:r>
+    </w:p>
+    <w:p>
+      <w:pPr>
+        <w:rPr>
+          <w:b w:val="0"/>
+          <w:bCs w:val="0"/>
+        </w:rPr>
+      </w:pPr>
+      <w:r>
+        <w:rPr>
+          <w:b w:val="0"/>
+          <w:bCs w:val="0"/>
+        </w:rPr>
+        <w:t>Pierwsze mierzone są wilgotność i temperatura przez czujnik AM2320, następnie ciśnienie i temperatura przez czujnik BMP280</w:t>
+      </w:r>
+      <w:r>
+        <w:rPr>
+          <w:b w:val="0"/>
+          <w:bCs w:val="0"/>
+        </w:rPr>
+        <w:t>.</w:t>
+      </w:r>
+      <w:r>
+        <w:rPr>
+          <w:b w:val="0"/>
+          <w:bCs w:val="0"/>
+        </w:rPr>
+        <w:t xml:space="preserve"> Od razu po zakończeniu pomiaru zmierzone wielkości zapisane są do 12 bajtowej tablicy. Gdy pomiar którejś z wielkości nie powiódł się wpisywane w ich miejsce są kody błędu.  Dla temperatury i wilgotności wynoszą one 255, zaś dla ciśnienia 0. Po zapisaniu danych są one wysyłane przez nadajnik radiowy. Flaga gotowości pomiaru jest zerowana. Program powraca do oczekiwania na przerwanie od zegara.</w:t>
+      </w:r>
+    </w:p>
+    <w:p>
+      <w:pPr>
+        <w:rPr>
+          <w:b w:val="0"/>
+          <w:bCs w:val="0"/>
+        </w:rPr>
+      </w:pPr>
+      <w:r>
+        <w:rPr>
+          <w:b w:val="0"/>
+          <w:bCs w:val="0"/>
+        </w:rPr>
+        <w:t>Kod stacjonarnego punktu jest bardziej skomplikowany z powodu konieczności</w:t>
+      </w:r>
+      <w:r>
+        <w:rPr>
+          <w:b w:val="0"/>
+          <w:bCs w:val="0"/>
+        </w:rPr>
+        <w:t xml:space="preserve"> komunikacji z serwerem </w:t>
+      </w:r>
+      <w:proofErr w:type="spellStart"/>
+      <w:r>
+        <w:rPr>
+          <w:b w:val="0"/>
+          <w:bCs w:val="0"/>
+        </w:rPr>
+        <w:t>Thingspeak</w:t>
+      </w:r>
+      <w:proofErr w:type="spellEnd"/>
+      <w:r>
+        <w:rPr>
+          <w:b w:val="0"/>
+          <w:bCs w:val="0"/>
+        </w:rPr>
+        <w:t xml:space="preserve">. </w:t>
+      </w:r>
+      <w:r>
+        <w:rPr>
+          <w:b w:val="0"/>
+          <w:bCs w:val="0"/>
+        </w:rPr>
+        <w:t>Na</w:t>
+      </w:r>
+      <w:r>
+        <w:rPr>
+          <w:b w:val="0"/>
+          <w:bCs w:val="0"/>
+        </w:rPr>
+        <w:t xml:space="preserve"> etapie inicjalizacji występuje dodatkowo konfiguracja modułu </w:t>
+      </w:r>
+      <w:r>
+        <w:rPr>
+          <w:b w:val="0"/>
+          <w:bCs w:val="0"/>
+        </w:rPr>
+        <w:t>Wifi oraz jego połączenie się z siecią lokalną. Pomiar, analogicznie jak w mobilnym punkcie, oparty jest o przerwanie zegara i globalną flagę. Komunikacja radiowa zrealizowana jest inaczej. W pętli sprawdzana jest flaga, która ustawiana jest na 1 tylko w przerwaniu od transmisji przychodzącej. Ustawienie flagi powoduje uruchomienie funkcji przyjmującej dane i zapisującej je lokalnie.</w:t>
+      </w:r>
+    </w:p>
+    <w:p>
+      <w:pPr>
+        <w:rPr>
+          <w:b w:val="0"/>
+          <w:bCs w:val="0"/>
+        </w:rPr>
+      </w:pPr>
+      <w:r>
+        <w:rPr>
+          <w:b w:val="0"/>
+          <w:bCs w:val="0"/>
+        </w:rPr>
+        <w:t>Ostatnim etapem jest wysłanie danych na serwer. Następuje ono</w:t>
+      </w:r>
+      <w:r>
+        <w:rPr>
+          <w:b w:val="0"/>
+          <w:bCs w:val="0"/>
+        </w:rPr>
+        <w:t xml:space="preserve"> zarówno po wykonaniu pomiaru lokalnie, jak i po odebraniu danych z punktu mobilnego.</w:t>
+      </w:r>
+      <w:r>
+        <w:rPr>
+          <w:b w:val="0"/>
+          <w:bCs w:val="0"/>
+        </w:rPr>
+        <w:t xml:space="preserve"> Przed wysłaniem następuje uśrednianie pomiarów temperatury. Kolejnym krokiem jest zapisanie danych w postaci zmiennoprzecinkowej. Dla temperatury i ciśnienia przyjęto dokładność do 2 miejsc po przecinku. Dla wilgotności jest to jedno miejsce po przecinku.</w:t>
+      </w:r>
+      <w:r>
+        <w:rPr>
+          <w:b w:val="0"/>
+          <w:bCs w:val="0"/>
+        </w:rPr>
+        <w:t xml:space="preserve"> Zdecydowano się wysyłać dane w dwóch osobnych transmisjach.</w:t>
+      </w:r>
+      <w:r>
+        <w:rPr>
+          <w:b w:val="0"/>
+          <w:bCs w:val="0"/>
+        </w:rPr>
+        <w:t xml:space="preserve"> Zaletą tego rozwiązania jest niezależność punktów pomiarowych. Wadą jest ograniczenie serwera, który przyjmuje dane nie częściej niż co 15 sekund. Aby </w:t>
+      </w:r>
+      <w:r>
+        <w:rPr>
+          <w:b w:val="0"/>
+          <w:bCs w:val="0"/>
+        </w:rPr>
+        <w:t xml:space="preserve">zapobiec utracie danych przez zbyt wczesne transmisje wykorzystano kolejny </w:t>
+      </w:r>
+      <w:proofErr w:type="spellStart"/>
+      <w:r>
+        <w:rPr>
+          <w:b w:val="0"/>
+          <w:bCs w:val="0"/>
+        </w:rPr>
+        <w:t>timer</w:t>
+      </w:r>
+      <w:proofErr w:type="spellEnd"/>
+      <w:r>
+        <w:rPr>
+          <w:b w:val="0"/>
+          <w:bCs w:val="0"/>
+        </w:rPr>
+        <w:t xml:space="preserve">. Uruchamiany </w:t>
+      </w:r>
+      <w:r>
+        <w:rPr>
+          <w:b w:val="0"/>
+          <w:bCs w:val="0"/>
+        </w:rPr>
+        <w:t>jest,</w:t>
+      </w:r>
+      <w:r>
+        <w:rPr>
+          <w:b w:val="0"/>
+          <w:bCs w:val="0"/>
+        </w:rPr>
+        <w:t xml:space="preserve"> jeśli którakolwiek transmisja miała miejsce i odlicza do 16 sekund. Jednocześnie zainicjalizowana zostaje flaga, która zapobiega wcześniejszemu wysłaniu danych z drugiego źródła. Zrealizowane jest to przez wejście do nieskończonej </w:t>
+      </w:r>
+      <w:r>
+        <w:rPr>
+          <w:b w:val="0"/>
+          <w:bCs w:val="0"/>
+        </w:rPr>
+        <w:t>pętli,</w:t>
+      </w:r>
+      <w:r>
+        <w:rPr>
+          <w:b w:val="0"/>
+          <w:bCs w:val="0"/>
+        </w:rPr>
+        <w:t xml:space="preserve"> gdy flaga jest równa 1. Flagę zeruje przerwanie od zakończenia odliczania. Wyłącza ono również zegar, aby nie generował niechcianych przerwań. Po wysłaniu program powraca do głównej pętli, oczekując na pomiar lub dane z mobilnego punktu.</w:t>
+      </w:r>
+    </w:p>
+    <w:p>
+      <w:pPr>
+        <w:pStyle w:val="Nagwek1"/>
+        <w:rPr>
+          <w:color w:val="000000"/>
+        </w:rPr>
+      </w:pPr>
+      <w:bookmarkStart w:id="31" w:name="_Toc122268203"/>
+      <w:r>
+        <w:lastRenderedPageBreak/>
+        <w:t>Analiza uzyskanych wyników</w:t>
+      </w:r>
+      <w:bookmarkEnd w:id="31"/>
+      <w:r>
         <w:br w:type="page"/>
       </w:r>
     </w:p>
@@ -15159,12 +18451,12 @@
           <w:numId w:val="0"/>
         </w:numPr>
       </w:pPr>
-      <w:bookmarkStart w:id="24" w:name="_Toc121850382"/>
+      <w:bookmarkStart w:id="32" w:name="_Toc122268204"/>
       <w:r>
         <w:lastRenderedPageBreak/>
         <w:t>Literatura</w:t>
       </w:r>
-      <w:bookmarkEnd w:id="24"/>
+      <w:bookmarkEnd w:id="32"/>
     </w:p>
     <w:sdt>
       <w:sdtPr>
@@ -15184,7 +18476,7 @@
             <w:autoSpaceDE w:val="0"/>
             <w:autoSpaceDN w:val="0"/>
             <w:ind w:hanging="640"/>
-            <w:divId w:val="790632739"/>
+            <w:divId w:val="2025324928"/>
             <w:rPr>
               <w:rFonts w:eastAsia="Times New Roman"/>
               <w:szCs w:val="24"/>
@@ -15310,7 +18602,7 @@
             <w:autoSpaceDE w:val="0"/>
             <w:autoSpaceDN w:val="0"/>
             <w:ind w:hanging="640"/>
-            <w:divId w:val="1898856469"/>
+            <w:divId w:val="431626330"/>
             <w:rPr>
               <w:rFonts w:eastAsia="Times New Roman"/>
             </w:rPr>
@@ -15460,7 +18752,7 @@
             <w:autoSpaceDE w:val="0"/>
             <w:autoSpaceDN w:val="0"/>
             <w:ind w:hanging="640"/>
-            <w:divId w:val="181169443"/>
+            <w:divId w:val="1442603576"/>
             <w:rPr>
               <w:rFonts w:eastAsia="Times New Roman"/>
             </w:rPr>
@@ -15750,7 +19042,7 @@
             <w:autoSpaceDE w:val="0"/>
             <w:autoSpaceDN w:val="0"/>
             <w:ind w:hanging="640"/>
-            <w:divId w:val="2045254756"/>
+            <w:divId w:val="556819573"/>
             <w:rPr>
               <w:rFonts w:eastAsia="Times New Roman"/>
             </w:rPr>
@@ -15900,7 +19192,7 @@
             <w:autoSpaceDE w:val="0"/>
             <w:autoSpaceDN w:val="0"/>
             <w:ind w:hanging="640"/>
-            <w:divId w:val="648903440"/>
+            <w:divId w:val="124659426"/>
             <w:rPr>
               <w:rFonts w:eastAsia="Times New Roman"/>
             </w:rPr>
@@ -16078,7 +19370,7 @@
             <w:autoSpaceDE w:val="0"/>
             <w:autoSpaceDN w:val="0"/>
             <w:ind w:hanging="640"/>
-            <w:divId w:val="1159734334"/>
+            <w:divId w:val="1241140563"/>
             <w:rPr>
               <w:rFonts w:eastAsia="Times New Roman"/>
             </w:rPr>
@@ -16222,7 +19514,7 @@
             <w:autoSpaceDE w:val="0"/>
             <w:autoSpaceDN w:val="0"/>
             <w:ind w:hanging="640"/>
-            <w:divId w:val="1888759301"/>
+            <w:divId w:val="162748694"/>
             <w:rPr>
               <w:rFonts w:eastAsia="Times New Roman"/>
             </w:rPr>
@@ -16460,7 +19752,7 @@
             <w:autoSpaceDE w:val="0"/>
             <w:autoSpaceDN w:val="0"/>
             <w:ind w:hanging="640"/>
-            <w:divId w:val="322510351"/>
+            <w:divId w:val="1041057561"/>
             <w:rPr>
               <w:rFonts w:eastAsia="Times New Roman"/>
             </w:rPr>
@@ -16596,7 +19888,7 @@
             <w:autoSpaceDE w:val="0"/>
             <w:autoSpaceDN w:val="0"/>
             <w:ind w:hanging="640"/>
-            <w:divId w:val="798498337"/>
+            <w:divId w:val="955722563"/>
             <w:rPr>
               <w:rFonts w:eastAsia="Times New Roman"/>
             </w:rPr>
@@ -16676,7 +19968,7 @@
             <w:autoSpaceDE w:val="0"/>
             <w:autoSpaceDN w:val="0"/>
             <w:ind w:hanging="640"/>
-            <w:divId w:val="2015107317"/>
+            <w:divId w:val="824665564"/>
             <w:rPr>
               <w:rFonts w:eastAsia="Times New Roman"/>
             </w:rPr>
@@ -16900,7 +20192,7 @@
             <w:autoSpaceDE w:val="0"/>
             <w:autoSpaceDN w:val="0"/>
             <w:ind w:hanging="640"/>
-            <w:divId w:val="132255208"/>
+            <w:divId w:val="1347099842"/>
             <w:rPr>
               <w:rFonts w:eastAsia="Times New Roman"/>
             </w:rPr>
@@ -16964,7 +20256,7 @@
             <w:autoSpaceDE w:val="0"/>
             <w:autoSpaceDN w:val="0"/>
             <w:ind w:hanging="640"/>
-            <w:divId w:val="2122869812"/>
+            <w:divId w:val="1558856192"/>
             <w:rPr>
               <w:rFonts w:eastAsia="Times New Roman"/>
             </w:rPr>
@@ -17073,7 +20365,7 @@
             <w:autoSpaceDE w:val="0"/>
             <w:autoSpaceDN w:val="0"/>
             <w:ind w:hanging="640"/>
-            <w:divId w:val="687677072"/>
+            <w:divId w:val="136266370"/>
             <w:rPr>
               <w:rFonts w:eastAsia="Times New Roman"/>
             </w:rPr>
@@ -17139,7 +20431,7 @@
             <w:autoSpaceDE w:val="0"/>
             <w:autoSpaceDN w:val="0"/>
             <w:ind w:hanging="640"/>
-            <w:divId w:val="439299494"/>
+            <w:divId w:val="18161286"/>
             <w:rPr>
               <w:rFonts w:eastAsia="Times New Roman"/>
             </w:rPr>
@@ -17155,7 +20447,21 @@
               <w:rFonts w:eastAsia="Times New Roman"/>
             </w:rPr>
             <w:tab/>
-            <w:t xml:space="preserve">‘File:Vantage Vue </w:t>
+            <w:t>‘</w:t>
+          </w:r>
+          <w:proofErr w:type="gramStart"/>
+          <w:r>
+            <w:rPr>
+              <w:rFonts w:eastAsia="Times New Roman"/>
+            </w:rPr>
+            <w:t>File:Vantage</w:t>
+          </w:r>
+          <w:proofErr w:type="gramEnd"/>
+          <w:r>
+            <w:rPr>
+              <w:rFonts w:eastAsia="Times New Roman"/>
+            </w:rPr>
+            <w:t xml:space="preserve"> Vue </w:t>
           </w:r>
           <w:proofErr w:type="spellStart"/>
           <w:r>
@@ -17233,7 +20539,7 @@
             <w:autoSpaceDE w:val="0"/>
             <w:autoSpaceDN w:val="0"/>
             <w:ind w:hanging="640"/>
-            <w:divId w:val="1345279344"/>
+            <w:divId w:val="88935072"/>
             <w:rPr>
               <w:rFonts w:eastAsia="Times New Roman"/>
             </w:rPr>
@@ -17285,7 +20591,7 @@
             <w:autoSpaceDE w:val="0"/>
             <w:autoSpaceDN w:val="0"/>
             <w:ind w:hanging="640"/>
-            <w:divId w:val="1437676321"/>
+            <w:divId w:val="856311447"/>
             <w:rPr>
               <w:rFonts w:eastAsia="Times New Roman"/>
             </w:rPr>
@@ -17365,7 +20671,7 @@
             <w:autoSpaceDE w:val="0"/>
             <w:autoSpaceDN w:val="0"/>
             <w:ind w:hanging="640"/>
-            <w:divId w:val="480118428"/>
+            <w:divId w:val="843907731"/>
             <w:rPr>
               <w:rFonts w:eastAsia="Times New Roman"/>
             </w:rPr>
@@ -17473,7 +20779,7 @@
             <w:autoSpaceDE w:val="0"/>
             <w:autoSpaceDN w:val="0"/>
             <w:ind w:hanging="640"/>
-            <w:divId w:val="626013586"/>
+            <w:divId w:val="1433281015"/>
             <w:rPr>
               <w:rFonts w:eastAsia="Times New Roman"/>
             </w:rPr>
@@ -17581,7 +20887,7 @@
             <w:autoSpaceDE w:val="0"/>
             <w:autoSpaceDN w:val="0"/>
             <w:ind w:hanging="640"/>
-            <w:divId w:val="1273584992"/>
+            <w:divId w:val="25256650"/>
             <w:rPr>
               <w:rFonts w:eastAsia="Times New Roman"/>
             </w:rPr>
@@ -17597,7 +20903,21 @@
               <w:rFonts w:eastAsia="Times New Roman"/>
             </w:rPr>
             <w:tab/>
-            <w:t xml:space="preserve">‘nRF24L01  Single Chip 2.4GHz </w:t>
+            <w:t>‘nRF24L</w:t>
+          </w:r>
+          <w:proofErr w:type="gramStart"/>
+          <w:r>
+            <w:rPr>
+              <w:rFonts w:eastAsia="Times New Roman"/>
+            </w:rPr>
+            <w:t>01  Single</w:t>
+          </w:r>
+          <w:proofErr w:type="gramEnd"/>
+          <w:r>
+            <w:rPr>
+              <w:rFonts w:eastAsia="Times New Roman"/>
+            </w:rPr>
+            <w:t xml:space="preserve"> Chip 2.4GHz </w:t>
           </w:r>
           <w:proofErr w:type="spellStart"/>
           <w:r>
@@ -17633,7 +20953,7 @@
             <w:autoSpaceDE w:val="0"/>
             <w:autoSpaceDN w:val="0"/>
             <w:ind w:hanging="640"/>
-            <w:divId w:val="1158571538"/>
+            <w:divId w:val="2069573669"/>
             <w:rPr>
               <w:rFonts w:eastAsia="Times New Roman"/>
             </w:rPr>
@@ -17649,7 +20969,21 @@
               <w:rFonts w:eastAsia="Times New Roman"/>
             </w:rPr>
             <w:tab/>
-            <w:t xml:space="preserve">‘File:NRF24l01 </w:t>
+            <w:t>‘</w:t>
+          </w:r>
+          <w:proofErr w:type="gramStart"/>
+          <w:r>
+            <w:rPr>
+              <w:rFonts w:eastAsia="Times New Roman"/>
+            </w:rPr>
+            <w:t>File:NRF</w:t>
+          </w:r>
+          <w:proofErr w:type="gramEnd"/>
+          <w:r>
+            <w:rPr>
+              <w:rFonts w:eastAsia="Times New Roman"/>
+            </w:rPr>
+            <w:t xml:space="preserve">24l01 </w:t>
           </w:r>
           <w:proofErr w:type="spellStart"/>
           <w:r>
@@ -17713,7 +21047,7 @@
             <w:autoSpaceDE w:val="0"/>
             <w:autoSpaceDN w:val="0"/>
             <w:ind w:hanging="640"/>
-            <w:divId w:val="1863399518"/>
+            <w:divId w:val="172575137"/>
             <w:rPr>
               <w:rFonts w:eastAsia="Times New Roman"/>
             </w:rPr>
@@ -17765,7 +21099,7 @@
             <w:autoSpaceDE w:val="0"/>
             <w:autoSpaceDN w:val="0"/>
             <w:ind w:hanging="640"/>
-            <w:divId w:val="398552736"/>
+            <w:divId w:val="816261586"/>
             <w:rPr>
               <w:rFonts w:eastAsia="Times New Roman"/>
             </w:rPr>
@@ -17817,7 +21151,7 @@
             <w:autoSpaceDE w:val="0"/>
             <w:autoSpaceDN w:val="0"/>
             <w:ind w:hanging="640"/>
-            <w:divId w:val="183441995"/>
+            <w:divId w:val="1633750176"/>
             <w:rPr>
               <w:rFonts w:eastAsia="Times New Roman"/>
             </w:rPr>
@@ -17855,7 +21189,7 @@
             <w:autoSpaceDE w:val="0"/>
             <w:autoSpaceDN w:val="0"/>
             <w:ind w:hanging="640"/>
-            <w:divId w:val="1128164398"/>
+            <w:divId w:val="1939672319"/>
             <w:rPr>
               <w:rFonts w:eastAsia="Times New Roman"/>
             </w:rPr>
@@ -17871,7 +21205,21 @@
               <w:rFonts w:eastAsia="Times New Roman"/>
             </w:rPr>
             <w:tab/>
-            <w:t xml:space="preserve">‘File:Embedded World 2016, STM </w:t>
+            <w:t>‘</w:t>
+          </w:r>
+          <w:proofErr w:type="gramStart"/>
+          <w:r>
+            <w:rPr>
+              <w:rFonts w:eastAsia="Times New Roman"/>
+            </w:rPr>
+            <w:t>File:Embedded</w:t>
+          </w:r>
+          <w:proofErr w:type="gramEnd"/>
+          <w:r>
+            <w:rPr>
+              <w:rFonts w:eastAsia="Times New Roman"/>
+            </w:rPr>
+            <w:t xml:space="preserve"> World 2016, STM </w:t>
           </w:r>
           <w:proofErr w:type="spellStart"/>
           <w:r>
@@ -17935,7 +21283,7 @@
             <w:autoSpaceDE w:val="0"/>
             <w:autoSpaceDN w:val="0"/>
             <w:ind w:hanging="640"/>
-            <w:divId w:val="1320230878"/>
+            <w:divId w:val="590310377"/>
             <w:rPr>
               <w:rFonts w:eastAsia="Times New Roman"/>
             </w:rPr>
@@ -17973,7 +21321,7 @@
             <w:autoSpaceDE w:val="0"/>
             <w:autoSpaceDN w:val="0"/>
             <w:ind w:hanging="640"/>
-            <w:divId w:val="738092051"/>
+            <w:divId w:val="2106998973"/>
             <w:rPr>
               <w:rFonts w:eastAsia="Times New Roman"/>
             </w:rPr>
@@ -18025,7 +21373,7 @@
             <w:autoSpaceDE w:val="0"/>
             <w:autoSpaceDN w:val="0"/>
             <w:ind w:hanging="640"/>
-            <w:divId w:val="1488014613"/>
+            <w:divId w:val="665746552"/>
             <w:rPr>
               <w:rFonts w:eastAsia="Times New Roman"/>
             </w:rPr>
@@ -18091,7 +21439,7 @@
             <w:autoSpaceDE w:val="0"/>
             <w:autoSpaceDN w:val="0"/>
             <w:ind w:hanging="640"/>
-            <w:divId w:val="1141769842"/>
+            <w:divId w:val="719980974"/>
             <w:rPr>
               <w:rFonts w:eastAsia="Times New Roman"/>
             </w:rPr>
@@ -18130,7 +21478,7 @@
             <w:autoSpaceDE w:val="0"/>
             <w:autoSpaceDN w:val="0"/>
             <w:ind w:hanging="640"/>
-            <w:divId w:val="1347171615"/>
+            <w:divId w:val="1572277435"/>
             <w:rPr>
               <w:rFonts w:eastAsia="Times New Roman"/>
             </w:rPr>
@@ -18182,7 +21530,7 @@
             <w:autoSpaceDE w:val="0"/>
             <w:autoSpaceDN w:val="0"/>
             <w:ind w:hanging="640"/>
-            <w:divId w:val="1810702755"/>
+            <w:divId w:val="1852062624"/>
             <w:rPr>
               <w:rFonts w:eastAsia="Times New Roman"/>
             </w:rPr>
@@ -18303,7 +21651,7 @@
             <w:autoSpaceDE w:val="0"/>
             <w:autoSpaceDN w:val="0"/>
             <w:ind w:hanging="640"/>
-            <w:divId w:val="66224064"/>
+            <w:divId w:val="2041003559"/>
             <w:rPr>
               <w:rFonts w:eastAsia="Times New Roman"/>
             </w:rPr>
@@ -18355,7 +21703,7 @@
             <w:autoSpaceDE w:val="0"/>
             <w:autoSpaceDN w:val="0"/>
             <w:ind w:hanging="640"/>
-            <w:divId w:val="262616269"/>
+            <w:divId w:val="2143111963"/>
             <w:rPr>
               <w:rFonts w:eastAsia="Times New Roman"/>
             </w:rPr>
@@ -18435,7 +21783,7 @@
             <w:autoSpaceDE w:val="0"/>
             <w:autoSpaceDN w:val="0"/>
             <w:ind w:hanging="640"/>
-            <w:divId w:val="931474238"/>
+            <w:divId w:val="1901557603"/>
             <w:rPr>
               <w:rFonts w:eastAsia="Times New Roman"/>
             </w:rPr>
@@ -18501,7 +21849,7 @@
             <w:autoSpaceDE w:val="0"/>
             <w:autoSpaceDN w:val="0"/>
             <w:ind w:hanging="640"/>
-            <w:divId w:val="214975649"/>
+            <w:divId w:val="915700427"/>
             <w:rPr>
               <w:rFonts w:eastAsia="Times New Roman"/>
             </w:rPr>
@@ -18560,6 +21908,58 @@
               <w:rFonts w:eastAsia="Times New Roman"/>
             </w:rPr>
             <w:t xml:space="preserve"> Dec. 14, 2022).</w:t>
+          </w:r>
+        </w:p>
+        <w:p>
+          <w:pPr>
+            <w:autoSpaceDE w:val="0"/>
+            <w:autoSpaceDN w:val="0"/>
+            <w:ind w:hanging="640"/>
+            <w:divId w:val="1890648866"/>
+            <w:rPr>
+              <w:rFonts w:eastAsia="Times New Roman"/>
+            </w:rPr>
+          </w:pPr>
+          <w:r>
+            <w:rPr>
+              <w:rFonts w:eastAsia="Times New Roman"/>
+            </w:rPr>
+            <w:t>[35]</w:t>
+          </w:r>
+          <w:r>
+            <w:rPr>
+              <w:rFonts w:eastAsia="Times New Roman"/>
+            </w:rPr>
+            <w:tab/>
+            <w:t xml:space="preserve">‘ESP8266 Non-OS AT </w:t>
+          </w:r>
+          <w:proofErr w:type="spellStart"/>
+          <w:r>
+            <w:rPr>
+              <w:rFonts w:eastAsia="Times New Roman"/>
+            </w:rPr>
+            <w:t>Instruction</w:t>
+          </w:r>
+          <w:proofErr w:type="spellEnd"/>
+          <w:r>
+            <w:rPr>
+              <w:rFonts w:eastAsia="Times New Roman"/>
+            </w:rPr>
+            <w:t xml:space="preserve"> Set’, 2021. [Online]. </w:t>
+          </w:r>
+          <w:proofErr w:type="spellStart"/>
+          <w:r>
+            <w:rPr>
+              <w:rFonts w:eastAsia="Times New Roman"/>
+            </w:rPr>
+            <w:t>Available</w:t>
+          </w:r>
+          <w:proofErr w:type="spellEnd"/>
+          <w:r>
+            <w:rPr>
+              <w:rFonts w:eastAsia="Times New Roman"/>
+            </w:rPr>
+            <w:t>: www.espressif.com</w:t>
           </w:r>
         </w:p>
         <w:p>
@@ -18581,7 +21981,7 @@
       </w:sdtContent>
     </w:sdt>
     <w:sectPr>
-      <w:footerReference w:type="default" r:id="rId26"/>
+      <w:footerReference w:type="default" r:id="rId32"/>
       <w:pgSz w:w="11906" w:h="16838"/>
       <w:pgMar w:top="1134" w:right="1134" w:bottom="1134" w:left="1701" w:header="709" w:footer="709" w:gutter="0"/>
       <w:cols w:space="708"/>
@@ -22247,20 +25647,27 @@
     <w:rsid w:val="00012D72"/>
     <w:rsid w:val="000446EF"/>
     <w:rsid w:val="000B343B"/>
+    <w:rsid w:val="000D5E00"/>
     <w:rsid w:val="000E0813"/>
     <w:rsid w:val="00196139"/>
+    <w:rsid w:val="001A287E"/>
+    <w:rsid w:val="001D27FB"/>
     <w:rsid w:val="00337241"/>
     <w:rsid w:val="00351006"/>
     <w:rsid w:val="00377F61"/>
     <w:rsid w:val="00395806"/>
+    <w:rsid w:val="00491F9D"/>
     <w:rsid w:val="004F1467"/>
+    <w:rsid w:val="0059590A"/>
     <w:rsid w:val="005D1147"/>
+    <w:rsid w:val="005F32EC"/>
     <w:rsid w:val="006956C3"/>
     <w:rsid w:val="00706CA4"/>
     <w:rsid w:val="008D17A4"/>
     <w:rsid w:val="008E4726"/>
     <w:rsid w:val="00987064"/>
     <w:rsid w:val="009C60E6"/>
+    <w:rsid w:val="00A177BF"/>
     <w:rsid w:val="00A51A33"/>
     <w:rsid w:val="00A84A23"/>
     <w:rsid w:val="00A90F3D"/>
@@ -22268,11 +25675,16 @@
     <w:rsid w:val="00B83EBF"/>
     <w:rsid w:val="00B964FB"/>
     <w:rsid w:val="00BA5784"/>
+    <w:rsid w:val="00C20C2B"/>
     <w:rsid w:val="00C21870"/>
+    <w:rsid w:val="00C35976"/>
+    <w:rsid w:val="00C77603"/>
+    <w:rsid w:val="00CB553E"/>
     <w:rsid w:val="00CD6096"/>
     <w:rsid w:val="00D14A78"/>
     <w:rsid w:val="00DF7992"/>
     <w:rsid w:val="00EA5081"/>
+    <w:rsid w:val="00EF6E3E"/>
     <w:rsid w:val="00F263A7"/>
     <w:rsid w:val="00F4366B"/>
   </w:rsids>
@@ -22728,7 +26140,7 @@
     <w:basedOn w:val="Domylnaczcionkaakapitu"/>
     <w:uiPriority w:val="99"/>
     <w:semiHidden/>
-    <w:rsid w:val="00337241"/>
+    <w:rsid w:val="00C35976"/>
     <w:rPr>
       <w:color w:val="808080"/>
     </w:rPr>
@@ -23057,7 +26469,7 @@
     <we:reference id="wa104382081" version="1.46.0.0" store="wa104382081" storeType="OMEX"/>
   </we:alternateReferences>
   <we:properties>
-    <we:property name="MENDELEY_CITATIONS" value="[{&quot;citationID&quot;:&quot;MENDELEY_CITATION_13478f51-28c9-4a03-8aba-05bd7aa6be7c&quot;,&quot;properties&quot;:{&quot;noteIndex&quot;:0},&quot;isEdited&quot;:false,&quot;manualOverride&quot;:{&quot;isManuallyOverridden&quot;:false,&quot;citeprocText&quot;:&quot;[1]&quot;,&quot;manualOverrideText&quot;:&quot;&quot;},&quot;citationTag&quot;:&quot;MENDELEY_CITATION_v3_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&quot;,&quot;citationItems&quot;:[{&quot;id&quot;:&quot;fd8b457c-4691-3421-82b2-bdf7193cd7ab&quot;,&quot;itemData&quot;:{&quot;type&quot;:&quot;book&quot;,&quot;id&quot;:&quot;fd8b457c-4691-3421-82b2-bdf7193cd7ab&quot;,&quot;title&quot;:&quot;Guide to Meteorological Instruments and Methods of Observation&quot;,&quot;DOI&quot;:&quot;10.25607/OBP-1533&quot;,&quot;issued&quot;:{&quot;date-parts&quot;:[[2014]]},&quot;number-of-pages&quot;:&quot;63-186&quot;,&quot;publisher&quot;:&quot;World Meteorological Organization Geneva, Switzerland&quot;,&quot;container-title-short&quot;:&quot;&quot;},&quot;isTemporary&quot;:false}]},{&quot;citationID&quot;:&quot;MENDELEY_CITATION_a0aa6866-27b3-4445-b495-859c314b557f&quot;,&quot;properties&quot;:{&quot;noteIndex&quot;:0},&quot;isEdited&quot;:false,&quot;manualOverride&quot;:{&quot;isManuallyOverridden&quot;:false,&quot;citeprocText&quot;:&quot;[1]&quot;,&quot;manualOverrideText&quot;:&quot;&quot;},&quot;citationTag&quot;:&quot;MENDELEY_CITATION_v3_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&quot;,&quot;citationItems&quot;:[{&quot;id&quot;:&quot;fd8b457c-4691-3421-82b2-bdf7193cd7ab&quot;,&quot;itemData&quot;:{&quot;type&quot;:&quot;book&quot;,&quot;id&quot;:&quot;fd8b457c-4691-3421-82b2-bdf7193cd7ab&quot;,&quot;title&quot;:&quot;Guide to Meteorological Instruments and Methods of Observation&quot;,&quot;DOI&quot;:&quot;10.25607/OBP-1533&quot;,&quot;issued&quot;:{&quot;date-parts&quot;:[[2014]]},&quot;number-of-pages&quot;:&quot;63-186&quot;,&quot;publisher&quot;:&quot;World Meteorological Organization Geneva, Switzerland&quot;,&quot;container-title-short&quot;:&quot;&quot;},&quot;isTemporary&quot;:false}]},{&quot;citationID&quot;:&quot;MENDELEY_CITATION_75822c19-5fd1-4831-8c33-18011212c11b&quot;,&quot;properties&quot;:{&quot;noteIndex&quot;:0},&quot;isEdited&quot;:false,&quot;manualOverride&quot;:{&quot;isManuallyOverridden&quot;:false,&quot;citeprocText&quot;:&quot;[1]&quot;,&quot;manualOverrideText&quot;:&quot;&quot;},&quot;citationTag&quot;:&quot;MENDELEY_CITATION_v3_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&quot;,&quot;citationItems&quot;:[{&quot;id&quot;:&quot;fd8b457c-4691-3421-82b2-bdf7193cd7ab&quot;,&quot;itemData&quot;:{&quot;type&quot;:&quot;book&quot;,&quot;id&quot;:&quot;fd8b457c-4691-3421-82b2-bdf7193cd7ab&quot;,&quot;title&quot;:&quot;Guide to Meteorological Instruments and Methods of Observation&quot;,&quot;DOI&quot;:&quot;10.25607/OBP-1533&quot;,&quot;issued&quot;:{&quot;date-parts&quot;:[[2014]]},&quot;number-of-pages&quot;:&quot;63-186&quot;,&quot;publisher&quot;:&quot;World Meteorological Organization Geneva, Switzerland&quot;,&quot;container-title-short&quot;:&quot;&quot;},&quot;isTemporary&quot;:false}]},{&quot;citationID&quot;:&quot;MENDELEY_CITATION_9202feff-acbb-4e66-8464-472072ee1ad6&quot;,&quot;properties&quot;:{&quot;noteIndex&quot;:0},&quot;isEdited&quot;:false,&quot;manualOverride&quot;:{&quot;isManuallyOverridden&quot;:false,&quot;citeprocText&quot;:&quot;[1]&quot;,&quot;manualOverrideText&quot;:&quot;&quot;},&quot;citationTag&quot;:&quot;MENDELEY_CITATION_v3_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&quot;,&quot;citationItems&quot;:[{&quot;id&quot;:&quot;fd8b457c-4691-3421-82b2-bdf7193cd7ab&quot;,&quot;itemData&quot;:{&quot;type&quot;:&quot;book&quot;,&quot;id&quot;:&quot;fd8b457c-4691-3421-82b2-bdf7193cd7ab&quot;,&quot;title&quot;:&quot;Guide to Meteorological Instruments and Methods of Observation&quot;,&quot;DOI&quot;:&quot;10.25607/OBP-1533&quot;,&quot;issued&quot;:{&quot;date-parts&quot;:[[2014]]},&quot;number-of-pages&quot;:&quot;63-186&quot;,&quot;publisher&quot;:&quot;World Meteorological Organization Geneva, Switzerland&quot;,&quot;container-title-short&quot;:&quot;&quot;},&quot;isTemporary&quot;:false}]},{&quot;citationID&quot;:&quot;MENDELEY_CITATION_434ea731-ea66-404a-a433-39db84e7e168&quot;,&quot;properties&quot;:{&quot;noteIndex&quot;:0},&quot;isEdited&quot;:false,&quot;manualOverride&quot;:{&quot;isManuallyOverridden&quot;:false,&quot;citeprocText&quot;:&quot;[1]&quot;,&quot;manualOverrideText&quot;:&quot;&quot;},&quot;citationTag&quot;:&quot;MENDELEY_CITATION_v3_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&quot;,&quot;citationItems&quot;:[{&quot;id&quot;:&quot;fd8b457c-4691-3421-82b2-bdf7193cd7ab&quot;,&quot;itemData&quot;:{&quot;type&quot;:&quot;book&quot;,&quot;id&quot;:&quot;fd8b457c-4691-3421-82b2-bdf7193cd7ab&quot;,&quot;title&quot;:&quot;Guide to Meteorological Instruments and Methods of Observation&quot;,&quot;DOI&quot;:&quot;10.25607/OBP-1533&quot;,&quot;issued&quot;:{&quot;date-parts&quot;:[[2014]]},&quot;number-of-pages&quot;:&quot;63-186&quot;,&quot;publisher&quot;:&quot;World Meteorological Organization Geneva, Switzerland&quot;,&quot;container-title-short&quot;:&quot;&quot;},&quot;isTemporary&quot;:false}]},{&quot;citationID&quot;:&quot;MENDELEY_CITATION_d211382a-18e8-4abb-af3c-6218ec447267&quot;,&quot;properties&quot;:{&quot;noteIndex&quot;:0},&quot;isEdited&quot;:false,&quot;manualOverride&quot;:{&quot;isManuallyOverridden&quot;:false,&quot;citeprocText&quot;:&quot;[1]&quot;,&quot;manualOverrideText&quot;:&quot;&quot;},&quot;citationTag&quot;:&quot;MENDELEY_CITATION_v3_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&quot;,&quot;citationItems&quot;:[{&quot;id&quot;:&quot;fd8b457c-4691-3421-82b2-bdf7193cd7ab&quot;,&quot;itemData&quot;:{&quot;type&quot;:&quot;book&quot;,&quot;id&quot;:&quot;fd8b457c-4691-3421-82b2-bdf7193cd7ab&quot;,&quot;title&quot;:&quot;Guide to Meteorological Instruments and Methods of Observation&quot;,&quot;DOI&quot;:&quot;10.25607/OBP-1533&quot;,&quot;issued&quot;:{&quot;date-parts&quot;:[[2014]]},&quot;number-of-pages&quot;:&quot;63-186&quot;,&quot;publisher&quot;:&quot;World Meteorological Organization Geneva, Switzerland&quot;,&quot;container-title-short&quot;:&quot;&quot;},&quot;isTemporary&quot;:false}]},{&quot;citationID&quot;:&quot;MENDELEY_CITATION_eeda375a-7028-40ad-a6b3-536369bc1120&quot;,&quot;properties&quot;:{&quot;noteIndex&quot;:0},&quot;isEdited&quot;:false,&quot;manualOverride&quot;:{&quot;isManuallyOverridden&quot;:false,&quot;citeprocText&quot;:&quot;[1]&quot;,&quot;manualOverrideText&quot;:&quot;&quot;},&quot;citationTag&quot;:&quot;MENDELEY_CITATION_v3_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&quot;,&quot;citationItems&quot;:[{&quot;id&quot;:&quot;fd8b457c-4691-3421-82b2-bdf7193cd7ab&quot;,&quot;itemData&quot;:{&quot;type&quot;:&quot;book&quot;,&quot;id&quot;:&quot;fd8b457c-4691-3421-82b2-bdf7193cd7ab&quot;,&quot;title&quot;:&quot;Guide to Meteorological Instruments and Methods of Observation&quot;,&quot;DOI&quot;:&quot;10.25607/OBP-1533&quot;,&quot;issued&quot;:{&quot;date-parts&quot;:[[2014]]},&quot;number-of-pages&quot;:&quot;63-186&quot;,&quot;publisher&quot;:&quot;World Meteorological Organization Geneva, Switzerland&quot;,&quot;container-title-short&quot;:&quot;&quot;},&quot;isTemporary&quot;:false}]},{&quot;citationID&quot;:&quot;MENDELEY_CITATION_49bac8dd-c046-4707-ba7f-284064feef42&quot;,&quot;properties&quot;:{&quot;noteIndex&quot;:0},&quot;isEdited&quot;:false,&quot;manualOverride&quot;:{&quot;isManuallyOverridden&quot;:false,&quot;citeprocText&quot;:&quot;[1]&quot;,&quot;manualOverrideText&quot;:&quot;&quot;},&quot;citationTag&quot;:&quot;MENDELEY_CITATION_v3_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&quot;,&quot;citationItems&quot;:[{&quot;id&quot;:&quot;fd8b457c-4691-3421-82b2-bdf7193cd7ab&quot;,&quot;itemData&quot;:{&quot;type&quot;:&quot;book&quot;,&quot;id&quot;:&quot;fd8b457c-4691-3421-82b2-bdf7193cd7ab&quot;,&quot;title&quot;:&quot;Guide to Meteorological Instruments and Methods of Observation&quot;,&quot;DOI&quot;:&quot;10.25607/OBP-1533&quot;,&quot;issued&quot;:{&quot;date-parts&quot;:[[2014]]},&quot;number-of-pages&quot;:&quot;63-186&quot;,&quot;publisher&quot;:&quot;World Meteorological Organization Geneva, Switzerland&quot;,&quot;container-title-short&quot;:&quot;&quot;},&quot;isTemporary&quot;:false}]},{&quot;citationID&quot;:&quot;MENDELEY_CITATION_17971c65-790d-4230-9781-1f6ffe72f551&quot;,&quot;properties&quot;:{&quot;noteIndex&quot;:0},&quot;isEdited&quot;:false,&quot;manualOverride&quot;:{&quot;isManuallyOverridden&quot;:false,&quot;citeprocText&quot;:&quot;[1]&quot;,&quot;manualOverrideText&quot;:&quot;&quot;},&quot;citationTag&quot;:&quot;MENDELEY_CITATION_v3_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&quot;,&quot;citationItems&quot;:[{&quot;id&quot;:&quot;fd8b457c-4691-3421-82b2-bdf7193cd7ab&quot;,&quot;itemData&quot;:{&quot;type&quot;:&quot;book&quot;,&quot;id&quot;:&quot;fd8b457c-4691-3421-82b2-bdf7193cd7ab&quot;,&quot;title&quot;:&quot;Guide to Meteorological Instruments and Methods of Observation&quot;,&quot;DOI&quot;:&quot;10.25607/OBP-1533&quot;,&quot;issued&quot;:{&quot;date-parts&quot;:[[2014]]},&quot;number-of-pages&quot;:&quot;63-186&quot;,&quot;publisher&quot;:&quot;World Meteorological Organization Geneva, Switzerland&quot;,&quot;container-title-short&quot;:&quot;&quot;},&quot;isTemporary&quot;:false}]},{&quot;citationID&quot;:&quot;MENDELEY_CITATION_59e79562-346f-49d8-9cd5-7cb8e88d7f76&quot;,&quot;properties&quot;:{&quot;noteIndex&quot;:0},&quot;isEdited&quot;:false,&quot;manualOverride&quot;:{&quot;isManuallyOverridden&quot;:false,&quot;citeprocText&quot;:&quot;[1]&quot;,&quot;manualOverrideText&quot;:&quot;&quot;},&quot;citationTag&quot;:&quot;MENDELEY_CITATION_v3_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&quot;,&quot;citationItems&quot;:[{&quot;id&quot;:&quot;fd8b457c-4691-3421-82b2-bdf7193cd7ab&quot;,&quot;itemData&quot;:{&quot;type&quot;:&quot;book&quot;,&quot;id&quot;:&quot;fd8b457c-4691-3421-82b2-bdf7193cd7ab&quot;,&quot;title&quot;:&quot;Guide to Meteorological Instruments and Methods of Observation&quot;,&quot;DOI&quot;:&quot;10.25607/OBP-1533&quot;,&quot;issued&quot;:{&quot;date-parts&quot;:[[2014]]},&quot;number-of-pages&quot;:&quot;63-186&quot;,&quot;publisher&quot;:&quot;World Meteorological Organization Geneva, Switzerland&quot;,&quot;container-title-short&quot;:&quot;&quot;},&quot;isTemporary&quot;:false}]},{&quot;citationID&quot;:&quot;MENDELEY_CITATION_8a606ceb-9416-4dca-9861-f94a9a5f99e1&quot;,&quot;properties&quot;:{&quot;noteIndex&quot;:0},&quot;isEdited&quot;:false,&quot;manualOverride&quot;:{&quot;isManuallyOverridden&quot;:false,&quot;citeprocText&quot;:&quot;[1]&quot;,&quot;manualOverrideText&quot;:&quot;&quot;},&quot;citationTag&quot;:&quot;MENDELEY_CITATION_v3_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&quot;,&quot;citationItems&quot;:[{&quot;id&quot;:&quot;fd8b457c-4691-3421-82b2-bdf7193cd7ab&quot;,&quot;itemData&quot;:{&quot;type&quot;:&quot;book&quot;,&quot;id&quot;:&quot;fd8b457c-4691-3421-82b2-bdf7193cd7ab&quot;,&quot;title&quot;:&quot;Guide to Meteorological Instruments and Methods of Observation&quot;,&quot;DOI&quot;:&quot;10.25607/OBP-1533&quot;,&quot;issued&quot;:{&quot;date-parts&quot;:[[2014]]},&quot;number-of-pages&quot;:&quot;63-186&quot;,&quot;publisher&quot;:&quot;World Meteorological Organization Geneva, Switzerland&quot;,&quot;container-title-short&quot;:&quot;&quot;},&quot;isTemporary&quot;:false}]},{&quot;citationID&quot;:&quot;MENDELEY_CITATION_952ffef9-96cb-4638-916b-f68d4c3cfe6e&quot;,&quot;properties&quot;:{&quot;noteIndex&quot;:0},&quot;isEdited&quot;:false,&quot;manualOverride&quot;:{&quot;isManuallyOverridden&quot;:false,&quot;citeprocText&quot;:&quot;[1]&quot;,&quot;manualOverrideText&quot;:&quot;&quot;},&quot;citationTag&quot;:&quot;MENDELEY_CITATION_v3_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&quot;,&quot;citationItems&quot;:[{&quot;id&quot;:&quot;fd8b457c-4691-3421-82b2-bdf7193cd7ab&quot;,&quot;itemData&quot;:{&quot;type&quot;:&quot;book&quot;,&quot;id&quot;:&quot;fd8b457c-4691-3421-82b2-bdf7193cd7ab&quot;,&quot;title&quot;:&quot;Guide to Meteorological Instruments and Methods of Observation&quot;,&quot;DOI&quot;:&quot;10.25607/OBP-1533&quot;,&quot;issued&quot;:{&quot;date-parts&quot;:[[2014]]},&quot;number-of-pages&quot;:&quot;63-186&quot;,&quot;publisher&quot;:&quot;World Meteorological Organization Geneva, Switzerland&quot;,&quot;container-title-short&quot;:&quot;&quot;},&quot;isTemporary&quot;:false}]},{&quot;citationID&quot;:&quot;MENDELEY_CITATION_e06e2fc1-1130-4386-8f6a-6cb205d4f8fe&quot;,&quot;properties&quot;:{&quot;noteIndex&quot;:0},&quot;isEdited&quot;:false,&quot;manualOverride&quot;:{&quot;isManuallyOverridden&quot;:false,&quot;citeprocText&quot;:&quot;[1]&quot;,&quot;manualOverrideText&quot;:&quot;&quot;},&quot;citationTag&quot;:&quot;MENDELEY_CITATION_v3_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&quot;,&quot;citationItems&quot;:[{&quot;id&quot;:&quot;fd8b457c-4691-3421-82b2-bdf7193cd7ab&quot;,&quot;itemData&quot;:{&quot;type&quot;:&quot;book&quot;,&quot;id&quot;:&quot;fd8b457c-4691-3421-82b2-bdf7193cd7ab&quot;,&quot;title&quot;:&quot;Guide to Meteorological Instruments and Methods of Observation&quot;,&quot;DOI&quot;:&quot;10.25607/OBP-1533&quot;,&quot;issued&quot;:{&quot;date-parts&quot;:[[2014]]},&quot;number-of-pages&quot;:&quot;63-186&quot;,&quot;publisher&quot;:&quot;World Meteorological Organization Geneva, Switzerland&quot;,&quot;container-title-short&quot;:&quot;&quot;},&quot;isTemporary&quot;:false}]},{&quot;citationID&quot;:&quot;MENDELEY_CITATION_b74f86e5-f254-4656-8541-a9c3ff8e762a&quot;,&quot;properties&quot;:{&quot;noteIndex&quot;:0},&quot;isEdited&quot;:false,&quot;manualOverride&quot;:{&quot;isManuallyOverridden&quot;:false,&quot;citeprocText&quot;:&quot;[1]&quot;,&quot;manualOverrideText&quot;:&quot;&quot;},&quot;citationTag&quot;:&quot;MENDELEY_CITATION_v3_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&quot;,&quot;citationItems&quot;:[{&quot;id&quot;:&quot;fd8b457c-4691-3421-82b2-bdf7193cd7ab&quot;,&quot;itemData&quot;:{&quot;type&quot;:&quot;book&quot;,&quot;id&quot;:&quot;fd8b457c-4691-3421-82b2-bdf7193cd7ab&quot;,&quot;title&quot;:&quot;Guide to Meteorological Instruments and Methods of Observation&quot;,&quot;DOI&quot;:&quot;10.25607/OBP-1533&quot;,&quot;issued&quot;:{&quot;date-parts&quot;:[[2014]]},&quot;number-of-pages&quot;:&quot;63-186&quot;,&quot;publisher&quot;:&quot;World Meteorological Organization Geneva, Switzerland&quot;,&quot;container-title-short&quot;:&quot;&quot;},&quot;isTemporary&quot;:false}]},{&quot;citationID&quot;:&quot;MENDELEY_CITATION_1db408f6-3191-4c25-a5d5-4810ea66c324&quot;,&quot;properties&quot;:{&quot;noteIndex&quot;:0},&quot;isEdited&quot;:false,&quot;manualOverride&quot;:{&quot;isManuallyOverridden&quot;:false,&quot;citeprocText&quot;:&quot;[1]&quot;,&quot;manualOverrideText&quot;:&quot;&quot;},&quot;citationTag&quot;:&quot;MENDELEY_CITATION_v3_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&quot;,&quot;citationItems&quot;:[{&quot;id&quot;:&quot;fd8b457c-4691-3421-82b2-bdf7193cd7ab&quot;,&quot;itemData&quot;:{&quot;type&quot;:&quot;book&quot;,&quot;id&quot;:&quot;fd8b457c-4691-3421-82b2-bdf7193cd7ab&quot;,&quot;title&quot;:&quot;Guide to Meteorological Instruments and Methods of Observation&quot;,&quot;DOI&quot;:&quot;10.25607/OBP-1533&quot;,&quot;issued&quot;:{&quot;date-parts&quot;:[[2014]]},&quot;number-of-pages&quot;:&quot;63-186&quot;,&quot;publisher&quot;:&quot;World Meteorological Organization Geneva, Switzerland&quot;,&quot;container-title-short&quot;:&quot;&quot;},&quot;isTemporary&quot;:false}]},{&quot;citationID&quot;:&quot;MENDELEY_CITATION_7a767175-a23b-499f-9a4c-e7c2ed992e62&quot;,&quot;properties&quot;:{&quot;noteIndex&quot;:0},&quot;isEdited&quot;:false,&quot;manualOverride&quot;:{&quot;isManuallyOverridden&quot;:false,&quot;citeprocText&quot;:&quot;[1]&quot;,&quot;manualOverrideText&quot;:&quot;&quot;},&quot;citationTag&quot;:&quot;MENDELEY_CITATION_v3_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&quot;,&quot;citationItems&quot;:[{&quot;id&quot;:&quot;fd8b457c-4691-3421-82b2-bdf7193cd7ab&quot;,&quot;itemData&quot;:{&quot;type&quot;:&quot;book&quot;,&quot;id&quot;:&quot;fd8b457c-4691-3421-82b2-bdf7193cd7ab&quot;,&quot;title&quot;:&quot;Guide to Meteorological Instruments and Methods of Observation&quot;,&quot;DOI&quot;:&quot;10.25607/OBP-1533&quot;,&quot;issued&quot;:{&quot;date-parts&quot;:[[2014]]},&quot;number-of-pages&quot;:&quot;63-186&quot;,&quot;publisher&quot;:&quot;World Meteorological Organization Geneva, Switzerland&quot;,&quot;container-title-short&quot;:&quot;&quot;},&quot;isTemporary&quot;:false}]},{&quot;citationID&quot;:&quot;MENDELEY_CITATION_37828a89-68cc-46a6-bbd2-ff6b5019aa97&quot;,&quot;properties&quot;:{&quot;noteIndex&quot;:0},&quot;isEdited&quot;:false,&quot;manualOverride&quot;:{&quot;isManuallyOverridden&quot;:false,&quot;citeprocText&quot;:&quot;[1]&quot;,&quot;manualOverrideText&quot;:&quot;&quot;},&quot;citationTag&quot;:&quot;MENDELEY_CITATION_v3_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&quot;,&quot;citationItems&quot;:[{&quot;id&quot;:&quot;fd8b457c-4691-3421-82b2-bdf7193cd7ab&quot;,&quot;itemData&quot;:{&quot;type&quot;:&quot;book&quot;,&quot;id&quot;:&quot;fd8b457c-4691-3421-82b2-bdf7193cd7ab&quot;,&quot;title&quot;:&quot;Guide to Meteorological Instruments and Methods of Observation&quot;,&quot;DOI&quot;:&quot;10.25607/OBP-1533&quot;,&quot;issued&quot;:{&quot;date-parts&quot;:[[2014]]},&quot;number-of-pages&quot;:&quot;63-186&quot;,&quot;publisher&quot;:&quot;World Meteorological Organization Geneva, Switzerland&quot;,&quot;container-title-short&quot;:&quot;&quot;},&quot;isTemporary&quot;:false}]},{&quot;citationID&quot;:&quot;MENDELEY_CITATION_76b5ce46-f532-486b-8aa6-836ba19f38f0&quot;,&quot;properties&quot;:{&quot;noteIndex&quot;:0},&quot;isEdited&quot;:false,&quot;manualOverride&quot;:{&quot;isManuallyOverridden&quot;:false,&quot;citeprocText&quot;:&quot;[1]&quot;,&quot;manualOverrideText&quot;:&quot;&quot;},&quot;citationTag&quot;:&quot;MENDELEY_CITATION_v3_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&quot;,&quot;citationItems&quot;:[{&quot;id&quot;:&quot;fd8b457c-4691-3421-82b2-bdf7193cd7ab&quot;,&quot;itemData&quot;:{&quot;type&quot;:&quot;book&quot;,&quot;id&quot;:&quot;fd8b457c-4691-3421-82b2-bdf7193cd7ab&quot;,&quot;title&quot;:&quot;Guide to Meteorological Instruments and Methods of Observation&quot;,&quot;DOI&quot;:&quot;10.25607/OBP-1533&quot;,&quot;issued&quot;:{&quot;date-parts&quot;:[[2014]]},&quot;number-of-pages&quot;:&quot;63-186&quot;,&quot;publisher&quot;:&quot;World Meteorological Organization Geneva, Switzerland&quot;,&quot;container-title-short&quot;:&quot;&quot;},&quot;isTemporary&quot;:false}]},{&quot;citationID&quot;:&quot;MENDELEY_CITATION_c1a6eb74-f83d-467d-93ad-a53b65cec588&quot;,&quot;properties&quot;:{&quot;noteIndex&quot;:0},&quot;isEdited&quot;:false,&quot;manualOverride&quot;:{&quot;isManuallyOverridden&quot;:false,&quot;citeprocText&quot;:&quot;[1]&quot;,&quot;manualOverrideText&quot;:&quot;&quot;},&quot;citationTag&quot;:&quot;MENDELEY_CITATION_v3_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&quot;,&quot;citationItems&quot;:[{&quot;id&quot;:&quot;fd8b457c-4691-3421-82b2-bdf7193cd7ab&quot;,&quot;itemData&quot;:{&quot;type&quot;:&quot;book&quot;,&quot;id&quot;:&quot;fd8b457c-4691-3421-82b2-bdf7193cd7ab&quot;,&quot;title&quot;:&quot;Guide to Meteorological Instruments and Methods of Observation&quot;,&quot;DOI&quot;:&quot;10.25607/OBP-1533&quot;,&quot;issued&quot;:{&quot;date-parts&quot;:[[2014]]},&quot;number-of-pages&quot;:&quot;63-186&quot;,&quot;publisher&quot;:&quot;World Meteorological Organization Geneva, Switzerland&quot;,&quot;container-title-short&quot;:&quot;&quot;},&quot;isTemporary&quot;:false}]},{&quot;citationID&quot;:&quot;MENDELEY_CITATION_13eff0bb-8265-4121-a39c-2928fa630c9b&quot;,&quot;properties&quot;:{&quot;noteIndex&quot;:0},&quot;isEdited&quot;:false,&quot;manualOverride&quot;:{&quot;isManuallyOverridden&quot;:false,&quot;citeprocText&quot;:&quot;[2]&quot;,&quot;manualOverrideText&quot;:&quot;&quot;},&quot;citationTag&quot;:&quot;MENDELEY_CITATION_v3_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&quot;,&quot;citationItems&quot;:[{&quot;id&quot;:&quot;a142401b-a810-38a6-9905-958c3858ebe0&quot;,&quot;itemData&quot;:{&quot;type&quot;:&quot;article-journal&quot;,&quot;id&quot;:&quot;a142401b-a810-38a6-9905-958c3858ebe0&quot;,&quot;title&quot;:&quot;An empirical study on system level aspects of Internet of Things (IoT)&quot;,&quot;author&quot;:[{&quot;family&quot;:&quot;Swamy&quot;,&quot;given&quot;:&quot;S. Narasimha&quot;,&quot;parse-names&quot;:false,&quot;dropping-particle&quot;:&quot;&quot;,&quot;non-dropping-particle&quot;:&quot;&quot;},{&quot;family&quot;:&quot;Kota&quot;,&quot;given&quot;:&quot;Solomon Raju&quot;,&quot;parse-names&quot;:false,&quot;dropping-particle&quot;:&quot;&quot;,&quot;non-dropping-particle&quot;:&quot;&quot;}],&quot;container-title&quot;:&quot;IEEE Access&quot;,&quot;accessed&quot;:{&quot;date-parts&quot;:[[2022,11,16]]},&quot;DOI&quot;:&quot;10.1109/ACCESS.2020.3029847&quot;,&quot;ISSN&quot;:&quot;21693536&quot;,&quot;issued&quot;:{&quot;date-parts&quot;:[[2020]]},&quot;page&quot;:&quot;188082-188134&quot;,&quot;abstract&quot;:&quot;Internet of Things (IoT) is an integration of the Sensor, Embedded, Computing, and Communication technologies. The purpose of the IoT is to provide seamless services to anything, anytime at any place. IoT technologies play a crucial role everywhere, which brings the fourth revolution of disruptive technologies after the internet and Information and Communication Technology (ICT). The Research &amp; Development community has predicted that the impact of IoT will be more than the internet and ICT on society, which improves the well-being of society and industries. Addressing the predominant system-level design aspects like energy efficiency, robustness, scalability, interoperability, and security issues result in the use of a potential IoT system. This paper presents the current state of art of the functional pillars of IoT and its emerging applications to motivate academicians and researches to develop real-time, energyef ficient, scalable, reliable, and secure IoT applications. This paper summarizes the architecture of IoT, with the contemporary status of IoT architectures. Highlights of the IoT system-level issues to develop more advanced real-time IoT applications have been discussed. Millions of devices exchange information using different communication standards, and interoperability between them is a significant issue. This paper provides the current status of the communication standards and application layer protocols used in IoT with the detailed analysis. The computing paradigms like Cloud, Cloudlet, Fog, and Edge computing facilitate IoT with various services like data offloading, resource and device management, etc. In this paper, an exhaustive analysis of Edge Computing in IoT with different edge computing architectures and existing status are deliberated. The widespread adoption of IoT in society has resulted in privacy and security issues. This paper emphasizes on analyzing the security challenges, privacy and security threats, conventional mitigation techniques, and further scope for IoT security. The features like fewer memory footprints, scheduling, real-time task execution, fewer interrupt, and thread switching latency of Real-Time Operating Systems (RTOS) enables the development of time critical IoT applications. Also, this review offers the analysis of the RTOS's suitable for IoT with the current status and networking stack. Finally, open research issues in IoT system development are discussed.&quot;,&quot;publisher&quot;:&quot;Institute of Electrical and Electronics Engineers Inc.&quot;,&quot;volume&quot;:&quot;8&quot;,&quot;container-title-short&quot;:&quot;&quot;},&quot;isTemporary&quot;:false}]},{&quot;citationID&quot;:&quot;MENDELEY_CITATION_fb9b8231-aa00-4b70-a94e-0ac0891e1ad2&quot;,&quot;properties&quot;:{&quot;noteIndex&quot;:0},&quot;isEdited&quot;:false,&quot;manualOverride&quot;:{&quot;isManuallyOverridden&quot;:false,&quot;citeprocText&quot;:&quot;[2]&quot;,&quot;manualOverrideText&quot;:&quot;&quot;},&quot;citationTag&quot;:&quot;MENDELEY_CITATION_v3_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&quot;,&quot;citationItems&quot;:[{&quot;id&quot;:&quot;a142401b-a810-38a6-9905-958c3858ebe0&quot;,&quot;itemData&quot;:{&quot;type&quot;:&quot;article-journal&quot;,&quot;id&quot;:&quot;a142401b-a810-38a6-9905-958c3858ebe0&quot;,&quot;title&quot;:&quot;An empirical study on system level aspects of Internet of Things (IoT)&quot;,&quot;author&quot;:[{&quot;family&quot;:&quot;Swamy&quot;,&quot;given&quot;:&quot;S. Narasimha&quot;,&quot;parse-names&quot;:false,&quot;dropping-particle&quot;:&quot;&quot;,&quot;non-dropping-particle&quot;:&quot;&quot;},{&quot;family&quot;:&quot;Kota&quot;,&quot;given&quot;:&quot;Solomon Raju&quot;,&quot;parse-names&quot;:false,&quot;dropping-particle&quot;:&quot;&quot;,&quot;non-dropping-particle&quot;:&quot;&quot;}],&quot;container-title&quot;:&quot;IEEE Access&quot;,&quot;accessed&quot;:{&quot;date-parts&quot;:[[2022,11,16]]},&quot;DOI&quot;:&quot;10.1109/ACCESS.2020.3029847&quot;,&quot;ISSN&quot;:&quot;21693536&quot;,&quot;issued&quot;:{&quot;date-parts&quot;:[[2020]]},&quot;page&quot;:&quot;188082-188134&quot;,&quot;abstract&quot;:&quot;Internet of Things (IoT) is an integration of the Sensor, Embedded, Computing, and Communication technologies. The purpose of the IoT is to provide seamless services to anything, anytime at any place. IoT technologies play a crucial role everywhere, which brings the fourth revolution of disruptive technologies after the internet and Information and Communication Technology (ICT). The Research &amp; Development community has predicted that the impact of IoT will be more than the internet and ICT on society, which improves the well-being of society and industries. Addressing the predominant system-level design aspects like energy efficiency, robustness, scalability, interoperability, and security issues result in the use of a potential IoT system. This paper presents the current state of art of the functional pillars of IoT and its emerging applications to motivate academicians and researches to develop real-time, energyef ficient, scalable, reliable, and secure IoT applications. This paper summarizes the architecture of IoT, with the contemporary status of IoT architectures. Highlights of the IoT system-level issues to develop more advanced real-time IoT applications have been discussed. Millions of devices exchange information using different communication standards, and interoperability between them is a significant issue. This paper provides the current status of the communication standards and application layer protocols used in IoT with the detailed analysis. The computing paradigms like Cloud, Cloudlet, Fog, and Edge computing facilitate IoT with various services like data offloading, resource and device management, etc. In this paper, an exhaustive analysis of Edge Computing in IoT with different edge computing architectures and existing status are deliberated. The widespread adoption of IoT in society has resulted in privacy and security issues. This paper emphasizes on analyzing the security challenges, privacy and security threats, conventional mitigation techniques, and further scope for IoT security. The features like fewer memory footprints, scheduling, real-time task execution, fewer interrupt, and thread switching latency of Real-Time Operating Systems (RTOS) enables the development of time critical IoT applications. Also, this review offers the analysis of the RTOS's suitable for IoT with the current status and networking stack. Finally, open research issues in IoT system development are discussed.&quot;,&quot;publisher&quot;:&quot;Institute of Electrical and Electronics Engineers Inc.&quot;,&quot;volume&quot;:&quot;8&quot;,&quot;container-title-short&quot;:&quot;&quot;},&quot;isTemporary&quot;:false}]},{&quot;citationID&quot;:&quot;MENDELEY_CITATION_b8500f1d-d645-49ef-abca-0efb7d3fb48b&quot;,&quot;properties&quot;:{&quot;noteIndex&quot;:0},&quot;isEdited&quot;:false,&quot;manualOverride&quot;:{&quot;isManuallyOverridden&quot;:false,&quot;citeprocText&quot;:&quot;[2]&quot;,&quot;manualOverrideText&quot;:&quot;&quot;},&quot;citationTag&quot;:&quot;MENDELEY_CITATION_v3_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&quot;,&quot;citationItems&quot;:[{&quot;id&quot;:&quot;a142401b-a810-38a6-9905-958c3858ebe0&quot;,&quot;itemData&quot;:{&quot;type&quot;:&quot;article-journal&quot;,&quot;id&quot;:&quot;a142401b-a810-38a6-9905-958c3858ebe0&quot;,&quot;title&quot;:&quot;An empirical study on system level aspects of Internet of Things (IoT)&quot;,&quot;author&quot;:[{&quot;family&quot;:&quot;Swamy&quot;,&quot;given&quot;:&quot;S. Narasimha&quot;,&quot;parse-names&quot;:false,&quot;dropping-particle&quot;:&quot;&quot;,&quot;non-dropping-particle&quot;:&quot;&quot;},{&quot;family&quot;:&quot;Kota&quot;,&quot;given&quot;:&quot;Solomon Raju&quot;,&quot;parse-names&quot;:false,&quot;dropping-particle&quot;:&quot;&quot;,&quot;non-dropping-particle&quot;:&quot;&quot;}],&quot;container-title&quot;:&quot;IEEE Access&quot;,&quot;accessed&quot;:{&quot;date-parts&quot;:[[2022,11,16]]},&quot;DOI&quot;:&quot;10.1109/ACCESS.2020.3029847&quot;,&quot;ISSN&quot;:&quot;21693536&quot;,&quot;issued&quot;:{&quot;date-parts&quot;:[[2020]]},&quot;page&quot;:&quot;188082-188134&quot;,&quot;abstract&quot;:&quot;Internet of Things (IoT) is an integration of the Sensor, Embedded, Computing, and Communication technologies. The purpose of the IoT is to provide seamless services to anything, anytime at any place. IoT technologies play a crucial role everywhere, which brings the fourth revolution of disruptive technologies after the internet and Information and Communication Technology (ICT). The Research &amp; Development community has predicted that the impact of IoT will be more than the internet and ICT on society, which improves the well-being of society and industries. Addressing the predominant system-level design aspects like energy efficiency, robustness, scalability, interoperability, and security issues result in the use of a potential IoT system. This paper presents the current state of art of the functional pillars of IoT and its emerging applications to motivate academicians and researches to develop real-time, energyef ficient, scalable, reliable, and secure IoT applications. This paper summarizes the architecture of IoT, with the contemporary status of IoT architectures. Highlights of the IoT system-level issues to develop more advanced real-time IoT applications have been discussed. Millions of devices exchange information using different communication standards, and interoperability between them is a significant issue. This paper provides the current status of the communication standards and application layer protocols used in IoT with the detailed analysis. The computing paradigms like Cloud, Cloudlet, Fog, and Edge computing facilitate IoT with various services like data offloading, resource and device management, etc. In this paper, an exhaustive analysis of Edge Computing in IoT with different edge computing architectures and existing status are deliberated. The widespread adoption of IoT in society has resulted in privacy and security issues. This paper emphasizes on analyzing the security challenges, privacy and security threats, conventional mitigation techniques, and further scope for IoT security. The features like fewer memory footprints, scheduling, real-time task execution, fewer interrupt, and thread switching latency of Real-Time Operating Systems (RTOS) enables the development of time critical IoT applications. Also, this review offers the analysis of the RTOS's suitable for IoT with the current status and networking stack. Finally, open research issues in IoT system development are discussed.&quot;,&quot;publisher&quot;:&quot;Institute of Electrical and Electronics Engineers Inc.&quot;,&quot;volume&quot;:&quot;8&quot;,&quot;container-title-short&quot;:&quot;&quot;},&quot;isTemporary&quot;:false}]},{&quot;citationID&quot;:&quot;MENDELEY_CITATION_64f6f788-5348-4c13-bea5-29e8ab9fe998&quot;,&quot;properties&quot;:{&quot;noteIndex&quot;:0},&quot;isEdited&quot;:false,&quot;manualOverride&quot;:{&quot;isManuallyOverridden&quot;:false,&quot;citeprocText&quot;:&quot;[3]&quot;,&quot;manualOverrideText&quot;:&quot;&quot;},&quot;citationTag&quot;:&quot;MENDELEY_CITATION_v3_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&quot;,&quot;citationItems&quot;:[{&quot;id&quot;:&quot;a7eafc3c-bcf4-3814-9907-1ad9a58ae236&quot;,&quot;itemData&quot;:{&quot;type&quot;:&quot;article-journal&quot;,&quot;id&quot;:&quot;a7eafc3c-bcf4-3814-9907-1ad9a58ae236&quot;,&quot;title&quot;:&quot;Internet of Things (IoT): Opportunities, issues and challenges towards a smart and sustainable future&quot;,&quot;author&quot;:[{&quot;family&quot;:&quot;Nižetić&quot;,&quot;given&quot;:&quot;Sandro&quot;,&quot;parse-names&quot;:false,&quot;dropping-particle&quot;:&quot;&quot;,&quot;non-dropping-particle&quot;:&quot;&quot;},{&quot;family&quot;:&quot;Šolić&quot;,&quot;given&quot;:&quot;Petar&quot;,&quot;parse-names&quot;:false,&quot;dropping-particle&quot;:&quot;&quot;,&quot;non-dropping-particle&quot;:&quot;&quot;},{&quot;family&quot;:&quot;López-de-Ipiña González-de-Artaza&quot;,&quot;given&quot;:&quot;Diego&quot;,&quot;parse-names&quot;:false,&quot;dropping-particle&quot;:&quot;&quot;,&quot;non-dropping-particle&quot;:&quot;&quot;},{&quot;family&quot;:&quot;Patrono&quot;,&quot;given&quot;:&quot;Luigi&quot;,&quot;parse-names&quot;:false,&quot;dropping-particle&quot;:&quot;&quot;,&quot;non-dropping-particle&quot;:&quot;&quot;}],&quot;container-title&quot;:&quot;Journal of Cleaner Production&quot;,&quot;container-title-short&quot;:&quot;J Clean Prod&quot;,&quot;accessed&quot;:{&quot;date-parts&quot;:[[2022,11,16]]},&quot;DOI&quot;:&quot;10.1016/J.JCLEPRO.2020.122877&quot;,&quot;ISSN&quot;:&quot;0959-6526&quot;,&quot;issued&quot;:{&quot;date-parts&quot;:[[2020,11,20]]},&quot;page&quot;:&quot;122877&quot;,&quot;abstract&quot;:&quot;The rapid development and implementation of smart and IoT (Internet of Things) based technologies have allowed for various possibilities in technological advancements for different aspects of life. The main goal of IoT technologies is to simplify processes in different fields, to ensure a better efficiency of systems (technologies or specific processes) and finally to improve life quality. Sustainability has become a key issue for population where the dynamic development of IoT technologies is bringing different useful benefits, but this fast development must be carefully monitored and evaluated from an environmental point of view to limit the presence of harmful impacts and ensure the smart utilization of limited global resources. Significant research efforts are needed in the previous sense to carefully investigate the pros and cons of IoT technologies. This review editorial is partially directed on the research contributions presented at the 4th International Conference on Smart and Sustainable Technologies held in Split and Bol, Croatia, in 2019 (SpliTech 2019) as well as on recent findings from literature. The SpliTech2019 conference was a valuable event that successfully linked different engineering professions, industrial experts and finally researchers from academia. The focus of the conference was directed towards key conference tracks such as Smart City, Energy/Environment, e-Health and Engineering Modelling. The research presented and discussed at the SpliTech2019 conference helped to understand the complex and intertwined effects of IoT technologies on societies and their potential effects on sustainability in general. Various application areas of IoT technologies were discussed as well as the progress made. Four main topical areas were discussed in the herein editorial, i.e. latest advancements in the further fields: (i) IoT technologies in Sustainable Energy and Environment, (ii) IoT enabled Smart City, (iii) E-health – Ambient assisted living systems (iv) IoT technologies in Transportation and Low Carbon Products. The main outcomes of the review introductory article contributed to the better understanding of current technological progress in IoT application areas as well as the environmental implications linked with the increased application of IoT products.&quot;,&quot;publisher&quot;:&quot;Elsevier&quot;,&quot;volume&quot;:&quot;274&quot;},&quot;isTemporary&quot;:false}]},{&quot;citationID&quot;:&quot;MENDELEY_CITATION_d89b9d2f-cbc1-407b-a684-561816371d30&quot;,&quot;properties&quot;:{&quot;noteIndex&quot;:0},&quot;isEdited&quot;:false,&quot;manualOverride&quot;:{&quot;isManuallyOverridden&quot;:false,&quot;citeprocText&quot;:&quot;[3]&quot;,&quot;manualOverrideText&quot;:&quot;&quot;},&quot;citationTag&quot;:&quot;MENDELEY_CITATION_v3_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&quot;,&quot;citationItems&quot;:[{&quot;id&quot;:&quot;a7eafc3c-bcf4-3814-9907-1ad9a58ae236&quot;,&quot;itemData&quot;:{&quot;type&quot;:&quot;article-journal&quot;,&quot;id&quot;:&quot;a7eafc3c-bcf4-3814-9907-1ad9a58ae236&quot;,&quot;title&quot;:&quot;Internet of Things (IoT): Opportunities, issues and challenges towards a smart and sustainable future&quot;,&quot;author&quot;:[{&quot;family&quot;:&quot;Nižetić&quot;,&quot;given&quot;:&quot;Sandro&quot;,&quot;parse-names&quot;:false,&quot;dropping-particle&quot;:&quot;&quot;,&quot;non-dropping-particle&quot;:&quot;&quot;},{&quot;family&quot;:&quot;Šolić&quot;,&quot;given&quot;:&quot;Petar&quot;,&quot;parse-names&quot;:false,&quot;dropping-particle&quot;:&quot;&quot;,&quot;non-dropping-particle&quot;:&quot;&quot;},{&quot;family&quot;:&quot;López-de-Ipiña González-de-Artaza&quot;,&quot;given&quot;:&quot;Diego&quot;,&quot;parse-names&quot;:false,&quot;dropping-particle&quot;:&quot;&quot;,&quot;non-dropping-particle&quot;:&quot;&quot;},{&quot;family&quot;:&quot;Patrono&quot;,&quot;given&quot;:&quot;Luigi&quot;,&quot;parse-names&quot;:false,&quot;dropping-particle&quot;:&quot;&quot;,&quot;non-dropping-particle&quot;:&quot;&quot;}],&quot;container-title&quot;:&quot;Journal of Cleaner Production&quot;,&quot;container-title-short&quot;:&quot;J Clean Prod&quot;,&quot;accessed&quot;:{&quot;date-parts&quot;:[[2022,11,16]]},&quot;DOI&quot;:&quot;10.1016/J.JCLEPRO.2020.122877&quot;,&quot;ISSN&quot;:&quot;0959-6526&quot;,&quot;issued&quot;:{&quot;date-parts&quot;:[[2020,11,20]]},&quot;page&quot;:&quot;122877&quot;,&quot;abstract&quot;:&quot;The rapid development and implementation of smart and IoT (Internet of Things) based technologies have allowed for various possibilities in technological advancements for different aspects of life. The main goal of IoT technologies is to simplify processes in different fields, to ensure a better efficiency of systems (technologies or specific processes) and finally to improve life quality. Sustainability has become a key issue for population where the dynamic development of IoT technologies is bringing different useful benefits, but this fast development must be carefully monitored and evaluated from an environmental point of view to limit the presence of harmful impacts and ensure the smart utilization of limited global resources. Significant research efforts are needed in the previous sense to carefully investigate the pros and cons of IoT technologies. This review editorial is partially directed on the research contributions presented at the 4th International Conference on Smart and Sustainable Technologies held in Split and Bol, Croatia, in 2019 (SpliTech 2019) as well as on recent findings from literature. The SpliTech2019 conference was a valuable event that successfully linked different engineering professions, industrial experts and finally researchers from academia. The focus of the conference was directed towards key conference tracks such as Smart City, Energy/Environment, e-Health and Engineering Modelling. The research presented and discussed at the SpliTech2019 conference helped to understand the complex and intertwined effects of IoT technologies on societies and their potential effects on sustainability in general. Various application areas of IoT technologies were discussed as well as the progress made. Four main topical areas were discussed in the herein editorial, i.e. latest advancements in the further fields: (i) IoT technologies in Sustainable Energy and Environment, (ii) IoT enabled Smart City, (iii) E-health – Ambient assisted living systems (iv) IoT technologies in Transportation and Low Carbon Products. The main outcomes of the review introductory article contributed to the better understanding of current technological progress in IoT application areas as well as the environmental implications linked with the increased application of IoT products.&quot;,&quot;publisher&quot;:&quot;Elsevier&quot;,&quot;volume&quot;:&quot;274&quot;},&quot;isTemporary&quot;:false}]},{&quot;citationID&quot;:&quot;MENDELEY_CITATION_10327782-2c31-43d4-ad0e-0b1c8f810350&quot;,&quot;properties&quot;:{&quot;noteIndex&quot;:0},&quot;isEdited&quot;:false,&quot;manualOverride&quot;:{&quot;isManuallyOverridden&quot;:false,&quot;citeprocText&quot;:&quot;[4]&quot;,&quot;manualOverrideText&quot;:&quot;&quot;},&quot;citationTag&quot;:&quot;MENDELEY_CITATION_v3_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&quot;,&quot;citationItems&quot;:[{&quot;id&quot;:&quot;c3c8b95e-6757-3025-8148-0e893014c977&quot;,&quot;itemData&quot;:{&quot;type&quot;:&quot;article-magazine&quot;,&quot;id&quot;:&quot;c3c8b95e-6757-3025-8148-0e893014c977&quot;,&quot;title&quot;:&quot;As the Chorus of Dumb City Advocates Increases, How Do We Define the Truly Smart City? | Data-Smart City Solutions&quot;,&quot;author&quot;:[{&quot;family&quot;:&quot;Goldsmith&quot;,&quot;given&quot;:&quot;Stephen&quot;,&quot;parse-names&quot;:false,&quot;dropping-particle&quot;:&quot;&quot;,&quot;non-dropping-particle&quot;:&quot;&quot;}],&quot;accessed&quot;:{&quot;date-parts&quot;:[[2022,11,17]]},&quot;URL&quot;:&quot;https://datasmart.ash.harvard.edu/chorus-dumb-city-advocates-increases-how-do-we-define-truly-smart-city&quot;,&quot;issued&quot;:{&quot;date-parts&quot;:[[2021,9,16]]},&quot;container-title-short&quot;:&quot;&quot;},&quot;isTemporary&quot;:false}]},{&quot;citationID&quot;:&quot;MENDELEY_CITATION_0c79c4c1-5383-4e87-9299-212b3099e2b5&quot;,&quot;properties&quot;:{&quot;noteIndex&quot;:0},&quot;isEdited&quot;:false,&quot;manualOverride&quot;:{&quot;isManuallyOverridden&quot;:false,&quot;citeprocText&quot;:&quot;[3]&quot;,&quot;manualOverrideText&quot;:&quot;&quot;},&quot;citationTag&quot;:&quot;MENDELEY_CITATION_v3_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&quot;,&quot;citationItems&quot;:[{&quot;id&quot;:&quot;a7eafc3c-bcf4-3814-9907-1ad9a58ae236&quot;,&quot;itemData&quot;:{&quot;type&quot;:&quot;article-journal&quot;,&quot;id&quot;:&quot;a7eafc3c-bcf4-3814-9907-1ad9a58ae236&quot;,&quot;title&quot;:&quot;Internet of Things (IoT): Opportunities, issues and challenges towards a smart and sustainable future&quot;,&quot;author&quot;:[{&quot;family&quot;:&quot;Nižetić&quot;,&quot;given&quot;:&quot;Sandro&quot;,&quot;parse-names&quot;:false,&quot;dropping-particle&quot;:&quot;&quot;,&quot;non-dropping-particle&quot;:&quot;&quot;},{&quot;family&quot;:&quot;Šolić&quot;,&quot;given&quot;:&quot;Petar&quot;,&quot;parse-names&quot;:false,&quot;dropping-particle&quot;:&quot;&quot;,&quot;non-dropping-particle&quot;:&quot;&quot;},{&quot;family&quot;:&quot;López-de-Ipiña González-de-Artaza&quot;,&quot;given&quot;:&quot;Diego&quot;,&quot;parse-names&quot;:false,&quot;dropping-particle&quot;:&quot;&quot;,&quot;non-dropping-particle&quot;:&quot;&quot;},{&quot;family&quot;:&quot;Patrono&quot;,&quot;given&quot;:&quot;Luigi&quot;,&quot;parse-names&quot;:false,&quot;dropping-particle&quot;:&quot;&quot;,&quot;non-dropping-particle&quot;:&quot;&quot;}],&quot;container-title&quot;:&quot;Journal of Cleaner Production&quot;,&quot;container-title-short&quot;:&quot;J Clean Prod&quot;,&quot;accessed&quot;:{&quot;date-parts&quot;:[[2022,11,16]]},&quot;DOI&quot;:&quot;10.1016/J.JCLEPRO.2020.122877&quot;,&quot;ISSN&quot;:&quot;0959-6526&quot;,&quot;issued&quot;:{&quot;date-parts&quot;:[[2020,11,20]]},&quot;page&quot;:&quot;122877&quot;,&quot;abstract&quot;:&quot;The rapid development and implementation of smart and IoT (Internet of Things) based technologies have allowed for various possibilities in technological advancements for different aspects of life. The main goal of IoT technologies is to simplify processes in different fields, to ensure a better efficiency of systems (technologies or specific processes) and finally to improve life quality. Sustainability has become a key issue for population where the dynamic development of IoT technologies is bringing different useful benefits, but this fast development must be carefully monitored and evaluated from an environmental point of view to limit the presence of harmful impacts and ensure the smart utilization of limited global resources. Significant research efforts are needed in the previous sense to carefully investigate the pros and cons of IoT technologies. This review editorial is partially directed on the research contributions presented at the 4th International Conference on Smart and Sustainable Technologies held in Split and Bol, Croatia, in 2019 (SpliTech 2019) as well as on recent findings from literature. The SpliTech2019 conference was a valuable event that successfully linked different engineering professions, industrial experts and finally researchers from academia. The focus of the conference was directed towards key conference tracks such as Smart City, Energy/Environment, e-Health and Engineering Modelling. The research presented and discussed at the SpliTech2019 conference helped to understand the complex and intertwined effects of IoT technologies on societies and their potential effects on sustainability in general. Various application areas of IoT technologies were discussed as well as the progress made. Four main topical areas were discussed in the herein editorial, i.e. latest advancements in the further fields: (i) IoT technologies in Sustainable Energy and Environment, (ii) IoT enabled Smart City, (iii) E-health – Ambient assisted living systems (iv) IoT technologies in Transportation and Low Carbon Products. The main outcomes of the review introductory article contributed to the better understanding of current technological progress in IoT application areas as well as the environmental implications linked with the increased application of IoT products.&quot;,&quot;publisher&quot;:&quot;Elsevier&quot;,&quot;volume&quot;:&quot;274&quot;},&quot;isTemporary&quot;:false}]},{&quot;citationID&quot;:&quot;MENDELEY_CITATION_df3ee4f0-7bef-4ba1-bda7-c7f885e7dc4b&quot;,&quot;properties&quot;:{&quot;noteIndex&quot;:0},&quot;isEdited&quot;:false,&quot;manualOverride&quot;:{&quot;isManuallyOverridden&quot;:false,&quot;citeprocText&quot;:&quot;[3]&quot;,&quot;manualOverrideText&quot;:&quot;&quot;},&quot;citationTag&quot;:&quot;MENDELEY_CITATION_v3_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&quot;,&quot;citationItems&quot;:[{&quot;id&quot;:&quot;a7eafc3c-bcf4-3814-9907-1ad9a58ae236&quot;,&quot;itemData&quot;:{&quot;type&quot;:&quot;article-journal&quot;,&quot;id&quot;:&quot;a7eafc3c-bcf4-3814-9907-1ad9a58ae236&quot;,&quot;title&quot;:&quot;Internet of Things (IoT): Opportunities, issues and challenges towards a smart and sustainable future&quot;,&quot;author&quot;:[{&quot;family&quot;:&quot;Nižetić&quot;,&quot;given&quot;:&quot;Sandro&quot;,&quot;parse-names&quot;:false,&quot;dropping-particle&quot;:&quot;&quot;,&quot;non-dropping-particle&quot;:&quot;&quot;},{&quot;family&quot;:&quot;Šolić&quot;,&quot;given&quot;:&quot;Petar&quot;,&quot;parse-names&quot;:false,&quot;dropping-particle&quot;:&quot;&quot;,&quot;non-dropping-particle&quot;:&quot;&quot;},{&quot;family&quot;:&quot;López-de-Ipiña González-de-Artaza&quot;,&quot;given&quot;:&quot;Diego&quot;,&quot;parse-names&quot;:false,&quot;dropping-particle&quot;:&quot;&quot;,&quot;non-dropping-particle&quot;:&quot;&quot;},{&quot;family&quot;:&quot;Patrono&quot;,&quot;given&quot;:&quot;Luigi&quot;,&quot;parse-names&quot;:false,&quot;dropping-particle&quot;:&quot;&quot;,&quot;non-dropping-particle&quot;:&quot;&quot;}],&quot;container-title&quot;:&quot;Journal of Cleaner Production&quot;,&quot;container-title-short&quot;:&quot;J Clean Prod&quot;,&quot;accessed&quot;:{&quot;date-parts&quot;:[[2022,11,16]]},&quot;DOI&quot;:&quot;10.1016/J.JCLEPRO.2020.122877&quot;,&quot;ISSN&quot;:&quot;0959-6526&quot;,&quot;issued&quot;:{&quot;date-parts&quot;:[[2020,11,20]]},&quot;page&quot;:&quot;122877&quot;,&quot;abstract&quot;:&quot;The rapid development and implementation of smart and IoT (Internet of Things) based technologies have allowed for various possibilities in technological advancements for different aspects of life. The main goal of IoT technologies is to simplify processes in different fields, to ensure a better efficiency of systems (technologies or specific processes) and finally to improve life quality. Sustainability has become a key issue for population where the dynamic development of IoT technologies is bringing different useful benefits, but this fast development must be carefully monitored and evaluated from an environmental point of view to limit the presence of harmful impacts and ensure the smart utilization of limited global resources. Significant research efforts are needed in the previous sense to carefully investigate the pros and cons of IoT technologies. This review editorial is partially directed on the research contributions presented at the 4th International Conference on Smart and Sustainable Technologies held in Split and Bol, Croatia, in 2019 (SpliTech 2019) as well as on recent findings from literature. The SpliTech2019 conference was a valuable event that successfully linked different engineering professions, industrial experts and finally researchers from academia. The focus of the conference was directed towards key conference tracks such as Smart City, Energy/Environment, e-Health and Engineering Modelling. The research presented and discussed at the SpliTech2019 conference helped to understand the complex and intertwined effects of IoT technologies on societies and their potential effects on sustainability in general. Various application areas of IoT technologies were discussed as well as the progress made. Four main topical areas were discussed in the herein editorial, i.e. latest advancements in the further fields: (i) IoT technologies in Sustainable Energy and Environment, (ii) IoT enabled Smart City, (iii) E-health – Ambient assisted living systems (iv) IoT technologies in Transportation and Low Carbon Products. The main outcomes of the review introductory article contributed to the better understanding of current technological progress in IoT application areas as well as the environmental implications linked with the increased application of IoT products.&quot;,&quot;publisher&quot;:&quot;Elsevier&quot;,&quot;volume&quot;:&quot;274&quot;},&quot;isTemporary&quot;:false}]},{&quot;citationID&quot;:&quot;MENDELEY_CITATION_a2e9185b-8458-44bd-92e4-7a35f81b914a&quot;,&quot;properties&quot;:{&quot;noteIndex&quot;:0},&quot;isEdited&quot;:false,&quot;manualOverride&quot;:{&quot;isManuallyOverridden&quot;:false,&quot;citeprocText&quot;:&quot;[5], [6]&quot;,&quot;manualOverrideText&quot;:&quot;&quot;},&quot;citationTag&quot;:&quot;MENDELEY_CITATION_v3_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&quot;,&quot;citationItems&quot;:[{&quot;id&quot;:&quot;a56c65cd-5680-36d6-9cca-6bd437ad6c56&quot;,&quot;itemData&quot;:{&quot;type&quot;:&quot;article-journal&quot;,&quot;id&quot;:&quot;a56c65cd-5680-36d6-9cca-6bd437ad6c56&quot;,&quot;title&quot;:&quot;Design and Implementation of an Energy-Efficient Weather Station for Wind Data Collection&quot;,&quot;author&quot;:[{&quot;family&quot;:&quot;Leelavinodhan&quot;,&quot;given&quot;:&quot;Padma Balaji&quot;,&quot;parse-names&quot;:false,&quot;dropping-particle&quot;:&quot;&quot;,&quot;non-dropping-particle&quot;:&quot;&quot;},{&quot;family&quot;:&quot;Vecchio&quot;,&quot;given&quot;:&quot;Massimo&quot;,&quot;parse-names&quot;:false,&quot;dropping-particle&quot;:&quot;&quot;,&quot;non-dropping-particle&quot;:&quot;&quot;},{&quot;family&quot;:&quot;Antonelli&quot;,&quot;given&quot;:&quot;Fabio&quot;,&quot;parse-names&quot;:false,&quot;dropping-particle&quot;:&quot;&quot;,&quot;non-dropping-particle&quot;:&quot;&quot;},{&quot;family&quot;:&quot;Maestrini&quot;,&quot;given&quot;:&quot;Andrea&quot;,&quot;parse-names&quot;:false,&quot;dropping-particle&quot;:&quot;&quot;,&quot;non-dropping-particle&quot;:&quot;&quot;},{&quot;family&quot;:&quot;Brunelli&quot;,&quot;given&quot;:&quot;Davide&quot;,&quot;parse-names&quot;:false,&quot;dropping-particle&quot;:&quot;&quot;,&quot;non-dropping-particle&quot;:&quot;&quot;}],&quot;container-title&quot;:&quot;Sensors 2021, Vol. 21, Page 3831&quot;,&quot;accessed&quot;:{&quot;date-parts&quot;:[[2022,11,19]]},&quot;DOI&quot;:&quot;10.3390/S21113831&quot;,&quot;ISSN&quot;:&quot;1424-8220&quot;,&quot;PMID&quot;:&quot;34205904&quot;,&quot;URL&quot;:&quot;https://www.mdpi.com/1424-8220/21/11/3831/htm&quot;,&quot;issued&quot;:{&quot;date-parts&quot;:[[2021,6,1]]},&quot;page&quot;:&quot;3831&quot;,&quot;abstract&quot;:&quot;Agriculture faces critical challenges caused by changing climatic factors and weather patterns with random distribution. This has increased the need for accurate local weather predictions and weather data collection to support precision agriculture. The demand for uninterrupted weather stations is overwhelming, and the Internet of Things (IoT) has the potential to address this demand. One major challenge of energy constraint in remotely deployed IoT devices can be resolved using weather stations that are energy neutral. This paper focuses on optimizing the energy consumption of a weather station by optimizing the data collected and sent from the sensor deployed in remote locations. An asynchronous optimization algorithm for wind data collection has been successfully developed, using the development lifecyle specifically designed for weather stations and focused on achieving energy neutrality. The developed IoT weather station was deployed in the field, and it has the potential to reduce the power consumption of the weather station by more than 60%.&quot;,&quot;publisher&quot;:&quot;Multidisciplinary Digital Publishing Institute&quot;,&quot;issue&quot;:&quot;11&quot;,&quot;volume&quot;:&quot;21&quot;,&quot;container-title-short&quot;:&quot;&quot;},&quot;isTemporary&quot;:false},{&quot;id&quot;:&quot;62d04571-ff41-3d49-9e75-5943dcec873b&quot;,&quot;itemData&quot;:{&quot;type&quot;:&quot;paper-conference&quot;,&quot;id&quot;:&quot;62d04571-ff41-3d49-9e75-5943dcec873b&quot;,&quot;title&quot;:&quot;Weather Station Design Using IoT Platform Based On Arduino Mega&quot;,&quot;author&quot;:[{&quot;family&quot;:&quot;Kusriyanto&quot;,&quot;given&quot;:&quot;Medilla&quot;,&quot;parse-names&quot;:false,&quot;dropping-particle&quot;:&quot;&quot;,&quot;non-dropping-particle&quot;:&quot;&quot;},{&quot;family&quot;:&quot;Putra&quot;,&quot;given&quot;:&quot;Agusti Anggara&quot;,&quot;parse-names&quot;:false,&quot;dropping-particle&quot;:&quot;&quot;,&quot;non-dropping-particle&quot;:&quot;&quot;}],&quot;container-title&quot;:&quot;ISESD 2018 - International Symposium on Electronics and Smart Devices: Smart Devices for Big Data Analytic and Machine Learning&quot;,&quot;DOI&quot;:&quot;10.1109/ISESD.2018.8605456&quot;,&quot;ISBN&quot;:&quot;9781538666708&quot;,&quot;issued&quot;:{&quot;date-parts&quot;:[[2019,1,7]]},&quot;abstract&quot;:&quot;Weather stations are built for the purpose of collecting quantitative data about the weather conditions of a place. Monitoring weather conditions in an environment today is considered to be very important because of the uncertain weather changes every day. This research tries to make weather station which can be accessed through website by using IoT platform. Users can know the weather changes in an area without the need to come to the area. This design uses Arduino Mega 2560 as a microcontroller. The measured weather parameters include temperature and humidity using DHT-22 sensors, rain detection using FC-37 rain sensor, and air pressure using BMP180 sensor. Air pressure measurement results are used to predict the weather. The measurement results of all sensors are stored in SD Card and displayed on TFT LCD 2.2 'and website using ESP8266 wifi module. In this research, the difference of measurement result with PCE-THB 40 module with an average error of 3.74% for temperature, 2.14% for air humidity and 0.32% hPa for air pressure.&quot;,&quot;publisher&quot;:&quot;Institute of Electrical and Electronics Engineers Inc.&quot;,&quot;container-title-short&quot;:&quot;&quot;},&quot;isTemporary&quot;:false}]},{&quot;citationID&quot;:&quot;MENDELEY_CITATION_07fda56b-c764-4bcf-87f6-691eea324976&quot;,&quot;properties&quot;:{&quot;noteIndex&quot;:0},&quot;isEdited&quot;:false,&quot;manualOverride&quot;:{&quot;isManuallyOverridden&quot;:false,&quot;citeprocText&quot;:&quot;[7]&quot;,&quot;manualOverrideText&quot;:&quot;&quot;},&quot;citationTag&quot;:&quot;MENDELEY_CITATION_v3_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&quot;,&quot;citationItems&quot;:[{&quot;id&quot;:&quot;d0b731b8-e72f-3777-9c12-ca5b7a409730&quot;,&quot;itemData&quot;:{&quot;type&quot;:&quot;book&quot;,&quot;id&quot;:&quot;d0b731b8-e72f-3777-9c12-ca5b7a409730&quot;,&quot;title&quot;:&quot;Cloud Based Weather Station using IoT Devices; Cloud Based Weather Station using IoT Devices&quot;,&quot;author&quot;:[{&quot;family&quot;:&quot;Kapoor&quot;,&quot;given&quot;:&quot;Palak&quot;,&quot;parse-names&quot;:false,&quot;dropping-particle&quot;:&quot;&quot;,&quot;non-dropping-particle&quot;:&quot;&quot;},{&quot;family&quot;:&quot;Ahmed Barbhuiya&quot;,&quot;given&quot;:&quot;Ferdous&quot;,&quot;parse-names&quot;:false,&quot;dropping-particle&quot;:&quot;&quot;,&quot;non-dropping-particle&quot;:&quot;&quot;}],&quot;ISBN&quot;:&quot;9781728118956&quot;,&quot;issued&quot;:{&quot;date-parts&quot;:[[2019]]},&quot;abstract&quot;:&quot;This paper proposes a smart system cloud based weather station. The system uses Raspberry Pi, for collecting and observing weather data. The storing and processing of the obtained weather data is done in cloud to predicting the effect of this weather change. The system is designed to effectively monitor the ambient weather conditions such as temperature, humidity, wind speed, pressure, and rainfall etc. The objective is to design a system which is low cost, requires less maintenance, and involved minimal manual intervention. The system is built using commodity hardware Raspberry Pi, various sensors and uses WiFi as a communication medium which makes the system consume very low power and low cost of building. Smaller Raspberry Pi Zero W boards are used to collect the sensor's data and send it to the base station Raspberry Pi 3 board. The Raspberry Pi 3 then further transmits the data over WiFi to the cloud database and this data is further used to train new Machine Learning model deployed in the cloud for prediction of the effect and to observe and study various weather patterns and trends. The users can access the weather data and insights remotely, and in real time through a web application that is built using the Django Framework, and is deployed in the cloud.&quot;,&quot;container-title-short&quot;:&quot;&quot;},&quot;isTemporary&quot;:false}]},{&quot;citationID&quot;:&quot;MENDELEY_CITATION_37d03ee2-cd53-4de5-a7e9-8b0761f40147&quot;,&quot;properties&quot;:{&quot;noteIndex&quot;:0},&quot;isEdited&quot;:false,&quot;manualOverride&quot;:{&quot;isManuallyOverridden&quot;:false,&quot;citeprocText&quot;:&quot;[8]&quot;,&quot;manualOverrideText&quot;:&quot;&quot;},&quot;citationTag&quot;:&quot;MENDELEY_CITATION_v3_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&quot;,&quot;citationItems&quot;:[{&quot;id&quot;:&quot;87709f52-4c22-33fc-81ad-5bcb2e3352a7&quot;,&quot;itemData&quot;:{&quot;type&quot;:&quot;webpage&quot;,&quot;id&quot;:&quot;87709f52-4c22-33fc-81ad-5bcb2e3352a7&quot;,&quot;title&quot;:&quot;Arduino Docs | Arduino Documentation | Arduino Documentation&quot;,&quot;accessed&quot;:{&quot;date-parts&quot;:[[2022,11,19]]},&quot;URL&quot;:&quot;https://docs.arduino.cc/&quot;,&quot;container-title-short&quot;:&quot;&quot;},&quot;isTemporary&quot;:false}]},{&quot;citationID&quot;:&quot;MENDELEY_CITATION_cc699ac1-e963-49d3-a4bd-cf2bfc9e1575&quot;,&quot;properties&quot;:{&quot;noteIndex&quot;:0},&quot;isEdited&quot;:false,&quot;manualOverride&quot;:{&quot;isManuallyOverridden&quot;:false,&quot;citeprocText&quot;:&quot;[9]&quot;,&quot;manualOverrideText&quot;:&quot;&quot;},&quot;citationTag&quot;:&quot;MENDELEY_CITATION_v3_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&quot;,&quot;citationItems&quot;:[{&quot;id&quot;:&quot;14b60057-f4ce-30ce-b5ff-190fa2b829e9&quot;,&quot;itemData&quot;:{&quot;type&quot;:&quot;webpage&quot;,&quot;id&quot;:&quot;14b60057-f4ce-30ce-b5ff-190fa2b829e9&quot;,&quot;title&quot;:&quot;Raspberry Pi Documentation&quot;,&quot;accessed&quot;:{&quot;date-parts&quot;:[[2022,11,19]]},&quot;URL&quot;:&quot;https://www.raspberrypi.com/documentation/&quot;,&quot;container-title-short&quot;:&quot;&quot;},&quot;isTemporary&quot;:false}]},{&quot;citationID&quot;:&quot;MENDELEY_CITATION_c30d208a-bba9-4511-8357-a72a4fde2b41&quot;,&quot;properties&quot;:{&quot;noteIndex&quot;:0},&quot;isEdited&quot;:false,&quot;manualOverride&quot;:{&quot;isManuallyOverridden&quot;:false,&quot;citeprocText&quot;:&quot;[10]&quot;,&quot;manualOverrideText&quot;:&quot;&quot;},&quot;citationTag&quot;:&quot;MENDELEY_CITATION_v3_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&quot;,&quot;citationItems&quot;:[{&quot;id&quot;:&quot;392e6e12-eed1-3506-b3f2-619b37159c04&quot;,&quot;itemData&quot;:{&quot;type&quot;:&quot;book&quot;,&quot;id&quot;:&quot;392e6e12-eed1-3506-b3f2-619b37159c04&quot;,&quot;title&quot;:&quot;Low Cost IoT Enabled Weather Station; Low Cost IoT Enabled Weather Station&quot;,&quot;author&quot;:[{&quot;family&quot;:&quot;Singh&quot;,&quot;given&quot;:&quot;Dushyant Kumar&quot;,&quot;parse-names&quot;:false,&quot;dropping-particle&quot;:&quot;&quot;,&quot;non-dropping-particle&quot;:&quot;&quot;},{&quot;family&quot;:&quot;Jerath&quot;,&quot;given&quot;:&quot;Himani&quot;,&quot;parse-names&quot;:false,&quot;dropping-particle&quot;:&quot;&quot;,&quot;non-dropping-particle&quot;:&quot;&quot;},{&quot;family&quot;:&quot;Raja&quot;,&quot;given&quot;:&quot;P&quot;,&quot;parse-names&quot;:false,&quot;dropping-particle&quot;:&quot;&quot;,&quot;non-dropping-particle&quot;:&quot;&quot;}],&quot;ISBN&quot;:&quot;9781728106663&quot;,&quot;issued&quot;:{&quot;date-parts&quot;:[[2020]]},&quot;abstract&quot;:&quot;The recent trends in the variations of climatic conditions are drastic throughout the world and furthermore its growing unpredictability is a major concern. The existing solutions are highly global and are inaccessible to the common man. The weather conditions applicable to a city may not be as such for a farmer of small rural region or a worker of a small town. Hence, humidity and temperature measurement plays an important role in different fields like Agriculture, Science, Engineering and Technology. The proposed work provides an optimal solution for monitoring the weather conditions at extremely local level with low cost, compact Internet of Things (IoT) based system. In this paper the design of the system is presented with the use of Node MCU for realizing the low cost solution. This low cost weather station is a product equipped with instruments and sensors for measuring the atmospheric conditions like temperature, humidity, wing speed, wind direction for the purpose of making weather forecasts. With IoT enabling, weather station is able to upload, without any human intervention, the measured atmospheric parameters i.e. temperature, humidity, wind speed, wind direction to the IoT cloud. From the cloud user can access all the atmospheric parameters being measured through weather station from any location across the world from any connected device-laptop or mobile phone. The \&quot;Low cost Compact IoT enabled Weather Station\&quot; need not to be physically visited to read out the measured atmospheric parameters and thus does not have any display which also makes it power efficient running at only 80mA to 90mA.&quot;,&quot;container-title-short&quot;:&quot;&quot;},&quot;isTemporary&quot;:false}]},{&quot;citationID&quot;:&quot;MENDELEY_CITATION_072cc34a-1825-4af9-926b-db04119b7f38&quot;,&quot;properties&quot;:{&quot;noteIndex&quot;:0},&quot;isEdited&quot;:false,&quot;manualOverride&quot;:{&quot;isManuallyOverridden&quot;:false,&quot;citeprocText&quot;:&quot;[10]&quot;,&quot;manualOverrideText&quot;:&quot;&quot;},&quot;citationTag&quot;:&quot;MENDELEY_CITATION_v3_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&quot;,&quot;citationItems&quot;:[{&quot;id&quot;:&quot;392e6e12-eed1-3506-b3f2-619b37159c04&quot;,&quot;itemData&quot;:{&quot;type&quot;:&quot;book&quot;,&quot;id&quot;:&quot;392e6e12-eed1-3506-b3f2-619b37159c04&quot;,&quot;title&quot;:&quot;Low Cost IoT Enabled Weather Station; Low Cost IoT Enabled Weather Station&quot;,&quot;author&quot;:[{&quot;family&quot;:&quot;Singh&quot;,&quot;given&quot;:&quot;Dushyant Kumar&quot;,&quot;parse-names&quot;:false,&quot;dropping-particle&quot;:&quot;&quot;,&quot;non-dropping-particle&quot;:&quot;&quot;},{&quot;family&quot;:&quot;Jerath&quot;,&quot;given&quot;:&quot;Himani&quot;,&quot;parse-names&quot;:false,&quot;dropping-particle&quot;:&quot;&quot;,&quot;non-dropping-particle&quot;:&quot;&quot;},{&quot;family&quot;:&quot;Raja&quot;,&quot;given&quot;:&quot;P&quot;,&quot;parse-names&quot;:false,&quot;dropping-particle&quot;:&quot;&quot;,&quot;non-dropping-particle&quot;:&quot;&quot;}],&quot;ISBN&quot;:&quot;9781728106663&quot;,&quot;issued&quot;:{&quot;date-parts&quot;:[[2020]]},&quot;abstract&quot;:&quot;The recent trends in the variations of climatic conditions are drastic throughout the world and furthermore its growing unpredictability is a major concern. The existing solutions are highly global and are inaccessible to the common man. The weather conditions applicable to a city may not be as such for a farmer of small rural region or a worker of a small town. Hence, humidity and temperature measurement plays an important role in different fields like Agriculture, Science, Engineering and Technology. The proposed work provides an optimal solution for monitoring the weather conditions at extremely local level with low cost, compact Internet of Things (IoT) based system. In this paper the design of the system is presented with the use of Node MCU for realizing the low cost solution. This low cost weather station is a product equipped with instruments and sensors for measuring the atmospheric conditions like temperature, humidity, wing speed, wind direction for the purpose of making weather forecasts. With IoT enabling, weather station is able to upload, without any human intervention, the measured atmospheric parameters i.e. temperature, humidity, wind speed, wind direction to the IoT cloud. From the cloud user can access all the atmospheric parameters being measured through weather station from any location across the world from any connected device-laptop or mobile phone. The \&quot;Low cost Compact IoT enabled Weather Station\&quot; need not to be physically visited to read out the measured atmospheric parameters and thus does not have any display which also makes it power efficient running at only 80mA to 90mA.&quot;,&quot;container-title-short&quot;:&quot;&quot;},&quot;isTemporary&quot;:false}]},{&quot;citationID&quot;:&quot;MENDELEY_CITATION_71f630a3-feef-44ad-96ae-005a177a8f12&quot;,&quot;properties&quot;:{&quot;noteIndex&quot;:0},&quot;isEdited&quot;:false,&quot;manualOverride&quot;:{&quot;isManuallyOverridden&quot;:false,&quot;citeprocText&quot;:&quot;[7]&quot;,&quot;manualOverrideText&quot;:&quot;&quot;},&quot;citationTag&quot;:&quot;MENDELEY_CITATION_v3_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&quot;,&quot;citationItems&quot;:[{&quot;id&quot;:&quot;d0b731b8-e72f-3777-9c12-ca5b7a409730&quot;,&quot;itemData&quot;:{&quot;type&quot;:&quot;book&quot;,&quot;id&quot;:&quot;d0b731b8-e72f-3777-9c12-ca5b7a409730&quot;,&quot;title&quot;:&quot;Cloud Based Weather Station using IoT Devices; Cloud Based Weather Station using IoT Devices&quot;,&quot;author&quot;:[{&quot;family&quot;:&quot;Kapoor&quot;,&quot;given&quot;:&quot;Palak&quot;,&quot;parse-names&quot;:false,&quot;dropping-particle&quot;:&quot;&quot;,&quot;non-dropping-particle&quot;:&quot;&quot;},{&quot;family&quot;:&quot;Ahmed Barbhuiya&quot;,&quot;given&quot;:&quot;Ferdous&quot;,&quot;parse-names&quot;:false,&quot;dropping-particle&quot;:&quot;&quot;,&quot;non-dropping-particle&quot;:&quot;&quot;}],&quot;ISBN&quot;:&quot;9781728118956&quot;,&quot;issued&quot;:{&quot;date-parts&quot;:[[2019]]},&quot;abstract&quot;:&quot;This paper proposes a smart system cloud based weather station. The system uses Raspberry Pi, for collecting and observing weather data. The storing and processing of the obtained weather data is done in cloud to predicting the effect of this weather change. The system is designed to effectively monitor the ambient weather conditions such as temperature, humidity, wind speed, pressure, and rainfall etc. The objective is to design a system which is low cost, requires less maintenance, and involved minimal manual intervention. The system is built using commodity hardware Raspberry Pi, various sensors and uses WiFi as a communication medium which makes the system consume very low power and low cost of building. Smaller Raspberry Pi Zero W boards are used to collect the sensor's data and send it to the base station Raspberry Pi 3 board. The Raspberry Pi 3 then further transmits the data over WiFi to the cloud database and this data is further used to train new Machine Learning model deployed in the cloud for prediction of the effect and to observe and study various weather patterns and trends. The users can access the weather data and insights remotely, and in real time through a web application that is built using the Django Framework, and is deployed in the cloud.&quot;,&quot;container-title-short&quot;:&quot;&quot;},&quot;isTemporary&quot;:false}]},{&quot;citationID&quot;:&quot;MENDELEY_CITATION_c4123f0f-1660-4d2e-99a7-76e36e15a953&quot;,&quot;properties&quot;:{&quot;noteIndex&quot;:0},&quot;isEdited&quot;:false,&quot;manualOverride&quot;:{&quot;isManuallyOverridden&quot;:false,&quot;citeprocText&quot;:&quot;[6], [7]&quot;,&quot;manualOverrideText&quot;:&quot;&quot;},&quot;citationTag&quot;:&quot;MENDELEY_CITATION_v3_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&quot;,&quot;citationItems&quot;:[{&quot;id&quot;:&quot;62d04571-ff41-3d49-9e75-5943dcec873b&quot;,&quot;itemData&quot;:{&quot;type&quot;:&quot;paper-conference&quot;,&quot;id&quot;:&quot;62d04571-ff41-3d49-9e75-5943dcec873b&quot;,&quot;title&quot;:&quot;Weather Station Design Using IoT Platform Based On Arduino Mega&quot;,&quot;author&quot;:[{&quot;family&quot;:&quot;Kusriyanto&quot;,&quot;given&quot;:&quot;Medilla&quot;,&quot;parse-names&quot;:false,&quot;dropping-particle&quot;:&quot;&quot;,&quot;non-dropping-particle&quot;:&quot;&quot;},{&quot;family&quot;:&quot;Putra&quot;,&quot;given&quot;:&quot;Agusti Anggara&quot;,&quot;parse-names&quot;:false,&quot;dropping-particle&quot;:&quot;&quot;,&quot;non-dropping-particle&quot;:&quot;&quot;}],&quot;container-title&quot;:&quot;ISESD 2018 - International Symposium on Electronics and Smart Devices: Smart Devices for Big Data Analytic and Machine Learning&quot;,&quot;DOI&quot;:&quot;10.1109/ISESD.2018.8605456&quot;,&quot;ISBN&quot;:&quot;9781538666708&quot;,&quot;issued&quot;:{&quot;date-parts&quot;:[[2019,1,7]]},&quot;abstract&quot;:&quot;Weather stations are built for the purpose of collecting quantitative data about the weather conditions of a place. Monitoring weather conditions in an environment today is considered to be very important because of the uncertain weather changes every day. This research tries to make weather station which can be accessed through website by using IoT platform. Users can know the weather changes in an area without the need to come to the area. This design uses Arduino Mega 2560 as a microcontroller. The measured weather parameters include temperature and humidity using DHT-22 sensors, rain detection using FC-37 rain sensor, and air pressure using BMP180 sensor. Air pressure measurement results are used to predict the weather. The measurement results of all sensors are stored in SD Card and displayed on TFT LCD 2.2 'and website using ESP8266 wifi module. In this research, the difference of measurement result with PCE-THB 40 module with an average error of 3.74% for temperature, 2.14% for air humidity and 0.32% hPa for air pressure.&quot;,&quot;publisher&quot;:&quot;Institute of Electrical and Electronics Engineers Inc.&quot;,&quot;container-title-short&quot;:&quot;&quot;},&quot;isTemporary&quot;:false},{&quot;id&quot;:&quot;d0b731b8-e72f-3777-9c12-ca5b7a409730&quot;,&quot;itemData&quot;:{&quot;type&quot;:&quot;book&quot;,&quot;id&quot;:&quot;d0b731b8-e72f-3777-9c12-ca5b7a409730&quot;,&quot;title&quot;:&quot;Cloud Based Weather Station using IoT Devices; Cloud Based Weather Station using IoT Devices&quot;,&quot;author&quot;:[{&quot;family&quot;:&quot;Kapoor&quot;,&quot;given&quot;:&quot;Palak&quot;,&quot;parse-names&quot;:false,&quot;dropping-particle&quot;:&quot;&quot;,&quot;non-dropping-particle&quot;:&quot;&quot;},{&quot;family&quot;:&quot;Ahmed Barbhuiya&quot;,&quot;given&quot;:&quot;Ferdous&quot;,&quot;parse-names&quot;:false,&quot;dropping-particle&quot;:&quot;&quot;,&quot;non-dropping-particle&quot;:&quot;&quot;}],&quot;ISBN&quot;:&quot;9781728118956&quot;,&quot;issued&quot;:{&quot;date-parts&quot;:[[2019]]},&quot;abstract&quot;:&quot;This paper proposes a smart system cloud based weather station. The system uses Raspberry Pi, for collecting and observing weather data. The storing and processing of the obtained weather data is done in cloud to predicting the effect of this weather change. The system is designed to effectively monitor the ambient weather conditions such as temperature, humidity, wind speed, pressure, and rainfall etc. The objective is to design a system which is low cost, requires less maintenance, and involved minimal manual intervention. The system is built using commodity hardware Raspberry Pi, various sensors and uses WiFi as a communication medium which makes the system consume very low power and low cost of building. Smaller Raspberry Pi Zero W boards are used to collect the sensor's data and send it to the base station Raspberry Pi 3 board. The Raspberry Pi 3 then further transmits the data over WiFi to the cloud database and this data is further used to train new Machine Learning model deployed in the cloud for prediction of the effect and to observe and study various weather patterns and trends. The users can access the weather data and insights remotely, and in real time through a web application that is built using the Django Framework, and is deployed in the cloud.&quot;,&quot;container-title-short&quot;:&quot;&quot;},&quot;isTemporary&quot;:false}]},{&quot;citationID&quot;:&quot;MENDELEY_CITATION_4bfcb1e0-a162-4575-bed9-f2c35b8ef5db&quot;,&quot;properties&quot;:{&quot;noteIndex&quot;:0},&quot;isEdited&quot;:false,&quot;manualOverride&quot;:{&quot;isManuallyOverridden&quot;:false,&quot;citeprocText&quot;:&quot;[7]&quot;,&quot;manualOverrideText&quot;:&quot;&quot;},&quot;citationTag&quot;:&quot;MENDELEY_CITATION_v3_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&quot;,&quot;citationItems&quot;:[{&quot;id&quot;:&quot;d0b731b8-e72f-3777-9c12-ca5b7a409730&quot;,&quot;itemData&quot;:{&quot;type&quot;:&quot;book&quot;,&quot;id&quot;:&quot;d0b731b8-e72f-3777-9c12-ca5b7a409730&quot;,&quot;title&quot;:&quot;Cloud Based Weather Station using IoT Devices; Cloud Based Weather Station using IoT Devices&quot;,&quot;author&quot;:[{&quot;family&quot;:&quot;Kapoor&quot;,&quot;given&quot;:&quot;Palak&quot;,&quot;parse-names&quot;:false,&quot;dropping-particle&quot;:&quot;&quot;,&quot;non-dropping-particle&quot;:&quot;&quot;},{&quot;family&quot;:&quot;Ahmed Barbhuiya&quot;,&quot;given&quot;:&quot;Ferdous&quot;,&quot;parse-names&quot;:false,&quot;dropping-particle&quot;:&quot;&quot;,&quot;non-dropping-particle&quot;:&quot;&quot;}],&quot;ISBN&quot;:&quot;9781728118956&quot;,&quot;issued&quot;:{&quot;date-parts&quot;:[[2019]]},&quot;abstract&quot;:&quot;This paper proposes a smart system cloud based weather station. The system uses Raspberry Pi, for collecting and observing weather data. The storing and processing of the obtained weather data is done in cloud to predicting the effect of this weather change. The system is designed to effectively monitor the ambient weather conditions such as temperature, humidity, wind speed, pressure, and rainfall etc. The objective is to design a system which is low cost, requires less maintenance, and involved minimal manual intervention. The system is built using commodity hardware Raspberry Pi, various sensors and uses WiFi as a communication medium which makes the system consume very low power and low cost of building. Smaller Raspberry Pi Zero W boards are used to collect the sensor's data and send it to the base station Raspberry Pi 3 board. The Raspberry Pi 3 then further transmits the data over WiFi to the cloud database and this data is further used to train new Machine Learning model deployed in the cloud for prediction of the effect and to observe and study various weather patterns and trends. The users can access the weather data and insights remotely, and in real time through a web application that is built using the Django Framework, and is deployed in the cloud.&quot;,&quot;container-title-short&quot;:&quot;&quot;},&quot;isTemporary&quot;:false}]},{&quot;citationID&quot;:&quot;MENDELEY_CITATION_cbd7572b-f2cf-4386-abbe-fa0765d6095a&quot;,&quot;properties&quot;:{&quot;noteIndex&quot;:0},&quot;isEdited&quot;:false,&quot;manualOverride&quot;:{&quot;isManuallyOverridden&quot;:false,&quot;citeprocText&quot;:&quot;[7], [9]&quot;,&quot;manualOverrideText&quot;:&quot;&quot;},&quot;citationTag&quot;:&quot;MENDELEY_CITATION_v3_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&quot;,&quot;citationItems&quot;:[{&quot;id&quot;:&quot;14b60057-f4ce-30ce-b5ff-190fa2b829e9&quot;,&quot;itemData&quot;:{&quot;type&quot;:&quot;webpage&quot;,&quot;id&quot;:&quot;14b60057-f4ce-30ce-b5ff-190fa2b829e9&quot;,&quot;title&quot;:&quot;Raspberry Pi Documentation&quot;,&quot;accessed&quot;:{&quot;date-parts&quot;:[[2022,11,19]]},&quot;URL&quot;:&quot;https://www.raspberrypi.com/documentation/&quot;,&quot;container-title-short&quot;:&quot;&quot;},&quot;isTemporary&quot;:false},{&quot;id&quot;:&quot;d0b731b8-e72f-3777-9c12-ca5b7a409730&quot;,&quot;itemData&quot;:{&quot;type&quot;:&quot;book&quot;,&quot;id&quot;:&quot;d0b731b8-e72f-3777-9c12-ca5b7a409730&quot;,&quot;title&quot;:&quot;Cloud Based Weather Station using IoT Devices; Cloud Based Weather Station using IoT Devices&quot;,&quot;author&quot;:[{&quot;family&quot;:&quot;Kapoor&quot;,&quot;given&quot;:&quot;Palak&quot;,&quot;parse-names&quot;:false,&quot;dropping-particle&quot;:&quot;&quot;,&quot;non-dropping-particle&quot;:&quot;&quot;},{&quot;family&quot;:&quot;Ahmed Barbhuiya&quot;,&quot;given&quot;:&quot;Ferdous&quot;,&quot;parse-names&quot;:false,&quot;dropping-particle&quot;:&quot;&quot;,&quot;non-dropping-particle&quot;:&quot;&quot;}],&quot;ISBN&quot;:&quot;9781728118956&quot;,&quot;issued&quot;:{&quot;date-parts&quot;:[[2019]]},&quot;abstract&quot;:&quot;This paper proposes a smart system cloud based weather station. The system uses Raspberry Pi, for collecting and observing weather data. The storing and processing of the obtained weather data is done in cloud to predicting the effect of this weather change. The system is designed to effectively monitor the ambient weather conditions such as temperature, humidity, wind speed, pressure, and rainfall etc. The objective is to design a system which is low cost, requires less maintenance, and involved minimal manual intervention. The system is built using commodity hardware Raspberry Pi, various sensors and uses WiFi as a communication medium which makes the system consume very low power and low cost of building. Smaller Raspberry Pi Zero W boards are used to collect the sensor's data and send it to the base station Raspberry Pi 3 board. The Raspberry Pi 3 then further transmits the data over WiFi to the cloud database and this data is further used to train new Machine Learning model deployed in the cloud for prediction of the effect and to observe and study various weather patterns and trends. The users can access the weather data and insights remotely, and in real time through a web application that is built using the Django Framework, and is deployed in the cloud.&quot;,&quot;container-title-short&quot;:&quot;&quot;},&quot;isTemporary&quot;:false}]},{&quot;citationID&quot;:&quot;MENDELEY_CITATION_c65fe9d6-81f5-4062-9f31-f76b2659ea52&quot;,&quot;properties&quot;:{&quot;noteIndex&quot;:0},&quot;isEdited&quot;:false,&quot;manualOverride&quot;:{&quot;isManuallyOverridden&quot;:false,&quot;citeprocText&quot;:&quot;[10]&quot;,&quot;manualOverrideText&quot;:&quot;&quot;},&quot;citationTag&quot;:&quot;MENDELEY_CITATION_v3_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&quot;,&quot;citationItems&quot;:[{&quot;id&quot;:&quot;392e6e12-eed1-3506-b3f2-619b37159c04&quot;,&quot;itemData&quot;:{&quot;type&quot;:&quot;book&quot;,&quot;id&quot;:&quot;392e6e12-eed1-3506-b3f2-619b37159c04&quot;,&quot;title&quot;:&quot;Low Cost IoT Enabled Weather Station; Low Cost IoT Enabled Weather Station&quot;,&quot;author&quot;:[{&quot;family&quot;:&quot;Singh&quot;,&quot;given&quot;:&quot;Dushyant Kumar&quot;,&quot;parse-names&quot;:false,&quot;dropping-particle&quot;:&quot;&quot;,&quot;non-dropping-particle&quot;:&quot;&quot;},{&quot;family&quot;:&quot;Jerath&quot;,&quot;given&quot;:&quot;Himani&quot;,&quot;parse-names&quot;:false,&quot;dropping-particle&quot;:&quot;&quot;,&quot;non-dropping-particle&quot;:&quot;&quot;},{&quot;family&quot;:&quot;Raja&quot;,&quot;given&quot;:&quot;P&quot;,&quot;parse-names&quot;:false,&quot;dropping-particle&quot;:&quot;&quot;,&quot;non-dropping-particle&quot;:&quot;&quot;}],&quot;ISBN&quot;:&quot;9781728106663&quot;,&quot;issued&quot;:{&quot;date-parts&quot;:[[2020]]},&quot;abstract&quot;:&quot;The recent trends in the variations of climatic conditions are drastic throughout the world and furthermore its growing unpredictability is a major concern. The existing solutions are highly global and are inaccessible to the common man. The weather conditions applicable to a city may not be as such for a farmer of small rural region or a worker of a small town. Hence, humidity and temperature measurement plays an important role in different fields like Agriculture, Science, Engineering and Technology. The proposed work provides an optimal solution for monitoring the weather conditions at extremely local level with low cost, compact Internet of Things (IoT) based system. In this paper the design of the system is presented with the use of Node MCU for realizing the low cost solution. This low cost weather station is a product equipped with instruments and sensors for measuring the atmospheric conditions like temperature, humidity, wing speed, wind direction for the purpose of making weather forecasts. With IoT enabling, weather station is able to upload, without any human intervention, the measured atmospheric parameters i.e. temperature, humidity, wind speed, wind direction to the IoT cloud. From the cloud user can access all the atmospheric parameters being measured through weather station from any location across the world from any connected device-laptop or mobile phone. The \&quot;Low cost Compact IoT enabled Weather Station\&quot; need not to be physically visited to read out the measured atmospheric parameters and thus does not have any display which also makes it power efficient running at only 80mA to 90mA.&quot;,&quot;container-title-short&quot;:&quot;&quot;},&quot;isTemporary&quot;:false}]},{&quot;citationID&quot;:&quot;MENDELEY_CITATION_bff7390f-77f2-4aa2-b658-649eb7087b94&quot;,&quot;properties&quot;:{&quot;noteIndex&quot;:0},&quot;isEdited&quot;:false,&quot;manualOverride&quot;:{&quot;isManuallyOverridden&quot;:false,&quot;citeprocText&quot;:&quot;[7]&quot;,&quot;manualOverrideText&quot;:&quot;&quot;},&quot;citationTag&quot;:&quot;MENDELEY_CITATION_v3_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&quot;,&quot;citationItems&quot;:[{&quot;id&quot;:&quot;d0b731b8-e72f-3777-9c12-ca5b7a409730&quot;,&quot;itemData&quot;:{&quot;type&quot;:&quot;book&quot;,&quot;id&quot;:&quot;d0b731b8-e72f-3777-9c12-ca5b7a409730&quot;,&quot;title&quot;:&quot;Cloud Based Weather Station using IoT Devices; Cloud Based Weather Station using IoT Devices&quot;,&quot;author&quot;:[{&quot;family&quot;:&quot;Kapoor&quot;,&quot;given&quot;:&quot;Palak&quot;,&quot;parse-names&quot;:false,&quot;dropping-particle&quot;:&quot;&quot;,&quot;non-dropping-particle&quot;:&quot;&quot;},{&quot;family&quot;:&quot;Ahmed Barbhuiya&quot;,&quot;given&quot;:&quot;Ferdous&quot;,&quot;parse-names&quot;:false,&quot;dropping-particle&quot;:&quot;&quot;,&quot;non-dropping-particle&quot;:&quot;&quot;}],&quot;ISBN&quot;:&quot;9781728118956&quot;,&quot;issued&quot;:{&quot;date-parts&quot;:[[2019]]},&quot;abstract&quot;:&quot;This paper proposes a smart system cloud based weather station. The system uses Raspberry Pi, for collecting and observing weather data. The storing and processing of the obtained weather data is done in cloud to predicting the effect of this weather change. The system is designed to effectively monitor the ambient weather conditions such as temperature, humidity, wind speed, pressure, and rainfall etc. The objective is to design a system which is low cost, requires less maintenance, and involved minimal manual intervention. The system is built using commodity hardware Raspberry Pi, various sensors and uses WiFi as a communication medium which makes the system consume very low power and low cost of building. Smaller Raspberry Pi Zero W boards are used to collect the sensor's data and send it to the base station Raspberry Pi 3 board. The Raspberry Pi 3 then further transmits the data over WiFi to the cloud database and this data is further used to train new Machine Learning model deployed in the cloud for prediction of the effect and to observe and study various weather patterns and trends. The users can access the weather data and insights remotely, and in real time through a web application that is built using the Django Framework, and is deployed in the cloud.&quot;,&quot;container-title-short&quot;:&quot;&quot;},&quot;isTemporary&quot;:false}]},{&quot;citationID&quot;:&quot;MENDELEY_CITATION_42435262-0160-48b2-9156-19e082ce64ae&quot;,&quot;properties&quot;:{&quot;noteIndex&quot;:0},&quot;isEdited&quot;:false,&quot;manualOverride&quot;:{&quot;isManuallyOverridden&quot;:false,&quot;citeprocText&quot;:&quot;[11]&quot;,&quot;manualOverrideText&quot;:&quot;&quot;},&quot;citationTag&quot;:&quot;MENDELEY_CITATION_v3_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&quot;,&quot;citationItems&quot;:[{&quot;id&quot;:&quot;c837dc7a-c743-3bd2-b699-1b0de0daf4cb&quot;,&quot;itemData&quot;:{&quot;type&quot;:&quot;webpage&quot;,&quot;id&quot;:&quot;c837dc7a-c743-3bd2-b699-1b0de0daf4cb&quot;,&quot;title&quot;:&quot;Ranking: najlepsze stacje pogodowe 2022🥇&quot;,&quot;accessed&quot;:{&quot;date-parts&quot;:[[2022,11,19]]},&quot;URL&quot;:&quot;https://www.skapiec.pl/cat/4459-stacje-pogodowe/ranking.html&quot;,&quot;container-title-short&quot;:&quot;&quot;},&quot;isTemporary&quot;:false}]},{&quot;citationID&quot;:&quot;MENDELEY_CITATION_4061c42e-1ce1-4d4a-8b16-65c3835dc763&quot;,&quot;properties&quot;:{&quot;noteIndex&quot;:0},&quot;isEdited&quot;:false,&quot;manualOverride&quot;:{&quot;isManuallyOverridden&quot;:false,&quot;citeprocText&quot;:&quot;[12]&quot;,&quot;manualOverrideText&quot;:&quot;&quot;},&quot;citationTag&quot;:&quot;MENDELEY_CITATION_v3_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&quot;,&quot;citationItems&quot;:[{&quot;id&quot;:&quot;13eae46c-24f9-39ac-8a72-7d5c1f9dbe5b&quot;,&quot;itemData&quot;:{&quot;type&quot;:&quot;webpage&quot;,&quot;id&quot;:&quot;13eae46c-24f9-39ac-8a72-7d5c1f9dbe5b&quot;,&quot;title&quot;:&quot;Ambient Weather WS-2902 Smart Weather Station with WiFi Remote Monitoring and Alerts&quot;,&quot;accessed&quot;:{&quot;date-parts&quot;:[[2022,11,17]]},&quot;URL&quot;:&quot;https://ambientweather.com/ws-2902-smart-weather-station&quot;,&quot;container-title-short&quot;:&quot;&quot;},&quot;isTemporary&quot;:false}]},{&quot;citationID&quot;:&quot;MENDELEY_CITATION_ccfa645e-f6f7-48c5-95c3-77822efa2a5b&quot;,&quot;properties&quot;:{&quot;noteIndex&quot;:0},&quot;isEdited&quot;:false,&quot;manualOverride&quot;:{&quot;isManuallyOverridden&quot;:false,&quot;citeprocText&quot;:&quot;[12]&quot;,&quot;manualOverrideText&quot;:&quot;&quot;},&quot;citationTag&quot;:&quot;MENDELEY_CITATION_v3_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&quot;,&quot;citationItems&quot;:[{&quot;id&quot;:&quot;13eae46c-24f9-39ac-8a72-7d5c1f9dbe5b&quot;,&quot;itemData&quot;:{&quot;type&quot;:&quot;webpage&quot;,&quot;id&quot;:&quot;13eae46c-24f9-39ac-8a72-7d5c1f9dbe5b&quot;,&quot;title&quot;:&quot;Ambient Weather WS-2902 Smart Weather Station with WiFi Remote Monitoring and Alerts&quot;,&quot;accessed&quot;:{&quot;date-parts&quot;:[[2022,11,17]]},&quot;URL&quot;:&quot;https://ambientweather.com/ws-2902-smart-weather-station&quot;,&quot;container-title-short&quot;:&quot;&quot;},&quot;isTemporary&quot;:false}]},{&quot;citationID&quot;:&quot;MENDELEY_CITATION_fd27e5f5-1325-4d33-9a23-93a0e389c8fa&quot;,&quot;properties&quot;:{&quot;noteIndex&quot;:0},&quot;isEdited&quot;:false,&quot;manualOverride&quot;:{&quot;isManuallyOverridden&quot;:false,&quot;citeprocText&quot;:&quot;[13]&quot;,&quot;manualOverrideText&quot;:&quot;&quot;},&quot;citationTag&quot;:&quot;MENDELEY_CITATION_v3_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&quot;,&quot;citationItems&quot;:[{&quot;id&quot;:&quot;d2f90e7c-76b6-3cb6-8f9b-0face2f316f2&quot;,&quot;itemData&quot;:{&quot;type&quot;:&quot;webpage&quot;,&quot;id&quot;:&quot;d2f90e7c-76b6-3cb6-8f9b-0face2f316f2&quot;,&quot;title&quot;:&quot;Vantage Pro2 — Davis Instruments&quot;,&quot;accessed&quot;:{&quot;date-parts&quot;:[[2022,11,19]]},&quot;URL&quot;:&quot;https://www.davisinstruments.com/pages/vantage-pro2&quot;,&quot;container-title-short&quot;:&quot;&quot;},&quot;isTemporary&quot;:false}]},{&quot;citationID&quot;:&quot;MENDELEY_CITATION_d6dafcb7-fc2d-40d3-a8e8-84db72334b9f&quot;,&quot;properties&quot;:{&quot;noteIndex&quot;:0},&quot;isEdited&quot;:false,&quot;manualOverride&quot;:{&quot;isManuallyOverridden&quot;:false,&quot;citeprocText&quot;:&quot;[14]&quot;,&quot;manualOverrideText&quot;:&quot;&quot;},&quot;citationTag&quot;:&quot;MENDELEY_CITATION_v3_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&quot;,&quot;citationItems&quot;:[{&quot;id&quot;:&quot;664d5eb4-8b16-30f0-aa2e-ad0fcf19e307&quot;,&quot;itemData&quot;:{&quot;type&quot;:&quot;webpage&quot;,&quot;id&quot;:&quot;664d5eb4-8b16-30f0-aa2e-ad0fcf19e307&quot;,&quot;title&quot;:&quot;File:Vantage Vue weather station.jpg - Wikimedia Commons&quot;,&quot;accessed&quot;:{&quot;date-parts&quot;:[[2022,11,19]]},&quot;URL&quot;:&quot;https://commons.wikimedia.org/wiki/File:Vantage_Vue_weather_station.jpg&quot;,&quot;container-title-short&quot;:&quot;&quot;},&quot;isTemporary&quot;:false}]},{&quot;citationID&quot;:&quot;MENDELEY_CITATION_28a584e1-2d7a-41e5-b74b-0fb8bbb46c96&quot;,&quot;properties&quot;:{&quot;noteIndex&quot;:0},&quot;isEdited&quot;:false,&quot;manualOverride&quot;:{&quot;isManuallyOverridden&quot;:false,&quot;citeprocText&quot;:&quot;[15]&quot;,&quot;manualOverrideText&quot;:&quot;&quot;},&quot;citationTag&quot;:&quot;MENDELEY_CITATION_v3_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&quot;,&quot;citationItems&quot;:[{&quot;id&quot;:&quot;f70b6b30-3fa0-3638-9ebc-8910f429be26&quot;,&quot;itemData&quot;:{&quot;type&quot;:&quot;report&quot;,&quot;id&quot;:&quot;f70b6b30-3fa0-3638-9ebc-8910f429be26&quot;,&quot;title&quot;:&quot;Digital Temperature and Humidity Sensor AM2320 Product Manual&quot;,&quot;container-title-short&quot;:&quot;&quot;},&quot;isTemporary&quot;:false}]},{&quot;citationID&quot;:&quot;MENDELEY_CITATION_8f356176-19c1-49bd-972e-118b95171c03&quot;,&quot;properties&quot;:{&quot;noteIndex&quot;:0},&quot;isEdited&quot;:false,&quot;manualOverride&quot;:{&quot;isManuallyOverridden&quot;:false,&quot;citeprocText&quot;:&quot;[15]&quot;,&quot;manualOverrideText&quot;:&quot;&quot;},&quot;citationTag&quot;:&quot;MENDELEY_CITATION_v3_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&quot;,&quot;citationItems&quot;:[{&quot;id&quot;:&quot;f70b6b30-3fa0-3638-9ebc-8910f429be26&quot;,&quot;itemData&quot;:{&quot;type&quot;:&quot;report&quot;,&quot;id&quot;:&quot;f70b6b30-3fa0-3638-9ebc-8910f429be26&quot;,&quot;title&quot;:&quot;Digital Temperature and Humidity Sensor AM2320 Product Manual&quot;,&quot;container-title-short&quot;:&quot;&quot;},&quot;isTemporary&quot;:false}]},{&quot;citationID&quot;:&quot;MENDELEY_CITATION_e5fb85aa-d4fb-4038-a135-71af6bfece3e&quot;,&quot;properties&quot;:{&quot;noteIndex&quot;:0},&quot;isEdited&quot;:false,&quot;manualOverride&quot;:{&quot;isManuallyOverridden&quot;:false,&quot;citeprocText&quot;:&quot;[15]&quot;,&quot;manualOverrideText&quot;:&quot;&quot;},&quot;citationTag&quot;:&quot;MENDELEY_CITATION_v3_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&quot;,&quot;citationItems&quot;:[{&quot;id&quot;:&quot;f70b6b30-3fa0-3638-9ebc-8910f429be26&quot;,&quot;itemData&quot;:{&quot;type&quot;:&quot;report&quot;,&quot;id&quot;:&quot;f70b6b30-3fa0-3638-9ebc-8910f429be26&quot;,&quot;title&quot;:&quot;Digital Temperature and Humidity Sensor AM2320 Product Manual&quot;,&quot;container-title-short&quot;:&quot;&quot;},&quot;isTemporary&quot;:false}]},{&quot;citationID&quot;:&quot;MENDELEY_CITATION_85c956f8-3557-4116-923e-048d0118e882&quot;,&quot;properties&quot;:{&quot;noteIndex&quot;:0},&quot;isEdited&quot;:false,&quot;manualOverride&quot;:{&quot;isManuallyOverridden&quot;:false,&quot;citeprocText&quot;:&quot;[16]&quot;,&quot;manualOverrideText&quot;:&quot;&quot;},&quot;citationTag&quot;:&quot;MENDELEY_CITATION_v3_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&quot;,&quot;citationItems&quot;:[{&quot;id&quot;:&quot;abc8a511-5555-3f6d-b1c9-c979b3655266&quot;,&quot;itemData&quot;:{&quot;type&quot;:&quot;webpage&quot;,&quot;id&quot;:&quot;abc8a511-5555-3f6d-b1c9-c979b3655266&quot;,&quot;title&quot;:&quot;AM2320 Digital Temperature and Humidity Sensor | Available a… | Flickr&quot;,&quot;accessed&quot;:{&quot;date-parts&quot;:[[2022,12,6]]},&quot;URL&quot;:&quot;https://www.flickr.com/photos/adafruit/39982173704/&quot;,&quot;container-title-short&quot;:&quot;&quot;},&quot;isTemporary&quot;:false}]},{&quot;citationID&quot;:&quot;MENDELEY_CITATION_71e450d9-d437-413d-b852-d07edf7f505e&quot;,&quot;properties&quot;:{&quot;noteIndex&quot;:0},&quot;isEdited&quot;:false,&quot;manualOverride&quot;:{&quot;isManuallyOverridden&quot;:false,&quot;citeprocText&quot;:&quot;[17]&quot;,&quot;manualOverrideText&quot;:&quot;&quot;},&quot;citationTag&quot;:&quot;MENDELEY_CITATION_v3_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&quot;,&quot;citationItems&quot;:[{&quot;id&quot;:&quot;adce94c2-73ea-3fd1-a018-d7ddaeeab11e&quot;,&quot;itemData&quot;:{&quot;type&quot;:&quot;report&quot;,&quot;id&quot;:&quot;adce94c2-73ea-3fd1-a018-d7ddaeeab11e&quot;,&quot;title&quot;:&quot;BMP280: Data sheet Document revision 1.12 Document release date&quot;,&quot;issued&quot;:{&quot;date-parts&quot;:[[2014]]},&quot;container-title-short&quot;:&quot;&quot;},&quot;isTemporary&quot;:false}]},{&quot;citationID&quot;:&quot;MENDELEY_CITATION_9d0e98aa-11ff-4b53-abff-49b51ddc4f60&quot;,&quot;properties&quot;:{&quot;noteIndex&quot;:0},&quot;isEdited&quot;:false,&quot;manualOverride&quot;:{&quot;isManuallyOverridden&quot;:false,&quot;citeprocText&quot;:&quot;[17]&quot;,&quot;manualOverrideText&quot;:&quot;&quot;},&quot;citationTag&quot;:&quot;MENDELEY_CITATION_v3_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&quot;,&quot;citationItems&quot;:[{&quot;id&quot;:&quot;adce94c2-73ea-3fd1-a018-d7ddaeeab11e&quot;,&quot;itemData&quot;:{&quot;type&quot;:&quot;report&quot;,&quot;id&quot;:&quot;adce94c2-73ea-3fd1-a018-d7ddaeeab11e&quot;,&quot;title&quot;:&quot;BMP280: Data sheet Document revision 1.12 Document release date&quot;,&quot;issued&quot;:{&quot;date-parts&quot;:[[2014]]},&quot;container-title-short&quot;:&quot;&quot;},&quot;isTemporary&quot;:false}]},{&quot;citationID&quot;:&quot;MENDELEY_CITATION_08a1d82e-f582-4575-bfa9-23603f5c66e1&quot;,&quot;properties&quot;:{&quot;noteIndex&quot;:0},&quot;isEdited&quot;:false,&quot;manualOverride&quot;:{&quot;isManuallyOverridden&quot;:false,&quot;citeprocText&quot;:&quot;[17]&quot;,&quot;manualOverrideText&quot;:&quot;&quot;},&quot;citationTag&quot;:&quot;MENDELEY_CITATION_v3_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&quot;,&quot;citationItems&quot;:[{&quot;id&quot;:&quot;adce94c2-73ea-3fd1-a018-d7ddaeeab11e&quot;,&quot;itemData&quot;:{&quot;type&quot;:&quot;report&quot;,&quot;id&quot;:&quot;adce94c2-73ea-3fd1-a018-d7ddaeeab11e&quot;,&quot;title&quot;:&quot;BMP280: Data sheet Document revision 1.12 Document release date&quot;,&quot;issued&quot;:{&quot;date-parts&quot;:[[2014]]},&quot;container-title-short&quot;:&quot;&quot;},&quot;isTemporary&quot;:false}]},{&quot;citationID&quot;:&quot;MENDELEY_CITATION_8d1eee03-d492-4a00-ae96-f85feb3a71b9&quot;,&quot;properties&quot;:{&quot;noteIndex&quot;:0},&quot;isEdited&quot;:false,&quot;manualOverride&quot;:{&quot;isManuallyOverridden&quot;:false,&quot;citeprocText&quot;:&quot;[18]&quot;,&quot;manualOverrideText&quot;:&quot;&quot;},&quot;citationTag&quot;:&quot;MENDELEY_CITATION_v3_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&quot;,&quot;citationItems&quot;:[{&quot;id&quot;:&quot;a79835fa-2122-38e0-a4ec-8f2016e4365d&quot;,&quot;itemData&quot;:{&quot;type&quot;:&quot;webpage&quot;,&quot;id&quot;:&quot;a79835fa-2122-38e0-a4ec-8f2016e4365d&quot;,&quot;title&quot;:&quot;Adafruit BMP280 I2C or SPI Barometric Pressure &amp; Altitude … | Flickr&quot;,&quot;accessed&quot;:{&quot;date-parts&quot;:[[2022,12,6]]},&quot;URL&quot;:&quot;https://www.flickr.com/photos/adafruit/39843355072&quot;,&quot;container-title-short&quot;:&quot;&quot;},&quot;isTemporary&quot;:false}]},{&quot;citationID&quot;:&quot;MENDELEY_CITATION_e784b8e6-4c56-47cc-a227-253a5eb0792b&quot;,&quot;properties&quot;:{&quot;noteIndex&quot;:0},&quot;isEdited&quot;:false,&quot;manualOverride&quot;:{&quot;isManuallyOverridden&quot;:false,&quot;citeprocText&quot;:&quot;[19]&quot;,&quot;manualOverrideText&quot;:&quot;&quot;},&quot;citationTag&quot;:&quot;MENDELEY_CITATION_v3_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&quot;,&quot;citationItems&quot;:[{&quot;id&quot;:&quot;328f26e2-4fa1-3b45-ac17-7d889f9fa949&quot;,&quot;itemData&quot;:{&quot;type&quot;:&quot;article-journal&quot;,&quot;id&quot;:&quot;328f26e2-4fa1-3b45-ac17-7d889f9fa949&quot;,&quot;title&quot;:&quot;nRF24L01 \nSingle Chip 2.4GHz Transceiver\nProduct Specification&quot;,&quot;container-title-short&quot;:&quot;&quot;},&quot;isTemporary&quot;:false}]},{&quot;citationID&quot;:&quot;MENDELEY_CITATION_2d587142-139c-44af-a62e-a3aa928aeaa4&quot;,&quot;properties&quot;:{&quot;noteIndex&quot;:0},&quot;isEdited&quot;:false,&quot;manualOverride&quot;:{&quot;isManuallyOverridden&quot;:false,&quot;citeprocText&quot;:&quot;[20]&quot;,&quot;manualOverrideText&quot;:&quot;&quot;},&quot;citationTag&quot;:&quot;MENDELEY_CITATION_v3_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&quot;,&quot;citationItems&quot;:[{&quot;id&quot;:&quot;a555457b-2b6c-3801-8f94-c963c0b78dbd&quot;,&quot;itemData&quot;:{&quot;type&quot;:&quot;webpage&quot;,&quot;id&quot;:&quot;a555457b-2b6c-3801-8f94-c963c0b78dbd&quot;,&quot;title&quot;:&quot;File:NRF24l01 Nordic Semiconductor radio.JPG - Wikimedia Commons&quot;,&quot;accessed&quot;:{&quot;date-parts&quot;:[[2022,12,7]]},&quot;URL&quot;:&quot;https://commons.wikimedia.org/wiki/File:NRF24l01_Nordic_Semiconductor_radio.JPG&quot;,&quot;container-title-short&quot;:&quot;&quot;},&quot;isTemporary&quot;:false}]},{&quot;citationID&quot;:&quot;MENDELEY_CITATION_55195836-2cfc-4d73-b87c-97cd0a642bcd&quot;,&quot;properties&quot;:{&quot;noteIndex&quot;:0},&quot;isEdited&quot;:false,&quot;manualOverride&quot;:{&quot;isManuallyOverridden&quot;:false,&quot;citeprocText&quot;:&quot;[21]&quot;,&quot;manualOverrideText&quot;:&quot;&quot;},&quot;citationTag&quot;:&quot;MENDELEY_CITATION_v3_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&quot;,&quot;citationItems&quot;:[{&quot;id&quot;:&quot;da504947-1707-3743-8c4b-dca261562584&quot;,&quot;itemData&quot;:{&quot;type&quot;:&quot;report&quot;,&quot;id&quot;:&quot;da504947-1707-3743-8c4b-dca261562584&quot;,&quot;title&quot;:&quot;ESP-01 WiFi Module&quot;,&quot;URL&quot;:&quot;http://www.ai-thinker.com&quot;,&quot;issued&quot;:{&quot;date-parts&quot;:[[2015]]},&quot;container-title-short&quot;:&quot;&quot;},&quot;isTemporary&quot;:false}]},{&quot;citationID&quot;:&quot;MENDELEY_CITATION_17a91a0d-7bfa-4d58-8e06-f5d3e8375bb6&quot;,&quot;properties&quot;:{&quot;noteIndex&quot;:0},&quot;isEdited&quot;:false,&quot;manualOverride&quot;:{&quot;isManuallyOverridden&quot;:false,&quot;citeprocText&quot;:&quot;[21]&quot;,&quot;manualOverrideText&quot;:&quot;&quot;},&quot;citationTag&quot;:&quot;MENDELEY_CITATION_v3_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&quot;,&quot;citationItems&quot;:[{&quot;id&quot;:&quot;da504947-1707-3743-8c4b-dca261562584&quot;,&quot;itemData&quot;:{&quot;type&quot;:&quot;report&quot;,&quot;id&quot;:&quot;da504947-1707-3743-8c4b-dca261562584&quot;,&quot;title&quot;:&quot;ESP-01 WiFi Module&quot;,&quot;URL&quot;:&quot;http://www.ai-thinker.com&quot;,&quot;issued&quot;:{&quot;date-parts&quot;:[[2015]]},&quot;container-title-short&quot;:&quot;&quot;},&quot;isTemporary&quot;:false}]},{&quot;citationID&quot;:&quot;MENDELEY_CITATION_3e5b3a75-1480-43cd-bcc9-e0407a45cfb3&quot;,&quot;properties&quot;:{&quot;noteIndex&quot;:0},&quot;isEdited&quot;:false,&quot;manualOverride&quot;:{&quot;isManuallyOverridden&quot;:false,&quot;citeprocText&quot;:&quot;[21]&quot;,&quot;manualOverrideText&quot;:&quot;&quot;},&quot;citationTag&quot;:&quot;MENDELEY_CITATION_v3_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&quot;,&quot;citationItems&quot;:[{&quot;id&quot;:&quot;da504947-1707-3743-8c4b-dca261562584&quot;,&quot;itemData&quot;:{&quot;type&quot;:&quot;report&quot;,&quot;id&quot;:&quot;da504947-1707-3743-8c4b-dca261562584&quot;,&quot;title&quot;:&quot;ESP-01 WiFi Module&quot;,&quot;URL&quot;:&quot;http://www.ai-thinker.com&quot;,&quot;issued&quot;:{&quot;date-parts&quot;:[[2015]]},&quot;container-title-short&quot;:&quot;&quot;},&quot;isTemporary&quot;:false}]},{&quot;citationID&quot;:&quot;MENDELEY_CITATION_ad14f4be-c62c-472e-9fc4-8aef76b7a44c&quot;,&quot;properties&quot;:{&quot;noteIndex&quot;:0},&quot;isEdited&quot;:false,&quot;manualOverride&quot;:{&quot;isManuallyOverridden&quot;:false,&quot;citeprocText&quot;:&quot;[22]&quot;,&quot;manualOverrideText&quot;:&quot;&quot;},&quot;citationTag&quot;:&quot;MENDELEY_CITATION_v3_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&quot;,&quot;citationItems&quot;:[{&quot;id&quot;:&quot;2b2c59d3-a93e-3ee7-baf0-4a0a4c27c9ce&quot;,&quot;itemData&quot;:{&quot;type&quot;:&quot;webpage&quot;,&quot;id&quot;:&quot;2b2c59d3-a93e-3ee7-baf0-4a0a4c27c9ce&quot;,&quot;title&quot;:&quot;WiFi Module - ESP8266 | www.sparkfun.com/products/13678 | Flickr&quot;,&quot;accessed&quot;:{&quot;date-parts&quot;:[[2022,12,7]]},&quot;URL&quot;:&quot;https://www.flickr.com/photos/sparkfun/19681470919&quot;,&quot;container-title-short&quot;:&quot;&quot;},&quot;isTemporary&quot;:false}]},{&quot;citationID&quot;:&quot;MENDELEY_CITATION_225a95e8-a9c5-41f9-882e-58fe74180650&quot;,&quot;properties&quot;:{&quot;noteIndex&quot;:0},&quot;isEdited&quot;:false,&quot;manualOverride&quot;:{&quot;isManuallyOverridden&quot;:false,&quot;citeprocText&quot;:&quot;[23]&quot;,&quot;manualOverrideText&quot;:&quot;&quot;},&quot;citationTag&quot;:&quot;MENDELEY_CITATION_v3_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&quot;,&quot;citationItems&quot;:[{&quot;id&quot;:&quot;595f5881-126e-3abc-b7eb-dfbd9d169577&quot;,&quot;itemData&quot;:{&quot;type&quot;:&quot;report&quot;,&quot;id&quot;:&quot;595f5881-126e-3abc-b7eb-dfbd9d169577&quot;,&quot;title&quot;:&quot;STM32F401xD STM32F401xE&quot;,&quot;URL&quot;:&quot;www.st.com&quot;,&quot;container-title-short&quot;:&quot;&quot;},&quot;isTemporary&quot;:false}]},{&quot;citationID&quot;:&quot;MENDELEY_CITATION_ec9a89a9-7b9d-4370-ac43-5574d5776039&quot;,&quot;properties&quot;:{&quot;noteIndex&quot;:0},&quot;isEdited&quot;:false,&quot;manualOverride&quot;:{&quot;isManuallyOverridden&quot;:false,&quot;citeprocText&quot;:&quot;[23]&quot;,&quot;manualOverrideText&quot;:&quot;&quot;},&quot;citationTag&quot;:&quot;MENDELEY_CITATION_v3_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&quot;,&quot;citationItems&quot;:[{&quot;id&quot;:&quot;595f5881-126e-3abc-b7eb-dfbd9d169577&quot;,&quot;itemData&quot;:{&quot;type&quot;:&quot;report&quot;,&quot;id&quot;:&quot;595f5881-126e-3abc-b7eb-dfbd9d169577&quot;,&quot;title&quot;:&quot;STM32F401xD STM32F401xE&quot;,&quot;URL&quot;:&quot;www.st.com&quot;,&quot;container-title-short&quot;:&quot;&quot;},&quot;isTemporary&quot;:false}]},{&quot;citationID&quot;:&quot;MENDELEY_CITATION_8ef5f173-044d-4328-927c-ccb2da08bee1&quot;,&quot;properties&quot;:{&quot;noteIndex&quot;:0},&quot;isEdited&quot;:false,&quot;manualOverride&quot;:{&quot;isManuallyOverridden&quot;:false,&quot;citeprocText&quot;:&quot;[23]&quot;,&quot;manualOverrideText&quot;:&quot;&quot;},&quot;citationTag&quot;:&quot;MENDELEY_CITATION_v3_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&quot;,&quot;citationItems&quot;:[{&quot;id&quot;:&quot;595f5881-126e-3abc-b7eb-dfbd9d169577&quot;,&quot;itemData&quot;:{&quot;type&quot;:&quot;report&quot;,&quot;id&quot;:&quot;595f5881-126e-3abc-b7eb-dfbd9d169577&quot;,&quot;title&quot;:&quot;STM32F401xD STM32F401xE&quot;,&quot;URL&quot;:&quot;www.st.com&quot;,&quot;container-title-short&quot;:&quot;&quot;},&quot;isTemporary&quot;:false}]},{&quot;citationID&quot;:&quot;MENDELEY_CITATION_05f7130d-209e-4449-b111-e4d0e2fbc1c4&quot;,&quot;properties&quot;:{&quot;noteIndex&quot;:0},&quot;isEdited&quot;:false,&quot;manualOverride&quot;:{&quot;isManuallyOverridden&quot;:false,&quot;citeprocText&quot;:&quot;[24]&quot;,&quot;manualOverrideText&quot;:&quot;&quot;},&quot;citationTag&quot;:&quot;MENDELEY_CITATION_v3_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&quot;,&quot;citationItems&quot;:[{&quot;id&quot;:&quot;f810e772-c750-3177-b8c4-083121260682&quot;,&quot;itemData&quot;:{&quot;type&quot;:&quot;webpage&quot;,&quot;id&quot;:&quot;f810e772-c750-3177-b8c4-083121260682&quot;,&quot;title&quot;:&quot;File:Embedded World 2016, STM Nucleo 401.jpg - Wikimedia Commons&quot;,&quot;accessed&quot;:{&quot;date-parts&quot;:[[2022,12,7]]},&quot;URL&quot;:&quot;https://commons.wikimedia.org/wiki/File:Embedded_World_2016,_STM_Nucleo_401.jpg&quot;,&quot;container-title-short&quot;:&quot;&quot;},&quot;isTemporary&quot;:false}]},{&quot;citationID&quot;:&quot;MENDELEY_CITATION_57e4e65f-2b13-4e5c-8959-a3459778a910&quot;,&quot;properties&quot;:{&quot;noteIndex&quot;:0},&quot;isEdited&quot;:false,&quot;manualOverride&quot;:{&quot;isManuallyOverridden&quot;:false,&quot;citeprocText&quot;:&quot;[25]&quot;,&quot;manualOverrideText&quot;:&quot;&quot;},&quot;citationTag&quot;:&quot;MENDELEY_CITATION_v3_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&quot;,&quot;citationItems&quot;:[{&quot;id&quot;:&quot;4686a6c8-1e14-36aa-aed0-408ff05263db&quot;,&quot;itemData&quot;:{&quot;type&quot;:&quot;report&quot;,&quot;id&quot;:&quot;4686a6c8-1e14-36aa-aed0-408ff05263db&quot;,&quot;title&quot;:&quot;STM32F401xB STM32F401xC&quot;,&quot;URL&quot;:&quot;www.st.com&quot;,&quot;issued&quot;:{&quot;date-parts&quot;:[[2019]]},&quot;container-title-short&quot;:&quot;&quot;},&quot;isTemporary&quot;:false}]},{&quot;citationID&quot;:&quot;MENDELEY_CITATION_4236fcb7-2aec-44ab-a707-ca44d1ae582c&quot;,&quot;properties&quot;:{&quot;noteIndex&quot;:0},&quot;isEdited&quot;:false,&quot;manualOverride&quot;:{&quot;isManuallyOverridden&quot;:false,&quot;citeprocText&quot;:&quot;[26]&quot;,&quot;manualOverrideText&quot;:&quot;&quot;},&quot;citationTag&quot;:&quot;MENDELEY_CITATION_v3_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&quot;,&quot;citationItems&quot;:[{&quot;id&quot;:&quot;ffc0b345-ca47-3593-bd10-55b95ccc0681&quot;,&quot;itemData&quot;:{&quot;type&quot;:&quot;article-journal&quot;,&quot;id&quot;:&quot;ffc0b345-ca47-3593-bd10-55b95ccc0681&quot;,&quot;title&quot;:&quot;MiniF4xx_v2_1.3-EN-2&quot;,&quot;accessed&quot;:{&quot;date-parts&quot;:[[2022,12,13]]},&quot;URL&quot;:&quot;https://msalamon.pl/download/1327/&quot;,&quot;container-title-short&quot;:&quot;&quot;},&quot;isTemporary&quot;:false}]},{&quot;citationID&quot;:&quot;MENDELEY_CITATION_d575ec94-8486-4b9b-9c33-ca4ac73a5b5b&quot;,&quot;properties&quot;:{&quot;noteIndex&quot;:0},&quot;isEdited&quot;:false,&quot;manualOverride&quot;:{&quot;isManuallyOverridden&quot;:false,&quot;citeprocText&quot;:&quot;[27]&quot;,&quot;manualOverrideText&quot;:&quot;&quot;},&quot;citationTag&quot;:&quot;MENDELEY_CITATION_v3_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&quot;,&quot;citationItems&quot;:[{&quot;id&quot;:&quot;2463bd30-a79a-33bd-8dbb-e07be4613dc2&quot;,&quot;itemData&quot;:{&quot;type&quot;:&quot;webpage&quot;,&quot;id&quot;:&quot;2463bd30-a79a-33bd-8dbb-e07be4613dc2&quot;,&quot;title&quot;:&quot;Akumulator Esperanza EZA106 R6 AA Ni-MH 2600mAh - 4szt. Sklep Botland&quot;,&quot;accessed&quot;:{&quot;date-parts&quot;:[[2022,12,13]]},&quot;URL&quot;:&quot;https://botland.com.pl/akumulatory-ni-mh/6740-akumulator-esperanza-eza106-r6-aa-ni-mh-2600mah-4szt-5901299922552.html&quot;,&quot;container-title-short&quot;:&quot;&quot;},&quot;isTemporary&quot;:false}]},{&quot;citationID&quot;:&quot;MENDELEY_CITATION_555659e5-d101-46d8-88f4-74e15e1e9c70&quot;,&quot;properties&quot;:{&quot;noteIndex&quot;:0},&quot;isEdited&quot;:false,&quot;manualOverride&quot;:{&quot;isManuallyOverridden&quot;:false,&quot;citeprocText&quot;:&quot;[28]&quot;,&quot;manualOverrideText&quot;:&quot;&quot;},&quot;citationTag&quot;:&quot;MENDELEY_CITATION_v3_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&quot;,&quot;citationItems&quot;:[{&quot;id&quot;:&quot;3d12f8f3-256f-3592-bfa1-15be1af0f392&quot;,&quot;itemData&quot;:{&quot;type&quot;:&quot;webpage&quot;,&quot;id&quot;:&quot;3d12f8f3-256f-3592-bfa1-15be1af0f392&quot;,&quot;title&quot;:&quot;Moduł przetwornicy DC-DC Step-Up/Step-Down 3,3V 600mA - sklep Kamami&quot;,&quot;accessed&quot;:{&quot;date-parts&quot;:[[2022,12,13]]},&quot;URL&quot;:&quot;https://kamami.pl/step-upstep-down/587679-modul-przetwornicy-dc-dc-step-upstep-down-33v-600ma.html&quot;,&quot;container-title-short&quot;:&quot;&quot;},&quot;isTemporary&quot;:false}]},{&quot;citationID&quot;:&quot;MENDELEY_CITATION_31edf146-e969-419b-9219-a824b58df0a8&quot;,&quot;properties&quot;:{&quot;noteIndex&quot;:0},&quot;isEdited&quot;:false,&quot;manualOverride&quot;:{&quot;isManuallyOverridden&quot;:false,&quot;citeprocText&quot;:&quot;[29]&quot;,&quot;manualOverrideText&quot;:&quot;&quot;},&quot;citationTag&quot;:&quot;MENDELEY_CITATION_v3_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&quot;,&quot;citationItems&quot;:[{&quot;id&quot;:&quot;50c23f50-a371-3bbd-808f-948f65fe2a9b&quot;,&quot;itemData&quot;:{&quot;type&quot;:&quot;webpage&quot;,&quot;id&quot;:&quot;50c23f50-a371-3bbd-808f-948f65fe2a9b&quot;,&quot;title&quot;:&quot;Moduł zasilający do płytek stykowych MB102 - 3,3V 5V Sklep Botland&quot;,&quot;accessed&quot;:{&quot;date-parts&quot;:[[2022,12,13]]},&quot;URL&quot;:&quot;https://botland.com.pl/moduly-zasilajace/1482-modul-zasilajacy-do-plytek-stykowych-mb102-33v-5v-5904422300739.html&quot;,&quot;container-title-short&quot;:&quot;&quot;},&quot;isTemporary&quot;:false}]},{&quot;citationID&quot;:&quot;MENDELEY_CITATION_b740405d-193e-47c4-a519-697b471d68c7&quot;,&quot;properties&quot;:{&quot;noteIndex&quot;:0},&quot;isEdited&quot;:false,&quot;manualOverride&quot;:{&quot;isManuallyOverridden&quot;:false,&quot;citeprocText&quot;:&quot;[30]–[33]&quot;,&quot;manualOverrideText&quot;:&quot;&quot;},&quot;citationTag&quot;:&quot;MENDELEY_CITATION_v3_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&quot;,&quot;citationItems&quot;:[{&quot;id&quot;:&quot;fb703328-aa6a-303c-93b1-090885d33c65&quot;,&quot;itemData&quot;:{&quot;type&quot;:&quot;webpage&quot;,&quot;id&quot;:&quot;fb703328-aa6a-303c-93b1-090885d33c65&quot;,&quot;title&quot;:&quot;SimpleMethod/STM32-AM2320: STM32 library for temperature and humidity sensor AM2320 using HAL and I²C&quot;,&quot;accessed&quot;:{&quot;date-parts&quot;:[[2022,12,14]]},&quot;URL&quot;:&quot;https://github.com/SimpleMethod/STM32-AM2320&quot;,&quot;container-title-short&quot;:&quot;&quot;},&quot;isTemporary&quot;:false},{&quot;id&quot;:&quot;02d242ec-48b4-34c3-8124-d26f052f8b37&quot;,&quot;itemData&quot;:{&quot;type&quot;:&quot;webpage&quot;,&quot;id&quot;:&quot;02d242ec-48b4-34c3-8124-d26f052f8b37&quot;,&quot;title&quot;:&quot;ciastkolog/BMP280_STM32: BMP280 / BME280 driver STM32 HAL I2C&quot;,&quot;accessed&quot;:{&quot;date-parts&quot;:[[2022,12,14]]},&quot;URL&quot;:&quot;https://github.com/ciastkolog/BMP280_STM32&quot;,&quot;container-title-short&quot;:&quot;&quot;},&quot;isTemporary&quot;:false},{&quot;id&quot;:&quot;33449499-4c87-3e1d-b17e-881b1d9955e1&quot;,&quot;itemData&quot;:{&quot;type&quot;:&quot;webpage&quot;,&quot;id&quot;:&quot;33449499-4c87-3e1d-b17e-881b1d9955e1&quot;,&quot;title&quot;:&quot;elmot/nrf24l01-lib: Library for NRF24L01 + Demo projects for STM32 NUCLEO boards.&quot;,&quot;accessed&quot;:{&quot;date-parts&quot;:[[2022,12,14]]},&quot;URL&quot;:&quot;https://github.com/elmot/nrf24l01-lib&quot;,&quot;container-title-short&quot;:&quot;&quot;},&quot;isTemporary&quot;:false},{&quot;id&quot;:&quot;a26bc4cd-78f1-388c-b63e-4f1ce4b7fa5a&quot;,&quot;itemData&quot;:{&quot;type&quot;:&quot;webpage&quot;,&quot;id&quot;:&quot;a26bc4cd-78f1-388c-b63e-4f1ce4b7fa5a&quot;,&quot;title&quot;:&quot;lamik/UART_DMA_receiving: STM32F411RE, STM32CubeIDE, HAL F4 1.24.1&quot;,&quot;accessed&quot;:{&quot;date-parts&quot;:[[2022,12,14]]},&quot;URL&quot;:&quot;https://github.com/lamik/UART_DMA_receiving&quot;,&quot;container-title-short&quot;:&quot;&quot;},&quot;isTemporary&quot;:false}]},{&quot;citationID&quot;:&quot;MENDELEY_CITATION_5f279801-344f-4ef0-a0fd-6d1aeb9e4c4b&quot;,&quot;properties&quot;:{&quot;noteIndex&quot;:0},&quot;isEdited&quot;:false,&quot;manualOverride&quot;:{&quot;isManuallyOverridden&quot;:false,&quot;citeprocText&quot;:&quot;[34]&quot;,&quot;manualOverrideText&quot;:&quot;&quot;},&quot;citationTag&quot;:&quot;MENDELEY_CITATION_v3_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&quot;,&quot;citationItems&quot;:[{&quot;id&quot;:&quot;60055f1a-f88c-32cd-984e-d60e02612c07&quot;,&quot;itemData&quot;:{&quot;type&quot;:&quot;webpage&quot;,&quot;id&quot;:&quot;60055f1a-f88c-32cd-984e-d60e02612c07&quot;,&quot;title&quot;:&quot;STM32CubeIDE - Integrated Development Environment for STM32 - STMicroelectronics&quot;,&quot;accessed&quot;:{&quot;date-parts&quot;:[[2022,12,14]]},&quot;URL&quot;:&quot;https://www.st.com/en/development-tools/stm32cubeide.html&quot;,&quot;container-title-short&quot;:&quot;&quot;},&quot;isTemporary&quot;:false}]}]"/>
+    <we:property name="MENDELEY_CITATIONS" value="[{&quot;citationID&quot;:&quot;MENDELEY_CITATION_13478f51-28c9-4a03-8aba-05bd7aa6be7c&quot;,&quot;properties&quot;:{&quot;noteIndex&quot;:0},&quot;isEdited&quot;:false,&quot;manualOverride&quot;:{&quot;isManuallyOverridden&quot;:false,&quot;citeprocText&quot;:&quot;[1]&quot;,&quot;manualOverrideText&quot;:&quot;&quot;},&quot;citationTag&quot;:&quot;MENDELEY_CITATION_v3_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&quot;,&quot;citationItems&quot;:[{&quot;id&quot;:&quot;fd8b457c-4691-3421-82b2-bdf7193cd7ab&quot;,&quot;itemData&quot;:{&quot;type&quot;:&quot;book&quot;,&quot;id&quot;:&quot;fd8b457c-4691-3421-82b2-bdf7193cd7ab&quot;,&quot;title&quot;:&quot;Guide to Meteorological Instruments and Methods of Observation&quot;,&quot;DOI&quot;:&quot;10.25607/OBP-1533&quot;,&quot;issued&quot;:{&quot;date-parts&quot;:[[2014]]},&quot;number-of-pages&quot;:&quot;63-186&quot;,&quot;publisher&quot;:&quot;World Meteorological Organization Geneva, Switzerland&quot;,&quot;container-title-short&quot;:&quot;&quot;},&quot;isTemporary&quot;:false}]},{&quot;citationID&quot;:&quot;MENDELEY_CITATION_a0aa6866-27b3-4445-b495-859c314b557f&quot;,&quot;properties&quot;:{&quot;noteIndex&quot;:0},&quot;isEdited&quot;:false,&quot;manualOverride&quot;:{&quot;isManuallyOverridden&quot;:false,&quot;citeprocText&quot;:&quot;[1]&quot;,&quot;manualOverrideText&quot;:&quot;&quot;},&quot;citationTag&quot;:&quot;MENDELEY_CITATION_v3_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&quot;,&quot;citationItems&quot;:[{&quot;id&quot;:&quot;fd8b457c-4691-3421-82b2-bdf7193cd7ab&quot;,&quot;itemData&quot;:{&quot;type&quot;:&quot;book&quot;,&quot;id&quot;:&quot;fd8b457c-4691-3421-82b2-bdf7193cd7ab&quot;,&quot;title&quot;:&quot;Guide to Meteorological Instruments and Methods of Observation&quot;,&quot;DOI&quot;:&quot;10.25607/OBP-1533&quot;,&quot;issued&quot;:{&quot;date-parts&quot;:[[2014]]},&quot;number-of-pages&quot;:&quot;63-186&quot;,&quot;publisher&quot;:&quot;World Meteorological Organization Geneva, Switzerland&quot;,&quot;container-title-short&quot;:&quot;&quot;},&quot;isTemporary&quot;:false}]},{&quot;citationID&quot;:&quot;MENDELEY_CITATION_75822c19-5fd1-4831-8c33-18011212c11b&quot;,&quot;properties&quot;:{&quot;noteIndex&quot;:0},&quot;isEdited&quot;:false,&quot;manualOverride&quot;:{&quot;isManuallyOverridden&quot;:false,&quot;citeprocText&quot;:&quot;[1]&quot;,&quot;manualOverrideText&quot;:&quot;&quot;},&quot;citationTag&quot;:&quot;MENDELEY_CITATION_v3_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&quot;,&quot;citationItems&quot;:[{&quot;id&quot;:&quot;fd8b457c-4691-3421-82b2-bdf7193cd7ab&quot;,&quot;itemData&quot;:{&quot;type&quot;:&quot;book&quot;,&quot;id&quot;:&quot;fd8b457c-4691-3421-82b2-bdf7193cd7ab&quot;,&quot;title&quot;:&quot;Guide to Meteorological Instruments and Methods of Observation&quot;,&quot;DOI&quot;:&quot;10.25607/OBP-1533&quot;,&quot;issued&quot;:{&quot;date-parts&quot;:[[2014]]},&quot;number-of-pages&quot;:&quot;63-186&quot;,&quot;publisher&quot;:&quot;World Meteorological Organization Geneva, Switzerland&quot;,&quot;container-title-short&quot;:&quot;&quot;},&quot;isTemporary&quot;:false}]},{&quot;citationID&quot;:&quot;MENDELEY_CITATION_9202feff-acbb-4e66-8464-472072ee1ad6&quot;,&quot;properties&quot;:{&quot;noteIndex&quot;:0},&quot;isEdited&quot;:false,&quot;manualOverride&quot;:{&quot;isManuallyOverridden&quot;:false,&quot;citeprocText&quot;:&quot;[1]&quot;,&quot;manualOverrideText&quot;:&quot;&quot;},&quot;citationTag&quot;:&quot;MENDELEY_CITATION_v3_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&quot;,&quot;citationItems&quot;:[{&quot;id&quot;:&quot;fd8b457c-4691-3421-82b2-bdf7193cd7ab&quot;,&quot;itemData&quot;:{&quot;type&quot;:&quot;book&quot;,&quot;id&quot;:&quot;fd8b457c-4691-3421-82b2-bdf7193cd7ab&quot;,&quot;title&quot;:&quot;Guide to Meteorological Instruments and Methods of Observation&quot;,&quot;DOI&quot;:&quot;10.25607/OBP-1533&quot;,&quot;issued&quot;:{&quot;date-parts&quot;:[[2014]]},&quot;number-of-pages&quot;:&quot;63-186&quot;,&quot;publisher&quot;:&quot;World Meteorological Organization Geneva, Switzerland&quot;,&quot;container-title-short&quot;:&quot;&quot;},&quot;isTemporary&quot;:false}]},{&quot;citationID&quot;:&quot;MENDELEY_CITATION_434ea731-ea66-404a-a433-39db84e7e168&quot;,&quot;properties&quot;:{&quot;noteIndex&quot;:0},&quot;isEdited&quot;:false,&quot;manualOverride&quot;:{&quot;isManuallyOverridden&quot;:false,&quot;citeprocText&quot;:&quot;[1]&quot;,&quot;manualOverrideText&quot;:&quot;&quot;},&quot;citationTag&quot;:&quot;MENDELEY_CITATION_v3_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&quot;,&quot;citationItems&quot;:[{&quot;id&quot;:&quot;fd8b457c-4691-3421-82b2-bdf7193cd7ab&quot;,&quot;itemData&quot;:{&quot;type&quot;:&quot;book&quot;,&quot;id&quot;:&quot;fd8b457c-4691-3421-82b2-bdf7193cd7ab&quot;,&quot;title&quot;:&quot;Guide to Meteorological Instruments and Methods of Observation&quot;,&quot;DOI&quot;:&quot;10.25607/OBP-1533&quot;,&quot;issued&quot;:{&quot;date-parts&quot;:[[2014]]},&quot;number-of-pages&quot;:&quot;63-186&quot;,&quot;publisher&quot;:&quot;World Meteorological Organization Geneva, Switzerland&quot;,&quot;container-title-short&quot;:&quot;&quot;},&quot;isTemporary&quot;:false}]},{&quot;citationID&quot;:&quot;MENDELEY_CITATION_d211382a-18e8-4abb-af3c-6218ec447267&quot;,&quot;properties&quot;:{&quot;noteIndex&quot;:0},&quot;isEdited&quot;:false,&quot;manualOverride&quot;:{&quot;isManuallyOverridden&quot;:false,&quot;citeprocText&quot;:&quot;[1]&quot;,&quot;manualOverrideText&quot;:&quot;&quot;},&quot;citationTag&quot;:&quot;MENDELEY_CITATION_v3_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&quot;,&quot;citationItems&quot;:[{&quot;id&quot;:&quot;fd8b457c-4691-3421-82b2-bdf7193cd7ab&quot;,&quot;itemData&quot;:{&quot;type&quot;:&quot;book&quot;,&quot;id&quot;:&quot;fd8b457c-4691-3421-82b2-bdf7193cd7ab&quot;,&quot;title&quot;:&quot;Guide to Meteorological Instruments and Methods of Observation&quot;,&quot;DOI&quot;:&quot;10.25607/OBP-1533&quot;,&quot;issued&quot;:{&quot;date-parts&quot;:[[2014]]},&quot;number-of-pages&quot;:&quot;63-186&quot;,&quot;publisher&quot;:&quot;World Meteorological Organization Geneva, Switzerland&quot;,&quot;container-title-short&quot;:&quot;&quot;},&quot;isTemporary&quot;:false}]},{&quot;citationID&quot;:&quot;MENDELEY_CITATION_eeda375a-7028-40ad-a6b3-536369bc1120&quot;,&quot;properties&quot;:{&quot;noteIndex&quot;:0},&quot;isEdited&quot;:false,&quot;manualOverride&quot;:{&quot;isManuallyOverridden&quot;:false,&quot;citeprocText&quot;:&quot;[1]&quot;,&quot;manualOverrideText&quot;:&quot;&quot;},&quot;citationTag&quot;:&quot;MENDELEY_CITATION_v3_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&quot;,&quot;citationItems&quot;:[{&quot;id&quot;:&quot;fd8b457c-4691-3421-82b2-bdf7193cd7ab&quot;,&quot;itemData&quot;:{&quot;type&quot;:&quot;book&quot;,&quot;id&quot;:&quot;fd8b457c-4691-3421-82b2-bdf7193cd7ab&quot;,&quot;title&quot;:&quot;Guide to Meteorological Instruments and Methods of Observation&quot;,&quot;DOI&quot;:&quot;10.25607/OBP-1533&quot;,&quot;issued&quot;:{&quot;date-parts&quot;:[[2014]]},&quot;number-of-pages&quot;:&quot;63-186&quot;,&quot;publisher&quot;:&quot;World Meteorological Organization Geneva, Switzerland&quot;,&quot;container-title-short&quot;:&quot;&quot;},&quot;isTemporary&quot;:false}]},{&quot;citationID&quot;:&quot;MENDELEY_CITATION_49bac8dd-c046-4707-ba7f-284064feef42&quot;,&quot;properties&quot;:{&quot;noteIndex&quot;:0},&quot;isEdited&quot;:false,&quot;manualOverride&quot;:{&quot;isManuallyOverridden&quot;:false,&quot;citeprocText&quot;:&quot;[1]&quot;,&quot;manualOverrideText&quot;:&quot;&quot;},&quot;citationTag&quot;:&quot;MENDELEY_CITATION_v3_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&quot;,&quot;citationItems&quot;:[{&quot;id&quot;:&quot;fd8b457c-4691-3421-82b2-bdf7193cd7ab&quot;,&quot;itemData&quot;:{&quot;type&quot;:&quot;book&quot;,&quot;id&quot;:&quot;fd8b457c-4691-3421-82b2-bdf7193cd7ab&quot;,&quot;title&quot;:&quot;Guide to Meteorological Instruments and Methods of Observation&quot;,&quot;DOI&quot;:&quot;10.25607/OBP-1533&quot;,&quot;issued&quot;:{&quot;date-parts&quot;:[[2014]]},&quot;number-of-pages&quot;:&quot;63-186&quot;,&quot;publisher&quot;:&quot;World Meteorological Organization Geneva, Switzerland&quot;,&quot;container-title-short&quot;:&quot;&quot;},&quot;isTemporary&quot;:false}]},{&quot;citationID&quot;:&quot;MENDELEY_CITATION_17971c65-790d-4230-9781-1f6ffe72f551&quot;,&quot;properties&quot;:{&quot;noteIndex&quot;:0},&quot;isEdited&quot;:false,&quot;manualOverride&quot;:{&quot;isManuallyOverridden&quot;:false,&quot;citeprocText&quot;:&quot;[1]&quot;,&quot;manualOverrideText&quot;:&quot;&quot;},&quot;citationTag&quot;:&quot;MENDELEY_CITATION_v3_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&quot;,&quot;citationItems&quot;:[{&quot;id&quot;:&quot;fd8b457c-4691-3421-82b2-bdf7193cd7ab&quot;,&quot;itemData&quot;:{&quot;type&quot;:&quot;book&quot;,&quot;id&quot;:&quot;fd8b457c-4691-3421-82b2-bdf7193cd7ab&quot;,&quot;title&quot;:&quot;Guide to Meteorological Instruments and Methods of Observation&quot;,&quot;DOI&quot;:&quot;10.25607/OBP-1533&quot;,&quot;issued&quot;:{&quot;date-parts&quot;:[[2014]]},&quot;number-of-pages&quot;:&quot;63-186&quot;,&quot;publisher&quot;:&quot;World Meteorological Organization Geneva, Switzerland&quot;,&quot;container-title-short&quot;:&quot;&quot;},&quot;isTemporary&quot;:false}]},{&quot;citationID&quot;:&quot;MENDELEY_CITATION_59e79562-346f-49d8-9cd5-7cb8e88d7f76&quot;,&quot;properties&quot;:{&quot;noteIndex&quot;:0},&quot;isEdited&quot;:false,&quot;manualOverride&quot;:{&quot;isManuallyOverridden&quot;:false,&quot;citeprocText&quot;:&quot;[1]&quot;,&quot;manualOverrideText&quot;:&quot;&quot;},&quot;citationTag&quot;:&quot;MENDELEY_CITATION_v3_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&quot;,&quot;citationItems&quot;:[{&quot;id&quot;:&quot;fd8b457c-4691-3421-82b2-bdf7193cd7ab&quot;,&quot;itemData&quot;:{&quot;type&quot;:&quot;book&quot;,&quot;id&quot;:&quot;fd8b457c-4691-3421-82b2-bdf7193cd7ab&quot;,&quot;title&quot;:&quot;Guide to Meteorological Instruments and Methods of Observation&quot;,&quot;DOI&quot;:&quot;10.25607/OBP-1533&quot;,&quot;issued&quot;:{&quot;date-parts&quot;:[[2014]]},&quot;number-of-pages&quot;:&quot;63-186&quot;,&quot;publisher&quot;:&quot;World Meteorological Organization Geneva, Switzerland&quot;,&quot;container-title-short&quot;:&quot;&quot;},&quot;isTemporary&quot;:false}]},{&quot;citationID&quot;:&quot;MENDELEY_CITATION_8a606ceb-9416-4dca-9861-f94a9a5f99e1&quot;,&quot;properties&quot;:{&quot;noteIndex&quot;:0},&quot;isEdited&quot;:false,&quot;manualOverride&quot;:{&quot;isManuallyOverridden&quot;:false,&quot;citeprocText&quot;:&quot;[1]&quot;,&quot;manualOverrideText&quot;:&quot;&quot;},&quot;citationTag&quot;:&quot;MENDELEY_CITATION_v3_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&quot;,&quot;citationItems&quot;:[{&quot;id&quot;:&quot;fd8b457c-4691-3421-82b2-bdf7193cd7ab&quot;,&quot;itemData&quot;:{&quot;type&quot;:&quot;book&quot;,&quot;id&quot;:&quot;fd8b457c-4691-3421-82b2-bdf7193cd7ab&quot;,&quot;title&quot;:&quot;Guide to Meteorological Instruments and Methods of Observation&quot;,&quot;DOI&quot;:&quot;10.25607/OBP-1533&quot;,&quot;issued&quot;:{&quot;date-parts&quot;:[[2014]]},&quot;number-of-pages&quot;:&quot;63-186&quot;,&quot;publisher&quot;:&quot;World Meteorological Organization Geneva, Switzerland&quot;,&quot;container-title-short&quot;:&quot;&quot;},&quot;isTemporary&quot;:false}]},{&quot;citationID&quot;:&quot;MENDELEY_CITATION_952ffef9-96cb-4638-916b-f68d4c3cfe6e&quot;,&quot;properties&quot;:{&quot;noteIndex&quot;:0},&quot;isEdited&quot;:false,&quot;manualOverride&quot;:{&quot;isManuallyOverridden&quot;:false,&quot;citeprocText&quot;:&quot;[1]&quot;,&quot;manualOverrideText&quot;:&quot;&quot;},&quot;citationTag&quot;:&quot;MENDELEY_CITATION_v3_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&quot;,&quot;citationItems&quot;:[{&quot;id&quot;:&quot;fd8b457c-4691-3421-82b2-bdf7193cd7ab&quot;,&quot;itemData&quot;:{&quot;type&quot;:&quot;book&quot;,&quot;id&quot;:&quot;fd8b457c-4691-3421-82b2-bdf7193cd7ab&quot;,&quot;title&quot;:&quot;Guide to Meteorological Instruments and Methods of Observation&quot;,&quot;DOI&quot;:&quot;10.25607/OBP-1533&quot;,&quot;issued&quot;:{&quot;date-parts&quot;:[[2014]]},&quot;number-of-pages&quot;:&quot;63-186&quot;,&quot;publisher&quot;:&quot;World Meteorological Organization Geneva, Switzerland&quot;,&quot;container-title-short&quot;:&quot;&quot;},&quot;isTemporary&quot;:false}]},{&quot;citationID&quot;:&quot;MENDELEY_CITATION_e06e2fc1-1130-4386-8f6a-6cb205d4f8fe&quot;,&quot;properties&quot;:{&quot;noteIndex&quot;:0},&quot;isEdited&quot;:false,&quot;manualOverride&quot;:{&quot;isManuallyOverridden&quot;:false,&quot;citeprocText&quot;:&quot;[1]&quot;,&quot;manualOverrideText&quot;:&quot;&quot;},&quot;citationTag&quot;:&quot;MENDELEY_CITATION_v3_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&quot;,&quot;citationItems&quot;:[{&quot;id&quot;:&quot;fd8b457c-4691-3421-82b2-bdf7193cd7ab&quot;,&quot;itemData&quot;:{&quot;type&quot;:&quot;book&quot;,&quot;id&quot;:&quot;fd8b457c-4691-3421-82b2-bdf7193cd7ab&quot;,&quot;title&quot;:&quot;Guide to Meteorological Instruments and Methods of Observation&quot;,&quot;DOI&quot;:&quot;10.25607/OBP-1533&quot;,&quot;issued&quot;:{&quot;date-parts&quot;:[[2014]]},&quot;number-of-pages&quot;:&quot;63-186&quot;,&quot;publisher&quot;:&quot;World Meteorological Organization Geneva, Switzerland&quot;,&quot;container-title-short&quot;:&quot;&quot;},&quot;isTemporary&quot;:false}]},{&quot;citationID&quot;:&quot;MENDELEY_CITATION_b74f86e5-f254-4656-8541-a9c3ff8e762a&quot;,&quot;properties&quot;:{&quot;noteIndex&quot;:0},&quot;isEdited&quot;:false,&quot;manualOverride&quot;:{&quot;isManuallyOverridden&quot;:false,&quot;citeprocText&quot;:&quot;[1]&quot;,&quot;manualOverrideText&quot;:&quot;&quot;},&quot;citationTag&quot;:&quot;MENDELEY_CITATION_v3_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&quot;,&quot;citationItems&quot;:[{&quot;id&quot;:&quot;fd8b457c-4691-3421-82b2-bdf7193cd7ab&quot;,&quot;itemData&quot;:{&quot;type&quot;:&quot;book&quot;,&quot;id&quot;:&quot;fd8b457c-4691-3421-82b2-bdf7193cd7ab&quot;,&quot;title&quot;:&quot;Guide to Meteorological Instruments and Methods of Observation&quot;,&quot;DOI&quot;:&quot;10.25607/OBP-1533&quot;,&quot;issued&quot;:{&quot;date-parts&quot;:[[2014]]},&quot;number-of-pages&quot;:&quot;63-186&quot;,&quot;publisher&quot;:&quot;World Meteorological Organization Geneva, Switzerland&quot;,&quot;container-title-short&quot;:&quot;&quot;},&quot;isTemporary&quot;:false}]},{&quot;citationID&quot;:&quot;MENDELEY_CITATION_1db408f6-3191-4c25-a5d5-4810ea66c324&quot;,&quot;properties&quot;:{&quot;noteIndex&quot;:0},&quot;isEdited&quot;:false,&quot;manualOverride&quot;:{&quot;isManuallyOverridden&quot;:false,&quot;citeprocText&quot;:&quot;[1]&quot;,&quot;manualOverrideText&quot;:&quot;&quot;},&quot;citationTag&quot;:&quot;MENDELEY_CITATION_v3_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&quot;,&quot;citationItems&quot;:[{&quot;id&quot;:&quot;fd8b457c-4691-3421-82b2-bdf7193cd7ab&quot;,&quot;itemData&quot;:{&quot;type&quot;:&quot;book&quot;,&quot;id&quot;:&quot;fd8b457c-4691-3421-82b2-bdf7193cd7ab&quot;,&quot;title&quot;:&quot;Guide to Meteorological Instruments and Methods of Observation&quot;,&quot;DOI&quot;:&quot;10.25607/OBP-1533&quot;,&quot;issued&quot;:{&quot;date-parts&quot;:[[2014]]},&quot;number-of-pages&quot;:&quot;63-186&quot;,&quot;publisher&quot;:&quot;World Meteorological Organization Geneva, Switzerland&quot;,&quot;container-title-short&quot;:&quot;&quot;},&quot;isTemporary&quot;:false}]},{&quot;citationID&quot;:&quot;MENDELEY_CITATION_7a767175-a23b-499f-9a4c-e7c2ed992e62&quot;,&quot;properties&quot;:{&quot;noteIndex&quot;:0},&quot;isEdited&quot;:false,&quot;manualOverride&quot;:{&quot;isManuallyOverridden&quot;:false,&quot;citeprocText&quot;:&quot;[1]&quot;,&quot;manualOverrideText&quot;:&quot;&quot;},&quot;citationTag&quot;:&quot;MENDELEY_CITATION_v3_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&quot;,&quot;citationItems&quot;:[{&quot;id&quot;:&quot;fd8b457c-4691-3421-82b2-bdf7193cd7ab&quot;,&quot;itemData&quot;:{&quot;type&quot;:&quot;book&quot;,&quot;id&quot;:&quot;fd8b457c-4691-3421-82b2-bdf7193cd7ab&quot;,&quot;title&quot;:&quot;Guide to Meteorological Instruments and Methods of Observation&quot;,&quot;DOI&quot;:&quot;10.25607/OBP-1533&quot;,&quot;issued&quot;:{&quot;date-parts&quot;:[[2014]]},&quot;number-of-pages&quot;:&quot;63-186&quot;,&quot;publisher&quot;:&quot;World Meteorological Organization Geneva, Switzerland&quot;,&quot;container-title-short&quot;:&quot;&quot;},&quot;isTemporary&quot;:false}]},{&quot;citationID&quot;:&quot;MENDELEY_CITATION_37828a89-68cc-46a6-bbd2-ff6b5019aa97&quot;,&quot;properties&quot;:{&quot;noteIndex&quot;:0},&quot;isEdited&quot;:false,&quot;manualOverride&quot;:{&quot;isManuallyOverridden&quot;:false,&quot;citeprocText&quot;:&quot;[1]&quot;,&quot;manualOverrideText&quot;:&quot;&quot;},&quot;citationTag&quot;:&quot;MENDELEY_CITATION_v3_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&quot;,&quot;citationItems&quot;:[{&quot;id&quot;:&quot;fd8b457c-4691-3421-82b2-bdf7193cd7ab&quot;,&quot;itemData&quot;:{&quot;type&quot;:&quot;book&quot;,&quot;id&quot;:&quot;fd8b457c-4691-3421-82b2-bdf7193cd7ab&quot;,&quot;title&quot;:&quot;Guide to Meteorological Instruments and Methods of Observation&quot;,&quot;DOI&quot;:&quot;10.25607/OBP-1533&quot;,&quot;issued&quot;:{&quot;date-parts&quot;:[[2014]]},&quot;number-of-pages&quot;:&quot;63-186&quot;,&quot;publisher&quot;:&quot;World Meteorological Organization Geneva, Switzerland&quot;,&quot;container-title-short&quot;:&quot;&quot;},&quot;isTemporary&quot;:false}]},{&quot;citationID&quot;:&quot;MENDELEY_CITATION_76b5ce46-f532-486b-8aa6-836ba19f38f0&quot;,&quot;properties&quot;:{&quot;noteIndex&quot;:0},&quot;isEdited&quot;:false,&quot;manualOverride&quot;:{&quot;isManuallyOverridden&quot;:false,&quot;citeprocText&quot;:&quot;[1]&quot;,&quot;manualOverrideText&quot;:&quot;&quot;},&quot;citationTag&quot;:&quot;MENDELEY_CITATION_v3_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&quot;,&quot;citationItems&quot;:[{&quot;id&quot;:&quot;fd8b457c-4691-3421-82b2-bdf7193cd7ab&quot;,&quot;itemData&quot;:{&quot;type&quot;:&quot;book&quot;,&quot;id&quot;:&quot;fd8b457c-4691-3421-82b2-bdf7193cd7ab&quot;,&quot;title&quot;:&quot;Guide to Meteorological Instruments and Methods of Observation&quot;,&quot;DOI&quot;:&quot;10.25607/OBP-1533&quot;,&quot;issued&quot;:{&quot;date-parts&quot;:[[2014]]},&quot;number-of-pages&quot;:&quot;63-186&quot;,&quot;publisher&quot;:&quot;World Meteorological Organization Geneva, Switzerland&quot;,&quot;container-title-short&quot;:&quot;&quot;},&quot;isTemporary&quot;:false}]},{&quot;citationID&quot;:&quot;MENDELEY_CITATION_c1a6eb74-f83d-467d-93ad-a53b65cec588&quot;,&quot;properties&quot;:{&quot;noteIndex&quot;:0},&quot;isEdited&quot;:false,&quot;manualOverride&quot;:{&quot;isManuallyOverridden&quot;:false,&quot;citeprocText&quot;:&quot;[1]&quot;,&quot;manualOverrideText&quot;:&quot;&quot;},&quot;citationTag&quot;:&quot;MENDELEY_CITATION_v3_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&quot;,&quot;citationItems&quot;:[{&quot;id&quot;:&quot;fd8b457c-4691-3421-82b2-bdf7193cd7ab&quot;,&quot;itemData&quot;:{&quot;type&quot;:&quot;book&quot;,&quot;id&quot;:&quot;fd8b457c-4691-3421-82b2-bdf7193cd7ab&quot;,&quot;title&quot;:&quot;Guide to Meteorological Instruments and Methods of Observation&quot;,&quot;DOI&quot;:&quot;10.25607/OBP-1533&quot;,&quot;issued&quot;:{&quot;date-parts&quot;:[[2014]]},&quot;number-of-pages&quot;:&quot;63-186&quot;,&quot;publisher&quot;:&quot;World Meteorological Organization Geneva, Switzerland&quot;,&quot;container-title-short&quot;:&quot;&quot;},&quot;isTemporary&quot;:false}]},{&quot;citationID&quot;:&quot;MENDELEY_CITATION_13eff0bb-8265-4121-a39c-2928fa630c9b&quot;,&quot;properties&quot;:{&quot;noteIndex&quot;:0},&quot;isEdited&quot;:false,&quot;manualOverride&quot;:{&quot;isManuallyOverridden&quot;:false,&quot;citeprocText&quot;:&quot;[2]&quot;,&quot;manualOverrideText&quot;:&quot;&quot;},&quot;citationTag&quot;:&quot;MENDELEY_CITATION_v3_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&quot;,&quot;citationItems&quot;:[{&quot;id&quot;:&quot;a142401b-a810-38a6-9905-958c3858ebe0&quot;,&quot;itemData&quot;:{&quot;type&quot;:&quot;article-journal&quot;,&quot;id&quot;:&quot;a142401b-a810-38a6-9905-958c3858ebe0&quot;,&quot;title&quot;:&quot;An empirical study on system level aspects of Internet of Things (IoT)&quot;,&quot;author&quot;:[{&quot;family&quot;:&quot;Swamy&quot;,&quot;given&quot;:&quot;S. Narasimha&quot;,&quot;parse-names&quot;:false,&quot;dropping-particle&quot;:&quot;&quot;,&quot;non-dropping-particle&quot;:&quot;&quot;},{&quot;family&quot;:&quot;Kota&quot;,&quot;given&quot;:&quot;Solomon Raju&quot;,&quot;parse-names&quot;:false,&quot;dropping-particle&quot;:&quot;&quot;,&quot;non-dropping-particle&quot;:&quot;&quot;}],&quot;container-title&quot;:&quot;IEEE Access&quot;,&quot;accessed&quot;:{&quot;date-parts&quot;:[[2022,11,16]]},&quot;DOI&quot;:&quot;10.1109/ACCESS.2020.3029847&quot;,&quot;ISSN&quot;:&quot;21693536&quot;,&quot;issued&quot;:{&quot;date-parts&quot;:[[2020]]},&quot;page&quot;:&quot;188082-188134&quot;,&quot;abstract&quot;:&quot;Internet of Things (IoT) is an integration of the Sensor, Embedded, Computing, and Communication technologies. The purpose of the IoT is to provide seamless services to anything, anytime at any place. IoT technologies play a crucial role everywhere, which brings the fourth revolution of disruptive technologies after the internet and Information and Communication Technology (ICT). The Research &amp; Development community has predicted that the impact of IoT will be more than the internet and ICT on society, which improves the well-being of society and industries. Addressing the predominant system-level design aspects like energy efficiency, robustness, scalability, interoperability, and security issues result in the use of a potential IoT system. This paper presents the current state of art of the functional pillars of IoT and its emerging applications to motivate academicians and researches to develop real-time, energyef ficient, scalable, reliable, and secure IoT applications. This paper summarizes the architecture of IoT, with the contemporary status of IoT architectures. Highlights of the IoT system-level issues to develop more advanced real-time IoT applications have been discussed. Millions of devices exchange information using different communication standards, and interoperability between them is a significant issue. This paper provides the current status of the communication standards and application layer protocols used in IoT with the detailed analysis. The computing paradigms like Cloud, Cloudlet, Fog, and Edge computing facilitate IoT with various services like data offloading, resource and device management, etc. In this paper, an exhaustive analysis of Edge Computing in IoT with different edge computing architectures and existing status are deliberated. The widespread adoption of IoT in society has resulted in privacy and security issues. This paper emphasizes on analyzing the security challenges, privacy and security threats, conventional mitigation techniques, and further scope for IoT security. The features like fewer memory footprints, scheduling, real-time task execution, fewer interrupt, and thread switching latency of Real-Time Operating Systems (RTOS) enables the development of time critical IoT applications. Also, this review offers the analysis of the RTOS's suitable for IoT with the current status and networking stack. Finally, open research issues in IoT system development are discussed.&quot;,&quot;publisher&quot;:&quot;Institute of Electrical and Electronics Engineers Inc.&quot;,&quot;volume&quot;:&quot;8&quot;,&quot;container-title-short&quot;:&quot;&quot;},&quot;isTemporary&quot;:false}]},{&quot;citationID&quot;:&quot;MENDELEY_CITATION_fb9b8231-aa00-4b70-a94e-0ac0891e1ad2&quot;,&quot;properties&quot;:{&quot;noteIndex&quot;:0},&quot;isEdited&quot;:false,&quot;manualOverride&quot;:{&quot;isManuallyOverridden&quot;:false,&quot;citeprocText&quot;:&quot;[2]&quot;,&quot;manualOverrideText&quot;:&quot;&quot;},&quot;citationTag&quot;:&quot;MENDELEY_CITATION_v3_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&quot;,&quot;citationItems&quot;:[{&quot;id&quot;:&quot;a142401b-a810-38a6-9905-958c3858ebe0&quot;,&quot;itemData&quot;:{&quot;type&quot;:&quot;article-journal&quot;,&quot;id&quot;:&quot;a142401b-a810-38a6-9905-958c3858ebe0&quot;,&quot;title&quot;:&quot;An empirical study on system level aspects of Internet of Things (IoT)&quot;,&quot;author&quot;:[{&quot;family&quot;:&quot;Swamy&quot;,&quot;given&quot;:&quot;S. Narasimha&quot;,&quot;parse-names&quot;:false,&quot;dropping-particle&quot;:&quot;&quot;,&quot;non-dropping-particle&quot;:&quot;&quot;},{&quot;family&quot;:&quot;Kota&quot;,&quot;given&quot;:&quot;Solomon Raju&quot;,&quot;parse-names&quot;:false,&quot;dropping-particle&quot;:&quot;&quot;,&quot;non-dropping-particle&quot;:&quot;&quot;}],&quot;container-title&quot;:&quot;IEEE Access&quot;,&quot;accessed&quot;:{&quot;date-parts&quot;:[[2022,11,16]]},&quot;DOI&quot;:&quot;10.1109/ACCESS.2020.3029847&quot;,&quot;ISSN&quot;:&quot;21693536&quot;,&quot;issued&quot;:{&quot;date-parts&quot;:[[2020]]},&quot;page&quot;:&quot;188082-188134&quot;,&quot;abstract&quot;:&quot;Internet of Things (IoT) is an integration of the Sensor, Embedded, Computing, and Communication technologies. The purpose of the IoT is to provide seamless services to anything, anytime at any place. IoT technologies play a crucial role everywhere, which brings the fourth revolution of disruptive technologies after the internet and Information and Communication Technology (ICT). The Research &amp; Development community has predicted that the impact of IoT will be more than the internet and ICT on society, which improves the well-being of society and industries. Addressing the predominant system-level design aspects like energy efficiency, robustness, scalability, interoperability, and security issues result in the use of a potential IoT system. This paper presents the current state of art of the functional pillars of IoT and its emerging applications to motivate academicians and researches to develop real-time, energyef ficient, scalable, reliable, and secure IoT applications. This paper summarizes the architecture of IoT, with the contemporary status of IoT architectures. Highlights of the IoT system-level issues to develop more advanced real-time IoT applications have been discussed. Millions of devices exchange information using different communication standards, and interoperability between them is a significant issue. This paper provides the current status of the communication standards and application layer protocols used in IoT with the detailed analysis. The computing paradigms like Cloud, Cloudlet, Fog, and Edge computing facilitate IoT with various services like data offloading, resource and device management, etc. In this paper, an exhaustive analysis of Edge Computing in IoT with different edge computing architectures and existing status are deliberated. The widespread adoption of IoT in society has resulted in privacy and security issues. This paper emphasizes on analyzing the security challenges, privacy and security threats, conventional mitigation techniques, and further scope for IoT security. The features like fewer memory footprints, scheduling, real-time task execution, fewer interrupt, and thread switching latency of Real-Time Operating Systems (RTOS) enables the development of time critical IoT applications. Also, this review offers the analysis of the RTOS's suitable for IoT with the current status and networking stack. Finally, open research issues in IoT system development are discussed.&quot;,&quot;publisher&quot;:&quot;Institute of Electrical and Electronics Engineers Inc.&quot;,&quot;volume&quot;:&quot;8&quot;,&quot;container-title-short&quot;:&quot;&quot;},&quot;isTemporary&quot;:false}]},{&quot;citationID&quot;:&quot;MENDELEY_CITATION_b8500f1d-d645-49ef-abca-0efb7d3fb48b&quot;,&quot;properties&quot;:{&quot;noteIndex&quot;:0},&quot;isEdited&quot;:false,&quot;manualOverride&quot;:{&quot;isManuallyOverridden&quot;:false,&quot;citeprocText&quot;:&quot;[2]&quot;,&quot;manualOverrideText&quot;:&quot;&quot;},&quot;citationTag&quot;:&quot;MENDELEY_CITATION_v3_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&quot;,&quot;citationItems&quot;:[{&quot;id&quot;:&quot;a142401b-a810-38a6-9905-958c3858ebe0&quot;,&quot;itemData&quot;:{&quot;type&quot;:&quot;article-journal&quot;,&quot;id&quot;:&quot;a142401b-a810-38a6-9905-958c3858ebe0&quot;,&quot;title&quot;:&quot;An empirical study on system level aspects of Internet of Things (IoT)&quot;,&quot;author&quot;:[{&quot;family&quot;:&quot;Swamy&quot;,&quot;given&quot;:&quot;S. Narasimha&quot;,&quot;parse-names&quot;:false,&quot;dropping-particle&quot;:&quot;&quot;,&quot;non-dropping-particle&quot;:&quot;&quot;},{&quot;family&quot;:&quot;Kota&quot;,&quot;given&quot;:&quot;Solomon Raju&quot;,&quot;parse-names&quot;:false,&quot;dropping-particle&quot;:&quot;&quot;,&quot;non-dropping-particle&quot;:&quot;&quot;}],&quot;container-title&quot;:&quot;IEEE Access&quot;,&quot;accessed&quot;:{&quot;date-parts&quot;:[[2022,11,16]]},&quot;DOI&quot;:&quot;10.1109/ACCESS.2020.3029847&quot;,&quot;ISSN&quot;:&quot;21693536&quot;,&quot;issued&quot;:{&quot;date-parts&quot;:[[2020]]},&quot;page&quot;:&quot;188082-188134&quot;,&quot;abstract&quot;:&quot;Internet of Things (IoT) is an integration of the Sensor, Embedded, Computing, and Communication technologies. The purpose of the IoT is to provide seamless services to anything, anytime at any place. IoT technologies play a crucial role everywhere, which brings the fourth revolution of disruptive technologies after the internet and Information and Communication Technology (ICT). The Research &amp; Development community has predicted that the impact of IoT will be more than the internet and ICT on society, which improves the well-being of society and industries. Addressing the predominant system-level design aspects like energy efficiency, robustness, scalability, interoperability, and security issues result in the use of a potential IoT system. This paper presents the current state of art of the functional pillars of IoT and its emerging applications to motivate academicians and researches to develop real-time, energyef ficient, scalable, reliable, and secure IoT applications. This paper summarizes the architecture of IoT, with the contemporary status of IoT architectures. Highlights of the IoT system-level issues to develop more advanced real-time IoT applications have been discussed. Millions of devices exchange information using different communication standards, and interoperability between them is a significant issue. This paper provides the current status of the communication standards and application layer protocols used in IoT with the detailed analysis. The computing paradigms like Cloud, Cloudlet, Fog, and Edge computing facilitate IoT with various services like data offloading, resource and device management, etc. In this paper, an exhaustive analysis of Edge Computing in IoT with different edge computing architectures and existing status are deliberated. The widespread adoption of IoT in society has resulted in privacy and security issues. This paper emphasizes on analyzing the security challenges, privacy and security threats, conventional mitigation techniques, and further scope for IoT security. The features like fewer memory footprints, scheduling, real-time task execution, fewer interrupt, and thread switching latency of Real-Time Operating Systems (RTOS) enables the development of time critical IoT applications. Also, this review offers the analysis of the RTOS's suitable for IoT with the current status and networking stack. Finally, open research issues in IoT system development are discussed.&quot;,&quot;publisher&quot;:&quot;Institute of Electrical and Electronics Engineers Inc.&quot;,&quot;volume&quot;:&quot;8&quot;,&quot;container-title-short&quot;:&quot;&quot;},&quot;isTemporary&quot;:false}]},{&quot;citationID&quot;:&quot;MENDELEY_CITATION_64f6f788-5348-4c13-bea5-29e8ab9fe998&quot;,&quot;properties&quot;:{&quot;noteIndex&quot;:0},&quot;isEdited&quot;:false,&quot;manualOverride&quot;:{&quot;isManuallyOverridden&quot;:false,&quot;citeprocText&quot;:&quot;[3]&quot;,&quot;manualOverrideText&quot;:&quot;&quot;},&quot;citationTag&quot;:&quot;MENDELEY_CITATION_v3_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&quot;,&quot;citationItems&quot;:[{&quot;id&quot;:&quot;a7eafc3c-bcf4-3814-9907-1ad9a58ae236&quot;,&quot;itemData&quot;:{&quot;type&quot;:&quot;article-journal&quot;,&quot;id&quot;:&quot;a7eafc3c-bcf4-3814-9907-1ad9a58ae236&quot;,&quot;title&quot;:&quot;Internet of Things (IoT): Opportunities, issues and challenges towards a smart and sustainable future&quot;,&quot;author&quot;:[{&quot;family&quot;:&quot;Nižetić&quot;,&quot;given&quot;:&quot;Sandro&quot;,&quot;parse-names&quot;:false,&quot;dropping-particle&quot;:&quot;&quot;,&quot;non-dropping-particle&quot;:&quot;&quot;},{&quot;family&quot;:&quot;Šolić&quot;,&quot;given&quot;:&quot;Petar&quot;,&quot;parse-names&quot;:false,&quot;dropping-particle&quot;:&quot;&quot;,&quot;non-dropping-particle&quot;:&quot;&quot;},{&quot;family&quot;:&quot;López-de-Ipiña González-de-Artaza&quot;,&quot;given&quot;:&quot;Diego&quot;,&quot;parse-names&quot;:false,&quot;dropping-particle&quot;:&quot;&quot;,&quot;non-dropping-particle&quot;:&quot;&quot;},{&quot;family&quot;:&quot;Patrono&quot;,&quot;given&quot;:&quot;Luigi&quot;,&quot;parse-names&quot;:false,&quot;dropping-particle&quot;:&quot;&quot;,&quot;non-dropping-particle&quot;:&quot;&quot;}],&quot;container-title&quot;:&quot;Journal of Cleaner Production&quot;,&quot;container-title-short&quot;:&quot;J Clean Prod&quot;,&quot;accessed&quot;:{&quot;date-parts&quot;:[[2022,11,16]]},&quot;DOI&quot;:&quot;10.1016/J.JCLEPRO.2020.122877&quot;,&quot;ISSN&quot;:&quot;0959-6526&quot;,&quot;issued&quot;:{&quot;date-parts&quot;:[[2020,11,20]]},&quot;page&quot;:&quot;122877&quot;,&quot;abstract&quot;:&quot;The rapid development and implementation of smart and IoT (Internet of Things) based technologies have allowed for various possibilities in technological advancements for different aspects of life. The main goal of IoT technologies is to simplify processes in different fields, to ensure a better efficiency of systems (technologies or specific processes) and finally to improve life quality. Sustainability has become a key issue for population where the dynamic development of IoT technologies is bringing different useful benefits, but this fast development must be carefully monitored and evaluated from an environmental point of view to limit the presence of harmful impacts and ensure the smart utilization of limited global resources. Significant research efforts are needed in the previous sense to carefully investigate the pros and cons of IoT technologies. This review editorial is partially directed on the research contributions presented at the 4th International Conference on Smart and Sustainable Technologies held in Split and Bol, Croatia, in 2019 (SpliTech 2019) as well as on recent findings from literature. The SpliTech2019 conference was a valuable event that successfully linked different engineering professions, industrial experts and finally researchers from academia. The focus of the conference was directed towards key conference tracks such as Smart City, Energy/Environment, e-Health and Engineering Modelling. The research presented and discussed at the SpliTech2019 conference helped to understand the complex and intertwined effects of IoT technologies on societies and their potential effects on sustainability in general. Various application areas of IoT technologies were discussed as well as the progress made. Four main topical areas were discussed in the herein editorial, i.e. latest advancements in the further fields: (i) IoT technologies in Sustainable Energy and Environment, (ii) IoT enabled Smart City, (iii) E-health – Ambient assisted living systems (iv) IoT technologies in Transportation and Low Carbon Products. The main outcomes of the review introductory article contributed to the better understanding of current technological progress in IoT application areas as well as the environmental implications linked with the increased application of IoT products.&quot;,&quot;publisher&quot;:&quot;Elsevier&quot;,&quot;volume&quot;:&quot;274&quot;},&quot;isTemporary&quot;:false}]},{&quot;citationID&quot;:&quot;MENDELEY_CITATION_d89b9d2f-cbc1-407b-a684-561816371d30&quot;,&quot;properties&quot;:{&quot;noteIndex&quot;:0},&quot;isEdited&quot;:false,&quot;manualOverride&quot;:{&quot;isManuallyOverridden&quot;:false,&quot;citeprocText&quot;:&quot;[3]&quot;,&quot;manualOverrideText&quot;:&quot;&quot;},&quot;citationTag&quot;:&quot;MENDELEY_CITATION_v3_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&quot;,&quot;citationItems&quot;:[{&quot;id&quot;:&quot;a7eafc3c-bcf4-3814-9907-1ad9a58ae236&quot;,&quot;itemData&quot;:{&quot;type&quot;:&quot;article-journal&quot;,&quot;id&quot;:&quot;a7eafc3c-bcf4-3814-9907-1ad9a58ae236&quot;,&quot;title&quot;:&quot;Internet of Things (IoT): Opportunities, issues and challenges towards a smart and sustainable future&quot;,&quot;author&quot;:[{&quot;family&quot;:&quot;Nižetić&quot;,&quot;given&quot;:&quot;Sandro&quot;,&quot;parse-names&quot;:false,&quot;dropping-particle&quot;:&quot;&quot;,&quot;non-dropping-particle&quot;:&quot;&quot;},{&quot;family&quot;:&quot;Šolić&quot;,&quot;given&quot;:&quot;Petar&quot;,&quot;parse-names&quot;:false,&quot;dropping-particle&quot;:&quot;&quot;,&quot;non-dropping-particle&quot;:&quot;&quot;},{&quot;family&quot;:&quot;López-de-Ipiña González-de-Artaza&quot;,&quot;given&quot;:&quot;Diego&quot;,&quot;parse-names&quot;:false,&quot;dropping-particle&quot;:&quot;&quot;,&quot;non-dropping-particle&quot;:&quot;&quot;},{&quot;family&quot;:&quot;Patrono&quot;,&quot;given&quot;:&quot;Luigi&quot;,&quot;parse-names&quot;:false,&quot;dropping-particle&quot;:&quot;&quot;,&quot;non-dropping-particle&quot;:&quot;&quot;}],&quot;container-title&quot;:&quot;Journal of Cleaner Production&quot;,&quot;container-title-short&quot;:&quot;J Clean Prod&quot;,&quot;accessed&quot;:{&quot;date-parts&quot;:[[2022,11,16]]},&quot;DOI&quot;:&quot;10.1016/J.JCLEPRO.2020.122877&quot;,&quot;ISSN&quot;:&quot;0959-6526&quot;,&quot;issued&quot;:{&quot;date-parts&quot;:[[2020,11,20]]},&quot;page&quot;:&quot;122877&quot;,&quot;abstract&quot;:&quot;The rapid development and implementation of smart and IoT (Internet of Things) based technologies have allowed for various possibilities in technological advancements for different aspects of life. The main goal of IoT technologies is to simplify processes in different fields, to ensure a better efficiency of systems (technologies or specific processes) and finally to improve life quality. Sustainability has become a key issue for population where the dynamic development of IoT technologies is bringing different useful benefits, but this fast development must be carefully monitored and evaluated from an environmental point of view to limit the presence of harmful impacts and ensure the smart utilization of limited global resources. Significant research efforts are needed in the previous sense to carefully investigate the pros and cons of IoT technologies. This review editorial is partially directed on the research contributions presented at the 4th International Conference on Smart and Sustainable Technologies held in Split and Bol, Croatia, in 2019 (SpliTech 2019) as well as on recent findings from literature. The SpliTech2019 conference was a valuable event that successfully linked different engineering professions, industrial experts and finally researchers from academia. The focus of the conference was directed towards key conference tracks such as Smart City, Energy/Environment, e-Health and Engineering Modelling. The research presented and discussed at the SpliTech2019 conference helped to understand the complex and intertwined effects of IoT technologies on societies and their potential effects on sustainability in general. Various application areas of IoT technologies were discussed as well as the progress made. Four main topical areas were discussed in the herein editorial, i.e. latest advancements in the further fields: (i) IoT technologies in Sustainable Energy and Environment, (ii) IoT enabled Smart City, (iii) E-health – Ambient assisted living systems (iv) IoT technologies in Transportation and Low Carbon Products. The main outcomes of the review introductory article contributed to the better understanding of current technological progress in IoT application areas as well as the environmental implications linked with the increased application of IoT products.&quot;,&quot;publisher&quot;:&quot;Elsevier&quot;,&quot;volume&quot;:&quot;274&quot;},&quot;isTemporary&quot;:false}]},{&quot;citationID&quot;:&quot;MENDELEY_CITATION_10327782-2c31-43d4-ad0e-0b1c8f810350&quot;,&quot;properties&quot;:{&quot;noteIndex&quot;:0},&quot;isEdited&quot;:false,&quot;manualOverride&quot;:{&quot;isManuallyOverridden&quot;:false,&quot;citeprocText&quot;:&quot;[4]&quot;,&quot;manualOverrideText&quot;:&quot;&quot;},&quot;citationTag&quot;:&quot;MENDELEY_CITATION_v3_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&quot;,&quot;citationItems&quot;:[{&quot;id&quot;:&quot;c3c8b95e-6757-3025-8148-0e893014c977&quot;,&quot;itemData&quot;:{&quot;type&quot;:&quot;article-magazine&quot;,&quot;id&quot;:&quot;c3c8b95e-6757-3025-8148-0e893014c977&quot;,&quot;title&quot;:&quot;As the Chorus of Dumb City Advocates Increases, How Do We Define the Truly Smart City? | Data-Smart City Solutions&quot;,&quot;author&quot;:[{&quot;family&quot;:&quot;Goldsmith&quot;,&quot;given&quot;:&quot;Stephen&quot;,&quot;parse-names&quot;:false,&quot;dropping-particle&quot;:&quot;&quot;,&quot;non-dropping-particle&quot;:&quot;&quot;}],&quot;accessed&quot;:{&quot;date-parts&quot;:[[2022,11,17]]},&quot;URL&quot;:&quot;https://datasmart.ash.harvard.edu/chorus-dumb-city-advocates-increases-how-do-we-define-truly-smart-city&quot;,&quot;issued&quot;:{&quot;date-parts&quot;:[[2021,9,16]]},&quot;container-title-short&quot;:&quot;&quot;},&quot;isTemporary&quot;:false}]},{&quot;citationID&quot;:&quot;MENDELEY_CITATION_0c79c4c1-5383-4e87-9299-212b3099e2b5&quot;,&quot;properties&quot;:{&quot;noteIndex&quot;:0},&quot;isEdited&quot;:false,&quot;manualOverride&quot;:{&quot;isManuallyOverridden&quot;:false,&quot;citeprocText&quot;:&quot;[3]&quot;,&quot;manualOverrideText&quot;:&quot;&quot;},&quot;citationTag&quot;:&quot;MENDELEY_CITATION_v3_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&quot;,&quot;citationItems&quot;:[{&quot;id&quot;:&quot;a7eafc3c-bcf4-3814-9907-1ad9a58ae236&quot;,&quot;itemData&quot;:{&quot;type&quot;:&quot;article-journal&quot;,&quot;id&quot;:&quot;a7eafc3c-bcf4-3814-9907-1ad9a58ae236&quot;,&quot;title&quot;:&quot;Internet of Things (IoT): Opportunities, issues and challenges towards a smart and sustainable future&quot;,&quot;author&quot;:[{&quot;family&quot;:&quot;Nižetić&quot;,&quot;given&quot;:&quot;Sandro&quot;,&quot;parse-names&quot;:false,&quot;dropping-particle&quot;:&quot;&quot;,&quot;non-dropping-particle&quot;:&quot;&quot;},{&quot;family&quot;:&quot;Šolić&quot;,&quot;given&quot;:&quot;Petar&quot;,&quot;parse-names&quot;:false,&quot;dropping-particle&quot;:&quot;&quot;,&quot;non-dropping-particle&quot;:&quot;&quot;},{&quot;family&quot;:&quot;López-de-Ipiña González-de-Artaza&quot;,&quot;given&quot;:&quot;Diego&quot;,&quot;parse-names&quot;:false,&quot;dropping-particle&quot;:&quot;&quot;,&quot;non-dropping-particle&quot;:&quot;&quot;},{&quot;family&quot;:&quot;Patrono&quot;,&quot;given&quot;:&quot;Luigi&quot;,&quot;parse-names&quot;:false,&quot;dropping-particle&quot;:&quot;&quot;,&quot;non-dropping-particle&quot;:&quot;&quot;}],&quot;container-title&quot;:&quot;Journal of Cleaner Production&quot;,&quot;container-title-short&quot;:&quot;J Clean Prod&quot;,&quot;accessed&quot;:{&quot;date-parts&quot;:[[2022,11,16]]},&quot;DOI&quot;:&quot;10.1016/J.JCLEPRO.2020.122877&quot;,&quot;ISSN&quot;:&quot;0959-6526&quot;,&quot;issued&quot;:{&quot;date-parts&quot;:[[2020,11,20]]},&quot;page&quot;:&quot;122877&quot;,&quot;abstract&quot;:&quot;The rapid development and implementation of smart and IoT (Internet of Things) based technologies have allowed for various possibilities in technological advancements for different aspects of life. The main goal of IoT technologies is to simplify processes in different fields, to ensure a better efficiency of systems (technologies or specific processes) and finally to improve life quality. Sustainability has become a key issue for population where the dynamic development of IoT technologies is bringing different useful benefits, but this fast development must be carefully monitored and evaluated from an environmental point of view to limit the presence of harmful impacts and ensure the smart utilization of limited global resources. Significant research efforts are needed in the previous sense to carefully investigate the pros and cons of IoT technologies. This review editorial is partially directed on the research contributions presented at the 4th International Conference on Smart and Sustainable Technologies held in Split and Bol, Croatia, in 2019 (SpliTech 2019) as well as on recent findings from literature. The SpliTech2019 conference was a valuable event that successfully linked different engineering professions, industrial experts and finally researchers from academia. The focus of the conference was directed towards key conference tracks such as Smart City, Energy/Environment, e-Health and Engineering Modelling. The research presented and discussed at the SpliTech2019 conference helped to understand the complex and intertwined effects of IoT technologies on societies and their potential effects on sustainability in general. Various application areas of IoT technologies were discussed as well as the progress made. Four main topical areas were discussed in the herein editorial, i.e. latest advancements in the further fields: (i) IoT technologies in Sustainable Energy and Environment, (ii) IoT enabled Smart City, (iii) E-health – Ambient assisted living systems (iv) IoT technologies in Transportation and Low Carbon Products. The main outcomes of the review introductory article contributed to the better understanding of current technological progress in IoT application areas as well as the environmental implications linked with the increased application of IoT products.&quot;,&quot;publisher&quot;:&quot;Elsevier&quot;,&quot;volume&quot;:&quot;274&quot;},&quot;isTemporary&quot;:false}]},{&quot;citationID&quot;:&quot;MENDELEY_CITATION_df3ee4f0-7bef-4ba1-bda7-c7f885e7dc4b&quot;,&quot;properties&quot;:{&quot;noteIndex&quot;:0},&quot;isEdited&quot;:false,&quot;manualOverride&quot;:{&quot;isManuallyOverridden&quot;:false,&quot;citeprocText&quot;:&quot;[3]&quot;,&quot;manualOverrideText&quot;:&quot;&quot;},&quot;citationTag&quot;:&quot;MENDELEY_CITATION_v3_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&quot;,&quot;citationItems&quot;:[{&quot;id&quot;:&quot;a7eafc3c-bcf4-3814-9907-1ad9a58ae236&quot;,&quot;itemData&quot;:{&quot;type&quot;:&quot;article-journal&quot;,&quot;id&quot;:&quot;a7eafc3c-bcf4-3814-9907-1ad9a58ae236&quot;,&quot;title&quot;:&quot;Internet of Things (IoT): Opportunities, issues and challenges towards a smart and sustainable future&quot;,&quot;author&quot;:[{&quot;family&quot;:&quot;Nižetić&quot;,&quot;given&quot;:&quot;Sandro&quot;,&quot;parse-names&quot;:false,&quot;dropping-particle&quot;:&quot;&quot;,&quot;non-dropping-particle&quot;:&quot;&quot;},{&quot;family&quot;:&quot;Šolić&quot;,&quot;given&quot;:&quot;Petar&quot;,&quot;parse-names&quot;:false,&quot;dropping-particle&quot;:&quot;&quot;,&quot;non-dropping-particle&quot;:&quot;&quot;},{&quot;family&quot;:&quot;López-de-Ipiña González-de-Artaza&quot;,&quot;given&quot;:&quot;Diego&quot;,&quot;parse-names&quot;:false,&quot;dropping-particle&quot;:&quot;&quot;,&quot;non-dropping-particle&quot;:&quot;&quot;},{&quot;family&quot;:&quot;Patrono&quot;,&quot;given&quot;:&quot;Luigi&quot;,&quot;parse-names&quot;:false,&quot;dropping-particle&quot;:&quot;&quot;,&quot;non-dropping-particle&quot;:&quot;&quot;}],&quot;container-title&quot;:&quot;Journal of Cleaner Production&quot;,&quot;container-title-short&quot;:&quot;J Clean Prod&quot;,&quot;accessed&quot;:{&quot;date-parts&quot;:[[2022,11,16]]},&quot;DOI&quot;:&quot;10.1016/J.JCLEPRO.2020.122877&quot;,&quot;ISSN&quot;:&quot;0959-6526&quot;,&quot;issued&quot;:{&quot;date-parts&quot;:[[2020,11,20]]},&quot;page&quot;:&quot;122877&quot;,&quot;abstract&quot;:&quot;The rapid development and implementation of smart and IoT (Internet of Things) based technologies have allowed for various possibilities in technological advancements for different aspects of life. The main goal of IoT technologies is to simplify processes in different fields, to ensure a better efficiency of systems (technologies or specific processes) and finally to improve life quality. Sustainability has become a key issue for population where the dynamic development of IoT technologies is bringing different useful benefits, but this fast development must be carefully monitored and evaluated from an environmental point of view to limit the presence of harmful impacts and ensure the smart utilization of limited global resources. Significant research efforts are needed in the previous sense to carefully investigate the pros and cons of IoT technologies. This review editorial is partially directed on the research contributions presented at the 4th International Conference on Smart and Sustainable Technologies held in Split and Bol, Croatia, in 2019 (SpliTech 2019) as well as on recent findings from literature. The SpliTech2019 conference was a valuable event that successfully linked different engineering professions, industrial experts and finally researchers from academia. The focus of the conference was directed towards key conference tracks such as Smart City, Energy/Environment, e-Health and Engineering Modelling. The research presented and discussed at the SpliTech2019 conference helped to understand the complex and intertwined effects of IoT technologies on societies and their potential effects on sustainability in general. Various application areas of IoT technologies were discussed as well as the progress made. Four main topical areas were discussed in the herein editorial, i.e. latest advancements in the further fields: (i) IoT technologies in Sustainable Energy and Environment, (ii) IoT enabled Smart City, (iii) E-health – Ambient assisted living systems (iv) IoT technologies in Transportation and Low Carbon Products. The main outcomes of the review introductory article contributed to the better understanding of current technological progress in IoT application areas as well as the environmental implications linked with the increased application of IoT products.&quot;,&quot;publisher&quot;:&quot;Elsevier&quot;,&quot;volume&quot;:&quot;274&quot;},&quot;isTemporary&quot;:false}]},{&quot;citationID&quot;:&quot;MENDELEY_CITATION_a2e9185b-8458-44bd-92e4-7a35f81b914a&quot;,&quot;properties&quot;:{&quot;noteIndex&quot;:0},&quot;isEdited&quot;:false,&quot;manualOverride&quot;:{&quot;isManuallyOverridden&quot;:false,&quot;citeprocText&quot;:&quot;[5], [6]&quot;,&quot;manualOverrideText&quot;:&quot;&quot;},&quot;citationTag&quot;:&quot;MENDELEY_CITATION_v3_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&quot;,&quot;citationItems&quot;:[{&quot;id&quot;:&quot;a56c65cd-5680-36d6-9cca-6bd437ad6c56&quot;,&quot;itemData&quot;:{&quot;type&quot;:&quot;article-journal&quot;,&quot;id&quot;:&quot;a56c65cd-5680-36d6-9cca-6bd437ad6c56&quot;,&quot;title&quot;:&quot;Design and Implementation of an Energy-Efficient Weather Station for Wind Data Collection&quot;,&quot;author&quot;:[{&quot;family&quot;:&quot;Leelavinodhan&quot;,&quot;given&quot;:&quot;Padma Balaji&quot;,&quot;parse-names&quot;:false,&quot;dropping-particle&quot;:&quot;&quot;,&quot;non-dropping-particle&quot;:&quot;&quot;},{&quot;family&quot;:&quot;Vecchio&quot;,&quot;given&quot;:&quot;Massimo&quot;,&quot;parse-names&quot;:false,&quot;dropping-particle&quot;:&quot;&quot;,&quot;non-dropping-particle&quot;:&quot;&quot;},{&quot;family&quot;:&quot;Antonelli&quot;,&quot;given&quot;:&quot;Fabio&quot;,&quot;parse-names&quot;:false,&quot;dropping-particle&quot;:&quot;&quot;,&quot;non-dropping-particle&quot;:&quot;&quot;},{&quot;family&quot;:&quot;Maestrini&quot;,&quot;given&quot;:&quot;Andrea&quot;,&quot;parse-names&quot;:false,&quot;dropping-particle&quot;:&quot;&quot;,&quot;non-dropping-particle&quot;:&quot;&quot;},{&quot;family&quot;:&quot;Brunelli&quot;,&quot;given&quot;:&quot;Davide&quot;,&quot;parse-names&quot;:false,&quot;dropping-particle&quot;:&quot;&quot;,&quot;non-dropping-particle&quot;:&quot;&quot;}],&quot;container-title&quot;:&quot;Sensors 2021, Vol. 21, Page 3831&quot;,&quot;accessed&quot;:{&quot;date-parts&quot;:[[2022,11,19]]},&quot;DOI&quot;:&quot;10.3390/S21113831&quot;,&quot;ISSN&quot;:&quot;1424-8220&quot;,&quot;PMID&quot;:&quot;34205904&quot;,&quot;URL&quot;:&quot;https://www.mdpi.com/1424-8220/21/11/3831/htm&quot;,&quot;issued&quot;:{&quot;date-parts&quot;:[[2021,6,1]]},&quot;page&quot;:&quot;3831&quot;,&quot;abstract&quot;:&quot;Agriculture faces critical challenges caused by changing climatic factors and weather patterns with random distribution. This has increased the need for accurate local weather predictions and weather data collection to support precision agriculture. The demand for uninterrupted weather stations is overwhelming, and the Internet of Things (IoT) has the potential to address this demand. One major challenge of energy constraint in remotely deployed IoT devices can be resolved using weather stations that are energy neutral. This paper focuses on optimizing the energy consumption of a weather station by optimizing the data collected and sent from the sensor deployed in remote locations. An asynchronous optimization algorithm for wind data collection has been successfully developed, using the development lifecyle specifically designed for weather stations and focused on achieving energy neutrality. The developed IoT weather station was deployed in the field, and it has the potential to reduce the power consumption of the weather station by more than 60%.&quot;,&quot;publisher&quot;:&quot;Multidisciplinary Digital Publishing Institute&quot;,&quot;issue&quot;:&quot;11&quot;,&quot;volume&quot;:&quot;21&quot;,&quot;container-title-short&quot;:&quot;&quot;},&quot;isTemporary&quot;:false},{&quot;id&quot;:&quot;62d04571-ff41-3d49-9e75-5943dcec873b&quot;,&quot;itemData&quot;:{&quot;type&quot;:&quot;paper-conference&quot;,&quot;id&quot;:&quot;62d04571-ff41-3d49-9e75-5943dcec873b&quot;,&quot;title&quot;:&quot;Weather Station Design Using IoT Platform Based On Arduino Mega&quot;,&quot;author&quot;:[{&quot;family&quot;:&quot;Kusriyanto&quot;,&quot;given&quot;:&quot;Medilla&quot;,&quot;parse-names&quot;:false,&quot;dropping-particle&quot;:&quot;&quot;,&quot;non-dropping-particle&quot;:&quot;&quot;},{&quot;family&quot;:&quot;Putra&quot;,&quot;given&quot;:&quot;Agusti Anggara&quot;,&quot;parse-names&quot;:false,&quot;dropping-particle&quot;:&quot;&quot;,&quot;non-dropping-particle&quot;:&quot;&quot;}],&quot;container-title&quot;:&quot;ISESD 2018 - International Symposium on Electronics and Smart Devices: Smart Devices for Big Data Analytic and Machine Learning&quot;,&quot;DOI&quot;:&quot;10.1109/ISESD.2018.8605456&quot;,&quot;ISBN&quot;:&quot;9781538666708&quot;,&quot;issued&quot;:{&quot;date-parts&quot;:[[2019,1,7]]},&quot;abstract&quot;:&quot;Weather stations are built for the purpose of collecting quantitative data about the weather conditions of a place. Monitoring weather conditions in an environment today is considered to be very important because of the uncertain weather changes every day. This research tries to make weather station which can be accessed through website by using IoT platform. Users can know the weather changes in an area without the need to come to the area. This design uses Arduino Mega 2560 as a microcontroller. The measured weather parameters include temperature and humidity using DHT-22 sensors, rain detection using FC-37 rain sensor, and air pressure using BMP180 sensor. Air pressure measurement results are used to predict the weather. The measurement results of all sensors are stored in SD Card and displayed on TFT LCD 2.2 'and website using ESP8266 wifi module. In this research, the difference of measurement result with PCE-THB 40 module with an average error of 3.74% for temperature, 2.14% for air humidity and 0.32% hPa for air pressure.&quot;,&quot;publisher&quot;:&quot;Institute of Electrical and Electronics Engineers Inc.&quot;,&quot;container-title-short&quot;:&quot;&quot;},&quot;isTemporary&quot;:false}]},{&quot;citationID&quot;:&quot;MENDELEY_CITATION_07fda56b-c764-4bcf-87f6-691eea324976&quot;,&quot;properties&quot;:{&quot;noteIndex&quot;:0},&quot;isEdited&quot;:false,&quot;manualOverride&quot;:{&quot;isManuallyOverridden&quot;:false,&quot;citeprocText&quot;:&quot;[7]&quot;,&quot;manualOverrideText&quot;:&quot;&quot;},&quot;citationTag&quot;:&quot;MENDELEY_CITATION_v3_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&quot;,&quot;citationItems&quot;:[{&quot;id&quot;:&quot;d0b731b8-e72f-3777-9c12-ca5b7a409730&quot;,&quot;itemData&quot;:{&quot;type&quot;:&quot;book&quot;,&quot;id&quot;:&quot;d0b731b8-e72f-3777-9c12-ca5b7a409730&quot;,&quot;title&quot;:&quot;Cloud Based Weather Station using IoT Devices; Cloud Based Weather Station using IoT Devices&quot;,&quot;author&quot;:[{&quot;family&quot;:&quot;Kapoor&quot;,&quot;given&quot;:&quot;Palak&quot;,&quot;parse-names&quot;:false,&quot;dropping-particle&quot;:&quot;&quot;,&quot;non-dropping-particle&quot;:&quot;&quot;},{&quot;family&quot;:&quot;Ahmed Barbhuiya&quot;,&quot;given&quot;:&quot;Ferdous&quot;,&quot;parse-names&quot;:false,&quot;dropping-particle&quot;:&quot;&quot;,&quot;non-dropping-particle&quot;:&quot;&quot;}],&quot;ISBN&quot;:&quot;9781728118956&quot;,&quot;issued&quot;:{&quot;date-parts&quot;:[[2019]]},&quot;abstract&quot;:&quot;This paper proposes a smart system cloud based weather station. The system uses Raspberry Pi, for collecting and observing weather data. The storing and processing of the obtained weather data is done in cloud to predicting the effect of this weather change. The system is designed to effectively monitor the ambient weather conditions such as temperature, humidity, wind speed, pressure, and rainfall etc. The objective is to design a system which is low cost, requires less maintenance, and involved minimal manual intervention. The system is built using commodity hardware Raspberry Pi, various sensors and uses WiFi as a communication medium which makes the system consume very low power and low cost of building. Smaller Raspberry Pi Zero W boards are used to collect the sensor's data and send it to the base station Raspberry Pi 3 board. The Raspberry Pi 3 then further transmits the data over WiFi to the cloud database and this data is further used to train new Machine Learning model deployed in the cloud for prediction of the effect and to observe and study various weather patterns and trends. The users can access the weather data and insights remotely, and in real time through a web application that is built using the Django Framework, and is deployed in the cloud.&quot;,&quot;container-title-short&quot;:&quot;&quot;},&quot;isTemporary&quot;:false}]},{&quot;citationID&quot;:&quot;MENDELEY_CITATION_37d03ee2-cd53-4de5-a7e9-8b0761f40147&quot;,&quot;properties&quot;:{&quot;noteIndex&quot;:0},&quot;isEdited&quot;:false,&quot;manualOverride&quot;:{&quot;isManuallyOverridden&quot;:false,&quot;citeprocText&quot;:&quot;[8]&quot;,&quot;manualOverrideText&quot;:&quot;&quot;},&quot;citationTag&quot;:&quot;MENDELEY_CITATION_v3_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&quot;,&quot;citationItems&quot;:[{&quot;id&quot;:&quot;87709f52-4c22-33fc-81ad-5bcb2e3352a7&quot;,&quot;itemData&quot;:{&quot;type&quot;:&quot;webpage&quot;,&quot;id&quot;:&quot;87709f52-4c22-33fc-81ad-5bcb2e3352a7&quot;,&quot;title&quot;:&quot;Arduino Docs | Arduino Documentation | Arduino Documentation&quot;,&quot;accessed&quot;:{&quot;date-parts&quot;:[[2022,11,19]]},&quot;URL&quot;:&quot;https://docs.arduino.cc/&quot;,&quot;container-title-short&quot;:&quot;&quot;},&quot;isTemporary&quot;:false}]},{&quot;citationID&quot;:&quot;MENDELEY_CITATION_cc699ac1-e963-49d3-a4bd-cf2bfc9e1575&quot;,&quot;properties&quot;:{&quot;noteIndex&quot;:0},&quot;isEdited&quot;:false,&quot;manualOverride&quot;:{&quot;isManuallyOverridden&quot;:false,&quot;citeprocText&quot;:&quot;[9]&quot;,&quot;manualOverrideText&quot;:&quot;&quot;},&quot;citationTag&quot;:&quot;MENDELEY_CITATION_v3_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&quot;,&quot;citationItems&quot;:[{&quot;id&quot;:&quot;14b60057-f4ce-30ce-b5ff-190fa2b829e9&quot;,&quot;itemData&quot;:{&quot;type&quot;:&quot;webpage&quot;,&quot;id&quot;:&quot;14b60057-f4ce-30ce-b5ff-190fa2b829e9&quot;,&quot;title&quot;:&quot;Raspberry Pi Documentation&quot;,&quot;accessed&quot;:{&quot;date-parts&quot;:[[2022,11,19]]},&quot;URL&quot;:&quot;https://www.raspberrypi.com/documentation/&quot;,&quot;container-title-short&quot;:&quot;&quot;},&quot;isTemporary&quot;:false}]},{&quot;citationID&quot;:&quot;MENDELEY_CITATION_c30d208a-bba9-4511-8357-a72a4fde2b41&quot;,&quot;properties&quot;:{&quot;noteIndex&quot;:0},&quot;isEdited&quot;:false,&quot;manualOverride&quot;:{&quot;isManuallyOverridden&quot;:false,&quot;citeprocText&quot;:&quot;[10]&quot;,&quot;manualOverrideText&quot;:&quot;&quot;},&quot;citationTag&quot;:&quot;MENDELEY_CITATION_v3_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&quot;,&quot;citationItems&quot;:[{&quot;id&quot;:&quot;392e6e12-eed1-3506-b3f2-619b37159c04&quot;,&quot;itemData&quot;:{&quot;type&quot;:&quot;book&quot;,&quot;id&quot;:&quot;392e6e12-eed1-3506-b3f2-619b37159c04&quot;,&quot;title&quot;:&quot;Low Cost IoT Enabled Weather Station; Low Cost IoT Enabled Weather Station&quot;,&quot;author&quot;:[{&quot;family&quot;:&quot;Singh&quot;,&quot;given&quot;:&quot;Dushyant Kumar&quot;,&quot;parse-names&quot;:false,&quot;dropping-particle&quot;:&quot;&quot;,&quot;non-dropping-particle&quot;:&quot;&quot;},{&quot;family&quot;:&quot;Jerath&quot;,&quot;given&quot;:&quot;Himani&quot;,&quot;parse-names&quot;:false,&quot;dropping-particle&quot;:&quot;&quot;,&quot;non-dropping-particle&quot;:&quot;&quot;},{&quot;family&quot;:&quot;Raja&quot;,&quot;given&quot;:&quot;P&quot;,&quot;parse-names&quot;:false,&quot;dropping-particle&quot;:&quot;&quot;,&quot;non-dropping-particle&quot;:&quot;&quot;}],&quot;ISBN&quot;:&quot;9781728106663&quot;,&quot;issued&quot;:{&quot;date-parts&quot;:[[2020]]},&quot;abstract&quot;:&quot;The recent trends in the variations of climatic conditions are drastic throughout the world and furthermore its growing unpredictability is a major concern. The existing solutions are highly global and are inaccessible to the common man. The weather conditions applicable to a city may not be as such for a farmer of small rural region or a worker of a small town. Hence, humidity and temperature measurement plays an important role in different fields like Agriculture, Science, Engineering and Technology. The proposed work provides an optimal solution for monitoring the weather conditions at extremely local level with low cost, compact Internet of Things (IoT) based system. In this paper the design of the system is presented with the use of Node MCU for realizing the low cost solution. This low cost weather station is a product equipped with instruments and sensors for measuring the atmospheric conditions like temperature, humidity, wing speed, wind direction for the purpose of making weather forecasts. With IoT enabling, weather station is able to upload, without any human intervention, the measured atmospheric parameters i.e. temperature, humidity, wind speed, wind direction to the IoT cloud. From the cloud user can access all the atmospheric parameters being measured through weather station from any location across the world from any connected device-laptop or mobile phone. The \&quot;Low cost Compact IoT enabled Weather Station\&quot; need not to be physically visited to read out the measured atmospheric parameters and thus does not have any display which also makes it power efficient running at only 80mA to 90mA.&quot;,&quot;container-title-short&quot;:&quot;&quot;},&quot;isTemporary&quot;:false}]},{&quot;citationID&quot;:&quot;MENDELEY_CITATION_072cc34a-1825-4af9-926b-db04119b7f38&quot;,&quot;properties&quot;:{&quot;noteIndex&quot;:0},&quot;isEdited&quot;:false,&quot;manualOverride&quot;:{&quot;isManuallyOverridden&quot;:false,&quot;citeprocText&quot;:&quot;[10]&quot;,&quot;manualOverrideText&quot;:&quot;&quot;},&quot;citationTag&quot;:&quot;MENDELEY_CITATION_v3_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&quot;,&quot;citationItems&quot;:[{&quot;id&quot;:&quot;392e6e12-eed1-3506-b3f2-619b37159c04&quot;,&quot;itemData&quot;:{&quot;type&quot;:&quot;book&quot;,&quot;id&quot;:&quot;392e6e12-eed1-3506-b3f2-619b37159c04&quot;,&quot;title&quot;:&quot;Low Cost IoT Enabled Weather Station; Low Cost IoT Enabled Weather Station&quot;,&quot;author&quot;:[{&quot;family&quot;:&quot;Singh&quot;,&quot;given&quot;:&quot;Dushyant Kumar&quot;,&quot;parse-names&quot;:false,&quot;dropping-particle&quot;:&quot;&quot;,&quot;non-dropping-particle&quot;:&quot;&quot;},{&quot;family&quot;:&quot;Jerath&quot;,&quot;given&quot;:&quot;Himani&quot;,&quot;parse-names&quot;:false,&quot;dropping-particle&quot;:&quot;&quot;,&quot;non-dropping-particle&quot;:&quot;&quot;},{&quot;family&quot;:&quot;Raja&quot;,&quot;given&quot;:&quot;P&quot;,&quot;parse-names&quot;:false,&quot;dropping-particle&quot;:&quot;&quot;,&quot;non-dropping-particle&quot;:&quot;&quot;}],&quot;ISBN&quot;:&quot;9781728106663&quot;,&quot;issued&quot;:{&quot;date-parts&quot;:[[2020]]},&quot;abstract&quot;:&quot;The recent trends in the variations of climatic conditions are drastic throughout the world and furthermore its growing unpredictability is a major concern. The existing solutions are highly global and are inaccessible to the common man. The weather conditions applicable to a city may not be as such for a farmer of small rural region or a worker of a small town. Hence, humidity and temperature measurement plays an important role in different fields like Agriculture, Science, Engineering and Technology. The proposed work provides an optimal solution for monitoring the weather conditions at extremely local level with low cost, compact Internet of Things (IoT) based system. In this paper the design of the system is presented with the use of Node MCU for realizing the low cost solution. This low cost weather station is a product equipped with instruments and sensors for measuring the atmospheric conditions like temperature, humidity, wing speed, wind direction for the purpose of making weather forecasts. With IoT enabling, weather station is able to upload, without any human intervention, the measured atmospheric parameters i.e. temperature, humidity, wind speed, wind direction to the IoT cloud. From the cloud user can access all the atmospheric parameters being measured through weather station from any location across the world from any connected device-laptop or mobile phone. The \&quot;Low cost Compact IoT enabled Weather Station\&quot; need not to be physically visited to read out the measured atmospheric parameters and thus does not have any display which also makes it power efficient running at only 80mA to 90mA.&quot;,&quot;container-title-short&quot;:&quot;&quot;},&quot;isTemporary&quot;:false}]},{&quot;citationID&quot;:&quot;MENDELEY_CITATION_71f630a3-feef-44ad-96ae-005a177a8f12&quot;,&quot;properties&quot;:{&quot;noteIndex&quot;:0},&quot;isEdited&quot;:false,&quot;manualOverride&quot;:{&quot;isManuallyOverridden&quot;:false,&quot;citeprocText&quot;:&quot;[7]&quot;,&quot;manualOverrideText&quot;:&quot;&quot;},&quot;citationTag&quot;:&quot;MENDELEY_CITATION_v3_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&quot;,&quot;citationItems&quot;:[{&quot;id&quot;:&quot;d0b731b8-e72f-3777-9c12-ca5b7a409730&quot;,&quot;itemData&quot;:{&quot;type&quot;:&quot;book&quot;,&quot;id&quot;:&quot;d0b731b8-e72f-3777-9c12-ca5b7a409730&quot;,&quot;title&quot;:&quot;Cloud Based Weather Station using IoT Devices; Cloud Based Weather Station using IoT Devices&quot;,&quot;author&quot;:[{&quot;family&quot;:&quot;Kapoor&quot;,&quot;given&quot;:&quot;Palak&quot;,&quot;parse-names&quot;:false,&quot;dropping-particle&quot;:&quot;&quot;,&quot;non-dropping-particle&quot;:&quot;&quot;},{&quot;family&quot;:&quot;Ahmed Barbhuiya&quot;,&quot;given&quot;:&quot;Ferdous&quot;,&quot;parse-names&quot;:false,&quot;dropping-particle&quot;:&quot;&quot;,&quot;non-dropping-particle&quot;:&quot;&quot;}],&quot;ISBN&quot;:&quot;9781728118956&quot;,&quot;issued&quot;:{&quot;date-parts&quot;:[[2019]]},&quot;abstract&quot;:&quot;This paper proposes a smart system cloud based weather station. The system uses Raspberry Pi, for collecting and observing weather data. The storing and processing of the obtained weather data is done in cloud to predicting the effect of this weather change. The system is designed to effectively monitor the ambient weather conditions such as temperature, humidity, wind speed, pressure, and rainfall etc. The objective is to design a system which is low cost, requires less maintenance, and involved minimal manual intervention. The system is built using commodity hardware Raspberry Pi, various sensors and uses WiFi as a communication medium which makes the system consume very low power and low cost of building. Smaller Raspberry Pi Zero W boards are used to collect the sensor's data and send it to the base station Raspberry Pi 3 board. The Raspberry Pi 3 then further transmits the data over WiFi to the cloud database and this data is further used to train new Machine Learning model deployed in the cloud for prediction of the effect and to observe and study various weather patterns and trends. The users can access the weather data and insights remotely, and in real time through a web application that is built using the Django Framework, and is deployed in the cloud.&quot;,&quot;container-title-short&quot;:&quot;&quot;},&quot;isTemporary&quot;:false}]},{&quot;citationID&quot;:&quot;MENDELEY_CITATION_c4123f0f-1660-4d2e-99a7-76e36e15a953&quot;,&quot;properties&quot;:{&quot;noteIndex&quot;:0},&quot;isEdited&quot;:false,&quot;manualOverride&quot;:{&quot;isManuallyOverridden&quot;:false,&quot;citeprocText&quot;:&quot;[6], [7]&quot;,&quot;manualOverrideText&quot;:&quot;&quot;},&quot;citationTag&quot;:&quot;MENDELEY_CITATION_v3_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&quot;,&quot;citationItems&quot;:[{&quot;id&quot;:&quot;62d04571-ff41-3d49-9e75-5943dcec873b&quot;,&quot;itemData&quot;:{&quot;type&quot;:&quot;paper-conference&quot;,&quot;id&quot;:&quot;62d04571-ff41-3d49-9e75-5943dcec873b&quot;,&quot;title&quot;:&quot;Weather Station Design Using IoT Platform Based On Arduino Mega&quot;,&quot;author&quot;:[{&quot;family&quot;:&quot;Kusriyanto&quot;,&quot;given&quot;:&quot;Medilla&quot;,&quot;parse-names&quot;:false,&quot;dropping-particle&quot;:&quot;&quot;,&quot;non-dropping-particle&quot;:&quot;&quot;},{&quot;family&quot;:&quot;Putra&quot;,&quot;given&quot;:&quot;Agusti Anggara&quot;,&quot;parse-names&quot;:false,&quot;dropping-particle&quot;:&quot;&quot;,&quot;non-dropping-particle&quot;:&quot;&quot;}],&quot;container-title&quot;:&quot;ISESD 2018 - International Symposium on Electronics and Smart Devices: Smart Devices for Big Data Analytic and Machine Learning&quot;,&quot;DOI&quot;:&quot;10.1109/ISESD.2018.8605456&quot;,&quot;ISBN&quot;:&quot;9781538666708&quot;,&quot;issued&quot;:{&quot;date-parts&quot;:[[2019,1,7]]},&quot;abstract&quot;:&quot;Weather stations are built for the purpose of collecting quantitative data about the weather conditions of a place. Monitoring weather conditions in an environment today is considered to be very important because of the uncertain weather changes every day. This research tries to make weather station which can be accessed through website by using IoT platform. Users can know the weather changes in an area without the need to come to the area. This design uses Arduino Mega 2560 as a microcontroller. The measured weather parameters include temperature and humidity using DHT-22 sensors, rain detection using FC-37 rain sensor, and air pressure using BMP180 sensor. Air pressure measurement results are used to predict the weather. The measurement results of all sensors are stored in SD Card and displayed on TFT LCD 2.2 'and website using ESP8266 wifi module. In this research, the difference of measurement result with PCE-THB 40 module with an average error of 3.74% for temperature, 2.14% for air humidity and 0.32% hPa for air pressure.&quot;,&quot;publisher&quot;:&quot;Institute of Electrical and Electronics Engineers Inc.&quot;,&quot;container-title-short&quot;:&quot;&quot;},&quot;isTemporary&quot;:false},{&quot;id&quot;:&quot;d0b731b8-e72f-3777-9c12-ca5b7a409730&quot;,&quot;itemData&quot;:{&quot;type&quot;:&quot;book&quot;,&quot;id&quot;:&quot;d0b731b8-e72f-3777-9c12-ca5b7a409730&quot;,&quot;title&quot;:&quot;Cloud Based Weather Station using IoT Devices; Cloud Based Weather Station using IoT Devices&quot;,&quot;author&quot;:[{&quot;family&quot;:&quot;Kapoor&quot;,&quot;given&quot;:&quot;Palak&quot;,&quot;parse-names&quot;:false,&quot;dropping-particle&quot;:&quot;&quot;,&quot;non-dropping-particle&quot;:&quot;&quot;},{&quot;family&quot;:&quot;Ahmed Barbhuiya&quot;,&quot;given&quot;:&quot;Ferdous&quot;,&quot;parse-names&quot;:false,&quot;dropping-particle&quot;:&quot;&quot;,&quot;non-dropping-particle&quot;:&quot;&quot;}],&quot;ISBN&quot;:&quot;9781728118956&quot;,&quot;issued&quot;:{&quot;date-parts&quot;:[[2019]]},&quot;abstract&quot;:&quot;This paper proposes a smart system cloud based weather station. The system uses Raspberry Pi, for collecting and observing weather data. The storing and processing of the obtained weather data is done in cloud to predicting the effect of this weather change. The system is designed to effectively monitor the ambient weather conditions such as temperature, humidity, wind speed, pressure, and rainfall etc. The objective is to design a system which is low cost, requires less maintenance, and involved minimal manual intervention. The system is built using commodity hardware Raspberry Pi, various sensors and uses WiFi as a communication medium which makes the system consume very low power and low cost of building. Smaller Raspberry Pi Zero W boards are used to collect the sensor's data and send it to the base station Raspberry Pi 3 board. The Raspberry Pi 3 then further transmits the data over WiFi to the cloud database and this data is further used to train new Machine Learning model deployed in the cloud for prediction of the effect and to observe and study various weather patterns and trends. The users can access the weather data and insights remotely, and in real time through a web application that is built using the Django Framework, and is deployed in the cloud.&quot;,&quot;container-title-short&quot;:&quot;&quot;},&quot;isTemporary&quot;:false}]},{&quot;citationID&quot;:&quot;MENDELEY_CITATION_4bfcb1e0-a162-4575-bed9-f2c35b8ef5db&quot;,&quot;properties&quot;:{&quot;noteIndex&quot;:0},&quot;isEdited&quot;:false,&quot;manualOverride&quot;:{&quot;isManuallyOverridden&quot;:false,&quot;citeprocText&quot;:&quot;[7]&quot;,&quot;manualOverrideText&quot;:&quot;&quot;},&quot;citationTag&quot;:&quot;MENDELEY_CITATION_v3_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&quot;,&quot;citationItems&quot;:[{&quot;id&quot;:&quot;d0b731b8-e72f-3777-9c12-ca5b7a409730&quot;,&quot;itemData&quot;:{&quot;type&quot;:&quot;book&quot;,&quot;id&quot;:&quot;d0b731b8-e72f-3777-9c12-ca5b7a409730&quot;,&quot;title&quot;:&quot;Cloud Based Weather Station using IoT Devices; Cloud Based Weather Station using IoT Devices&quot;,&quot;author&quot;:[{&quot;family&quot;:&quot;Kapoor&quot;,&quot;given&quot;:&quot;Palak&quot;,&quot;parse-names&quot;:false,&quot;dropping-particle&quot;:&quot;&quot;,&quot;non-dropping-particle&quot;:&quot;&quot;},{&quot;family&quot;:&quot;Ahmed Barbhuiya&quot;,&quot;given&quot;:&quot;Ferdous&quot;,&quot;parse-names&quot;:false,&quot;dropping-particle&quot;:&quot;&quot;,&quot;non-dropping-particle&quot;:&quot;&quot;}],&quot;ISBN&quot;:&quot;9781728118956&quot;,&quot;issued&quot;:{&quot;date-parts&quot;:[[2019]]},&quot;abstract&quot;:&quot;This paper proposes a smart system cloud based weather station. The system uses Raspberry Pi, for collecting and observing weather data. The storing and processing of the obtained weather data is done in cloud to predicting the effect of this weather change. The system is designed to effectively monitor the ambient weather conditions such as temperature, humidity, wind speed, pressure, and rainfall etc. The objective is to design a system which is low cost, requires less maintenance, and involved minimal manual intervention. The system is built using commodity hardware Raspberry Pi, various sensors and uses WiFi as a communication medium which makes the system consume very low power and low cost of building. Smaller Raspberry Pi Zero W boards are used to collect the sensor's data and send it to the base station Raspberry Pi 3 board. The Raspberry Pi 3 then further transmits the data over WiFi to the cloud database and this data is further used to train new Machine Learning model deployed in the cloud for prediction of the effect and to observe and study various weather patterns and trends. The users can access the weather data and insights remotely, and in real time through a web application that is built using the Django Framework, and is deployed in the cloud.&quot;,&quot;container-title-short&quot;:&quot;&quot;},&quot;isTemporary&quot;:false}]},{&quot;citationID&quot;:&quot;MENDELEY_CITATION_cbd7572b-f2cf-4386-abbe-fa0765d6095a&quot;,&quot;properties&quot;:{&quot;noteIndex&quot;:0},&quot;isEdited&quot;:false,&quot;manualOverride&quot;:{&quot;isManuallyOverridden&quot;:false,&quot;citeprocText&quot;:&quot;[7], [9]&quot;,&quot;manualOverrideText&quot;:&quot;&quot;},&quot;citationTag&quot;:&quot;MENDELEY_CITATION_v3_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&quot;,&quot;citationItems&quot;:[{&quot;id&quot;:&quot;14b60057-f4ce-30ce-b5ff-190fa2b829e9&quot;,&quot;itemData&quot;:{&quot;type&quot;:&quot;webpage&quot;,&quot;id&quot;:&quot;14b60057-f4ce-30ce-b5ff-190fa2b829e9&quot;,&quot;title&quot;:&quot;Raspberry Pi Documentation&quot;,&quot;accessed&quot;:{&quot;date-parts&quot;:[[2022,11,19]]},&quot;URL&quot;:&quot;https://www.raspberrypi.com/documentation/&quot;,&quot;container-title-short&quot;:&quot;&quot;},&quot;isTemporary&quot;:false},{&quot;id&quot;:&quot;d0b731b8-e72f-3777-9c12-ca5b7a409730&quot;,&quot;itemData&quot;:{&quot;type&quot;:&quot;book&quot;,&quot;id&quot;:&quot;d0b731b8-e72f-3777-9c12-ca5b7a409730&quot;,&quot;title&quot;:&quot;Cloud Based Weather Station using IoT Devices; Cloud Based Weather Station using IoT Devices&quot;,&quot;author&quot;:[{&quot;family&quot;:&quot;Kapoor&quot;,&quot;given&quot;:&quot;Palak&quot;,&quot;parse-names&quot;:false,&quot;dropping-particle&quot;:&quot;&quot;,&quot;non-dropping-particle&quot;:&quot;&quot;},{&quot;family&quot;:&quot;Ahmed Barbhuiya&quot;,&quot;given&quot;:&quot;Ferdous&quot;,&quot;parse-names&quot;:false,&quot;dropping-particle&quot;:&quot;&quot;,&quot;non-dropping-particle&quot;:&quot;&quot;}],&quot;ISBN&quot;:&quot;9781728118956&quot;,&quot;issued&quot;:{&quot;date-parts&quot;:[[2019]]},&quot;abstract&quot;:&quot;This paper proposes a smart system cloud based weather station. The system uses Raspberry Pi, for collecting and observing weather data. The storing and processing of the obtained weather data is done in cloud to predicting the effect of this weather change. The system is designed to effectively monitor the ambient weather conditions such as temperature, humidity, wind speed, pressure, and rainfall etc. The objective is to design a system which is low cost, requires less maintenance, and involved minimal manual intervention. The system is built using commodity hardware Raspberry Pi, various sensors and uses WiFi as a communication medium which makes the system consume very low power and low cost of building. Smaller Raspberry Pi Zero W boards are used to collect the sensor's data and send it to the base station Raspberry Pi 3 board. The Raspberry Pi 3 then further transmits the data over WiFi to the cloud database and this data is further used to train new Machine Learning model deployed in the cloud for prediction of the effect and to observe and study various weather patterns and trends. The users can access the weather data and insights remotely, and in real time through a web application that is built using the Django Framework, and is deployed in the cloud.&quot;,&quot;container-title-short&quot;:&quot;&quot;},&quot;isTemporary&quot;:false}]},{&quot;citationID&quot;:&quot;MENDELEY_CITATION_c65fe9d6-81f5-4062-9f31-f76b2659ea52&quot;,&quot;properties&quot;:{&quot;noteIndex&quot;:0},&quot;isEdited&quot;:false,&quot;manualOverride&quot;:{&quot;isManuallyOverridden&quot;:false,&quot;citeprocText&quot;:&quot;[10]&quot;,&quot;manualOverrideText&quot;:&quot;&quot;},&quot;citationTag&quot;:&quot;MENDELEY_CITATION_v3_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&quot;,&quot;citationItems&quot;:[{&quot;id&quot;:&quot;392e6e12-eed1-3506-b3f2-619b37159c04&quot;,&quot;itemData&quot;:{&quot;type&quot;:&quot;book&quot;,&quot;id&quot;:&quot;392e6e12-eed1-3506-b3f2-619b37159c04&quot;,&quot;title&quot;:&quot;Low Cost IoT Enabled Weather Station; Low Cost IoT Enabled Weather Station&quot;,&quot;author&quot;:[{&quot;family&quot;:&quot;Singh&quot;,&quot;given&quot;:&quot;Dushyant Kumar&quot;,&quot;parse-names&quot;:false,&quot;dropping-particle&quot;:&quot;&quot;,&quot;non-dropping-particle&quot;:&quot;&quot;},{&quot;family&quot;:&quot;Jerath&quot;,&quot;given&quot;:&quot;Himani&quot;,&quot;parse-names&quot;:false,&quot;dropping-particle&quot;:&quot;&quot;,&quot;non-dropping-particle&quot;:&quot;&quot;},{&quot;family&quot;:&quot;Raja&quot;,&quot;given&quot;:&quot;P&quot;,&quot;parse-names&quot;:false,&quot;dropping-particle&quot;:&quot;&quot;,&quot;non-dropping-particle&quot;:&quot;&quot;}],&quot;ISBN&quot;:&quot;9781728106663&quot;,&quot;issued&quot;:{&quot;date-parts&quot;:[[2020]]},&quot;abstract&quot;:&quot;The recent trends in the variations of climatic conditions are drastic throughout the world and furthermore its growing unpredictability is a major concern. The existing solutions are highly global and are inaccessible to the common man. The weather conditions applicable to a city may not be as such for a farmer of small rural region or a worker of a small town. Hence, humidity and temperature measurement plays an important role in different fields like Agriculture, Science, Engineering and Technology. The proposed work provides an optimal solution for monitoring the weather conditions at extremely local level with low cost, compact Internet of Things (IoT) based system. In this paper the design of the system is presented with the use of Node MCU for realizing the low cost solution. This low cost weather station is a product equipped with instruments and sensors for measuring the atmospheric conditions like temperature, humidity, wing speed, wind direction for the purpose of making weather forecasts. With IoT enabling, weather station is able to upload, without any human intervention, the measured atmospheric parameters i.e. temperature, humidity, wind speed, wind direction to the IoT cloud. From the cloud user can access all the atmospheric parameters being measured through weather station from any location across the world from any connected device-laptop or mobile phone. The \&quot;Low cost Compact IoT enabled Weather Station\&quot; need not to be physically visited to read out the measured atmospheric parameters and thus does not have any display which also makes it power efficient running at only 80mA to 90mA.&quot;,&quot;container-title-short&quot;:&quot;&quot;},&quot;isTemporary&quot;:false}]},{&quot;citationID&quot;:&quot;MENDELEY_CITATION_bff7390f-77f2-4aa2-b658-649eb7087b94&quot;,&quot;properties&quot;:{&quot;noteIndex&quot;:0},&quot;isEdited&quot;:false,&quot;manualOverride&quot;:{&quot;isManuallyOverridden&quot;:false,&quot;citeprocText&quot;:&quot;[7]&quot;,&quot;manualOverrideText&quot;:&quot;&quot;},&quot;citationTag&quot;:&quot;MENDELEY_CITATION_v3_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&quot;,&quot;citationItems&quot;:[{&quot;id&quot;:&quot;d0b731b8-e72f-3777-9c12-ca5b7a409730&quot;,&quot;itemData&quot;:{&quot;type&quot;:&quot;book&quot;,&quot;id&quot;:&quot;d0b731b8-e72f-3777-9c12-ca5b7a409730&quot;,&quot;title&quot;:&quot;Cloud Based Weather Station using IoT Devices; Cloud Based Weather Station using IoT Devices&quot;,&quot;author&quot;:[{&quot;family&quot;:&quot;Kapoor&quot;,&quot;given&quot;:&quot;Palak&quot;,&quot;parse-names&quot;:false,&quot;dropping-particle&quot;:&quot;&quot;,&quot;non-dropping-particle&quot;:&quot;&quot;},{&quot;family&quot;:&quot;Ahmed Barbhuiya&quot;,&quot;given&quot;:&quot;Ferdous&quot;,&quot;parse-names&quot;:false,&quot;dropping-particle&quot;:&quot;&quot;,&quot;non-dropping-particle&quot;:&quot;&quot;}],&quot;ISBN&quot;:&quot;9781728118956&quot;,&quot;issued&quot;:{&quot;date-parts&quot;:[[2019]]},&quot;abstract&quot;:&quot;This paper proposes a smart system cloud based weather station. The system uses Raspberry Pi, for collecting and observing weather data. The storing and processing of the obtained weather data is done in cloud to predicting the effect of this weather change. The system is designed to effectively monitor the ambient weather conditions such as temperature, humidity, wind speed, pressure, and rainfall etc. The objective is to design a system which is low cost, requires less maintenance, and involved minimal manual intervention. The system is built using commodity hardware Raspberry Pi, various sensors and uses WiFi as a communication medium which makes the system consume very low power and low cost of building. Smaller Raspberry Pi Zero W boards are used to collect the sensor's data and send it to the base station Raspberry Pi 3 board. The Raspberry Pi 3 then further transmits the data over WiFi to the cloud database and this data is further used to train new Machine Learning model deployed in the cloud for prediction of the effect and to observe and study various weather patterns and trends. The users can access the weather data and insights remotely, and in real time through a web application that is built using the Django Framework, and is deployed in the cloud.&quot;,&quot;container-title-short&quot;:&quot;&quot;},&quot;isTemporary&quot;:false}]},{&quot;citationID&quot;:&quot;MENDELEY_CITATION_42435262-0160-48b2-9156-19e082ce64ae&quot;,&quot;properties&quot;:{&quot;noteIndex&quot;:0},&quot;isEdited&quot;:false,&quot;manualOverride&quot;:{&quot;isManuallyOverridden&quot;:false,&quot;citeprocText&quot;:&quot;[11]&quot;,&quot;manualOverrideText&quot;:&quot;&quot;},&quot;citationTag&quot;:&quot;MENDELEY_CITATION_v3_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&quot;,&quot;citationItems&quot;:[{&quot;id&quot;:&quot;c837dc7a-c743-3bd2-b699-1b0de0daf4cb&quot;,&quot;itemData&quot;:{&quot;type&quot;:&quot;webpage&quot;,&quot;id&quot;:&quot;c837dc7a-c743-3bd2-b699-1b0de0daf4cb&quot;,&quot;title&quot;:&quot;Ranking: najlepsze stacje pogodowe 2022🥇&quot;,&quot;accessed&quot;:{&quot;date-parts&quot;:[[2022,11,19]]},&quot;URL&quot;:&quot;https://www.skapiec.pl/cat/4459-stacje-pogodowe/ranking.html&quot;,&quot;container-title-short&quot;:&quot;&quot;},&quot;isTemporary&quot;:false}]},{&quot;citationID&quot;:&quot;MENDELEY_CITATION_4061c42e-1ce1-4d4a-8b16-65c3835dc763&quot;,&quot;properties&quot;:{&quot;noteIndex&quot;:0},&quot;isEdited&quot;:false,&quot;manualOverride&quot;:{&quot;isManuallyOverridden&quot;:false,&quot;citeprocText&quot;:&quot;[12]&quot;,&quot;manualOverrideText&quot;:&quot;&quot;},&quot;citationTag&quot;:&quot;MENDELEY_CITATION_v3_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&quot;,&quot;citationItems&quot;:[{&quot;id&quot;:&quot;13eae46c-24f9-39ac-8a72-7d5c1f9dbe5b&quot;,&quot;itemData&quot;:{&quot;type&quot;:&quot;webpage&quot;,&quot;id&quot;:&quot;13eae46c-24f9-39ac-8a72-7d5c1f9dbe5b&quot;,&quot;title&quot;:&quot;Ambient Weather WS-2902 Smart Weather Station with WiFi Remote Monitoring and Alerts&quot;,&quot;accessed&quot;:{&quot;date-parts&quot;:[[2022,11,17]]},&quot;URL&quot;:&quot;https://ambientweather.com/ws-2902-smart-weather-station&quot;,&quot;container-title-short&quot;:&quot;&quot;},&quot;isTemporary&quot;:false}]},{&quot;citationID&quot;:&quot;MENDELEY_CITATION_ccfa645e-f6f7-48c5-95c3-77822efa2a5b&quot;,&quot;properties&quot;:{&quot;noteIndex&quot;:0},&quot;isEdited&quot;:false,&quot;manualOverride&quot;:{&quot;isManuallyOverridden&quot;:false,&quot;citeprocText&quot;:&quot;[12]&quot;,&quot;manualOverrideText&quot;:&quot;&quot;},&quot;citationTag&quot;:&quot;MENDELEY_CITATION_v3_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&quot;,&quot;citationItems&quot;:[{&quot;id&quot;:&quot;13eae46c-24f9-39ac-8a72-7d5c1f9dbe5b&quot;,&quot;itemData&quot;:{&quot;type&quot;:&quot;webpage&quot;,&quot;id&quot;:&quot;13eae46c-24f9-39ac-8a72-7d5c1f9dbe5b&quot;,&quot;title&quot;:&quot;Ambient Weather WS-2902 Smart Weather Station with WiFi Remote Monitoring and Alerts&quot;,&quot;accessed&quot;:{&quot;date-parts&quot;:[[2022,11,17]]},&quot;URL&quot;:&quot;https://ambientweather.com/ws-2902-smart-weather-station&quot;,&quot;container-title-short&quot;:&quot;&quot;},&quot;isTemporary&quot;:false}]},{&quot;citationID&quot;:&quot;MENDELEY_CITATION_fd27e5f5-1325-4d33-9a23-93a0e389c8fa&quot;,&quot;properties&quot;:{&quot;noteIndex&quot;:0},&quot;isEdited&quot;:false,&quot;manualOverride&quot;:{&quot;isManuallyOverridden&quot;:false,&quot;citeprocText&quot;:&quot;[13]&quot;,&quot;manualOverrideText&quot;:&quot;&quot;},&quot;citationTag&quot;:&quot;MENDELEY_CITATION_v3_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&quot;,&quot;citationItems&quot;:[{&quot;id&quot;:&quot;d2f90e7c-76b6-3cb6-8f9b-0face2f316f2&quot;,&quot;itemData&quot;:{&quot;type&quot;:&quot;webpage&quot;,&quot;id&quot;:&quot;d2f90e7c-76b6-3cb6-8f9b-0face2f316f2&quot;,&quot;title&quot;:&quot;Vantage Pro2 — Davis Instruments&quot;,&quot;accessed&quot;:{&quot;date-parts&quot;:[[2022,11,19]]},&quot;URL&quot;:&quot;https://www.davisinstruments.com/pages/vantage-pro2&quot;,&quot;container-title-short&quot;:&quot;&quot;},&quot;isTemporary&quot;:false}]},{&quot;citationID&quot;:&quot;MENDELEY_CITATION_d6dafcb7-fc2d-40d3-a8e8-84db72334b9f&quot;,&quot;properties&quot;:{&quot;noteIndex&quot;:0},&quot;isEdited&quot;:false,&quot;manualOverride&quot;:{&quot;isManuallyOverridden&quot;:false,&quot;citeprocText&quot;:&quot;[14]&quot;,&quot;manualOverrideText&quot;:&quot;&quot;},&quot;citationTag&quot;:&quot;MENDELEY_CITATION_v3_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&quot;,&quot;citationItems&quot;:[{&quot;id&quot;:&quot;664d5eb4-8b16-30f0-aa2e-ad0fcf19e307&quot;,&quot;itemData&quot;:{&quot;type&quot;:&quot;webpage&quot;,&quot;id&quot;:&quot;664d5eb4-8b16-30f0-aa2e-ad0fcf19e307&quot;,&quot;title&quot;:&quot;File:Vantage Vue weather station.jpg - Wikimedia Commons&quot;,&quot;accessed&quot;:{&quot;date-parts&quot;:[[2022,11,19]]},&quot;URL&quot;:&quot;https://commons.wikimedia.org/wiki/File:Vantage_Vue_weather_station.jpg&quot;,&quot;container-title-short&quot;:&quot;&quot;},&quot;isTemporary&quot;:false}]},{&quot;citationID&quot;:&quot;MENDELEY_CITATION_28a584e1-2d7a-41e5-b74b-0fb8bbb46c96&quot;,&quot;properties&quot;:{&quot;noteIndex&quot;:0},&quot;isEdited&quot;:false,&quot;manualOverride&quot;:{&quot;isManuallyOverridden&quot;:false,&quot;citeprocText&quot;:&quot;[15]&quot;,&quot;manualOverrideText&quot;:&quot;&quot;},&quot;citationTag&quot;:&quot;MENDELEY_CITATION_v3_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&quot;,&quot;citationItems&quot;:[{&quot;id&quot;:&quot;f70b6b30-3fa0-3638-9ebc-8910f429be26&quot;,&quot;itemData&quot;:{&quot;type&quot;:&quot;report&quot;,&quot;id&quot;:&quot;f70b6b30-3fa0-3638-9ebc-8910f429be26&quot;,&quot;title&quot;:&quot;Digital Temperature and Humidity Sensor AM2320 Product Manual&quot;,&quot;container-title-short&quot;:&quot;&quot;},&quot;isTemporary&quot;:false}]},{&quot;citationID&quot;:&quot;MENDELEY_CITATION_8f356176-19c1-49bd-972e-118b95171c03&quot;,&quot;properties&quot;:{&quot;noteIndex&quot;:0},&quot;isEdited&quot;:false,&quot;manualOverride&quot;:{&quot;isManuallyOverridden&quot;:false,&quot;citeprocText&quot;:&quot;[15]&quot;,&quot;manualOverrideText&quot;:&quot;&quot;},&quot;citationTag&quot;:&quot;MENDELEY_CITATION_v3_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&quot;,&quot;citationItems&quot;:[{&quot;id&quot;:&quot;f70b6b30-3fa0-3638-9ebc-8910f429be26&quot;,&quot;itemData&quot;:{&quot;type&quot;:&quot;report&quot;,&quot;id&quot;:&quot;f70b6b30-3fa0-3638-9ebc-8910f429be26&quot;,&quot;title&quot;:&quot;Digital Temperature and Humidity Sensor AM2320 Product Manual&quot;,&quot;container-title-short&quot;:&quot;&quot;},&quot;isTemporary&quot;:false}]},{&quot;citationID&quot;:&quot;MENDELEY_CITATION_e5fb85aa-d4fb-4038-a135-71af6bfece3e&quot;,&quot;properties&quot;:{&quot;noteIndex&quot;:0},&quot;isEdited&quot;:false,&quot;manualOverride&quot;:{&quot;isManuallyOverridden&quot;:false,&quot;citeprocText&quot;:&quot;[15]&quot;,&quot;manualOverrideText&quot;:&quot;&quot;},&quot;citationTag&quot;:&quot;MENDELEY_CITATION_v3_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&quot;,&quot;citationItems&quot;:[{&quot;id&quot;:&quot;f70b6b30-3fa0-3638-9ebc-8910f429be26&quot;,&quot;itemData&quot;:{&quot;type&quot;:&quot;report&quot;,&quot;id&quot;:&quot;f70b6b30-3fa0-3638-9ebc-8910f429be26&quot;,&quot;title&quot;:&quot;Digital Temperature and Humidity Sensor AM2320 Product Manual&quot;,&quot;container-title-short&quot;:&quot;&quot;},&quot;isTemporary&quot;:false}]},{&quot;citationID&quot;:&quot;MENDELEY_CITATION_85c956f8-3557-4116-923e-048d0118e882&quot;,&quot;properties&quot;:{&quot;noteIndex&quot;:0},&quot;isEdited&quot;:false,&quot;manualOverride&quot;:{&quot;isManuallyOverridden&quot;:false,&quot;citeprocText&quot;:&quot;[16]&quot;,&quot;manualOverrideText&quot;:&quot;&quot;},&quot;citationTag&quot;:&quot;MENDELEY_CITATION_v3_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&quot;,&quot;citationItems&quot;:[{&quot;id&quot;:&quot;abc8a511-5555-3f6d-b1c9-c979b3655266&quot;,&quot;itemData&quot;:{&quot;type&quot;:&quot;webpage&quot;,&quot;id&quot;:&quot;abc8a511-5555-3f6d-b1c9-c979b3655266&quot;,&quot;title&quot;:&quot;AM2320 Digital Temperature and Humidity Sensor | Available a… | Flickr&quot;,&quot;accessed&quot;:{&quot;date-parts&quot;:[[2022,12,6]]},&quot;URL&quot;:&quot;https://www.flickr.com/photos/adafruit/39982173704/&quot;,&quot;container-title-short&quot;:&quot;&quot;},&quot;isTemporary&quot;:false}]},{&quot;citationID&quot;:&quot;MENDELEY_CITATION_71e450d9-d437-413d-b852-d07edf7f505e&quot;,&quot;properties&quot;:{&quot;noteIndex&quot;:0},&quot;isEdited&quot;:false,&quot;manualOverride&quot;:{&quot;isManuallyOverridden&quot;:false,&quot;citeprocText&quot;:&quot;[17]&quot;,&quot;manualOverrideText&quot;:&quot;&quot;},&quot;citationTag&quot;:&quot;MENDELEY_CITATION_v3_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&quot;,&quot;citationItems&quot;:[{&quot;id&quot;:&quot;adce94c2-73ea-3fd1-a018-d7ddaeeab11e&quot;,&quot;itemData&quot;:{&quot;type&quot;:&quot;report&quot;,&quot;id&quot;:&quot;adce94c2-73ea-3fd1-a018-d7ddaeeab11e&quot;,&quot;title&quot;:&quot;BMP280: Data sheet Document revision 1.12 Document release date&quot;,&quot;issued&quot;:{&quot;date-parts&quot;:[[2014]]},&quot;container-title-short&quot;:&quot;&quot;},&quot;isTemporary&quot;:false}]},{&quot;citationID&quot;:&quot;MENDELEY_CITATION_9d0e98aa-11ff-4b53-abff-49b51ddc4f60&quot;,&quot;properties&quot;:{&quot;noteIndex&quot;:0},&quot;isEdited&quot;:false,&quot;manualOverride&quot;:{&quot;isManuallyOverridden&quot;:false,&quot;citeprocText&quot;:&quot;[17]&quot;,&quot;manualOverrideText&quot;:&quot;&quot;},&quot;citationTag&quot;:&quot;MENDELEY_CITATION_v3_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&quot;,&quot;citationItems&quot;:[{&quot;id&quot;:&quot;adce94c2-73ea-3fd1-a018-d7ddaeeab11e&quot;,&quot;itemData&quot;:{&quot;type&quot;:&quot;report&quot;,&quot;id&quot;:&quot;adce94c2-73ea-3fd1-a018-d7ddaeeab11e&quot;,&quot;title&quot;:&quot;BMP280: Data sheet Document revision 1.12 Document release date&quot;,&quot;issued&quot;:{&quot;date-parts&quot;:[[2014]]},&quot;container-title-short&quot;:&quot;&quot;},&quot;isTemporary&quot;:false}]},{&quot;citationID&quot;:&quot;MENDELEY_CITATION_08a1d82e-f582-4575-bfa9-23603f5c66e1&quot;,&quot;properties&quot;:{&quot;noteIndex&quot;:0},&quot;isEdited&quot;:false,&quot;manualOverride&quot;:{&quot;isManuallyOverridden&quot;:false,&quot;citeprocText&quot;:&quot;[17]&quot;,&quot;manualOverrideText&quot;:&quot;&quot;},&quot;citationTag&quot;:&quot;MENDELEY_CITATION_v3_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&quot;,&quot;citationItems&quot;:[{&quot;id&quot;:&quot;adce94c2-73ea-3fd1-a018-d7ddaeeab11e&quot;,&quot;itemData&quot;:{&quot;type&quot;:&quot;report&quot;,&quot;id&quot;:&quot;adce94c2-73ea-3fd1-a018-d7ddaeeab11e&quot;,&quot;title&quot;:&quot;BMP280: Data sheet Document revision 1.12 Document release date&quot;,&quot;issued&quot;:{&quot;date-parts&quot;:[[2014]]},&quot;container-title-short&quot;:&quot;&quot;},&quot;isTemporary&quot;:false}]},{&quot;citationID&quot;:&quot;MENDELEY_CITATION_8d1eee03-d492-4a00-ae96-f85feb3a71b9&quot;,&quot;properties&quot;:{&quot;noteIndex&quot;:0},&quot;isEdited&quot;:false,&quot;manualOverride&quot;:{&quot;isManuallyOverridden&quot;:false,&quot;citeprocText&quot;:&quot;[18]&quot;,&quot;manualOverrideText&quot;:&quot;&quot;},&quot;citationTag&quot;:&quot;MENDELEY_CITATION_v3_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&quot;,&quot;citationItems&quot;:[{&quot;id&quot;:&quot;a79835fa-2122-38e0-a4ec-8f2016e4365d&quot;,&quot;itemData&quot;:{&quot;type&quot;:&quot;webpage&quot;,&quot;id&quot;:&quot;a79835fa-2122-38e0-a4ec-8f2016e4365d&quot;,&quot;title&quot;:&quot;Adafruit BMP280 I2C or SPI Barometric Pressure &amp; Altitude … | Flickr&quot;,&quot;accessed&quot;:{&quot;date-parts&quot;:[[2022,12,6]]},&quot;URL&quot;:&quot;https://www.flickr.com/photos/adafruit/39843355072&quot;,&quot;container-title-short&quot;:&quot;&quot;},&quot;isTemporary&quot;:false}]},{&quot;citationID&quot;:&quot;MENDELEY_CITATION_e784b8e6-4c56-47cc-a227-253a5eb0792b&quot;,&quot;properties&quot;:{&quot;noteIndex&quot;:0},&quot;isEdited&quot;:false,&quot;manualOverride&quot;:{&quot;isManuallyOverridden&quot;:false,&quot;citeprocText&quot;:&quot;[19]&quot;,&quot;manualOverrideText&quot;:&quot;&quot;},&quot;citationTag&quot;:&quot;MENDELEY_CITATION_v3_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&quot;,&quot;citationItems&quot;:[{&quot;id&quot;:&quot;328f26e2-4fa1-3b45-ac17-7d889f9fa949&quot;,&quot;itemData&quot;:{&quot;type&quot;:&quot;article-journal&quot;,&quot;id&quot;:&quot;328f26e2-4fa1-3b45-ac17-7d889f9fa949&quot;,&quot;title&quot;:&quot;nRF24L01 \nSingle Chip 2.4GHz Transceiver\nProduct Specification&quot;,&quot;container-title-short&quot;:&quot;&quot;},&quot;isTemporary&quot;:false}]},{&quot;citationID&quot;:&quot;MENDELEY_CITATION_2d587142-139c-44af-a62e-a3aa928aeaa4&quot;,&quot;properties&quot;:{&quot;noteIndex&quot;:0},&quot;isEdited&quot;:false,&quot;manualOverride&quot;:{&quot;isManuallyOverridden&quot;:false,&quot;citeprocText&quot;:&quot;[20]&quot;,&quot;manualOverrideText&quot;:&quot;&quot;},&quot;citationTag&quot;:&quot;MENDELEY_CITATION_v3_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&quot;,&quot;citationItems&quot;:[{&quot;id&quot;:&quot;a555457b-2b6c-3801-8f94-c963c0b78dbd&quot;,&quot;itemData&quot;:{&quot;type&quot;:&quot;webpage&quot;,&quot;id&quot;:&quot;a555457b-2b6c-3801-8f94-c963c0b78dbd&quot;,&quot;title&quot;:&quot;File:NRF24l01 Nordic Semiconductor radio.JPG - Wikimedia Commons&quot;,&quot;accessed&quot;:{&quot;date-parts&quot;:[[2022,12,7]]},&quot;URL&quot;:&quot;https://commons.wikimedia.org/wiki/File:NRF24l01_Nordic_Semiconductor_radio.JPG&quot;,&quot;container-title-short&quot;:&quot;&quot;},&quot;isTemporary&quot;:false}]},{&quot;citationID&quot;:&quot;MENDELEY_CITATION_55195836-2cfc-4d73-b87c-97cd0a642bcd&quot;,&quot;properties&quot;:{&quot;noteIndex&quot;:0},&quot;isEdited&quot;:false,&quot;manualOverride&quot;:{&quot;isManuallyOverridden&quot;:false,&quot;citeprocText&quot;:&quot;[21]&quot;,&quot;manualOverrideText&quot;:&quot;&quot;},&quot;citationTag&quot;:&quot;MENDELEY_CITATION_v3_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&quot;,&quot;citationItems&quot;:[{&quot;id&quot;:&quot;da504947-1707-3743-8c4b-dca261562584&quot;,&quot;itemData&quot;:{&quot;type&quot;:&quot;report&quot;,&quot;id&quot;:&quot;da504947-1707-3743-8c4b-dca261562584&quot;,&quot;title&quot;:&quot;ESP-01 WiFi Module&quot;,&quot;URL&quot;:&quot;http://www.ai-thinker.com&quot;,&quot;issued&quot;:{&quot;date-parts&quot;:[[2015]]},&quot;container-title-short&quot;:&quot;&quot;},&quot;isTemporary&quot;:false}]},{&quot;citationID&quot;:&quot;MENDELEY_CITATION_17a91a0d-7bfa-4d58-8e06-f5d3e8375bb6&quot;,&quot;properties&quot;:{&quot;noteIndex&quot;:0},&quot;isEdited&quot;:false,&quot;manualOverride&quot;:{&quot;isManuallyOverridden&quot;:false,&quot;citeprocText&quot;:&quot;[21]&quot;,&quot;manualOverrideText&quot;:&quot;&quot;},&quot;citationTag&quot;:&quot;MENDELEY_CITATION_v3_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&quot;,&quot;citationItems&quot;:[{&quot;id&quot;:&quot;da504947-1707-3743-8c4b-dca261562584&quot;,&quot;itemData&quot;:{&quot;type&quot;:&quot;report&quot;,&quot;id&quot;:&quot;da504947-1707-3743-8c4b-dca261562584&quot;,&quot;title&quot;:&quot;ESP-01 WiFi Module&quot;,&quot;URL&quot;:&quot;http://www.ai-thinker.com&quot;,&quot;issued&quot;:{&quot;date-parts&quot;:[[2015]]},&quot;container-title-short&quot;:&quot;&quot;},&quot;isTemporary&quot;:false}]},{&quot;citationID&quot;:&quot;MENDELEY_CITATION_3e5b3a75-1480-43cd-bcc9-e0407a45cfb3&quot;,&quot;properties&quot;:{&quot;noteIndex&quot;:0},&quot;isEdited&quot;:false,&quot;manualOverride&quot;:{&quot;isManuallyOverridden&quot;:false,&quot;citeprocText&quot;:&quot;[21]&quot;,&quot;manualOverrideText&quot;:&quot;&quot;},&quot;citationTag&quot;:&quot;MENDELEY_CITATION_v3_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&quot;,&quot;citationItems&quot;:[{&quot;id&quot;:&quot;da504947-1707-3743-8c4b-dca261562584&quot;,&quot;itemData&quot;:{&quot;type&quot;:&quot;report&quot;,&quot;id&quot;:&quot;da504947-1707-3743-8c4b-dca261562584&quot;,&quot;title&quot;:&quot;ESP-01 WiFi Module&quot;,&quot;URL&quot;:&quot;http://www.ai-thinker.com&quot;,&quot;issued&quot;:{&quot;date-parts&quot;:[[2015]]},&quot;container-title-short&quot;:&quot;&quot;},&quot;isTemporary&quot;:false}]},{&quot;citationID&quot;:&quot;MENDELEY_CITATION_ad14f4be-c62c-472e-9fc4-8aef76b7a44c&quot;,&quot;properties&quot;:{&quot;noteIndex&quot;:0},&quot;isEdited&quot;:false,&quot;manualOverride&quot;:{&quot;isManuallyOverridden&quot;:false,&quot;citeprocText&quot;:&quot;[22]&quot;,&quot;manualOverrideText&quot;:&quot;&quot;},&quot;citationTag&quot;:&quot;MENDELEY_CITATION_v3_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&quot;,&quot;citationItems&quot;:[{&quot;id&quot;:&quot;2b2c59d3-a93e-3ee7-baf0-4a0a4c27c9ce&quot;,&quot;itemData&quot;:{&quot;type&quot;:&quot;webpage&quot;,&quot;id&quot;:&quot;2b2c59d3-a93e-3ee7-baf0-4a0a4c27c9ce&quot;,&quot;title&quot;:&quot;WiFi Module - ESP8266 | www.sparkfun.com/products/13678 | Flickr&quot;,&quot;accessed&quot;:{&quot;date-parts&quot;:[[2022,12,7]]},&quot;URL&quot;:&quot;https://www.flickr.com/photos/sparkfun/19681470919&quot;,&quot;container-title-short&quot;:&quot;&quot;},&quot;isTemporary&quot;:false}]},{&quot;citationID&quot;:&quot;MENDELEY_CITATION_225a95e8-a9c5-41f9-882e-58fe74180650&quot;,&quot;properties&quot;:{&quot;noteIndex&quot;:0},&quot;isEdited&quot;:false,&quot;manualOverride&quot;:{&quot;isManuallyOverridden&quot;:false,&quot;citeprocText&quot;:&quot;[23]&quot;,&quot;manualOverrideText&quot;:&quot;&quot;},&quot;citationTag&quot;:&quot;MENDELEY_CITATION_v3_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&quot;,&quot;citationItems&quot;:[{&quot;id&quot;:&quot;595f5881-126e-3abc-b7eb-dfbd9d169577&quot;,&quot;itemData&quot;:{&quot;type&quot;:&quot;report&quot;,&quot;id&quot;:&quot;595f5881-126e-3abc-b7eb-dfbd9d169577&quot;,&quot;title&quot;:&quot;STM32F401xD STM32F401xE&quot;,&quot;URL&quot;:&quot;www.st.com&quot;,&quot;container-title-short&quot;:&quot;&quot;},&quot;isTemporary&quot;:false}]},{&quot;citationID&quot;:&quot;MENDELEY_CITATION_ec9a89a9-7b9d-4370-ac43-5574d5776039&quot;,&quot;properties&quot;:{&quot;noteIndex&quot;:0},&quot;isEdited&quot;:false,&quot;manualOverride&quot;:{&quot;isManuallyOverridden&quot;:false,&quot;citeprocText&quot;:&quot;[23]&quot;,&quot;manualOverrideText&quot;:&quot;&quot;},&quot;citationTag&quot;:&quot;MENDELEY_CITATION_v3_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&quot;,&quot;citationItems&quot;:[{&quot;id&quot;:&quot;595f5881-126e-3abc-b7eb-dfbd9d169577&quot;,&quot;itemData&quot;:{&quot;type&quot;:&quot;report&quot;,&quot;id&quot;:&quot;595f5881-126e-3abc-b7eb-dfbd9d169577&quot;,&quot;title&quot;:&quot;STM32F401xD STM32F401xE&quot;,&quot;URL&quot;:&quot;www.st.com&quot;,&quot;container-title-short&quot;:&quot;&quot;},&quot;isTemporary&quot;:false}]},{&quot;citationID&quot;:&quot;MENDELEY_CITATION_8ef5f173-044d-4328-927c-ccb2da08bee1&quot;,&quot;properties&quot;:{&quot;noteIndex&quot;:0},&quot;isEdited&quot;:false,&quot;manualOverride&quot;:{&quot;isManuallyOverridden&quot;:false,&quot;citeprocText&quot;:&quot;[23]&quot;,&quot;manualOverrideText&quot;:&quot;&quot;},&quot;citationTag&quot;:&quot;MENDELEY_CITATION_v3_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&quot;,&quot;citationItems&quot;:[{&quot;id&quot;:&quot;595f5881-126e-3abc-b7eb-dfbd9d169577&quot;,&quot;itemData&quot;:{&quot;type&quot;:&quot;report&quot;,&quot;id&quot;:&quot;595f5881-126e-3abc-b7eb-dfbd9d169577&quot;,&quot;title&quot;:&quot;STM32F401xD STM32F401xE&quot;,&quot;URL&quot;:&quot;www.st.com&quot;,&quot;container-title-short&quot;:&quot;&quot;},&quot;isTemporary&quot;:false}]},{&quot;citationID&quot;:&quot;MENDELEY_CITATION_05f7130d-209e-4449-b111-e4d0e2fbc1c4&quot;,&quot;properties&quot;:{&quot;noteIndex&quot;:0},&quot;isEdited&quot;:false,&quot;manualOverride&quot;:{&quot;isManuallyOverridden&quot;:false,&quot;citeprocText&quot;:&quot;[24]&quot;,&quot;manualOverrideText&quot;:&quot;&quot;},&quot;citationTag&quot;:&quot;MENDELEY_CITATION_v3_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&quot;,&quot;citationItems&quot;:[{&quot;id&quot;:&quot;f810e772-c750-3177-b8c4-083121260682&quot;,&quot;itemData&quot;:{&quot;type&quot;:&quot;webpage&quot;,&quot;id&quot;:&quot;f810e772-c750-3177-b8c4-083121260682&quot;,&quot;title&quot;:&quot;File:Embedded World 2016, STM Nucleo 401.jpg - Wikimedia Commons&quot;,&quot;accessed&quot;:{&quot;date-parts&quot;:[[2022,12,7]]},&quot;URL&quot;:&quot;https://commons.wikimedia.org/wiki/File:Embedded_World_2016,_STM_Nucleo_401.jpg&quot;,&quot;container-title-short&quot;:&quot;&quot;},&quot;isTemporary&quot;:false}]},{&quot;citationID&quot;:&quot;MENDELEY_CITATION_57e4e65f-2b13-4e5c-8959-a3459778a910&quot;,&quot;properties&quot;:{&quot;noteIndex&quot;:0},&quot;isEdited&quot;:false,&quot;manualOverride&quot;:{&quot;isManuallyOverridden&quot;:false,&quot;citeprocText&quot;:&quot;[25]&quot;,&quot;manualOverrideText&quot;:&quot;&quot;},&quot;citationTag&quot;:&quot;MENDELEY_CITATION_v3_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&quot;,&quot;citationItems&quot;:[{&quot;id&quot;:&quot;4686a6c8-1e14-36aa-aed0-408ff05263db&quot;,&quot;itemData&quot;:{&quot;type&quot;:&quot;report&quot;,&quot;id&quot;:&quot;4686a6c8-1e14-36aa-aed0-408ff05263db&quot;,&quot;title&quot;:&quot;STM32F401xB STM32F401xC&quot;,&quot;URL&quot;:&quot;www.st.com&quot;,&quot;issued&quot;:{&quot;date-parts&quot;:[[2019]]},&quot;container-title-short&quot;:&quot;&quot;},&quot;isTemporary&quot;:false}]},{&quot;citationID&quot;:&quot;MENDELEY_CITATION_4236fcb7-2aec-44ab-a707-ca44d1ae582c&quot;,&quot;properties&quot;:{&quot;noteIndex&quot;:0},&quot;isEdited&quot;:false,&quot;manualOverride&quot;:{&quot;isManuallyOverridden&quot;:false,&quot;citeprocText&quot;:&quot;[26]&quot;,&quot;manualOverrideText&quot;:&quot;&quot;},&quot;citationTag&quot;:&quot;MENDELEY_CITATION_v3_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&quot;,&quot;citationItems&quot;:[{&quot;id&quot;:&quot;ffc0b345-ca47-3593-bd10-55b95ccc0681&quot;,&quot;itemData&quot;:{&quot;type&quot;:&quot;article-journal&quot;,&quot;id&quot;:&quot;ffc0b345-ca47-3593-bd10-55b95ccc0681&quot;,&quot;title&quot;:&quot;MiniF4xx_v2_1.3-EN-2&quot;,&quot;accessed&quot;:{&quot;date-parts&quot;:[[2022,12,13]]},&quot;URL&quot;:&quot;https://msalamon.pl/download/1327/&quot;,&quot;container-title-short&quot;:&quot;&quot;},&quot;isTemporary&quot;:false}]},{&quot;citationID&quot;:&quot;MENDELEY_CITATION_d575ec94-8486-4b9b-9c33-ca4ac73a5b5b&quot;,&quot;properties&quot;:{&quot;noteIndex&quot;:0},&quot;isEdited&quot;:false,&quot;manualOverride&quot;:{&quot;isManuallyOverridden&quot;:false,&quot;citeprocText&quot;:&quot;[27]&quot;,&quot;manualOverrideText&quot;:&quot;&quot;},&quot;citationTag&quot;:&quot;MENDELEY_CITATION_v3_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&quot;,&quot;citationItems&quot;:[{&quot;id&quot;:&quot;2463bd30-a79a-33bd-8dbb-e07be4613dc2&quot;,&quot;itemData&quot;:{&quot;type&quot;:&quot;webpage&quot;,&quot;id&quot;:&quot;2463bd30-a79a-33bd-8dbb-e07be4613dc2&quot;,&quot;title&quot;:&quot;Akumulator Esperanza EZA106 R6 AA Ni-MH 2600mAh - 4szt. Sklep Botland&quot;,&quot;accessed&quot;:{&quot;date-parts&quot;:[[2022,12,13]]},&quot;URL&quot;:&quot;https://botland.com.pl/akumulatory-ni-mh/6740-akumulator-esperanza-eza106-r6-aa-ni-mh-2600mah-4szt-5901299922552.html&quot;,&quot;container-title-short&quot;:&quot;&quot;},&quot;isTemporary&quot;:false}]},{&quot;citationID&quot;:&quot;MENDELEY_CITATION_555659e5-d101-46d8-88f4-74e15e1e9c70&quot;,&quot;properties&quot;:{&quot;noteIndex&quot;:0},&quot;isEdited&quot;:false,&quot;manualOverride&quot;:{&quot;isManuallyOverridden&quot;:false,&quot;citeprocText&quot;:&quot;[28]&quot;,&quot;manualOverrideText&quot;:&quot;&quot;},&quot;citationTag&quot;:&quot;MENDELEY_CITATION_v3_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&quot;,&quot;citationItems&quot;:[{&quot;id&quot;:&quot;3d12f8f3-256f-3592-bfa1-15be1af0f392&quot;,&quot;itemData&quot;:{&quot;type&quot;:&quot;webpage&quot;,&quot;id&quot;:&quot;3d12f8f3-256f-3592-bfa1-15be1af0f392&quot;,&quot;title&quot;:&quot;Moduł przetwornicy DC-DC Step-Up/Step-Down 3,3V 600mA - sklep Kamami&quot;,&quot;accessed&quot;:{&quot;date-parts&quot;:[[2022,12,13]]},&quot;URL&quot;:&quot;https://kamami.pl/step-upstep-down/587679-modul-przetwornicy-dc-dc-step-upstep-down-33v-600ma.html&quot;,&quot;container-title-short&quot;:&quot;&quot;},&quot;isTemporary&quot;:false}]},{&quot;citationID&quot;:&quot;MENDELEY_CITATION_31edf146-e969-419b-9219-a824b58df0a8&quot;,&quot;properties&quot;:{&quot;noteIndex&quot;:0},&quot;isEdited&quot;:false,&quot;manualOverride&quot;:{&quot;isManuallyOverridden&quot;:false,&quot;citeprocText&quot;:&quot;[29]&quot;,&quot;manualOverrideText&quot;:&quot;&quot;},&quot;citationTag&quot;:&quot;MENDELEY_CITATION_v3_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&quot;,&quot;citationItems&quot;:[{&quot;id&quot;:&quot;50c23f50-a371-3bbd-808f-948f65fe2a9b&quot;,&quot;itemData&quot;:{&quot;type&quot;:&quot;webpage&quot;,&quot;id&quot;:&quot;50c23f50-a371-3bbd-808f-948f65fe2a9b&quot;,&quot;title&quot;:&quot;Moduł zasilający do płytek stykowych MB102 - 3,3V 5V Sklep Botland&quot;,&quot;accessed&quot;:{&quot;date-parts&quot;:[[2022,12,13]]},&quot;URL&quot;:&quot;https://botland.com.pl/moduly-zasilajace/1482-modul-zasilajacy-do-plytek-stykowych-mb102-33v-5v-5904422300739.html&quot;,&quot;container-title-short&quot;:&quot;&quot;},&quot;isTemporary&quot;:false}]},{&quot;citationID&quot;:&quot;MENDELEY_CITATION_b740405d-193e-47c4-a519-697b471d68c7&quot;,&quot;properties&quot;:{&quot;noteIndex&quot;:0},&quot;isEdited&quot;:false,&quot;manualOverride&quot;:{&quot;isManuallyOverridden&quot;:false,&quot;citeprocText&quot;:&quot;[30]–[33]&quot;,&quot;manualOverrideText&quot;:&quot;&quot;},&quot;citationTag&quot;:&quot;MENDELEY_CITATION_v3_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&quot;,&quot;citationItems&quot;:[{&quot;id&quot;:&quot;fb703328-aa6a-303c-93b1-090885d33c65&quot;,&quot;itemData&quot;:{&quot;type&quot;:&quot;webpage&quot;,&quot;id&quot;:&quot;fb703328-aa6a-303c-93b1-090885d33c65&quot;,&quot;title&quot;:&quot;SimpleMethod/STM32-AM2320: STM32 library for temperature and humidity sensor AM2320 using HAL and I²C&quot;,&quot;accessed&quot;:{&quot;date-parts&quot;:[[2022,12,14]]},&quot;URL&quot;:&quot;https://github.com/SimpleMethod/STM32-AM2320&quot;,&quot;container-title-short&quot;:&quot;&quot;},&quot;isTemporary&quot;:false},{&quot;id&quot;:&quot;02d242ec-48b4-34c3-8124-d26f052f8b37&quot;,&quot;itemData&quot;:{&quot;type&quot;:&quot;webpage&quot;,&quot;id&quot;:&quot;02d242ec-48b4-34c3-8124-d26f052f8b37&quot;,&quot;title&quot;:&quot;ciastkolog/BMP280_STM32: BMP280 / BME280 driver STM32 HAL I2C&quot;,&quot;accessed&quot;:{&quot;date-parts&quot;:[[2022,12,14]]},&quot;URL&quot;:&quot;https://github.com/ciastkolog/BMP280_STM32&quot;,&quot;container-title-short&quot;:&quot;&quot;},&quot;isTemporary&quot;:false},{&quot;id&quot;:&quot;33449499-4c87-3e1d-b17e-881b1d9955e1&quot;,&quot;itemData&quot;:{&quot;type&quot;:&quot;webpage&quot;,&quot;id&quot;:&quot;33449499-4c87-3e1d-b17e-881b1d9955e1&quot;,&quot;title&quot;:&quot;elmot/nrf24l01-lib: Library for NRF24L01 + Demo projects for STM32 NUCLEO boards.&quot;,&quot;accessed&quot;:{&quot;date-parts&quot;:[[2022,12,14]]},&quot;URL&quot;:&quot;https://github.com/elmot/nrf24l01-lib&quot;,&quot;container-title-short&quot;:&quot;&quot;},&quot;isTemporary&quot;:false},{&quot;id&quot;:&quot;a26bc4cd-78f1-388c-b63e-4f1ce4b7fa5a&quot;,&quot;itemData&quot;:{&quot;type&quot;:&quot;webpage&quot;,&quot;id&quot;:&quot;a26bc4cd-78f1-388c-b63e-4f1ce4b7fa5a&quot;,&quot;title&quot;:&quot;lamik/UART_DMA_receiving: STM32F411RE, STM32CubeIDE, HAL F4 1.24.1&quot;,&quot;accessed&quot;:{&quot;date-parts&quot;:[[2022,12,14]]},&quot;URL&quot;:&quot;https://github.com/lamik/UART_DMA_receiving&quot;,&quot;container-title-short&quot;:&quot;&quot;},&quot;isTemporary&quot;:false}]},{&quot;citationID&quot;:&quot;MENDELEY_CITATION_5f279801-344f-4ef0-a0fd-6d1aeb9e4c4b&quot;,&quot;properties&quot;:{&quot;noteIndex&quot;:0},&quot;isEdited&quot;:false,&quot;manualOverride&quot;:{&quot;isManuallyOverridden&quot;:false,&quot;citeprocText&quot;:&quot;[34]&quot;,&quot;manualOverrideText&quot;:&quot;&quot;},&quot;citationTag&quot;:&quot;MENDELEY_CITATION_v3_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&quot;,&quot;citationItems&quot;:[{&quot;id&quot;:&quot;60055f1a-f88c-32cd-984e-d60e02612c07&quot;,&quot;itemData&quot;:{&quot;type&quot;:&quot;webpage&quot;,&quot;id&quot;:&quot;60055f1a-f88c-32cd-984e-d60e02612c07&quot;,&quot;title&quot;:&quot;STM32CubeIDE - Integrated Development Environment for STM32 - STMicroelectronics&quot;,&quot;accessed&quot;:{&quot;date-parts&quot;:[[2022,12,14]]},&quot;URL&quot;:&quot;https://www.st.com/en/development-tools/stm32cubeide.html&quot;,&quot;container-title-short&quot;:&quot;&quot;},&quot;isTemporary&quot;:false}]},{&quot;citationID&quot;:&quot;MENDELEY_CITATION_987b23d8-f12c-4a04-a14e-cf82d3f1aeed&quot;,&quot;properties&quot;:{&quot;noteIndex&quot;:0},&quot;isEdited&quot;:false,&quot;manualOverride&quot;:{&quot;isManuallyOverridden&quot;:false,&quot;citeprocText&quot;:&quot;[15]&quot;,&quot;manualOverrideText&quot;:&quot;&quot;},&quot;citationTag&quot;:&quot;MENDELEY_CITATION_v3_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&quot;,&quot;citationItems&quot;:[{&quot;id&quot;:&quot;f70b6b30-3fa0-3638-9ebc-8910f429be26&quot;,&quot;itemData&quot;:{&quot;type&quot;:&quot;report&quot;,&quot;id&quot;:&quot;f70b6b30-3fa0-3638-9ebc-8910f429be26&quot;,&quot;title&quot;:&quot;Digital Temperature and Humidity Sensor AM2320 Product Manual&quot;,&quot;container-title-short&quot;:&quot;&quot;},&quot;isTemporary&quot;:false}]},{&quot;citationID&quot;:&quot;MENDELEY_CITATION_6b1e7378-e64b-45a8-8d96-966aeff2c263&quot;,&quot;properties&quot;:{&quot;noteIndex&quot;:0},&quot;isEdited&quot;:false,&quot;manualOverride&quot;:{&quot;isManuallyOverridden&quot;:false,&quot;citeprocText&quot;:&quot;[30]&quot;,&quot;manualOverrideText&quot;:&quot;&quot;},&quot;citationTag&quot;:&quot;MENDELEY_CITATION_v3_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&quot;,&quot;citationItems&quot;:[{&quot;id&quot;:&quot;fb703328-aa6a-303c-93b1-090885d33c65&quot;,&quot;itemData&quot;:{&quot;type&quot;:&quot;webpage&quot;,&quot;id&quot;:&quot;fb703328-aa6a-303c-93b1-090885d33c65&quot;,&quot;title&quot;:&quot;SimpleMethod/STM32-AM2320: STM32 library for temperature and humidity sensor AM2320 using HAL and I²C&quot;,&quot;accessed&quot;:{&quot;date-parts&quot;:[[2022,12,14]]},&quot;URL&quot;:&quot;https://github.com/SimpleMethod/STM32-AM2320&quot;,&quot;container-title-short&quot;:&quot;&quot;},&quot;isTemporary&quot;:false}]},{&quot;citationID&quot;:&quot;MENDELEY_CITATION_c0ae9991-dfb2-4755-8e66-f6e6b16c0be8&quot;,&quot;properties&quot;:{&quot;noteIndex&quot;:0},&quot;isEdited&quot;:false,&quot;manualOverride&quot;:{&quot;isManuallyOverridden&quot;:false,&quot;citeprocText&quot;:&quot;[17]&quot;,&quot;manualOverrideText&quot;:&quot;&quot;},&quot;citationTag&quot;:&quot;MENDELEY_CITATION_v3_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&quot;,&quot;citationItems&quot;:[{&quot;id&quot;:&quot;adce94c2-73ea-3fd1-a018-d7ddaeeab11e&quot;,&quot;itemData&quot;:{&quot;type&quot;:&quot;report&quot;,&quot;id&quot;:&quot;adce94c2-73ea-3fd1-a018-d7ddaeeab11e&quot;,&quot;title&quot;:&quot;BMP280: Data sheet Document revision 1.12 Document release date&quot;,&quot;issued&quot;:{&quot;date-parts&quot;:[[2014]]},&quot;container-title-short&quot;:&quot;&quot;},&quot;isTemporary&quot;:false}]},{&quot;citationID&quot;:&quot;MENDELEY_CITATION_62245633-dc1b-41eb-a04d-fbd40f0c225f&quot;,&quot;properties&quot;:{&quot;noteIndex&quot;:0},&quot;isEdited&quot;:false,&quot;manualOverride&quot;:{&quot;isManuallyOverridden&quot;:false,&quot;citeprocText&quot;:&quot;[31]&quot;,&quot;manualOverrideText&quot;:&quot;&quot;},&quot;citationTag&quot;:&quot;MENDELEY_CITATION_v3_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&quot;,&quot;citationItems&quot;:[{&quot;id&quot;:&quot;02d242ec-48b4-34c3-8124-d26f052f8b37&quot;,&quot;itemData&quot;:{&quot;type&quot;:&quot;webpage&quot;,&quot;id&quot;:&quot;02d242ec-48b4-34c3-8124-d26f052f8b37&quot;,&quot;title&quot;:&quot;ciastkolog/BMP280_STM32: BMP280 / BME280 driver STM32 HAL I2C&quot;,&quot;accessed&quot;:{&quot;date-parts&quot;:[[2022,12,14]]},&quot;URL&quot;:&quot;https://github.com/ciastkolog/BMP280_STM32&quot;,&quot;container-title-short&quot;:&quot;&quot;},&quot;isTemporary&quot;:false}]},{&quot;citationID&quot;:&quot;MENDELEY_CITATION_35c37999-88ce-4b74-ae8f-4e328f326a39&quot;,&quot;properties&quot;:{&quot;noteIndex&quot;:0},&quot;isEdited&quot;:false,&quot;manualOverride&quot;:{&quot;isManuallyOverridden&quot;:false,&quot;citeprocText&quot;:&quot;[19]&quot;,&quot;manualOverrideText&quot;:&quot;&quot;},&quot;citationTag&quot;:&quot;MENDELEY_CITATION_v3_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&quot;,&quot;citationItems&quot;:[{&quot;id&quot;:&quot;328f26e2-4fa1-3b45-ac17-7d889f9fa949&quot;,&quot;itemData&quot;:{&quot;type&quot;:&quot;article-journal&quot;,&quot;id&quot;:&quot;328f26e2-4fa1-3b45-ac17-7d889f9fa949&quot;,&quot;title&quot;:&quot;nRF24L01 \nSingle Chip 2.4GHz Transceiver\nProduct Specification&quot;,&quot;container-title-short&quot;:&quot;&quot;},&quot;isTemporary&quot;:false}]},{&quot;citationID&quot;:&quot;MENDELEY_CITATION_9a1a608e-6040-472b-b62e-81fcfbac70ae&quot;,&quot;properties&quot;:{&quot;noteIndex&quot;:0},&quot;isEdited&quot;:false,&quot;manualOverride&quot;:{&quot;isManuallyOverridden&quot;:false,&quot;citeprocText&quot;:&quot;[32]&quot;,&quot;manualOverrideText&quot;:&quot;&quot;},&quot;citationTag&quot;:&quot;MENDELEY_CITATION_v3_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&quot;,&quot;citationItems&quot;:[{&quot;id&quot;:&quot;33449499-4c87-3e1d-b17e-881b1d9955e1&quot;,&quot;itemData&quot;:{&quot;type&quot;:&quot;webpage&quot;,&quot;id&quot;:&quot;33449499-4c87-3e1d-b17e-881b1d9955e1&quot;,&quot;title&quot;:&quot;elmot/nrf24l01-lib: Library for NRF24L01 + Demo projects for STM32 NUCLEO boards.&quot;,&quot;accessed&quot;:{&quot;date-parts&quot;:[[2022,12,14]]},&quot;URL&quot;:&quot;https://github.com/elmot/nrf24l01-lib&quot;,&quot;container-title-short&quot;:&quot;&quot;},&quot;isTemporary&quot;:false}]},{&quot;citationID&quot;:&quot;MENDELEY_CITATION_6e65d138-8093-4dc0-a619-39ec399ec752&quot;,&quot;properties&quot;:{&quot;noteIndex&quot;:0},&quot;isEdited&quot;:false,&quot;manualOverride&quot;:{&quot;isManuallyOverridden&quot;:false,&quot;citeprocText&quot;:&quot;[33]&quot;,&quot;manualOverrideText&quot;:&quot;&quot;},&quot;citationTag&quot;:&quot;MENDELEY_CITATION_v3_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&quot;,&quot;citationItems&quot;:[{&quot;id&quot;:&quot;a26bc4cd-78f1-388c-b63e-4f1ce4b7fa5a&quot;,&quot;itemData&quot;:{&quot;type&quot;:&quot;webpage&quot;,&quot;id&quot;:&quot;a26bc4cd-78f1-388c-b63e-4f1ce4b7fa5a&quot;,&quot;title&quot;:&quot;lamik/UART_DMA_receiving: STM32F411RE, STM32CubeIDE, HAL F4 1.24.1&quot;,&quot;accessed&quot;:{&quot;date-parts&quot;:[[2022,12,14]]},&quot;URL&quot;:&quot;https://github.com/lamik/UART_DMA_receiving&quot;,&quot;container-title-short&quot;:&quot;&quot;},&quot;isTemporary&quot;:false}]},{&quot;citationID&quot;:&quot;MENDELEY_CITATION_34370a4c-a1e2-4e87-b865-7a9fec74d088&quot;,&quot;properties&quot;:{&quot;noteIndex&quot;:0},&quot;isEdited&quot;:false,&quot;manualOverride&quot;:{&quot;isManuallyOverridden&quot;:false,&quot;citeprocText&quot;:&quot;[35]&quot;,&quot;manualOverrideText&quot;:&quot;&quot;},&quot;citationTag&quot;:&quot;MENDELEY_CITATION_v3_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&quot;,&quot;citationItems&quot;:[{&quot;id&quot;:&quot;c00f02b9-dd91-3530-b3ac-80bd9185c3cf&quot;,&quot;itemData&quot;:{&quot;type&quot;:&quot;report&quot;,&quot;id&quot;:&quot;c00f02b9-dd91-3530-b3ac-80bd9185c3cf&quot;,&quot;title&quot;:&quot;ESP8266 Non-OS AT Instruction Set&quot;,&quot;URL&quot;:&quot;www.espressif.com&quot;,&quot;issued&quot;:{&quot;date-parts&quot;:[[2021]]},&quot;container-title-short&quot;:&quot;&quot;},&quot;isTemporary&quot;:false}]}]"/>
     <we:property name="MENDELEY_CITATIONS_LOCALE_CODE" value="&quot;en-GB&quot;"/>
     <we:property name="MENDELEY_CITATIONS_STYLE" value="{&quot;id&quot;:&quot;https://www.zotero.org/styles/ieee&quot;,&quot;title&quot;:&quot;IEEE&quot;,&quot;format&quot;:&quot;numeric&quot;,&quot;defaultLocale&quot;:null,&quot;isLocaleCodeValid&quot;:true}"/>
   </we:properties>

</xml_diff>